<commit_message>
amélioration du chapitre IV
</commit_message>
<xml_diff>
--- a/CH4. Simulation de l'effet Morton/CH4. Simulation numérique.docx
+++ b/CH4. Simulation de l'effet Morton/CH4. Simulation numérique.docx
@@ -115,7 +115,17 @@
         <w:t>C</w:t>
       </w:r>
       <w:r>
-        <w:t xml:space="preserve">es sous modèles numériques sont couplés en suivant la stratégie de modélisation </w:t>
+        <w:t>es sous</w:t>
+      </w:r>
+      <w:r>
+        <w:rPr>
+          <w:rFonts w:asciiTheme="minorEastAsia" w:eastAsiaTheme="minorEastAsia" w:hAnsiTheme="minorEastAsia" w:hint="eastAsia"/>
+          <w:lang w:eastAsia="zh-CN"/>
+        </w:rPr>
+        <w:t>-</w:t>
+      </w:r>
+      <w:r>
+        <w:t xml:space="preserve">modèles numériques sont couplés en suivant la stratégie de modélisation </w:t>
       </w:r>
       <w:r>
         <w:t>synthétisé au chapitre 1</w:t>
@@ -220,7 +230,7 @@
         <w:t>s</w:t>
       </w:r>
       <w:r>
-        <w:t xml:space="preserve"> sont ensuite </w:t>
+        <w:t xml:space="preserve"> sont </w:t>
       </w:r>
       <w:r>
         <w:t>comparés</w:t>
@@ -229,7 +239,13 @@
         <w:t xml:space="preserve"> avec les résultats expérimentaux. </w:t>
       </w:r>
       <w:r>
-        <w:t xml:space="preserve">Cette comparaison permet de valider ce modèle </w:t>
+        <w:t xml:space="preserve">Cette comparaison permet de valider </w:t>
+      </w:r>
+      <w:r>
+        <w:t xml:space="preserve">le </w:t>
+      </w:r>
+      <w:r>
+        <w:t xml:space="preserve">modèle </w:t>
       </w:r>
       <w:r>
         <w:t xml:space="preserve">de l’effet Morton </w:t>
@@ -254,6 +270,9 @@
       </w:r>
       <w:r>
         <w:t xml:space="preserve"> en régime transitoire. Les outils validés dans ce chapitre sont </w:t>
+      </w:r>
+      <w:r>
+        <w:t xml:space="preserve">ensuite </w:t>
       </w:r>
       <w:r>
         <w:t>utilisés</w:t>
@@ -336,7 +355,7 @@
         <w:t>pproche du moyennage de flux thermique dans le temps</w:t>
       </w:r>
       <w:r>
-        <w:t xml:space="preserve"> " est proposée dans la simulation complète de l’effet Morton. </w:t>
+        <w:t xml:space="preserve"> " est proposée dans la simulation complète. </w:t>
       </w:r>
     </w:p>
     <w:p>
@@ -1567,10 +1586,7 @@
         <w:fldChar w:fldCharType="begin"/>
       </w:r>
       <w:r>
-        <w:instrText xml:space="preserve"> REF _Ref525134360 \n \h </w:instrText>
-      </w:r>
-      <w:r>
-        <w:instrText xml:space="preserve"> \* MERGEFORMAT </w:instrText>
+        <w:instrText xml:space="preserve"> REF _Ref525134360 \n \h  \* MERGEFORMAT </w:instrText>
       </w:r>
       <w:r>
         <w:fldChar w:fldCharType="separate"/>
@@ -2280,28 +2296,7 @@
                                 <w:rFonts w:ascii="Cambria Math" w:hAnsi="Cambria Math"/>
                                 <w:lang w:val="en-US"/>
                               </w:rPr>
-                              <m:t>-</m:t>
-                            </m:r>
-                            <m:r>
-                              <w:rPr>
-                                <w:rFonts w:ascii="Cambria Math" w:hAnsi="Cambria Math"/>
-                                <w:lang w:val="en-US"/>
-                              </w:rPr>
-                              <m:t>π</m:t>
-                            </m:r>
-                            <m:r>
-                              <w:rPr>
-                                <w:rFonts w:ascii="Cambria Math" w:hAnsi="Cambria Math"/>
-                                <w:lang w:val="en-US"/>
-                              </w:rPr>
-                              <m:t>-</m:t>
-                            </m:r>
-                            <m:r>
-                              <w:rPr>
-                                <w:rFonts w:ascii="Cambria Math" w:hAnsi="Cambria Math"/>
-                                <w:lang w:val="en-US"/>
-                              </w:rPr>
-                              <m:t>ωt</m:t>
+                              <m:t>-π-ωt</m:t>
                             </m:r>
                           </m:e>
                         </m:d>
@@ -3287,14 +3282,7 @@
                         <w:rFonts w:ascii="Cambria Math" w:hAnsi="Cambria Math"/>
                         <w:lang w:val="en-US"/>
                       </w:rPr>
-                      <m:t xml:space="preserve"> </m:t>
-                    </m:r>
-                    <m:r>
-                      <w:rPr>
-                        <w:rFonts w:ascii="Cambria Math" w:hAnsi="Cambria Math"/>
-                        <w:lang w:val="en-US"/>
-                      </w:rPr>
-                      <m:t>d</m:t>
+                      <m:t xml:space="preserve"> d</m:t>
                     </m:r>
                     <m:sSub>
                       <m:sSubPr>
@@ -3477,7 +3465,10 @@
         <w:spacing w:line="360" w:lineRule="auto"/>
       </w:pPr>
       <w:r>
-        <w:t xml:space="preserve">Ce flux thermique moyenné </w:t>
+        <w:t>Après être déterminé, c</w:t>
+      </w:r>
+      <w:r>
+        <w:t xml:space="preserve">e flux thermique moyenné </w:t>
       </w:r>
       <m:oMath>
         <m:sSub>
@@ -3518,10 +3509,10 @@
         <w:t xml:space="preserve"> </w:t>
       </w:r>
       <w:r>
-        <w:t>est ensuite</w:t>
-      </w:r>
-      <w:r>
-        <w:t xml:space="preserve"> appliqué </w:t>
+        <w:t xml:space="preserve">est </w:t>
+      </w:r>
+      <w:r>
+        <w:t xml:space="preserve">appliqué </w:t>
       </w:r>
       <w:r>
         <w:t xml:space="preserve">comme une condition aux limites </w:t>
@@ -3592,7 +3583,7 @@
         <w:t>dans le temps</w:t>
       </w:r>
       <w:r>
-        <w:t xml:space="preserve">.  </w:t>
+        <w:t>.</w:t>
       </w:r>
     </w:p>
     <w:p>
@@ -3638,25 +3629,22 @@
         <w:t xml:space="preserve"> schéma </w:t>
       </w:r>
       <w:r>
-        <w:t xml:space="preserve">illustré à </w:t>
-      </w:r>
-      <w:r>
-        <w:t xml:space="preserve">la </w:t>
+        <w:t xml:space="preserve">illustré à la </w:t>
       </w:r>
       <w:r>
         <w:fldChar w:fldCharType="begin"/>
       </w:r>
       <w:r>
-        <w:instrText xml:space="preserve"> REF _Ref533260304 \h </w:instrText>
-      </w:r>
-      <w:r>
-        <w:instrText xml:space="preserve"> \* MERGEFORMAT </w:instrText>
+        <w:instrText xml:space="preserve"> REF _Ref533260304 \h  \* MERGEFORMAT </w:instrText>
       </w:r>
       <w:r>
         <w:fldChar w:fldCharType="separate"/>
       </w:r>
       <w:r>
-        <w:t>Figure 2</w:t>
+        <w:t xml:space="preserve">Figure </w:t>
+      </w:r>
+      <w:r>
+        <w:t>2</w:t>
       </w:r>
       <w:r>
         <w:fldChar w:fldCharType="end"/>
@@ -3671,19 +3659,13 @@
         <w:t xml:space="preserve">couple </w:t>
       </w:r>
       <w:r>
-        <w:t>le modèle thermomécanique du rotor et le modèle</w:t>
-      </w:r>
-      <w:r>
-        <w:t xml:space="preserve"> dynamique</w:t>
+        <w:t>le modèle thermomécanique du rotor et le modèle dynamique</w:t>
       </w:r>
       <w:r>
         <w:t xml:space="preserve"> du système rotor-palier</w:t>
       </w:r>
       <w:r>
-        <w:t xml:space="preserve"> </w:t>
-      </w:r>
-      <w:r>
-        <w:t>à chaque pas de temps</w:t>
+        <w:t xml:space="preserve"> à chaque pas de temps</w:t>
       </w:r>
       <w:r>
         <w:t xml:space="preserve"> de l’effet Morton</w:t>
@@ -3775,13 +3757,7 @@
         <w:rPr>
           <w:noProof/>
         </w:rPr>
-        <w:t xml:space="preserve"> </w:t>
-      </w:r>
-      <w:r>
-        <w:rPr>
-          <w:noProof/>
-        </w:rPr>
-        <w:t xml:space="preserve">représente une durée courte dans laquelle le flux thermique moyenné </w:t>
+        <w:t xml:space="preserve"> représente une durée courte dans laquelle le flux thermique moyenné </w:t>
       </w:r>
       <m:oMath>
         <m:sSub>
@@ -4052,7 +4028,8 @@
       </w:pPr>
       <w:r>
         <w:rPr>
-          <w:lang w:val="en-US"/>
+          <w:noProof/>
+          <w:lang w:val="en-US" w:eastAsia="zh-CN"/>
         </w:rPr>
         <w:drawing>
           <wp:inline distT="0" distB="0" distL="0" distR="0" wp14:anchorId="50D42A77" wp14:editId="402A843C">
@@ -4405,7 +4382,7 @@
         <w:t xml:space="preserve"> au balourd</w:t>
       </w:r>
       <w:r>
-        <w:t>, alors que</w:t>
+        <w:t>. En même temps,</w:t>
       </w:r>
       <w:r>
         <w:t xml:space="preserve"> la température </w:t>
@@ -4457,7 +4434,13 @@
         <w:ind w:firstLine="708"/>
       </w:pPr>
       <w:r>
-        <w:t>Dans un premier temps, l</w:t>
+        <w:t xml:space="preserve">Dans </w:t>
+      </w:r>
+      <w:r>
+        <w:t>le modèle dynamique</w:t>
+      </w:r>
+      <w:r>
+        <w:t>, l</w:t>
       </w:r>
       <w:r>
         <w:t>es</w:t>
@@ -4466,16 +4449,7 @@
         <w:t xml:space="preserve"> méthode</w:t>
       </w:r>
       <w:r>
-        <w:t xml:space="preserve">s </w:t>
-      </w:r>
-      <w:r>
-        <w:t xml:space="preserve">pour </w:t>
-      </w:r>
-      <w:r>
-        <w:t>trouver</w:t>
-      </w:r>
-      <w:r>
-        <w:t xml:space="preserve"> la trajectoire périodique de la vibration synchrone du rotor</w:t>
+        <w:t>s pour trouver la trajectoire périodique de la vibration synchrone du rotor</w:t>
       </w:r>
       <w:r>
         <w:t xml:space="preserve"> (méthode de shooting ou méhode classique cf. Ch.XX.X.X )</w:t>
@@ -4493,49 +4467,52 @@
         <w:t>s</w:t>
       </w:r>
       <w:r>
-        <w:t xml:space="preserve">. Dans cette méthode, </w:t>
-      </w:r>
-      <w:r>
-        <w:t xml:space="preserve">le schéma d’intégration temporelle de Newmark </w:t>
+        <w:t xml:space="preserve">. </w:t>
+      </w:r>
+      <w:r>
+        <w:t>L</w:t>
+      </w:r>
+      <w:r>
+        <w:t xml:space="preserve">e schéma d’intégration temporelle de Newmark </w:t>
       </w:r>
       <w:r>
         <w:t xml:space="preserve">combiné </w:t>
       </w:r>
       <w:r>
-        <w:t>avec la méthode de Newton-Raphson</w:t>
-      </w:r>
-      <w:r>
-        <w:t xml:space="preserve"> </w:t>
-      </w:r>
-      <w:r>
-        <w:t>est mise en place pour résoudre l’équation d</w:t>
+        <w:t xml:space="preserve">avec la méthode de Newton-Raphson </w:t>
+      </w:r>
+      <w:r>
+        <w:t xml:space="preserve">est </w:t>
+      </w:r>
+      <w:r>
+        <w:t>implémenté</w:t>
+      </w:r>
+      <w:r>
+        <w:t xml:space="preserve"> pour résoudre l’équation d</w:t>
       </w:r>
       <w:r>
         <w:t>e</w:t>
       </w:r>
       <w:r>
-        <w:t xml:space="preserve"> mouvement.</w:t>
+        <w:t xml:space="preserve"> mouvement</w:t>
+      </w:r>
+      <w:r>
+        <w:t xml:space="preserve"> en régime transitoire</w:t>
+      </w:r>
+      <w:r>
+        <w:t>.</w:t>
       </w:r>
       <w:r>
         <w:t xml:space="preserve"> A chaque pas de temps dynamique, </w:t>
       </w:r>
       <w:r>
-        <w:t xml:space="preserve">les efforts du palier sont calculés par </w:t>
-      </w:r>
-      <w:r>
-        <w:t>la résolution de l’équation de Reynolds couplée avec l’équation de l’énergie</w:t>
-      </w:r>
-      <w:r>
-        <w:t xml:space="preserve">. </w:t>
-      </w:r>
-      <w:r>
-        <w:t xml:space="preserve"> En même temps, le</w:t>
-      </w:r>
-      <w:r>
-        <w:t xml:space="preserve"> champ de flux thermique</w:t>
-      </w:r>
-      <w:r>
-        <w:t xml:space="preserve"> </w:t>
+        <w:t xml:space="preserve">les efforts du palier sont calculés par la résolution de l’équation de Reynolds couplée avec l’équation de l’énergie. </w:t>
+      </w:r>
+      <w:r>
+        <w:t>L</w:t>
+      </w:r>
+      <w:r>
+        <w:t xml:space="preserve">e champ de flux thermique </w:t>
       </w:r>
       <m:oMath>
         <m:r>
@@ -4546,20 +4523,26 @@
         </m:r>
       </m:oMath>
       <w:r>
-        <w:t xml:space="preserve"> à l’interface fluide-rotor</w:t>
-      </w:r>
-      <w:r>
-        <w:t xml:space="preserve"> est </w:t>
+        <w:t xml:space="preserve"> à l’interface fluide-rotor est </w:t>
+      </w:r>
+      <w:r>
+        <w:t xml:space="preserve">également </w:t>
+      </w:r>
+      <w:r>
+        <w:t xml:space="preserve">calculé pendant la </w:t>
       </w:r>
       <w:r>
         <w:lastRenderedPageBreak/>
-        <w:t xml:space="preserve">calculé pendant la résolution thermo-hydrodynamique. Ce flux thermique </w:t>
-      </w:r>
-      <w:r>
-        <w:t>instantané</w:t>
-      </w:r>
-      <w:r>
-        <w:t xml:space="preserve"> est </w:t>
+        <w:t xml:space="preserve">résolution </w:t>
+      </w:r>
+      <w:r>
+        <w:t>des équations de lubrification</w:t>
+      </w:r>
+      <w:r>
+        <w:t xml:space="preserve">. Ce flux thermique </w:t>
+      </w:r>
+      <w:r>
+        <w:t xml:space="preserve">instantané est </w:t>
       </w:r>
       <w:r>
         <w:t>enregistré</w:t>
@@ -4577,13 +4560,7 @@
         <w:t>Ensuite, u</w:t>
       </w:r>
       <w:r>
-        <w:t xml:space="preserve">ne fois que </w:t>
-      </w:r>
-      <w:r>
-        <w:t xml:space="preserve">la trajectoire périodique de la vibration synchrone </w:t>
-      </w:r>
-      <w:r>
-        <w:t xml:space="preserve">est obtenue, </w:t>
+        <w:t xml:space="preserve">ne fois que la trajectoire périodique de la vibration synchrone est obtenue, </w:t>
       </w:r>
       <w:r>
         <w:t xml:space="preserve">le flux thermique moyenné pendent une période </w:t>
@@ -4693,13 +4670,7 @@
               <w:rPr>
                 <w:rFonts w:ascii="Cambria Math" w:hAnsi="Cambria Math"/>
               </w:rPr>
-              <m:t>i</m:t>
-            </m:r>
-            <m:r>
-              <w:rPr>
-                <w:rFonts w:ascii="Cambria Math" w:hAnsi="Cambria Math"/>
-              </w:rPr>
-              <m:t>+1</m:t>
+              <m:t>i+1</m:t>
             </m:r>
           </m:sup>
         </m:sSubSup>
@@ -4739,13 +4710,7 @@
               <w:rPr>
                 <w:rFonts w:ascii="Cambria Math" w:hAnsi="Cambria Math"/>
               </w:rPr>
-              <m:t>i</m:t>
-            </m:r>
-            <m:r>
-              <w:rPr>
-                <w:rFonts w:ascii="Cambria Math" w:hAnsi="Cambria Math"/>
-              </w:rPr>
-              <m:t>+1</m:t>
+              <m:t>i+1</m:t>
             </m:r>
           </m:sup>
         </m:sSup>
@@ -4797,13 +4762,7 @@
               <w:rPr>
                 <w:rFonts w:ascii="Cambria Math" w:hAnsi="Cambria Math"/>
               </w:rPr>
-              <m:t>i</m:t>
-            </m:r>
-            <m:r>
-              <w:rPr>
-                <w:rFonts w:ascii="Cambria Math" w:hAnsi="Cambria Math"/>
-              </w:rPr>
-              <m:t>+1</m:t>
+              <m:t>i+1</m:t>
             </m:r>
           </m:sup>
         </m:sSubSup>
@@ -4849,13 +4808,7 @@
         </m:sSup>
       </m:oMath>
       <w:r>
-        <w:t xml:space="preserve"> avec </w:t>
-      </w:r>
-      <w:r>
-        <w:t>c</w:t>
-      </w:r>
-      <w:r>
-        <w:t>es nouvelles informations thermomécanique</w:t>
+        <w:t xml:space="preserve"> avec ces nouvelles informations thermomécanique</w:t>
       </w:r>
       <w:r>
         <w:t xml:space="preserve"> et l’algorithme de l’effet Morton est illustré grâce à la figure XX</w:t>
@@ -4871,7 +4824,8 @@
       </w:pPr>
       <w:r>
         <w:rPr>
-          <w:lang w:val="en-US"/>
+          <w:noProof/>
+          <w:lang w:val="en-US" w:eastAsia="zh-CN"/>
         </w:rPr>
         <w:drawing>
           <wp:inline distT="0" distB="0" distL="0" distR="0" wp14:anchorId="1E33F4D7" wp14:editId="7E5C656F">
@@ -5194,16 +5148,34 @@
         <w:t>obtenu uniquement</w:t>
       </w:r>
       <w:r>
-        <w:t xml:space="preserve"> sur les </w:t>
+        <w:t xml:space="preserve"> </w:t>
+      </w:r>
+      <w:r>
+        <w:t>à partir</w:t>
+      </w:r>
+      <w:r>
+        <w:t xml:space="preserve"> </w:t>
+      </w:r>
+      <w:r>
+        <w:t>d</w:t>
+      </w:r>
+      <w:r>
+        <w:t xml:space="preserve">es </w:t>
       </w:r>
       <w:r>
         <w:t>informations thermique</w:t>
       </w:r>
       <w:r>
+        <w:t>s</w:t>
+      </w:r>
+      <w:r>
         <w:t xml:space="preserve"> </w:t>
       </w:r>
       <w:r>
         <w:t>à</w:t>
+      </w:r>
+      <w:r>
+        <w:t xml:space="preserve"> l’instant</w:t>
       </w:r>
       <w:r>
         <w:t xml:space="preserve"> </w:t>
@@ -5240,26 +5212,20 @@
         <w:t>.</w:t>
       </w:r>
       <w:r>
-        <w:t xml:space="preserve"> Par conséquent, </w:t>
-      </w:r>
-      <w:r>
-        <w:t>l’intégration temporelle</w:t>
-      </w:r>
-      <w:r>
-        <w:t xml:space="preserve"> de </w:t>
+        <w:t xml:space="preserve"> Par conséquent, l’intégration </w:t>
       </w:r>
       <w:r>
         <w:lastRenderedPageBreak/>
-        <w:t xml:space="preserve">l’équation de la chaleur </w:t>
+        <w:t>temporelle</w:t>
+      </w:r>
+      <w:r>
+        <w:t xml:space="preserve"> de l’équation de la chaleur </w:t>
       </w:r>
       <w:r>
         <w:t xml:space="preserve">est </w:t>
       </w:r>
       <w:r>
-        <w:t>effectuée avec un</w:t>
-      </w:r>
-      <w:r>
-        <w:t xml:space="preserve"> schémas </w:t>
+        <w:t xml:space="preserve">effectuée avec un schémas </w:t>
       </w:r>
       <w:r>
         <w:t xml:space="preserve">explicite. </w:t>
@@ -5272,10 +5238,19 @@
       </w:r>
       <w:r>
         <w:t xml:space="preserve">thermique en fonction </w:t>
+      </w:r>
+      <w:r>
+        <w:t xml:space="preserve">de </w:t>
+      </w:r>
+      <w:r>
+        <w:t>la condition de stabilité</w:t>
+      </w:r>
+      <w:r>
+        <w:t xml:space="preserve"> présenté à la section</w:t>
       </w:r>
       <w:ins w:id="4" w:author="ZhangSilun" w:date="2018-12-22T18:12:00Z">
         <w:r>
-          <w:t>de l’équation (XXX)</w:t>
+          <w:t xml:space="preserve"> (XXX)</w:t>
         </w:r>
       </w:ins>
       <w:r>
@@ -5339,18 +5314,21 @@
         <w:t xml:space="preserve"> </w:t>
       </w:r>
       <w:r>
-        <w:t xml:space="preserve">Ce banc d’essais </w:t>
-      </w:r>
-      <w:r>
-        <w:t>possède deux configuration : u</w:t>
-      </w:r>
-      <w:r>
-        <w:t>ne configuration courte du rotor</w:t>
+        <w:t>Ce banc d’essais</w:t>
+      </w:r>
+      <w:r>
+        <w:t xml:space="preserve"> est modulable et</w:t>
       </w:r>
       <w:r>
         <w:t xml:space="preserve"> </w:t>
       </w:r>
       <w:r>
+        <w:t>possède deux configuration : une configuration courte du rotor</w:t>
+      </w:r>
+      <w:r>
+        <w:t xml:space="preserve"> </w:t>
+      </w:r>
+      <w:r>
         <w:t>creux</w:t>
       </w:r>
       <w:r>
@@ -5381,7 +5359,13 @@
         <w:t xml:space="preserve"> creux</w:t>
       </w:r>
       <w:r>
-        <w:t xml:space="preserve"> était que le rotor de 430mm initialement conçu se comportait avec l’effet Morton stable</w:t>
+        <w:t xml:space="preserve"> était que le rotor de 430mm initialement conçu se comportait</w:t>
+      </w:r>
+      <w:r>
+        <w:t xml:space="preserve"> uniquement</w:t>
+      </w:r>
+      <w:r>
+        <w:t xml:space="preserve"> avec l’effet Morton stable</w:t>
       </w:r>
       <w:r>
         <w:t xml:space="preserve"> pendant les essais</w:t>
@@ -5432,10 +5416,7 @@
         <w:t>les rotors sont creux afin d’avoir une</w:t>
       </w:r>
       <w:r>
-        <w:t xml:space="preserve"> </w:t>
-      </w:r>
-      <w:r>
-        <w:t>grande</w:t>
+        <w:t xml:space="preserve"> grande</w:t>
       </w:r>
       <w:r>
         <w:t xml:space="preserve"> différence de la température au rotor </w:t>
@@ -5458,7 +5439,19 @@
         </m:r>
       </m:oMath>
       <w:r>
-        <w:t>. Le diamètre intérieur et extérieur</w:t>
+        <w:t>. Le</w:t>
+      </w:r>
+      <w:r>
+        <w:t>s</w:t>
+      </w:r>
+      <w:r>
+        <w:t xml:space="preserve"> diamètre</w:t>
+      </w:r>
+      <w:r>
+        <w:t>s</w:t>
+      </w:r>
+      <w:r>
+        <w:t xml:space="preserve"> intérieur et extérieur</w:t>
       </w:r>
       <w:r>
         <w:t xml:space="preserve"> des rotors</w:t>
@@ -5467,49 +5460,61 @@
         <w:t xml:space="preserve"> </w:t>
       </w:r>
       <w:r>
-        <w:t>est</w:t>
+        <w:t>sont</w:t>
       </w:r>
       <w:r>
         <w:t xml:space="preserve"> respectivement 35mm et 45mm. </w:t>
       </w:r>
       <w:r>
-        <w:t>L</w:t>
-      </w:r>
-      <w:r>
-        <w:t xml:space="preserve">e </w:t>
+        <w:t xml:space="preserve">Le </w:t>
       </w:r>
       <w:r>
         <w:t xml:space="preserve">même </w:t>
       </w:r>
       <w:r>
-        <w:t>roulement à billes</w:t>
-      </w:r>
-      <w:r>
-        <w:t xml:space="preserve"> et l</w:t>
-      </w:r>
-      <w:r>
-        <w:t>e</w:t>
+        <w:t>roulement à billes et le</w:t>
       </w:r>
       <w:r>
         <w:t xml:space="preserve"> même</w:t>
       </w:r>
       <w:r>
-        <w:t xml:space="preserve"> palier circulaire</w:t>
-      </w:r>
-      <w:r>
-        <w:t xml:space="preserve"> </w:t>
-      </w:r>
-      <w:r>
-        <w:t xml:space="preserve">servent à supporter les rotors. </w:t>
-      </w:r>
-      <w:r>
-        <w:t xml:space="preserve">Le palier hydrodynamique se situe du côté opposé au moteur (NDE), alors que le roulement à billes </w:t>
+        <w:t xml:space="preserve"> palier circulaire </w:t>
+      </w:r>
+      <w:r>
+        <w:t xml:space="preserve">servent à supporter les </w:t>
+      </w:r>
+      <w:r>
+        <w:t xml:space="preserve">deux </w:t>
+      </w:r>
+      <w:r>
+        <w:t xml:space="preserve">rotors. </w:t>
+      </w:r>
+      <w:r>
+        <w:t>Le palier hydrodynamique se situe du côté opposé au moteur (</w:t>
+      </w:r>
+      <w:r>
+        <w:rPr>
+          <w:b/>
+        </w:rPr>
+        <w:t>NDE</w:t>
+      </w:r>
+      <w:r>
+        <w:t xml:space="preserve">), alors que le roulement à billes </w:t>
       </w:r>
       <w:r>
         <w:t>est installé sur</w:t>
       </w:r>
       <w:r>
-        <w:t xml:space="preserve"> côté du moteur (DE)</w:t>
+        <w:t xml:space="preserve"> côté du moteur (</w:t>
+      </w:r>
+      <w:r>
+        <w:rPr>
+          <w:b/>
+        </w:rPr>
+        <w:t>DE</w:t>
+      </w:r>
+      <w:r>
+        <w:t>)</w:t>
       </w:r>
       <w:r>
         <w:t xml:space="preserve">. </w:t>
@@ -5521,6 +5526,9 @@
       </w:pPr>
       <w:r>
         <w:t>Caractéristiques du palier testé</w:t>
+      </w:r>
+      <w:r>
+        <w:t xml:space="preserve"> et lubrifiant</w:t>
       </w:r>
     </w:p>
     <w:p/>
@@ -5535,9 +5543,9 @@
           <w:lang w:val="en-US" w:eastAsia="zh-CN"/>
         </w:rPr>
         <w:drawing>
-          <wp:inline distT="0" distB="0" distL="0" distR="0" wp14:anchorId="07FCAA50" wp14:editId="031E6F65">
-            <wp:extent cx="2878373" cy="1291737"/>
-            <wp:effectExtent l="0" t="0" r="0" b="3810"/>
+          <wp:inline distT="0" distB="0" distL="0" distR="0" wp14:anchorId="07FCAA50" wp14:editId="56D53B26">
+            <wp:extent cx="3543573" cy="1590261"/>
+            <wp:effectExtent l="0" t="0" r="0" b="0"/>
             <wp:docPr id="41" name="Image 41"/>
             <wp:cNvGraphicFramePr>
               <a:graphicFrameLocks xmlns:a="http://schemas.openxmlformats.org/drawingml/2006/main" noChangeAspect="1"/>
@@ -5563,7 +5571,7 @@
                   <pic:spPr bwMode="auto">
                     <a:xfrm>
                       <a:off x="0" y="0"/>
-                      <a:ext cx="2890160" cy="1297027"/>
+                      <a:ext cx="3570171" cy="1602198"/>
                     </a:xfrm>
                     <a:prstGeom prst="rect">
                       <a:avLst/>
@@ -5689,6 +5697,7 @@
     <w:p>
       <w:pPr>
         <w:spacing w:line="360" w:lineRule="auto"/>
+        <w:ind w:firstLine="708"/>
       </w:pPr>
       <w:r>
         <w:t>Le palier testé est un palier lisse circulaire (</w:t>
@@ -5697,10 +5706,7 @@
         <w:fldChar w:fldCharType="begin"/>
       </w:r>
       <w:r>
-        <w:instrText xml:space="preserve"> REF _Ref496169139 \h </w:instrText>
-      </w:r>
-      <w:r>
-        <w:instrText xml:space="preserve"> \* MERGEFORMAT </w:instrText>
+        <w:instrText xml:space="preserve"> REF _Ref496169139 \h  \* MERGEFORMAT </w:instrText>
       </w:r>
       <w:r>
         <w:fldChar w:fldCharType="separate"/>
@@ -5718,71 +5724,172 @@
         <w:fldChar w:fldCharType="end"/>
       </w:r>
       <w:r>
-        <w:t>) avec rainure axiale positionnée en haut du coussinet</w:t>
-      </w:r>
-      <w:r>
-        <w:t>.</w:t>
-      </w:r>
-      <w:r>
-        <w:t xml:space="preserve"> Il est réalisé en bronze fritté avec ajout de particules de Téflon (PTFE) améliorant ainsi les caractéristiques de frottement et d’usure. Sa longueur est de 15 mm et son jeu radial est de 50 µm, la portée en bronze est frettée dans une bague en acier. </w:t>
-      </w:r>
-      <w:r>
-        <w:t>Les</w:t>
-      </w:r>
-      <w:r>
-        <w:t xml:space="preserve"> caractéristiques </w:t>
-      </w:r>
-      <w:r>
-        <w:t xml:space="preserve">du palier </w:t>
-      </w:r>
-      <w:r>
-        <w:t xml:space="preserve">sont synthétisé dans le </w:t>
-      </w:r>
-      <w:r>
-        <w:t>tableau.</w:t>
-      </w:r>
-    </w:p>
-    <w:p>
-      <w:r>
-        <w:t>XXXX</w:t>
+        <w:t xml:space="preserve">) avec rainure axiale. Il est réalisé en bronze fritté avec ajout de particules de Téflon (PTFE) améliorant ainsi les caractéristiques de frottement et d’usure. Sa longueur est de 15 mm et son jeu radial est de 50 µm, la portée en bronze est frettée dans une bague en acier. </w:t>
       </w:r>
     </w:p>
     <w:p>
       <w:pPr>
-        <w:pStyle w:val="Titre2"/>
+        <w:spacing w:line="360" w:lineRule="auto"/>
+        <w:ind w:firstLine="708"/>
       </w:pPr>
       <w:r>
-        <w:t xml:space="preserve">Caractéristiques du </w:t>
-      </w:r>
-      <w:r>
-        <w:t>lubrifiant</w:t>
-      </w:r>
-    </w:p>
-    <w:p/>
-    <w:p>
-      <w:pPr>
-        <w:pStyle w:val="Titre2"/>
-      </w:pPr>
-      <w:r>
-        <w:lastRenderedPageBreak/>
-        <w:t>Configuration du rotor 430mm</w:t>
+        <w:t>Le lubrifiant utilisé pour les essais est une huile ISO VG 32, pour connaitre l’évolution de sa viscosité cinématique en fonction de la température, deux mesures expérimentales </w:t>
+      </w:r>
+      <w:r>
+        <w:t>sont réalisées</w:t>
+      </w:r>
+      <w:r>
+        <w:t xml:space="preserve"> </w:t>
+      </w:r>
+      <w:r>
+        <w:t>: mesure de la viscosité dynamique grâce à un rhéomètre ; et mesure de la densité par pesées à l’aide d’un pycnomètre. Les résultats de mesure de la viscosité dynamique, de la densité, ainsi que la viscosité cinématique calculée sont présentés dans le </w:t>
+      </w:r>
+      <w:r>
+        <w:fldChar w:fldCharType="begin"/>
+      </w:r>
+      <w:r>
+        <w:instrText xml:space="preserve"> REF _Ref498706171 \h </w:instrText>
+      </w:r>
+      <w:r>
+        <w:instrText xml:space="preserve"> \* MERGEFORMAT </w:instrText>
+      </w:r>
+      <w:r>
+        <w:fldChar w:fldCharType="separate"/>
+      </w:r>
+      <w:r>
+        <w:t xml:space="preserve">Tableau </w:t>
+      </w:r>
+      <w:r>
+        <w:rPr>
+          <w:noProof/>
+        </w:rPr>
+        <w:t>1</w:t>
+      </w:r>
+      <w:r>
+        <w:fldChar w:fldCharType="end"/>
+      </w:r>
+      <w:r>
+        <w:t>.</w:t>
       </w:r>
     </w:p>
     <w:p>
       <w:pPr>
-        <w:keepNext/>
+        <w:pStyle w:val="Lgende"/>
+        <w:spacing w:after="0"/>
+        <w:jc w:val="center"/>
+        <w:rPr>
+          <w:rFonts w:ascii="Calibri" w:eastAsia="Times New Roman" w:hAnsi="Calibri" w:cs="Times New Roman"/>
+          <w:i w:val="0"/>
+          <w:iCs w:val="0"/>
+          <w:color w:val="auto"/>
+          <w:sz w:val="22"/>
+          <w:szCs w:val="20"/>
+          <w:lang w:eastAsia="fr-FR"/>
+        </w:rPr>
+      </w:pPr>
+      <w:bookmarkStart w:id="6" w:name="_Ref498706171"/>
+      <w:r>
+        <w:rPr>
+          <w:rFonts w:ascii="Calibri" w:eastAsia="Times New Roman" w:hAnsi="Calibri" w:cs="Times New Roman"/>
+          <w:i w:val="0"/>
+          <w:iCs w:val="0"/>
+          <w:color w:val="auto"/>
+          <w:sz w:val="22"/>
+          <w:szCs w:val="20"/>
+          <w:lang w:eastAsia="fr-FR"/>
+        </w:rPr>
+        <w:lastRenderedPageBreak/>
+        <w:t xml:space="preserve">Tableau </w:t>
+      </w:r>
+      <w:r>
+        <w:rPr>
+          <w:rFonts w:ascii="Calibri" w:eastAsia="Times New Roman" w:hAnsi="Calibri" w:cs="Times New Roman"/>
+          <w:i w:val="0"/>
+          <w:iCs w:val="0"/>
+          <w:color w:val="auto"/>
+          <w:sz w:val="22"/>
+          <w:szCs w:val="20"/>
+          <w:lang w:eastAsia="fr-FR"/>
+        </w:rPr>
+        <w:fldChar w:fldCharType="begin"/>
+      </w:r>
+      <w:r>
+        <w:rPr>
+          <w:rFonts w:ascii="Calibri" w:eastAsia="Times New Roman" w:hAnsi="Calibri" w:cs="Times New Roman"/>
+          <w:i w:val="0"/>
+          <w:iCs w:val="0"/>
+          <w:color w:val="auto"/>
+          <w:sz w:val="22"/>
+          <w:szCs w:val="20"/>
+          <w:lang w:eastAsia="fr-FR"/>
+        </w:rPr>
+        <w:instrText xml:space="preserve"> SEQ Tableau \* ARABIC </w:instrText>
+      </w:r>
+      <w:r>
+        <w:rPr>
+          <w:rFonts w:ascii="Calibri" w:eastAsia="Times New Roman" w:hAnsi="Calibri" w:cs="Times New Roman"/>
+          <w:i w:val="0"/>
+          <w:iCs w:val="0"/>
+          <w:color w:val="auto"/>
+          <w:sz w:val="22"/>
+          <w:szCs w:val="20"/>
+          <w:lang w:eastAsia="fr-FR"/>
+        </w:rPr>
+        <w:fldChar w:fldCharType="separate"/>
+      </w:r>
+      <w:r>
+        <w:rPr>
+          <w:rFonts w:ascii="Calibri" w:eastAsia="Times New Roman" w:hAnsi="Calibri" w:cs="Times New Roman"/>
+          <w:i w:val="0"/>
+          <w:iCs w:val="0"/>
+          <w:noProof/>
+          <w:color w:val="auto"/>
+          <w:sz w:val="22"/>
+          <w:szCs w:val="20"/>
+          <w:lang w:eastAsia="fr-FR"/>
+        </w:rPr>
+        <w:t>1</w:t>
+      </w:r>
+      <w:r>
+        <w:rPr>
+          <w:rFonts w:ascii="Calibri" w:eastAsia="Times New Roman" w:hAnsi="Calibri" w:cs="Times New Roman"/>
+          <w:i w:val="0"/>
+          <w:iCs w:val="0"/>
+          <w:color w:val="auto"/>
+          <w:sz w:val="22"/>
+          <w:szCs w:val="20"/>
+          <w:lang w:eastAsia="fr-FR"/>
+        </w:rPr>
+        <w:fldChar w:fldCharType="end"/>
+      </w:r>
+      <w:bookmarkEnd w:id="6"/>
+      <w:r>
+        <w:rPr>
+          <w:rFonts w:ascii="Calibri" w:eastAsia="Times New Roman" w:hAnsi="Calibri" w:cs="Times New Roman"/>
+          <w:i w:val="0"/>
+          <w:iCs w:val="0"/>
+          <w:color w:val="auto"/>
+          <w:sz w:val="22"/>
+          <w:szCs w:val="20"/>
+          <w:lang w:eastAsia="fr-FR"/>
+        </w:rPr>
+        <w:t xml:space="preserve"> : Propriétés du lubrifiant</w:t>
+      </w:r>
+    </w:p>
+    <w:p>
+      <w:pPr>
+        <w:spacing w:line="360" w:lineRule="auto"/>
         <w:jc w:val="center"/>
       </w:pPr>
       <w:r>
         <w:rPr>
-          <w:noProof/>
-          <w:lang w:val="en-US" w:eastAsia="zh-CN"/>
+          <w:lang w:val="en-US"/>
         </w:rPr>
         <w:drawing>
-          <wp:inline distT="0" distB="0" distL="0" distR="0" wp14:anchorId="0ED4F1AF" wp14:editId="1A488F08">
-            <wp:extent cx="5760000" cy="2487088"/>
-            <wp:effectExtent l="0" t="0" r="0" b="8890"/>
-            <wp:docPr id="13" name="Image 13"/>
+          <wp:inline distT="0" distB="0" distL="0" distR="0" wp14:anchorId="6165382B" wp14:editId="7A6D6028">
+            <wp:extent cx="3753170" cy="2536364"/>
+            <wp:effectExtent l="0" t="0" r="0" b="0"/>
+            <wp:docPr id="7" name="Image 6"/>
             <wp:cNvGraphicFramePr>
               <a:graphicFrameLocks xmlns:a="http://schemas.openxmlformats.org/drawingml/2006/main" noChangeAspect="1"/>
             </wp:cNvGraphicFramePr>
@@ -5790,36 +5897,752 @@
               <a:graphicData uri="http://schemas.openxmlformats.org/drawingml/2006/picture">
                 <pic:pic xmlns:pic="http://schemas.openxmlformats.org/drawingml/2006/picture">
                   <pic:nvPicPr>
-                    <pic:cNvPr id="0" name="IMG_20170922_180835.jpg"/>
-                    <pic:cNvPicPr/>
+                    <pic:cNvPr id="7" name="Image 6"/>
+                    <pic:cNvPicPr>
+                      <a:picLocks noChangeAspect="1"/>
+                    </pic:cNvPicPr>
                   </pic:nvPicPr>
-                  <pic:blipFill rotWithShape="1">
-                    <a:blip r:embed="rId12" cstate="print">
+                  <pic:blipFill>
+                    <a:blip r:embed="rId12"/>
+                    <a:stretch>
+                      <a:fillRect/>
+                    </a:stretch>
+                  </pic:blipFill>
+                  <pic:spPr>
+                    <a:xfrm>
+                      <a:off x="0" y="0"/>
+                      <a:ext cx="3766083" cy="2545091"/>
+                    </a:xfrm>
+                    <a:prstGeom prst="rect">
+                      <a:avLst/>
+                    </a:prstGeom>
+                  </pic:spPr>
+                </pic:pic>
+              </a:graphicData>
+            </a:graphic>
+          </wp:inline>
+        </w:drawing>
+      </w:r>
+    </w:p>
+    <w:p>
+      <w:pPr>
+        <w:pStyle w:val="Titre2"/>
+      </w:pPr>
+      <w:r>
+        <w:t>Configuration du rotor 430mm</w:t>
+      </w:r>
+    </w:p>
+    <w:p>
+      <w:pPr>
+        <w:spacing w:line="360" w:lineRule="auto"/>
+      </w:pPr>
+    </w:p>
+    <w:p>
+      <w:pPr>
+        <w:spacing w:line="360" w:lineRule="auto"/>
+        <w:jc w:val="center"/>
+      </w:pPr>
+      <w:r>
+        <w:rPr>
+          <w:noProof/>
+          <w:lang w:val="en-US" w:eastAsia="zh-CN"/>
+        </w:rPr>
+        <w:drawing>
+          <wp:inline distT="0" distB="0" distL="0" distR="0" wp14:anchorId="51E9F10F" wp14:editId="16D1B760">
+            <wp:extent cx="4740249" cy="2064453"/>
+            <wp:effectExtent l="0" t="0" r="0" b="0"/>
+            <wp:docPr id="1" name="Image 1"/>
+            <wp:cNvGraphicFramePr>
+              <a:graphicFrameLocks xmlns:a="http://schemas.openxmlformats.org/drawingml/2006/main" noChangeAspect="1"/>
+            </wp:cNvGraphicFramePr>
+            <a:graphic xmlns:a="http://schemas.openxmlformats.org/drawingml/2006/main">
+              <a:graphicData uri="http://schemas.openxmlformats.org/drawingml/2006/picture">
+                <pic:pic xmlns:pic="http://schemas.openxmlformats.org/drawingml/2006/picture">
+                  <pic:nvPicPr>
+                    <pic:cNvPr id="2" name="Image 1"/>
+                    <pic:cNvPicPr>
+                      <a:picLocks noChangeAspect="1"/>
+                    </pic:cNvPicPr>
+                  </pic:nvPicPr>
+                  <pic:blipFill>
+                    <a:blip r:embed="rId13"/>
+                    <a:stretch>
+                      <a:fillRect/>
+                    </a:stretch>
+                  </pic:blipFill>
+                  <pic:spPr>
+                    <a:xfrm>
+                      <a:off x="0" y="0"/>
+                      <a:ext cx="4772362" cy="2078439"/>
+                    </a:xfrm>
+                    <a:prstGeom prst="rect">
+                      <a:avLst/>
+                    </a:prstGeom>
+                  </pic:spPr>
+                </pic:pic>
+              </a:graphicData>
+            </a:graphic>
+          </wp:inline>
+        </w:drawing>
+      </w:r>
+    </w:p>
+    <w:p>
+      <w:pPr>
+        <w:pStyle w:val="Lgende"/>
+        <w:jc w:val="center"/>
+        <w:rPr>
+          <w:rFonts w:ascii="Calibri" w:eastAsia="Times New Roman" w:hAnsi="Calibri" w:cs="Times New Roman"/>
+          <w:i w:val="0"/>
+          <w:iCs w:val="0"/>
+          <w:color w:val="auto"/>
+          <w:sz w:val="22"/>
+          <w:szCs w:val="20"/>
+          <w:lang w:eastAsia="fr-FR"/>
+        </w:rPr>
+      </w:pPr>
+      <w:bookmarkStart w:id="7" w:name="_Ref530413322"/>
+      <w:r>
+        <w:rPr>
+          <w:rFonts w:ascii="Calibri" w:eastAsia="Times New Roman" w:hAnsi="Calibri" w:cs="Times New Roman"/>
+          <w:i w:val="0"/>
+          <w:iCs w:val="0"/>
+          <w:color w:val="auto"/>
+          <w:sz w:val="22"/>
+          <w:szCs w:val="20"/>
+          <w:lang w:eastAsia="fr-FR"/>
+        </w:rPr>
+        <w:t xml:space="preserve">Figure </w:t>
+      </w:r>
+      <w:r>
+        <w:rPr>
+          <w:rFonts w:ascii="Calibri" w:eastAsia="Times New Roman" w:hAnsi="Calibri" w:cs="Times New Roman"/>
+          <w:i w:val="0"/>
+          <w:iCs w:val="0"/>
+          <w:color w:val="auto"/>
+          <w:sz w:val="22"/>
+          <w:szCs w:val="20"/>
+          <w:lang w:eastAsia="fr-FR"/>
+        </w:rPr>
+        <w:fldChar w:fldCharType="begin"/>
+      </w:r>
+      <w:r>
+        <w:rPr>
+          <w:rFonts w:ascii="Calibri" w:eastAsia="Times New Roman" w:hAnsi="Calibri" w:cs="Times New Roman"/>
+          <w:i w:val="0"/>
+          <w:iCs w:val="0"/>
+          <w:color w:val="auto"/>
+          <w:sz w:val="22"/>
+          <w:szCs w:val="20"/>
+          <w:lang w:eastAsia="fr-FR"/>
+        </w:rPr>
+        <w:instrText xml:space="preserve"> SEQ Figure \* ARABIC </w:instrText>
+      </w:r>
+      <w:r>
+        <w:rPr>
+          <w:rFonts w:ascii="Calibri" w:eastAsia="Times New Roman" w:hAnsi="Calibri" w:cs="Times New Roman"/>
+          <w:i w:val="0"/>
+          <w:iCs w:val="0"/>
+          <w:color w:val="auto"/>
+          <w:sz w:val="22"/>
+          <w:szCs w:val="20"/>
+          <w:lang w:eastAsia="fr-FR"/>
+        </w:rPr>
+        <w:fldChar w:fldCharType="separate"/>
+      </w:r>
+      <w:r>
+        <w:rPr>
+          <w:rFonts w:ascii="Calibri" w:eastAsia="Times New Roman" w:hAnsi="Calibri" w:cs="Times New Roman"/>
+          <w:i w:val="0"/>
+          <w:iCs w:val="0"/>
+          <w:noProof/>
+          <w:color w:val="auto"/>
+          <w:sz w:val="22"/>
+          <w:szCs w:val="20"/>
+          <w:lang w:eastAsia="fr-FR"/>
+        </w:rPr>
+        <w:t>5</w:t>
+      </w:r>
+      <w:r>
+        <w:rPr>
+          <w:rFonts w:ascii="Calibri" w:eastAsia="Times New Roman" w:hAnsi="Calibri" w:cs="Times New Roman"/>
+          <w:i w:val="0"/>
+          <w:iCs w:val="0"/>
+          <w:color w:val="auto"/>
+          <w:sz w:val="22"/>
+          <w:szCs w:val="20"/>
+          <w:lang w:eastAsia="fr-FR"/>
+        </w:rPr>
+        <w:fldChar w:fldCharType="end"/>
+      </w:r>
+      <w:bookmarkEnd w:id="7"/>
+      <w:r>
+        <w:rPr>
+          <w:rFonts w:ascii="Calibri" w:eastAsia="Times New Roman" w:hAnsi="Calibri" w:cs="Times New Roman"/>
+          <w:i w:val="0"/>
+          <w:iCs w:val="0"/>
+          <w:color w:val="auto"/>
+          <w:sz w:val="22"/>
+          <w:szCs w:val="20"/>
+          <w:lang w:eastAsia="fr-FR"/>
+        </w:rPr>
+        <w:t> : La configuration du rotor 430mm</w:t>
+      </w:r>
+    </w:p>
+    <w:p>
+      <w:pPr>
+        <w:spacing w:line="360" w:lineRule="auto"/>
+        <w:ind w:firstLine="708"/>
+      </w:pPr>
+      <w:r>
+        <w:t xml:space="preserve">Le rotor 430mm possède </w:t>
+      </w:r>
+      <w:r>
+        <w:t>u</w:t>
+      </w:r>
+      <w:r>
+        <w:t xml:space="preserve">n disque de 0.7kg est monté en porte à faux à l’extrémité NDE du rotor. La configuration du rotor est illustrée à la </w:t>
+      </w:r>
+      <w:r>
+        <w:fldChar w:fldCharType="begin"/>
+      </w:r>
+      <w:r>
+        <w:instrText xml:space="preserve"> REF _Ref530413322 \h  \* MERGEFORMAT </w:instrText>
+      </w:r>
+      <w:r>
+        <w:fldChar w:fldCharType="separate"/>
+      </w:r>
+      <w:r>
+        <w:rPr>
+          <w:i/>
+          <w:iCs/>
+        </w:rPr>
+        <w:t xml:space="preserve">Figure </w:t>
+      </w:r>
+      <w:r>
+        <w:rPr>
+          <w:i/>
+          <w:iCs/>
+        </w:rPr>
+        <w:t>5</w:t>
+      </w:r>
+      <w:r>
+        <w:fldChar w:fldCharType="end"/>
+      </w:r>
+      <w:r>
+        <w:t xml:space="preserve"> et</w:t>
+      </w:r>
+      <w:r>
+        <w:t xml:space="preserve"> les caractéristiques physiques nécessaires pour effectuer de l’analyse de l’effet Morton sont présentées dans le </w:t>
+      </w:r>
+      <w:r>
+        <w:fldChar w:fldCharType="begin"/>
+      </w:r>
+      <w:r>
+        <w:instrText xml:space="preserve"> REF _Ref531165681 \h </w:instrText>
+      </w:r>
+      <w:r>
+        <w:fldChar w:fldCharType="separate"/>
+      </w:r>
+      <w:r>
+        <w:t xml:space="preserve">Tableau </w:t>
+      </w:r>
+      <w:r>
+        <w:rPr>
+          <w:i/>
+          <w:iCs/>
+          <w:noProof/>
+        </w:rPr>
+        <w:t>2</w:t>
+      </w:r>
+      <w:r>
+        <w:fldChar w:fldCharType="end"/>
+      </w:r>
+      <w:r>
+        <w:t xml:space="preserve">. </w:t>
+      </w:r>
+    </w:p>
+    <w:p>
+      <w:pPr>
+        <w:pStyle w:val="Lgende"/>
+        <w:keepNext/>
+        <w:spacing w:after="0"/>
+        <w:jc w:val="center"/>
+        <w:rPr>
+          <w:rFonts w:ascii="Calibri" w:eastAsia="Times New Roman" w:hAnsi="Calibri" w:cs="Times New Roman"/>
+          <w:i w:val="0"/>
+          <w:iCs w:val="0"/>
+          <w:color w:val="auto"/>
+          <w:sz w:val="22"/>
+          <w:szCs w:val="20"/>
+          <w:lang w:eastAsia="fr-FR"/>
+        </w:rPr>
+      </w:pPr>
+      <w:bookmarkStart w:id="8" w:name="_Ref531165681"/>
+      <w:r>
+        <w:rPr>
+          <w:rFonts w:ascii="Calibri" w:eastAsia="Times New Roman" w:hAnsi="Calibri" w:cs="Times New Roman"/>
+          <w:i w:val="0"/>
+          <w:iCs w:val="0"/>
+          <w:color w:val="auto"/>
+          <w:sz w:val="22"/>
+          <w:szCs w:val="20"/>
+          <w:lang w:eastAsia="fr-FR"/>
+        </w:rPr>
+        <w:t xml:space="preserve">Tableau </w:t>
+      </w:r>
+      <w:r>
+        <w:rPr>
+          <w:rFonts w:ascii="Calibri" w:eastAsia="Times New Roman" w:hAnsi="Calibri" w:cs="Times New Roman"/>
+          <w:i w:val="0"/>
+          <w:iCs w:val="0"/>
+          <w:color w:val="auto"/>
+          <w:sz w:val="22"/>
+          <w:szCs w:val="20"/>
+          <w:lang w:eastAsia="fr-FR"/>
+        </w:rPr>
+        <w:fldChar w:fldCharType="begin"/>
+      </w:r>
+      <w:r>
+        <w:rPr>
+          <w:rFonts w:ascii="Calibri" w:eastAsia="Times New Roman" w:hAnsi="Calibri" w:cs="Times New Roman"/>
+          <w:i w:val="0"/>
+          <w:iCs w:val="0"/>
+          <w:color w:val="auto"/>
+          <w:sz w:val="22"/>
+          <w:szCs w:val="20"/>
+          <w:lang w:eastAsia="fr-FR"/>
+        </w:rPr>
+        <w:instrText xml:space="preserve"> SEQ Tableau \* ARABIC </w:instrText>
+      </w:r>
+      <w:r>
+        <w:rPr>
+          <w:rFonts w:ascii="Calibri" w:eastAsia="Times New Roman" w:hAnsi="Calibri" w:cs="Times New Roman"/>
+          <w:i w:val="0"/>
+          <w:iCs w:val="0"/>
+          <w:color w:val="auto"/>
+          <w:sz w:val="22"/>
+          <w:szCs w:val="20"/>
+          <w:lang w:eastAsia="fr-FR"/>
+        </w:rPr>
+        <w:fldChar w:fldCharType="separate"/>
+      </w:r>
+      <w:r>
+        <w:rPr>
+          <w:rFonts w:ascii="Calibri" w:eastAsia="Times New Roman" w:hAnsi="Calibri" w:cs="Times New Roman"/>
+          <w:i w:val="0"/>
+          <w:iCs w:val="0"/>
+          <w:noProof/>
+          <w:color w:val="auto"/>
+          <w:sz w:val="22"/>
+          <w:szCs w:val="20"/>
+          <w:lang w:eastAsia="fr-FR"/>
+        </w:rPr>
+        <w:t>2</w:t>
+      </w:r>
+      <w:r>
+        <w:rPr>
+          <w:rFonts w:ascii="Calibri" w:eastAsia="Times New Roman" w:hAnsi="Calibri" w:cs="Times New Roman"/>
+          <w:i w:val="0"/>
+          <w:iCs w:val="0"/>
+          <w:color w:val="auto"/>
+          <w:sz w:val="22"/>
+          <w:szCs w:val="20"/>
+          <w:lang w:eastAsia="fr-FR"/>
+        </w:rPr>
+        <w:fldChar w:fldCharType="end"/>
+      </w:r>
+      <w:bookmarkEnd w:id="8"/>
+      <w:r>
+        <w:rPr>
+          <w:rFonts w:ascii="Calibri" w:eastAsia="Times New Roman" w:hAnsi="Calibri" w:cs="Times New Roman"/>
+          <w:i w:val="0"/>
+          <w:iCs w:val="0"/>
+          <w:color w:val="auto"/>
+          <w:sz w:val="22"/>
+          <w:szCs w:val="20"/>
+          <w:lang w:eastAsia="fr-FR"/>
+        </w:rPr>
+        <w:t> : paramètres physiques du rotor 430mm</w:t>
+      </w:r>
+    </w:p>
+    <w:p>
+      <w:r>
+        <w:rPr>
+          <w:noProof/>
+          <w:lang w:val="en-US" w:eastAsia="zh-CN"/>
+        </w:rPr>
+        <w:drawing>
+          <wp:inline distT="0" distB="0" distL="0" distR="0" wp14:anchorId="08335E96" wp14:editId="35C05A90">
+            <wp:extent cx="5760720" cy="1342390"/>
+            <wp:effectExtent l="0" t="0" r="0" b="0"/>
+            <wp:docPr id="97" name="Image 5"/>
+            <wp:cNvGraphicFramePr>
+              <a:graphicFrameLocks xmlns:a="http://schemas.openxmlformats.org/drawingml/2006/main" noChangeAspect="1"/>
+            </wp:cNvGraphicFramePr>
+            <a:graphic xmlns:a="http://schemas.openxmlformats.org/drawingml/2006/main">
+              <a:graphicData uri="http://schemas.openxmlformats.org/drawingml/2006/picture">
+                <pic:pic xmlns:pic="http://schemas.openxmlformats.org/drawingml/2006/picture">
+                  <pic:nvPicPr>
+                    <pic:cNvPr id="6" name="Image 5"/>
+                    <pic:cNvPicPr>
+                      <a:picLocks noChangeAspect="1"/>
+                    </pic:cNvPicPr>
+                  </pic:nvPicPr>
+                  <pic:blipFill>
+                    <a:blip r:embed="rId14"/>
+                    <a:stretch>
+                      <a:fillRect/>
+                    </a:stretch>
+                  </pic:blipFill>
+                  <pic:spPr>
+                    <a:xfrm>
+                      <a:off x="0" y="0"/>
+                      <a:ext cx="5760720" cy="1342390"/>
+                    </a:xfrm>
+                    <a:prstGeom prst="rect">
+                      <a:avLst/>
+                    </a:prstGeom>
+                  </pic:spPr>
+                </pic:pic>
+              </a:graphicData>
+            </a:graphic>
+          </wp:inline>
+        </w:drawing>
+      </w:r>
+    </w:p>
+    <w:p>
+      <w:pPr>
+        <w:pStyle w:val="Default"/>
+        <w:spacing w:line="360" w:lineRule="auto"/>
+        <w:ind w:firstLine="708"/>
+        <w:jc w:val="both"/>
+        <w:rPr>
+          <w:sz w:val="22"/>
+        </w:rPr>
+      </w:pPr>
+    </w:p>
+    <w:p>
+      <w:pPr>
+        <w:pStyle w:val="Default"/>
+        <w:spacing w:line="360" w:lineRule="auto"/>
+        <w:ind w:firstLine="708"/>
+        <w:jc w:val="both"/>
+        <w:rPr>
+          <w:sz w:val="22"/>
+        </w:rPr>
+      </w:pPr>
+      <w:r>
+        <w:rPr>
+          <w:sz w:val="22"/>
+        </w:rPr>
+        <w:t xml:space="preserve">L’analyse modale est réalisée en utilisant le modèle du rotor à </w:t>
+      </w:r>
+      <m:oMath>
+        <m:r>
+          <w:rPr>
+            <w:rFonts w:ascii="Cambria Math" w:hAnsi="Cambria Math"/>
+            <w:sz w:val="22"/>
+          </w:rPr>
+          <m:t>n</m:t>
+        </m:r>
+      </m:oMath>
+      <w:r>
+        <w:rPr>
+          <w:sz w:val="22"/>
+        </w:rPr>
+        <w:t xml:space="preserve"> degrés de liberté et en se basant sur les coefficients dynamiques non isothermes du palier. Ces coefficients sont présentés dans </w:t>
+      </w:r>
+      <w:r>
+        <w:rPr>
+          <w:sz w:val="22"/>
+        </w:rPr>
+        <w:lastRenderedPageBreak/>
+        <w:t xml:space="preserve">les </w:t>
+      </w:r>
+      <w:r>
+        <w:rPr>
+          <w:sz w:val="22"/>
+        </w:rPr>
+        <w:fldChar w:fldCharType="begin"/>
+      </w:r>
+      <w:r>
+        <w:rPr>
+          <w:sz w:val="22"/>
+        </w:rPr>
+        <w:instrText xml:space="preserve"> REF _Ref530417381 \h </w:instrText>
+      </w:r>
+      <w:r>
+        <w:rPr>
+          <w:sz w:val="22"/>
+        </w:rPr>
+        <w:instrText xml:space="preserve"> \* MERGEFORMAT </w:instrText>
+      </w:r>
+      <w:r>
+        <w:rPr>
+          <w:sz w:val="22"/>
+        </w:rPr>
+      </w:r>
+      <w:r>
+        <w:rPr>
+          <w:sz w:val="22"/>
+        </w:rPr>
+        <w:fldChar w:fldCharType="separate"/>
+      </w:r>
+      <w:r>
+        <w:rPr>
+          <w:i/>
+          <w:iCs/>
+          <w:sz w:val="22"/>
+        </w:rPr>
+        <w:t xml:space="preserve">Figure </w:t>
+      </w:r>
+      <w:r>
+        <w:rPr>
+          <w:i/>
+          <w:iCs/>
+          <w:noProof/>
+          <w:sz w:val="22"/>
+        </w:rPr>
+        <w:t>6</w:t>
+      </w:r>
+      <w:r>
+        <w:rPr>
+          <w:sz w:val="22"/>
+        </w:rPr>
+        <w:fldChar w:fldCharType="end"/>
+      </w:r>
+      <w:r>
+        <w:rPr>
+          <w:sz w:val="22"/>
+        </w:rPr>
+        <w:t xml:space="preserve"> et </w:t>
+      </w:r>
+      <w:r>
+        <w:rPr>
+          <w:sz w:val="22"/>
+        </w:rPr>
+        <w:fldChar w:fldCharType="begin"/>
+      </w:r>
+      <w:r>
+        <w:rPr>
+          <w:sz w:val="22"/>
+        </w:rPr>
+        <w:instrText xml:space="preserve"> REF _Ref530417384 \h </w:instrText>
+      </w:r>
+      <w:r>
+        <w:rPr>
+          <w:sz w:val="22"/>
+        </w:rPr>
+        <w:instrText xml:space="preserve"> \* MERGEFORMAT </w:instrText>
+      </w:r>
+      <w:r>
+        <w:rPr>
+          <w:sz w:val="22"/>
+        </w:rPr>
+      </w:r>
+      <w:r>
+        <w:rPr>
+          <w:sz w:val="22"/>
+        </w:rPr>
+        <w:fldChar w:fldCharType="separate"/>
+      </w:r>
+      <w:r>
+        <w:rPr>
+          <w:i/>
+          <w:iCs/>
+          <w:sz w:val="22"/>
+        </w:rPr>
+        <w:t xml:space="preserve">Figure </w:t>
+      </w:r>
+      <w:r>
+        <w:rPr>
+          <w:i/>
+          <w:iCs/>
+          <w:noProof/>
+          <w:sz w:val="22"/>
+        </w:rPr>
+        <w:t>7</w:t>
+      </w:r>
+      <w:r>
+        <w:rPr>
+          <w:sz w:val="22"/>
+        </w:rPr>
+        <w:fldChar w:fldCharType="end"/>
+      </w:r>
+      <w:r>
+        <w:rPr>
+          <w:sz w:val="22"/>
+        </w:rPr>
+        <w:t xml:space="preserve">. Ils sont obtenus aux positions d’équilibre statiques du rotor dans le palier qui sont montrés à la </w:t>
+      </w:r>
+      <w:r>
+        <w:rPr>
+          <w:sz w:val="22"/>
+        </w:rPr>
+        <w:fldChar w:fldCharType="begin"/>
+      </w:r>
+      <w:r>
+        <w:rPr>
+          <w:sz w:val="22"/>
+        </w:rPr>
+        <w:instrText xml:space="preserve"> REF _Ref530417410 \h </w:instrText>
+      </w:r>
+      <w:r>
+        <w:rPr>
+          <w:sz w:val="22"/>
+        </w:rPr>
+        <w:instrText xml:space="preserve"> \* MERGEFORMAT </w:instrText>
+      </w:r>
+      <w:r>
+        <w:rPr>
+          <w:sz w:val="22"/>
+        </w:rPr>
+      </w:r>
+      <w:r>
+        <w:rPr>
+          <w:sz w:val="22"/>
+        </w:rPr>
+        <w:fldChar w:fldCharType="separate"/>
+      </w:r>
+      <w:r>
+        <w:rPr>
+          <w:i/>
+          <w:iCs/>
+          <w:sz w:val="22"/>
+        </w:rPr>
+        <w:t xml:space="preserve">Figure </w:t>
+      </w:r>
+      <w:r>
+        <w:rPr>
+          <w:i/>
+          <w:iCs/>
+          <w:noProof/>
+          <w:sz w:val="22"/>
+        </w:rPr>
+        <w:t>8</w:t>
+      </w:r>
+      <w:r>
+        <w:rPr>
+          <w:sz w:val="22"/>
+        </w:rPr>
+        <w:fldChar w:fldCharType="end"/>
+      </w:r>
+      <w:r>
+        <w:rPr>
+          <w:sz w:val="22"/>
+        </w:rPr>
+        <w:t xml:space="preserve">. La résolution de l’équation de l’énergie du film lubrifiant est prise en compte dans le calcul de ces coefficients. Une température de 55°C imposée au rotor et une paroi adiabatique sont utilisées comme les conditions aux limites thermiques. Les résultats de cette analyse sont illustrés dans la </w:t>
+      </w:r>
+      <w:r>
+        <w:rPr>
+          <w:sz w:val="22"/>
+        </w:rPr>
+        <w:fldChar w:fldCharType="begin"/>
+      </w:r>
+      <w:r>
+        <w:rPr>
+          <w:sz w:val="22"/>
+        </w:rPr>
+        <w:instrText xml:space="preserve"> REF _Ref530417483 \h </w:instrText>
+      </w:r>
+      <w:r>
+        <w:rPr>
+          <w:sz w:val="22"/>
+        </w:rPr>
+        <w:instrText xml:space="preserve"> \* MERGEFORMAT </w:instrText>
+      </w:r>
+      <w:r>
+        <w:rPr>
+          <w:sz w:val="22"/>
+        </w:rPr>
+      </w:r>
+      <w:r>
+        <w:rPr>
+          <w:sz w:val="22"/>
+        </w:rPr>
+        <w:fldChar w:fldCharType="separate"/>
+      </w:r>
+      <w:r>
+        <w:rPr>
+          <w:i/>
+          <w:iCs/>
+          <w:sz w:val="22"/>
+        </w:rPr>
+        <w:t xml:space="preserve">Figure </w:t>
+      </w:r>
+      <w:r>
+        <w:rPr>
+          <w:i/>
+          <w:iCs/>
+          <w:noProof/>
+          <w:sz w:val="22"/>
+        </w:rPr>
+        <w:t>9</w:t>
+      </w:r>
+      <w:r>
+        <w:rPr>
+          <w:sz w:val="22"/>
+        </w:rPr>
+        <w:fldChar w:fldCharType="end"/>
+      </w:r>
+      <w:r>
+        <w:rPr>
+          <w:sz w:val="22"/>
+        </w:rPr>
+        <w:t>.</w:t>
+      </w:r>
+    </w:p>
+    <w:p>
+      <w:pPr>
+        <w:pStyle w:val="Default"/>
+        <w:keepNext/>
+        <w:spacing w:line="360" w:lineRule="auto"/>
+        <w:jc w:val="center"/>
+      </w:pPr>
+      <w:r>
+        <w:rPr>
+          <w:noProof/>
+          <w:lang w:val="en-US"/>
+        </w:rPr>
+        <w:drawing>
+          <wp:inline distT="0" distB="0" distL="0" distR="0" wp14:anchorId="1255E10A" wp14:editId="03A6F489">
+            <wp:extent cx="3968370" cy="2648102"/>
+            <wp:effectExtent l="0" t="0" r="0" b="0"/>
+            <wp:docPr id="36" name="Image 36"/>
+            <wp:cNvGraphicFramePr>
+              <a:graphicFrameLocks xmlns:a="http://schemas.openxmlformats.org/drawingml/2006/main" noChangeAspect="1"/>
+            </wp:cNvGraphicFramePr>
+            <a:graphic xmlns:a="http://schemas.openxmlformats.org/drawingml/2006/main">
+              <a:graphicData uri="http://schemas.openxmlformats.org/drawingml/2006/picture">
+                <pic:pic xmlns:pic="http://schemas.openxmlformats.org/drawingml/2006/picture">
+                  <pic:nvPicPr>
+                    <pic:cNvPr id="0" name="Picture 5"/>
+                    <pic:cNvPicPr>
+                      <a:picLocks noChangeAspect="1" noChangeArrowheads="1"/>
+                    </pic:cNvPicPr>
+                  </pic:nvPicPr>
+                  <pic:blipFill>
+                    <a:blip r:embed="rId15" cstate="print">
                       <a:extLst>
                         <a:ext uri="{28A0092B-C50C-407E-A947-70E740481C1C}">
                           <a14:useLocalDpi xmlns:a14="http://schemas.microsoft.com/office/drawing/2010/main" val="0"/>
                         </a:ext>
                       </a:extLst>
                     </a:blip>
-                    <a:srcRect l="-1" t="2845" r="1263"/>
-                    <a:stretch/>
+                    <a:srcRect/>
+                    <a:stretch>
+                      <a:fillRect/>
+                    </a:stretch>
                   </pic:blipFill>
                   <pic:spPr bwMode="auto">
                     <a:xfrm>
                       <a:off x="0" y="0"/>
-                      <a:ext cx="5760000" cy="2487088"/>
+                      <a:ext cx="4017194" cy="2680682"/>
                     </a:xfrm>
                     <a:prstGeom prst="rect">
                       <a:avLst/>
                     </a:prstGeom>
-                    <a:ln>
-                      <a:noFill/>
-                    </a:ln>
-                    <a:extLst>
-                      <a:ext uri="{53640926-AAD7-44D8-BBD7-CCE9431645EC}">
-                        <a14:shadowObscured xmlns:a14="http://schemas.microsoft.com/office/drawing/2010/main"/>
-                      </a:ext>
-                    </a:extLst>
+                    <a:noFill/>
                   </pic:spPr>
                 </pic:pic>
               </a:graphicData>
@@ -5833,159 +6656,2049 @@
         <w:pStyle w:val="Lgende"/>
         <w:jc w:val="center"/>
         <w:rPr>
-          <w:i w:val="0"/>
-          <w:sz w:val="22"/>
+          <w:rFonts w:ascii="Calibri" w:hAnsi="Calibri" w:cs="Calibri"/>
+          <w:i w:val="0"/>
+          <w:iCs w:val="0"/>
+          <w:color w:val="000000"/>
+          <w:sz w:val="22"/>
+          <w:szCs w:val="24"/>
         </w:rPr>
       </w:pPr>
-      <w:bookmarkStart w:id="6" w:name="_Ref493954132"/>
-      <w:r>
-        <w:rPr>
-          <w:i w:val="0"/>
-          <w:sz w:val="22"/>
+      <w:bookmarkStart w:id="9" w:name="_Ref530417381"/>
+      <w:r>
+        <w:rPr>
+          <w:rFonts w:ascii="Calibri" w:hAnsi="Calibri" w:cs="Calibri"/>
+          <w:i w:val="0"/>
+          <w:iCs w:val="0"/>
+          <w:color w:val="000000"/>
+          <w:sz w:val="22"/>
+          <w:szCs w:val="24"/>
         </w:rPr>
         <w:t xml:space="preserve">Figure </w:t>
       </w:r>
       <w:r>
         <w:rPr>
-          <w:i w:val="0"/>
-          <w:sz w:val="22"/>
+          <w:rFonts w:ascii="Calibri" w:hAnsi="Calibri" w:cs="Calibri"/>
+          <w:i w:val="0"/>
+          <w:iCs w:val="0"/>
+          <w:color w:val="000000"/>
+          <w:sz w:val="22"/>
+          <w:szCs w:val="24"/>
         </w:rPr>
         <w:fldChar w:fldCharType="begin"/>
       </w:r>
       <w:r>
         <w:rPr>
-          <w:i w:val="0"/>
-          <w:sz w:val="22"/>
+          <w:rFonts w:ascii="Calibri" w:hAnsi="Calibri" w:cs="Calibri"/>
+          <w:i w:val="0"/>
+          <w:iCs w:val="0"/>
+          <w:color w:val="000000"/>
+          <w:sz w:val="22"/>
+          <w:szCs w:val="24"/>
         </w:rPr>
         <w:instrText xml:space="preserve"> SEQ Figure \* ARABIC </w:instrText>
       </w:r>
       <w:r>
         <w:rPr>
-          <w:i w:val="0"/>
-          <w:sz w:val="22"/>
+          <w:rFonts w:ascii="Calibri" w:hAnsi="Calibri" w:cs="Calibri"/>
+          <w:i w:val="0"/>
+          <w:iCs w:val="0"/>
+          <w:color w:val="000000"/>
+          <w:sz w:val="22"/>
+          <w:szCs w:val="24"/>
         </w:rPr>
         <w:fldChar w:fldCharType="separate"/>
       </w:r>
       <w:r>
         <w:rPr>
-          <w:i w:val="0"/>
+          <w:rFonts w:ascii="Calibri" w:hAnsi="Calibri" w:cs="Calibri"/>
+          <w:i w:val="0"/>
+          <w:iCs w:val="0"/>
           <w:noProof/>
-          <w:sz w:val="22"/>
-        </w:rPr>
-        <w:t>5</w:t>
-      </w:r>
-      <w:r>
-        <w:rPr>
-          <w:i w:val="0"/>
-          <w:sz w:val="22"/>
+          <w:color w:val="000000"/>
+          <w:sz w:val="22"/>
+          <w:szCs w:val="24"/>
+        </w:rPr>
+        <w:t>6</w:t>
+      </w:r>
+      <w:r>
+        <w:rPr>
+          <w:rFonts w:ascii="Calibri" w:hAnsi="Calibri" w:cs="Calibri"/>
+          <w:i w:val="0"/>
+          <w:iCs w:val="0"/>
+          <w:color w:val="000000"/>
+          <w:sz w:val="22"/>
+          <w:szCs w:val="24"/>
         </w:rPr>
         <w:fldChar w:fldCharType="end"/>
       </w:r>
-      <w:bookmarkEnd w:id="6"/>
-      <w:r>
-        <w:rPr>
-          <w:i w:val="0"/>
-          <w:sz w:val="22"/>
-        </w:rPr>
-        <w:t xml:space="preserve"> : Description du banc d'essais </w:t>
-      </w:r>
-      <w:r>
-        <w:rPr>
-          <w:i w:val="0"/>
-          <w:sz w:val="22"/>
-        </w:rPr>
-        <w:t xml:space="preserve">BEM </w:t>
-      </w:r>
-      <w:r>
-        <w:rPr>
-          <w:i w:val="0"/>
-          <w:sz w:val="22"/>
-        </w:rPr>
-        <w:t>[]</w:t>
+      <w:bookmarkEnd w:id="9"/>
+      <w:r>
+        <w:rPr>
+          <w:rFonts w:ascii="Calibri" w:hAnsi="Calibri" w:cs="Calibri"/>
+          <w:i w:val="0"/>
+          <w:iCs w:val="0"/>
+          <w:color w:val="000000"/>
+          <w:sz w:val="22"/>
+          <w:szCs w:val="24"/>
+        </w:rPr>
+        <w:t> : Coefficients de raideur du palier utilisé aux vitesses différentes</w:t>
+      </w:r>
+    </w:p>
+    <w:p>
+      <w:pPr>
+        <w:pStyle w:val="Default"/>
+        <w:keepNext/>
+        <w:spacing w:line="360" w:lineRule="auto"/>
+        <w:jc w:val="center"/>
+      </w:pPr>
+      <w:r>
+        <w:rPr>
+          <w:noProof/>
+          <w:lang w:val="en-US"/>
+        </w:rPr>
+        <w:drawing>
+          <wp:inline distT="0" distB="0" distL="0" distR="0" wp14:anchorId="36FFCC37" wp14:editId="0FF63AC0">
+            <wp:extent cx="3964839" cy="2645746"/>
+            <wp:effectExtent l="0" t="0" r="0" b="2540"/>
+            <wp:docPr id="37" name="Image 37"/>
+            <wp:cNvGraphicFramePr>
+              <a:graphicFrameLocks xmlns:a="http://schemas.openxmlformats.org/drawingml/2006/main" noChangeAspect="1"/>
+            </wp:cNvGraphicFramePr>
+            <a:graphic xmlns:a="http://schemas.openxmlformats.org/drawingml/2006/main">
+              <a:graphicData uri="http://schemas.openxmlformats.org/drawingml/2006/picture">
+                <pic:pic xmlns:pic="http://schemas.openxmlformats.org/drawingml/2006/picture">
+                  <pic:nvPicPr>
+                    <pic:cNvPr id="0" name="Picture 6"/>
+                    <pic:cNvPicPr>
+                      <a:picLocks noChangeAspect="1" noChangeArrowheads="1"/>
+                    </pic:cNvPicPr>
+                  </pic:nvPicPr>
+                  <pic:blipFill>
+                    <a:blip r:embed="rId16" cstate="print">
+                      <a:extLst>
+                        <a:ext uri="{28A0092B-C50C-407E-A947-70E740481C1C}">
+                          <a14:useLocalDpi xmlns:a14="http://schemas.microsoft.com/office/drawing/2010/main" val="0"/>
+                        </a:ext>
+                      </a:extLst>
+                    </a:blip>
+                    <a:srcRect/>
+                    <a:stretch>
+                      <a:fillRect/>
+                    </a:stretch>
+                  </pic:blipFill>
+                  <pic:spPr bwMode="auto">
+                    <a:xfrm>
+                      <a:off x="0" y="0"/>
+                      <a:ext cx="3964839" cy="2645746"/>
+                    </a:xfrm>
+                    <a:prstGeom prst="rect">
+                      <a:avLst/>
+                    </a:prstGeom>
+                    <a:noFill/>
+                  </pic:spPr>
+                </pic:pic>
+              </a:graphicData>
+            </a:graphic>
+          </wp:inline>
+        </w:drawing>
+      </w:r>
+    </w:p>
+    <w:p>
+      <w:pPr>
+        <w:pStyle w:val="Lgende"/>
+        <w:jc w:val="center"/>
+        <w:rPr>
+          <w:rFonts w:ascii="Calibri" w:hAnsi="Calibri" w:cs="Calibri"/>
+          <w:i w:val="0"/>
+          <w:iCs w:val="0"/>
+          <w:color w:val="000000"/>
+          <w:sz w:val="22"/>
+          <w:szCs w:val="24"/>
+        </w:rPr>
+      </w:pPr>
+      <w:bookmarkStart w:id="10" w:name="_Ref530417384"/>
+      <w:r>
+        <w:rPr>
+          <w:rFonts w:ascii="Calibri" w:hAnsi="Calibri" w:cs="Calibri"/>
+          <w:i w:val="0"/>
+          <w:iCs w:val="0"/>
+          <w:color w:val="000000"/>
+          <w:sz w:val="22"/>
+          <w:szCs w:val="24"/>
+        </w:rPr>
+        <w:t xml:space="preserve">Figure </w:t>
+      </w:r>
+      <w:r>
+        <w:rPr>
+          <w:rFonts w:ascii="Calibri" w:hAnsi="Calibri" w:cs="Calibri"/>
+          <w:i w:val="0"/>
+          <w:iCs w:val="0"/>
+          <w:color w:val="000000"/>
+          <w:sz w:val="22"/>
+          <w:szCs w:val="24"/>
+        </w:rPr>
+        <w:fldChar w:fldCharType="begin"/>
+      </w:r>
+      <w:r>
+        <w:rPr>
+          <w:rFonts w:ascii="Calibri" w:hAnsi="Calibri" w:cs="Calibri"/>
+          <w:i w:val="0"/>
+          <w:iCs w:val="0"/>
+          <w:color w:val="000000"/>
+          <w:sz w:val="22"/>
+          <w:szCs w:val="24"/>
+        </w:rPr>
+        <w:instrText xml:space="preserve"> SEQ Figure \* ARABIC </w:instrText>
+      </w:r>
+      <w:r>
+        <w:rPr>
+          <w:rFonts w:ascii="Calibri" w:hAnsi="Calibri" w:cs="Calibri"/>
+          <w:i w:val="0"/>
+          <w:iCs w:val="0"/>
+          <w:color w:val="000000"/>
+          <w:sz w:val="22"/>
+          <w:szCs w:val="24"/>
+        </w:rPr>
+        <w:fldChar w:fldCharType="separate"/>
+      </w:r>
+      <w:r>
+        <w:rPr>
+          <w:rFonts w:ascii="Calibri" w:hAnsi="Calibri" w:cs="Calibri"/>
+          <w:i w:val="0"/>
+          <w:iCs w:val="0"/>
+          <w:noProof/>
+          <w:color w:val="000000"/>
+          <w:sz w:val="22"/>
+          <w:szCs w:val="24"/>
+        </w:rPr>
+        <w:t>7</w:t>
+      </w:r>
+      <w:r>
+        <w:rPr>
+          <w:rFonts w:ascii="Calibri" w:hAnsi="Calibri" w:cs="Calibri"/>
+          <w:i w:val="0"/>
+          <w:iCs w:val="0"/>
+          <w:color w:val="000000"/>
+          <w:sz w:val="22"/>
+          <w:szCs w:val="24"/>
+        </w:rPr>
+        <w:fldChar w:fldCharType="end"/>
+      </w:r>
+      <w:bookmarkEnd w:id="10"/>
+      <w:r>
+        <w:rPr>
+          <w:rFonts w:ascii="Calibri" w:hAnsi="Calibri" w:cs="Calibri"/>
+          <w:i w:val="0"/>
+          <w:iCs w:val="0"/>
+          <w:color w:val="000000"/>
+          <w:sz w:val="22"/>
+          <w:szCs w:val="24"/>
+        </w:rPr>
+        <w:t> : coefficient d’amortissement du palier utilisé aux vitesses différentes</w:t>
+      </w:r>
+    </w:p>
+    <w:p>
+      <w:pPr>
+        <w:pStyle w:val="Default"/>
+        <w:keepNext/>
+        <w:spacing w:line="360" w:lineRule="auto"/>
+        <w:jc w:val="center"/>
+      </w:pPr>
+      <w:r>
+        <w:rPr>
+          <w:noProof/>
+          <w:lang w:val="en-US"/>
+        </w:rPr>
+        <w:lastRenderedPageBreak/>
+        <w:drawing>
+          <wp:inline distT="0" distB="0" distL="0" distR="0" wp14:anchorId="4DB0481C" wp14:editId="7ECB3C53">
+            <wp:extent cx="4454665" cy="2531059"/>
+            <wp:effectExtent l="0" t="0" r="0" b="3175"/>
+            <wp:docPr id="34" name="Image 34"/>
+            <wp:cNvGraphicFramePr>
+              <a:graphicFrameLocks xmlns:a="http://schemas.openxmlformats.org/drawingml/2006/main" noChangeAspect="1"/>
+            </wp:cNvGraphicFramePr>
+            <a:graphic xmlns:a="http://schemas.openxmlformats.org/drawingml/2006/main">
+              <a:graphicData uri="http://schemas.openxmlformats.org/drawingml/2006/picture">
+                <pic:pic xmlns:pic="http://schemas.openxmlformats.org/drawingml/2006/picture">
+                  <pic:nvPicPr>
+                    <pic:cNvPr id="0" name="Picture 4"/>
+                    <pic:cNvPicPr>
+                      <a:picLocks noChangeAspect="1" noChangeArrowheads="1"/>
+                    </pic:cNvPicPr>
+                  </pic:nvPicPr>
+                  <pic:blipFill>
+                    <a:blip r:embed="rId17" cstate="print">
+                      <a:extLst>
+                        <a:ext uri="{28A0092B-C50C-407E-A947-70E740481C1C}">
+                          <a14:useLocalDpi xmlns:a14="http://schemas.microsoft.com/office/drawing/2010/main" val="0"/>
+                        </a:ext>
+                      </a:extLst>
+                    </a:blip>
+                    <a:srcRect/>
+                    <a:stretch>
+                      <a:fillRect/>
+                    </a:stretch>
+                  </pic:blipFill>
+                  <pic:spPr bwMode="auto">
+                    <a:xfrm>
+                      <a:off x="0" y="0"/>
+                      <a:ext cx="4466905" cy="2538014"/>
+                    </a:xfrm>
+                    <a:prstGeom prst="rect">
+                      <a:avLst/>
+                    </a:prstGeom>
+                    <a:noFill/>
+                  </pic:spPr>
+                </pic:pic>
+              </a:graphicData>
+            </a:graphic>
+          </wp:inline>
+        </w:drawing>
+      </w:r>
+    </w:p>
+    <w:p>
+      <w:pPr>
+        <w:pStyle w:val="Lgende"/>
+        <w:jc w:val="center"/>
+        <w:rPr>
+          <w:rFonts w:ascii="Calibri" w:hAnsi="Calibri" w:cs="Calibri"/>
+          <w:i w:val="0"/>
+          <w:iCs w:val="0"/>
+          <w:color w:val="000000"/>
+          <w:sz w:val="22"/>
+          <w:szCs w:val="24"/>
+        </w:rPr>
+      </w:pPr>
+      <w:bookmarkStart w:id="11" w:name="_Ref530417410"/>
+      <w:r>
+        <w:rPr>
+          <w:rFonts w:ascii="Calibri" w:hAnsi="Calibri" w:cs="Calibri"/>
+          <w:i w:val="0"/>
+          <w:iCs w:val="0"/>
+          <w:color w:val="000000"/>
+          <w:sz w:val="22"/>
+          <w:szCs w:val="24"/>
+        </w:rPr>
+        <w:t xml:space="preserve">Figure </w:t>
+      </w:r>
+      <w:r>
+        <w:rPr>
+          <w:rFonts w:ascii="Calibri" w:hAnsi="Calibri" w:cs="Calibri"/>
+          <w:i w:val="0"/>
+          <w:iCs w:val="0"/>
+          <w:color w:val="000000"/>
+          <w:sz w:val="22"/>
+          <w:szCs w:val="24"/>
+        </w:rPr>
+        <w:fldChar w:fldCharType="begin"/>
+      </w:r>
+      <w:r>
+        <w:rPr>
+          <w:rFonts w:ascii="Calibri" w:hAnsi="Calibri" w:cs="Calibri"/>
+          <w:i w:val="0"/>
+          <w:iCs w:val="0"/>
+          <w:color w:val="000000"/>
+          <w:sz w:val="22"/>
+          <w:szCs w:val="24"/>
+        </w:rPr>
+        <w:instrText xml:space="preserve"> SEQ Figure \* ARABIC </w:instrText>
+      </w:r>
+      <w:r>
+        <w:rPr>
+          <w:rFonts w:ascii="Calibri" w:hAnsi="Calibri" w:cs="Calibri"/>
+          <w:i w:val="0"/>
+          <w:iCs w:val="0"/>
+          <w:color w:val="000000"/>
+          <w:sz w:val="22"/>
+          <w:szCs w:val="24"/>
+        </w:rPr>
+        <w:fldChar w:fldCharType="separate"/>
+      </w:r>
+      <w:r>
+        <w:rPr>
+          <w:rFonts w:ascii="Calibri" w:hAnsi="Calibri" w:cs="Calibri"/>
+          <w:i w:val="0"/>
+          <w:iCs w:val="0"/>
+          <w:noProof/>
+          <w:color w:val="000000"/>
+          <w:sz w:val="22"/>
+          <w:szCs w:val="24"/>
+        </w:rPr>
+        <w:t>8</w:t>
+      </w:r>
+      <w:r>
+        <w:rPr>
+          <w:rFonts w:ascii="Calibri" w:hAnsi="Calibri" w:cs="Calibri"/>
+          <w:i w:val="0"/>
+          <w:iCs w:val="0"/>
+          <w:color w:val="000000"/>
+          <w:sz w:val="22"/>
+          <w:szCs w:val="24"/>
+        </w:rPr>
+        <w:fldChar w:fldCharType="end"/>
+      </w:r>
+      <w:bookmarkEnd w:id="11"/>
+      <w:r>
+        <w:rPr>
+          <w:rFonts w:ascii="Calibri" w:hAnsi="Calibri" w:cs="Calibri"/>
+          <w:i w:val="0"/>
+          <w:iCs w:val="0"/>
+          <w:color w:val="000000"/>
+          <w:sz w:val="22"/>
+          <w:szCs w:val="24"/>
+        </w:rPr>
+        <w:t xml:space="preserve"> : </w:t>
+      </w:r>
+      <w:r>
+        <w:rPr>
+          <w:rFonts w:ascii="Calibri" w:hAnsi="Calibri" w:cs="Calibri"/>
+          <w:b/>
+          <w:i w:val="0"/>
+          <w:iCs w:val="0"/>
+          <w:color w:val="000000"/>
+          <w:sz w:val="22"/>
+          <w:szCs w:val="24"/>
+        </w:rPr>
+        <w:t>excentricité</w:t>
+      </w:r>
+      <w:r>
+        <w:rPr>
+          <w:rFonts w:ascii="Calibri" w:hAnsi="Calibri" w:cs="Calibri"/>
+          <w:i w:val="0"/>
+          <w:iCs w:val="0"/>
+          <w:color w:val="000000"/>
+          <w:sz w:val="22"/>
+          <w:szCs w:val="24"/>
+        </w:rPr>
+        <w:t xml:space="preserve">, charge </w:t>
+      </w:r>
+      <w:r>
+        <w:rPr>
+          <w:rFonts w:ascii="Calibri" w:hAnsi="Calibri" w:cs="Calibri"/>
+          <w:i w:val="0"/>
+          <w:iCs w:val="0"/>
+          <w:color w:val="000000"/>
+          <w:sz w:val="22"/>
+          <w:szCs w:val="24"/>
+        </w:rPr>
+        <w:t xml:space="preserve">statique </w:t>
+      </w:r>
+      <w:r>
+        <w:rPr>
+          <w:rFonts w:ascii="Calibri" w:hAnsi="Calibri" w:cs="Calibri"/>
+          <w:i w:val="0"/>
+          <w:iCs w:val="0"/>
+          <w:color w:val="000000"/>
+          <w:sz w:val="22"/>
+          <w:szCs w:val="24"/>
+        </w:rPr>
+        <w:t>position d’équilibre statique du rotor dans le palier aux vitesses différentes</w:t>
+      </w:r>
+    </w:p>
+    <w:p>
+      <w:pPr>
+        <w:pStyle w:val="Default"/>
+        <w:jc w:val="center"/>
+      </w:pPr>
+      <w:r>
+        <w:rPr>
+          <w:noProof/>
+          <w:lang w:val="en-US"/>
+        </w:rPr>
+        <w:drawing>
+          <wp:inline distT="0" distB="0" distL="0" distR="0" wp14:anchorId="55D63A68" wp14:editId="168B842C">
+            <wp:extent cx="4803006" cy="2399385"/>
+            <wp:effectExtent l="0" t="0" r="0" b="1270"/>
+            <wp:docPr id="40" name="Image 39"/>
+            <wp:cNvGraphicFramePr>
+              <a:graphicFrameLocks xmlns:a="http://schemas.openxmlformats.org/drawingml/2006/main" noChangeAspect="1"/>
+            </wp:cNvGraphicFramePr>
+            <a:graphic xmlns:a="http://schemas.openxmlformats.org/drawingml/2006/main">
+              <a:graphicData uri="http://schemas.openxmlformats.org/drawingml/2006/picture">
+                <pic:pic xmlns:pic="http://schemas.openxmlformats.org/drawingml/2006/picture">
+                  <pic:nvPicPr>
+                    <pic:cNvPr id="40" name="Image 39"/>
+                    <pic:cNvPicPr>
+                      <a:picLocks noChangeAspect="1"/>
+                    </pic:cNvPicPr>
+                  </pic:nvPicPr>
+                  <pic:blipFill>
+                    <a:blip r:embed="rId18"/>
+                    <a:stretch>
+                      <a:fillRect/>
+                    </a:stretch>
+                  </pic:blipFill>
+                  <pic:spPr>
+                    <a:xfrm>
+                      <a:off x="0" y="0"/>
+                      <a:ext cx="4809795" cy="2402777"/>
+                    </a:xfrm>
+                    <a:prstGeom prst="rect">
+                      <a:avLst/>
+                    </a:prstGeom>
+                  </pic:spPr>
+                </pic:pic>
+              </a:graphicData>
+            </a:graphic>
+          </wp:inline>
+        </w:drawing>
+      </w:r>
+    </w:p>
+    <w:p>
+      <w:pPr>
+        <w:pStyle w:val="Default"/>
+        <w:jc w:val="center"/>
+        <w:rPr>
+          <w:sz w:val="22"/>
+        </w:rPr>
+      </w:pPr>
+      <w:r>
+        <w:rPr>
+          <w:sz w:val="22"/>
+        </w:rPr>
+        <w:t>(a)</w:t>
+      </w:r>
+    </w:p>
+    <w:p>
+      <w:pPr>
+        <w:pStyle w:val="Default"/>
+        <w:keepNext/>
+        <w:jc w:val="center"/>
+      </w:pPr>
+      <w:r>
+        <w:rPr>
+          <w:noProof/>
+          <w:lang w:val="en-US"/>
+        </w:rPr>
+        <w:drawing>
+          <wp:inline distT="0" distB="0" distL="0" distR="0" wp14:anchorId="015A3E0A" wp14:editId="7E0AC5FE">
+            <wp:extent cx="4608576" cy="2307844"/>
+            <wp:effectExtent l="0" t="0" r="1905" b="0"/>
+            <wp:docPr id="6" name="Image 5"/>
+            <wp:cNvGraphicFramePr>
+              <a:graphicFrameLocks xmlns:a="http://schemas.openxmlformats.org/drawingml/2006/main" noChangeAspect="1"/>
+            </wp:cNvGraphicFramePr>
+            <a:graphic xmlns:a="http://schemas.openxmlformats.org/drawingml/2006/main">
+              <a:graphicData uri="http://schemas.openxmlformats.org/drawingml/2006/picture">
+                <pic:pic xmlns:pic="http://schemas.openxmlformats.org/drawingml/2006/picture">
+                  <pic:nvPicPr>
+                    <pic:cNvPr id="6" name="Image 5"/>
+                    <pic:cNvPicPr>
+                      <a:picLocks noChangeAspect="1"/>
+                    </pic:cNvPicPr>
+                  </pic:nvPicPr>
+                  <pic:blipFill>
+                    <a:blip r:embed="rId19"/>
+                    <a:stretch>
+                      <a:fillRect/>
+                    </a:stretch>
+                  </pic:blipFill>
+                  <pic:spPr>
+                    <a:xfrm>
+                      <a:off x="0" y="0"/>
+                      <a:ext cx="4615620" cy="2311371"/>
+                    </a:xfrm>
+                    <a:prstGeom prst="rect">
+                      <a:avLst/>
+                    </a:prstGeom>
+                  </pic:spPr>
+                </pic:pic>
+              </a:graphicData>
+            </a:graphic>
+          </wp:inline>
+        </w:drawing>
+      </w:r>
+    </w:p>
+    <w:p>
+      <w:pPr>
+        <w:pStyle w:val="Default"/>
+        <w:jc w:val="center"/>
+        <w:rPr>
+          <w:sz w:val="22"/>
+        </w:rPr>
+      </w:pPr>
+      <w:r>
+        <w:rPr>
+          <w:sz w:val="22"/>
+        </w:rPr>
+        <w:t xml:space="preserve"> (b)</w:t>
+      </w:r>
+    </w:p>
+    <w:p>
+      <w:pPr>
+        <w:pStyle w:val="Lgende"/>
+        <w:spacing w:after="0"/>
+        <w:jc w:val="center"/>
+        <w:rPr>
+          <w:rFonts w:ascii="Calibri" w:hAnsi="Calibri" w:cs="Calibri"/>
+          <w:i w:val="0"/>
+          <w:iCs w:val="0"/>
+          <w:color w:val="000000"/>
+          <w:sz w:val="22"/>
+          <w:szCs w:val="24"/>
+        </w:rPr>
+      </w:pPr>
+      <w:bookmarkStart w:id="12" w:name="_Ref530417483"/>
+      <w:r>
+        <w:rPr>
+          <w:rFonts w:ascii="Calibri" w:hAnsi="Calibri" w:cs="Calibri"/>
+          <w:i w:val="0"/>
+          <w:iCs w:val="0"/>
+          <w:color w:val="000000"/>
+          <w:sz w:val="22"/>
+          <w:szCs w:val="24"/>
+        </w:rPr>
+        <w:t xml:space="preserve">Figure </w:t>
+      </w:r>
+      <w:r>
+        <w:rPr>
+          <w:rFonts w:ascii="Calibri" w:hAnsi="Calibri" w:cs="Calibri"/>
+          <w:i w:val="0"/>
+          <w:iCs w:val="0"/>
+          <w:color w:val="000000"/>
+          <w:sz w:val="22"/>
+          <w:szCs w:val="24"/>
+        </w:rPr>
+        <w:fldChar w:fldCharType="begin"/>
+      </w:r>
+      <w:r>
+        <w:rPr>
+          <w:rFonts w:ascii="Calibri" w:hAnsi="Calibri" w:cs="Calibri"/>
+          <w:i w:val="0"/>
+          <w:iCs w:val="0"/>
+          <w:color w:val="000000"/>
+          <w:sz w:val="22"/>
+          <w:szCs w:val="24"/>
+        </w:rPr>
+        <w:instrText xml:space="preserve"> SEQ Figure \* ARABIC </w:instrText>
+      </w:r>
+      <w:r>
+        <w:rPr>
+          <w:rFonts w:ascii="Calibri" w:hAnsi="Calibri" w:cs="Calibri"/>
+          <w:i w:val="0"/>
+          <w:iCs w:val="0"/>
+          <w:color w:val="000000"/>
+          <w:sz w:val="22"/>
+          <w:szCs w:val="24"/>
+        </w:rPr>
+        <w:fldChar w:fldCharType="separate"/>
+      </w:r>
+      <w:r>
+        <w:rPr>
+          <w:rFonts w:ascii="Calibri" w:hAnsi="Calibri" w:cs="Calibri"/>
+          <w:i w:val="0"/>
+          <w:iCs w:val="0"/>
+          <w:noProof/>
+          <w:color w:val="000000"/>
+          <w:sz w:val="22"/>
+          <w:szCs w:val="24"/>
+        </w:rPr>
+        <w:t>9</w:t>
+      </w:r>
+      <w:r>
+        <w:rPr>
+          <w:rFonts w:ascii="Calibri" w:hAnsi="Calibri" w:cs="Calibri"/>
+          <w:i w:val="0"/>
+          <w:iCs w:val="0"/>
+          <w:color w:val="000000"/>
+          <w:sz w:val="22"/>
+          <w:szCs w:val="24"/>
+        </w:rPr>
+        <w:fldChar w:fldCharType="end"/>
+      </w:r>
+      <w:bookmarkEnd w:id="12"/>
+      <w:r>
+        <w:rPr>
+          <w:rFonts w:ascii="Calibri" w:hAnsi="Calibri" w:cs="Calibri"/>
+          <w:i w:val="0"/>
+          <w:iCs w:val="0"/>
+          <w:color w:val="000000"/>
+          <w:sz w:val="22"/>
+          <w:szCs w:val="24"/>
+        </w:rPr>
+        <w:t> : Résultats de l’analyse modale de la configuration courte (430mm) du banc d’essais : (a) diagramme de Campbell et (b) diagramme de stabilité</w:t>
+      </w:r>
+    </w:p>
+    <w:p>
+      <w:pPr>
+        <w:rPr>
+          <w:lang w:eastAsia="zh-CN"/>
+        </w:rPr>
+      </w:pPr>
+    </w:p>
+    <w:p>
+      <w:pPr>
+        <w:pStyle w:val="Default"/>
+        <w:spacing w:line="360" w:lineRule="auto"/>
+        <w:ind w:firstLine="708"/>
+        <w:jc w:val="both"/>
+        <w:rPr>
+          <w:sz w:val="22"/>
+        </w:rPr>
+      </w:pPr>
+      <w:r>
+        <w:rPr>
+          <w:sz w:val="22"/>
+        </w:rPr>
+        <w:lastRenderedPageBreak/>
+        <w:t xml:space="preserve">Selon les résultats, le rotor creux testé se comporte principalement le mode rigide dans la plage des vitesses calculées, car la fréquence de son premier mode de flexion est d'environ 600 Hz. Ce résultat justifie l’utilisation possible d’un rotor à 4 degré de liberté pour modéliser son comportement dans la plage des vitesses de fonctionnement. En outre, cette analyse prédit un changement de signe du facteur d’amortissement vers 3000 tr/min. Ce changement implique que le rotor se comporte de manière instable vers cette vitesse calculée. Ce comportement instable a été observé comme la vibration sous-synchrone pendant l’essai. Malgré cette instabilité identifiée par l'analyse modale basée sur les caractéristiques dynamiques linéaires du palier, la stabilisation du banc peut être retrouvée si le balourd est assez important et les amplitudes de vibration seront élevées. Dans ce cas, le résultat de stabilité sera différent de ceux présenté dans la </w:t>
+      </w:r>
+      <w:r>
+        <w:rPr>
+          <w:sz w:val="22"/>
+        </w:rPr>
+        <w:fldChar w:fldCharType="begin"/>
+      </w:r>
+      <w:r>
+        <w:rPr>
+          <w:sz w:val="22"/>
+        </w:rPr>
+        <w:instrText xml:space="preserve"> REF _Ref530417483 \h </w:instrText>
+      </w:r>
+      <w:r>
+        <w:rPr>
+          <w:sz w:val="22"/>
+        </w:rPr>
+        <w:instrText xml:space="preserve"> \* MERGEFORMAT </w:instrText>
+      </w:r>
+      <w:r>
+        <w:rPr>
+          <w:sz w:val="22"/>
+        </w:rPr>
+      </w:r>
+      <w:r>
+        <w:rPr>
+          <w:sz w:val="22"/>
+        </w:rPr>
+        <w:fldChar w:fldCharType="separate"/>
+      </w:r>
+      <w:r>
+        <w:rPr>
+          <w:i/>
+          <w:iCs/>
+          <w:sz w:val="22"/>
+        </w:rPr>
+        <w:t xml:space="preserve">Figure </w:t>
+      </w:r>
+      <w:r>
+        <w:rPr>
+          <w:i/>
+          <w:iCs/>
+          <w:noProof/>
+          <w:sz w:val="22"/>
+        </w:rPr>
+        <w:t>9</w:t>
+      </w:r>
+      <w:r>
+        <w:rPr>
+          <w:sz w:val="22"/>
+        </w:rPr>
+        <w:fldChar w:fldCharType="end"/>
+      </w:r>
+      <w:r>
+        <w:rPr>
+          <w:sz w:val="22"/>
+        </w:rPr>
+        <w:t xml:space="preserve">. </w:t>
+      </w:r>
+    </w:p>
+    <w:p>
+      <w:pPr>
+        <w:pStyle w:val="Titre2"/>
+      </w:pPr>
+      <w:r>
+        <w:t xml:space="preserve">Configuration du rotor </w:t>
+      </w:r>
+      <w:r>
+        <w:t>70</w:t>
+      </w:r>
+      <w:r>
+        <w:t>0mm</w:t>
       </w:r>
     </w:p>
     <w:p/>
     <w:p>
       <w:pPr>
-        <w:pStyle w:val="Titre2"/>
+        <w:keepNext/>
+        <w:spacing w:line="360" w:lineRule="auto"/>
+        <w:jc w:val="center"/>
       </w:pPr>
       <w:r>
-        <w:t xml:space="preserve">Configuration du rotor </w:t>
-      </w:r>
-      <w:r>
-        <w:t>70</w:t>
-      </w:r>
-      <w:r>
-        <w:t>0mm</w:t>
+        <w:rPr>
+          <w:noProof/>
+          <w:lang w:val="en-US" w:eastAsia="zh-CN"/>
+        </w:rPr>
+        <w:drawing>
+          <wp:inline distT="0" distB="0" distL="0" distR="0" wp14:anchorId="73BD6136" wp14:editId="4347527F">
+            <wp:extent cx="5363897" cy="2337836"/>
+            <wp:effectExtent l="0" t="0" r="0" b="0"/>
+            <wp:docPr id="12" name="Image 11"/>
+            <wp:cNvGraphicFramePr>
+              <a:graphicFrameLocks xmlns:a="http://schemas.openxmlformats.org/drawingml/2006/main" noChangeAspect="1"/>
+            </wp:cNvGraphicFramePr>
+            <a:graphic xmlns:a="http://schemas.openxmlformats.org/drawingml/2006/main">
+              <a:graphicData uri="http://schemas.openxmlformats.org/drawingml/2006/picture">
+                <pic:pic xmlns:pic="http://schemas.openxmlformats.org/drawingml/2006/picture">
+                  <pic:nvPicPr>
+                    <pic:cNvPr id="12" name="Image 11"/>
+                    <pic:cNvPicPr>
+                      <a:picLocks noChangeAspect="1"/>
+                    </pic:cNvPicPr>
+                  </pic:nvPicPr>
+                  <pic:blipFill>
+                    <a:blip r:embed="rId20"/>
+                    <a:stretch>
+                      <a:fillRect/>
+                    </a:stretch>
+                  </pic:blipFill>
+                  <pic:spPr>
+                    <a:xfrm>
+                      <a:off x="0" y="0"/>
+                      <a:ext cx="5375612" cy="2342942"/>
+                    </a:xfrm>
+                    <a:prstGeom prst="rect">
+                      <a:avLst/>
+                    </a:prstGeom>
+                  </pic:spPr>
+                </pic:pic>
+              </a:graphicData>
+            </a:graphic>
+          </wp:inline>
+        </w:drawing>
+      </w:r>
+    </w:p>
+    <w:p>
+      <w:pPr>
+        <w:pStyle w:val="Lgende"/>
+        <w:jc w:val="center"/>
+        <w:rPr>
+          <w:rFonts w:ascii="Calibri" w:hAnsi="Calibri" w:cs="Calibri"/>
+          <w:i w:val="0"/>
+          <w:iCs w:val="0"/>
+          <w:color w:val="000000"/>
+          <w:sz w:val="22"/>
+          <w:szCs w:val="24"/>
+        </w:rPr>
+      </w:pPr>
+      <w:bookmarkStart w:id="13" w:name="_Ref531180650"/>
+      <w:r>
+        <w:rPr>
+          <w:rFonts w:ascii="Calibri" w:hAnsi="Calibri" w:cs="Calibri"/>
+          <w:i w:val="0"/>
+          <w:iCs w:val="0"/>
+          <w:color w:val="000000"/>
+          <w:sz w:val="22"/>
+          <w:szCs w:val="24"/>
+        </w:rPr>
+        <w:t xml:space="preserve">Figure </w:t>
+      </w:r>
+      <w:r>
+        <w:rPr>
+          <w:rFonts w:ascii="Calibri" w:hAnsi="Calibri" w:cs="Calibri"/>
+          <w:i w:val="0"/>
+          <w:iCs w:val="0"/>
+          <w:color w:val="000000"/>
+          <w:sz w:val="22"/>
+          <w:szCs w:val="24"/>
+        </w:rPr>
+        <w:fldChar w:fldCharType="begin"/>
+      </w:r>
+      <w:r>
+        <w:rPr>
+          <w:rFonts w:ascii="Calibri" w:hAnsi="Calibri" w:cs="Calibri"/>
+          <w:i w:val="0"/>
+          <w:iCs w:val="0"/>
+          <w:color w:val="000000"/>
+          <w:sz w:val="22"/>
+          <w:szCs w:val="24"/>
+        </w:rPr>
+        <w:instrText xml:space="preserve"> SEQ Figure \* ARABIC </w:instrText>
+      </w:r>
+      <w:r>
+        <w:rPr>
+          <w:rFonts w:ascii="Calibri" w:hAnsi="Calibri" w:cs="Calibri"/>
+          <w:i w:val="0"/>
+          <w:iCs w:val="0"/>
+          <w:color w:val="000000"/>
+          <w:sz w:val="22"/>
+          <w:szCs w:val="24"/>
+        </w:rPr>
+        <w:fldChar w:fldCharType="separate"/>
+      </w:r>
+      <w:r>
+        <w:rPr>
+          <w:rFonts w:ascii="Calibri" w:hAnsi="Calibri" w:cs="Calibri"/>
+          <w:i w:val="0"/>
+          <w:iCs w:val="0"/>
+          <w:noProof/>
+          <w:color w:val="000000"/>
+          <w:sz w:val="22"/>
+          <w:szCs w:val="24"/>
+        </w:rPr>
+        <w:t>10</w:t>
+      </w:r>
+      <w:r>
+        <w:rPr>
+          <w:rFonts w:ascii="Calibri" w:hAnsi="Calibri" w:cs="Calibri"/>
+          <w:i w:val="0"/>
+          <w:iCs w:val="0"/>
+          <w:color w:val="000000"/>
+          <w:sz w:val="22"/>
+          <w:szCs w:val="24"/>
+        </w:rPr>
+        <w:fldChar w:fldCharType="end"/>
+      </w:r>
+      <w:bookmarkEnd w:id="13"/>
+      <w:r>
+        <w:rPr>
+          <w:rFonts w:ascii="Calibri" w:hAnsi="Calibri" w:cs="Calibri"/>
+          <w:i w:val="0"/>
+          <w:iCs w:val="0"/>
+          <w:color w:val="000000"/>
+          <w:sz w:val="22"/>
+          <w:szCs w:val="24"/>
+        </w:rPr>
+        <w:t> : La configuration du rotor 700mm</w:t>
+      </w:r>
+    </w:p>
+    <w:p>
+      <w:pPr>
+        <w:spacing w:line="360" w:lineRule="auto"/>
+        <w:ind w:firstLine="708"/>
+      </w:pPr>
+      <w:r>
+        <w:t>Les origines de concevoir cette configuration longue du rotor 700mm sont d’augmenter la masse du disque en porte à faux et de rapprocher la vitesse de fonctionnement à sa vitesse critique du mode de flexion. En fait, suite à l’analyse</w:t>
+      </w:r>
+      <w:r>
+        <w:t xml:space="preserve"> de stabilité</w:t>
+      </w:r>
+      <w:r>
+        <w:t xml:space="preserve"> de l’effet Morton sur le rotor 430mm, la faible sensibilité du balourd thermique créé par rapport à la </w:t>
+      </w:r>
+      <m:oMath>
+        <m:r>
+          <m:rPr>
+            <m:sty m:val="p"/>
+          </m:rPr>
+          <w:rPr>
+            <w:rFonts w:ascii="Cambria Math" w:hAnsi="Cambria Math"/>
+          </w:rPr>
+          <m:t>Δ</m:t>
+        </m:r>
+        <m:r>
+          <w:rPr>
+            <w:rFonts w:ascii="Cambria Math" w:hAnsi="Cambria Math"/>
+          </w:rPr>
+          <m:t>T</m:t>
+        </m:r>
+      </m:oMath>
+      <w:r>
+        <w:t xml:space="preserve"> (le module</w:t>
+      </w:r>
+      <m:oMath>
+        <m:r>
+          <w:rPr>
+            <w:rFonts w:ascii="Cambria Math" w:hAnsi="Cambria Math"/>
+          </w:rPr>
+          <m:t xml:space="preserve"> </m:t>
+        </m:r>
+        <m:r>
+          <m:rPr>
+            <m:sty m:val="bi"/>
+          </m:rPr>
+          <w:rPr>
+            <w:rFonts w:ascii="Cambria Math" w:hAnsi="Cambria Math"/>
+          </w:rPr>
+          <m:t>C</m:t>
+        </m:r>
+      </m:oMath>
+      <w:r>
+        <w:t xml:space="preserve">) est </w:t>
+      </w:r>
+      <w:r>
+        <w:t>soulignée</w:t>
+      </w:r>
+      <w:r>
+        <w:t>. Ainsi, cette configuration du rotor 700mm avec un disque de 10.4kg en porte à faux est proposée</w:t>
+      </w:r>
+      <w:r>
+        <w:t>.</w:t>
+      </w:r>
+      <w:r>
+        <w:t xml:space="preserve"> </w:t>
+      </w:r>
+      <w:r>
+        <w:t>La</w:t>
+      </w:r>
+      <w:r>
+        <w:t xml:space="preserve"> masse</w:t>
+      </w:r>
+      <w:r>
+        <w:t xml:space="preserve"> du disque</w:t>
+      </w:r>
+      <w:r>
+        <w:t xml:space="preserve"> représente 51% de la masse totale du rotor. Le rallongement du rotor à 700mm en gardant le même diamètre permet de baisser la fréquence du mode de flexion</w:t>
+      </w:r>
+      <w:r>
+        <w:t xml:space="preserve"> et utiliser la même installation du banc</w:t>
+      </w:r>
+      <w:r>
+        <w:t xml:space="preserve"> BEM</w:t>
+      </w:r>
+      <w:r>
+        <w:t xml:space="preserve">. Grâce à cette diminution envisagée, le rapprochement de la vitesse de fonctionnement à la vitesse critique du mode de flexion devient possible.  En plus, pour améliorer la stabilité du palier et en même temps pour baisser la fréquence du mode de flexion, un disque supplémentaire de 6.4kg est positionné entre le roulement et le palier. La configuration longue du rotor est illustrée dans la </w:t>
+      </w:r>
+      <w:r>
+        <w:fldChar w:fldCharType="begin"/>
+      </w:r>
+      <w:r>
+        <w:instrText xml:space="preserve"> REF _Ref531180650 \h </w:instrText>
+      </w:r>
+      <w:r>
+        <w:fldChar w:fldCharType="separate"/>
+      </w:r>
+      <w:r>
+        <w:rPr>
+          <w:rFonts w:cs="Calibri"/>
+          <w:color w:val="000000"/>
+          <w:szCs w:val="24"/>
+        </w:rPr>
+        <w:t xml:space="preserve">Figure </w:t>
+      </w:r>
+      <w:r>
+        <w:rPr>
+          <w:rFonts w:cs="Calibri"/>
+          <w:i/>
+          <w:iCs/>
+          <w:noProof/>
+          <w:color w:val="000000"/>
+          <w:szCs w:val="24"/>
+        </w:rPr>
+        <w:t>10</w:t>
+      </w:r>
+      <w:r>
+        <w:fldChar w:fldCharType="end"/>
+      </w:r>
+      <w:r>
+        <w:t xml:space="preserve">. Ses caractéristiques physiques sont présentées dans le </w:t>
+      </w:r>
+      <w:r>
+        <w:fldChar w:fldCharType="begin"/>
+      </w:r>
+      <w:r>
+        <w:instrText xml:space="preserve"> REF _Ref531166670 \h </w:instrText>
+      </w:r>
+      <w:r>
+        <w:fldChar w:fldCharType="separate"/>
+      </w:r>
+      <w:r>
+        <w:rPr>
+          <w:rFonts w:cs="Calibri"/>
+          <w:color w:val="000000"/>
+          <w:szCs w:val="24"/>
+        </w:rPr>
+        <w:t xml:space="preserve">Tableau </w:t>
+      </w:r>
+      <w:r>
+        <w:rPr>
+          <w:rFonts w:cs="Calibri"/>
+          <w:i/>
+          <w:iCs/>
+          <w:noProof/>
+          <w:color w:val="000000"/>
+          <w:szCs w:val="24"/>
+        </w:rPr>
+        <w:t>3</w:t>
+      </w:r>
+      <w:r>
+        <w:fldChar w:fldCharType="end"/>
+      </w:r>
+    </w:p>
+    <w:p>
+      <w:pPr>
+        <w:pStyle w:val="Lgende"/>
+        <w:spacing w:after="0"/>
+        <w:jc w:val="center"/>
+        <w:rPr>
+          <w:rFonts w:ascii="Calibri" w:hAnsi="Calibri" w:cs="Calibri"/>
+          <w:i w:val="0"/>
+          <w:iCs w:val="0"/>
+          <w:color w:val="000000"/>
+          <w:sz w:val="22"/>
+          <w:szCs w:val="24"/>
+        </w:rPr>
+      </w:pPr>
+      <w:bookmarkStart w:id="14" w:name="_Ref531166670"/>
+      <w:r>
+        <w:rPr>
+          <w:rFonts w:ascii="Calibri" w:hAnsi="Calibri" w:cs="Calibri"/>
+          <w:i w:val="0"/>
+          <w:iCs w:val="0"/>
+          <w:color w:val="000000"/>
+          <w:sz w:val="22"/>
+          <w:szCs w:val="24"/>
+        </w:rPr>
+        <w:lastRenderedPageBreak/>
+        <w:t xml:space="preserve">Tableau </w:t>
+      </w:r>
+      <w:r>
+        <w:rPr>
+          <w:rFonts w:ascii="Calibri" w:hAnsi="Calibri" w:cs="Calibri"/>
+          <w:i w:val="0"/>
+          <w:iCs w:val="0"/>
+          <w:color w:val="000000"/>
+          <w:sz w:val="22"/>
+          <w:szCs w:val="24"/>
+        </w:rPr>
+        <w:fldChar w:fldCharType="begin"/>
+      </w:r>
+      <w:r>
+        <w:rPr>
+          <w:rFonts w:ascii="Calibri" w:hAnsi="Calibri" w:cs="Calibri"/>
+          <w:i w:val="0"/>
+          <w:iCs w:val="0"/>
+          <w:color w:val="000000"/>
+          <w:sz w:val="22"/>
+          <w:szCs w:val="24"/>
+        </w:rPr>
+        <w:instrText xml:space="preserve"> SEQ Tableau \* ARABIC </w:instrText>
+      </w:r>
+      <w:r>
+        <w:rPr>
+          <w:rFonts w:ascii="Calibri" w:hAnsi="Calibri" w:cs="Calibri"/>
+          <w:i w:val="0"/>
+          <w:iCs w:val="0"/>
+          <w:color w:val="000000"/>
+          <w:sz w:val="22"/>
+          <w:szCs w:val="24"/>
+        </w:rPr>
+        <w:fldChar w:fldCharType="separate"/>
+      </w:r>
+      <w:r>
+        <w:rPr>
+          <w:rFonts w:ascii="Calibri" w:hAnsi="Calibri" w:cs="Calibri"/>
+          <w:i w:val="0"/>
+          <w:iCs w:val="0"/>
+          <w:noProof/>
+          <w:color w:val="000000"/>
+          <w:sz w:val="22"/>
+          <w:szCs w:val="24"/>
+        </w:rPr>
+        <w:t>3</w:t>
+      </w:r>
+      <w:r>
+        <w:rPr>
+          <w:rFonts w:ascii="Calibri" w:hAnsi="Calibri" w:cs="Calibri"/>
+          <w:i w:val="0"/>
+          <w:iCs w:val="0"/>
+          <w:color w:val="000000"/>
+          <w:sz w:val="22"/>
+          <w:szCs w:val="24"/>
+        </w:rPr>
+        <w:fldChar w:fldCharType="end"/>
+      </w:r>
+      <w:bookmarkEnd w:id="14"/>
+      <w:r>
+        <w:rPr>
+          <w:rFonts w:ascii="Calibri" w:hAnsi="Calibri" w:cs="Calibri"/>
+          <w:i w:val="0"/>
+          <w:iCs w:val="0"/>
+          <w:color w:val="000000"/>
+          <w:sz w:val="22"/>
+          <w:szCs w:val="24"/>
+        </w:rPr>
+        <w:t> : paramètres physiques du rotor 700mm</w:t>
       </w:r>
     </w:p>
     <w:p>
       <w:pPr>
         <w:spacing w:line="360" w:lineRule="auto"/>
       </w:pPr>
+      <w:r>
+        <w:rPr>
+          <w:noProof/>
+          <w:lang w:val="en-US" w:eastAsia="zh-CN"/>
+        </w:rPr>
+        <w:drawing>
+          <wp:inline distT="0" distB="0" distL="0" distR="0" wp14:anchorId="7538C9E1" wp14:editId="1EA5AE08">
+            <wp:extent cx="5760720" cy="1708150"/>
+            <wp:effectExtent l="0" t="0" r="0" b="6350"/>
+            <wp:docPr id="94" name="Image 94"/>
+            <wp:cNvGraphicFramePr>
+              <a:graphicFrameLocks xmlns:a="http://schemas.openxmlformats.org/drawingml/2006/main" noChangeAspect="1"/>
+            </wp:cNvGraphicFramePr>
+            <a:graphic xmlns:a="http://schemas.openxmlformats.org/drawingml/2006/main">
+              <a:graphicData uri="http://schemas.openxmlformats.org/drawingml/2006/picture">
+                <pic:pic xmlns:pic="http://schemas.openxmlformats.org/drawingml/2006/picture">
+                  <pic:nvPicPr>
+                    <pic:cNvPr id="1" name=""/>
+                    <pic:cNvPicPr/>
+                  </pic:nvPicPr>
+                  <pic:blipFill>
+                    <a:blip r:embed="rId21"/>
+                    <a:stretch>
+                      <a:fillRect/>
+                    </a:stretch>
+                  </pic:blipFill>
+                  <pic:spPr>
+                    <a:xfrm>
+                      <a:off x="0" y="0"/>
+                      <a:ext cx="5760720" cy="1708150"/>
+                    </a:xfrm>
+                    <a:prstGeom prst="rect">
+                      <a:avLst/>
+                    </a:prstGeom>
+                  </pic:spPr>
+                </pic:pic>
+              </a:graphicData>
+            </a:graphic>
+          </wp:inline>
+        </w:drawing>
+      </w:r>
     </w:p>
+    <w:p>
+      <w:pPr>
+        <w:pStyle w:val="Default"/>
+        <w:spacing w:line="360" w:lineRule="auto"/>
+        <w:ind w:firstLine="708"/>
+        <w:jc w:val="both"/>
+        <w:rPr>
+          <w:sz w:val="22"/>
+        </w:rPr>
+      </w:pPr>
+      <w:r>
+        <w:rPr>
+          <w:sz w:val="22"/>
+        </w:rPr>
+        <w:t xml:space="preserve">L’analyse modale du rotor 700mm est réalisée en utilisant la même démarche que le rotor 430mm.  Les coefficients dynamiques non isothermes sont obtenus à la position d’équilibre statique du rotor dans le palier. La température de 55 °C est imposée à la surface du rotor et le flux thermique nul est imposé au coussinet pour résoudre l’équation de l’énergie du film.  Les résultats d’analyse modale du rotor 700 mm sont présentés dans la </w:t>
+      </w:r>
+      <w:r>
+        <w:rPr>
+          <w:sz w:val="22"/>
+        </w:rPr>
+        <w:fldChar w:fldCharType="begin"/>
+      </w:r>
+      <w:r>
+        <w:rPr>
+          <w:sz w:val="22"/>
+        </w:rPr>
+        <w:instrText xml:space="preserve"> REF _Ref531190495 \h  \* MERGEFORMAT </w:instrText>
+      </w:r>
+      <w:r>
+        <w:rPr>
+          <w:sz w:val="22"/>
+        </w:rPr>
+      </w:r>
+      <w:r>
+        <w:rPr>
+          <w:sz w:val="22"/>
+        </w:rPr>
+        <w:fldChar w:fldCharType="separate"/>
+      </w:r>
+      <w:r>
+        <w:rPr>
+          <w:i/>
+          <w:iCs/>
+          <w:sz w:val="22"/>
+        </w:rPr>
+        <w:t xml:space="preserve">Figure </w:t>
+      </w:r>
+      <w:r>
+        <w:rPr>
+          <w:i/>
+          <w:iCs/>
+          <w:noProof/>
+          <w:sz w:val="22"/>
+        </w:rPr>
+        <w:t>14</w:t>
+      </w:r>
+      <w:r>
+        <w:rPr>
+          <w:sz w:val="22"/>
+        </w:rPr>
+        <w:fldChar w:fldCharType="end"/>
+      </w:r>
+      <w:r>
+        <w:rPr>
+          <w:sz w:val="22"/>
+        </w:rPr>
+        <w:t>. Selon le résultat, une vitesse critique du mode de flexion se trouve vers 8000tr/min comme attendu. Dans cette configuration, en rapprochant à cette vitesse, la sensibilité de la vibration par rapport au balourd (c’est-à-dire le module du coefficient d’influence</w:t>
+      </w:r>
+      <m:oMath>
+        <m:r>
+          <w:rPr>
+            <w:rFonts w:ascii="Cambria Math" w:hAnsi="Cambria Math"/>
+            <w:sz w:val="22"/>
+          </w:rPr>
+          <m:t xml:space="preserve"> </m:t>
+        </m:r>
+        <m:r>
+          <m:rPr>
+            <m:sty m:val="bi"/>
+          </m:rPr>
+          <w:rPr>
+            <w:rFonts w:ascii="Cambria Math" w:hAnsi="Cambria Math"/>
+            <w:sz w:val="22"/>
+          </w:rPr>
+          <m:t>A</m:t>
+        </m:r>
+      </m:oMath>
+      <w:r>
+        <w:rPr>
+          <w:sz w:val="22"/>
+        </w:rPr>
+        <w:t xml:space="preserve">) est le maximum. L’analyse de l’effet Morton du rotor 700mm en fonction des balourds différents à la vitesse 7500 tr/min est réalisé dans la suite. Les grands balourds (160, 180, 200, 220 g.mm) sont choisis pour réaliser cette analyse, car ils produisent le grand déplacement du rotor dans le palier, ce qui favorise l’apparition d’une grande </w:t>
+      </w:r>
+      <m:oMath>
+        <m:r>
+          <m:rPr>
+            <m:sty m:val="p"/>
+          </m:rPr>
+          <w:rPr>
+            <w:rFonts w:ascii="Cambria Math" w:hAnsi="Cambria Math"/>
+            <w:sz w:val="22"/>
+          </w:rPr>
+          <m:t>Δ</m:t>
+        </m:r>
+        <m:r>
+          <w:rPr>
+            <w:rFonts w:ascii="Cambria Math" w:hAnsi="Cambria Math"/>
+            <w:sz w:val="22"/>
+          </w:rPr>
+          <m:t>T</m:t>
+        </m:r>
+      </m:oMath>
+      <w:r>
+        <w:rPr>
+          <w:sz w:val="22"/>
+        </w:rPr>
+        <w:t xml:space="preserve"> à la surface du rotor. </w:t>
+      </w:r>
+    </w:p>
+    <w:p>
+      <w:pPr>
+        <w:pStyle w:val="Default"/>
+        <w:keepNext/>
+        <w:spacing w:line="360" w:lineRule="auto"/>
+        <w:jc w:val="center"/>
+      </w:pPr>
+      <w:r>
+        <w:rPr>
+          <w:noProof/>
+          <w:lang w:val="en-US"/>
+        </w:rPr>
+        <w:drawing>
+          <wp:inline distT="0" distB="0" distL="0" distR="0" wp14:anchorId="551234F5" wp14:editId="368682DB">
+            <wp:extent cx="3776400" cy="2520000"/>
+            <wp:effectExtent l="0" t="0" r="0" b="0"/>
+            <wp:docPr id="10" name="Image 9"/>
+            <wp:cNvGraphicFramePr>
+              <a:graphicFrameLocks xmlns:a="http://schemas.openxmlformats.org/drawingml/2006/main" noChangeAspect="1"/>
+            </wp:cNvGraphicFramePr>
+            <a:graphic xmlns:a="http://schemas.openxmlformats.org/drawingml/2006/main">
+              <a:graphicData uri="http://schemas.openxmlformats.org/drawingml/2006/picture">
+                <pic:pic xmlns:pic="http://schemas.openxmlformats.org/drawingml/2006/picture">
+                  <pic:nvPicPr>
+                    <pic:cNvPr id="10" name="Image 9"/>
+                    <pic:cNvPicPr>
+                      <a:picLocks noChangeAspect="1"/>
+                    </pic:cNvPicPr>
+                  </pic:nvPicPr>
+                  <pic:blipFill>
+                    <a:blip r:embed="rId22"/>
+                    <a:stretch>
+                      <a:fillRect/>
+                    </a:stretch>
+                  </pic:blipFill>
+                  <pic:spPr>
+                    <a:xfrm>
+                      <a:off x="0" y="0"/>
+                      <a:ext cx="3776400" cy="2520000"/>
+                    </a:xfrm>
+                    <a:prstGeom prst="rect">
+                      <a:avLst/>
+                    </a:prstGeom>
+                  </pic:spPr>
+                </pic:pic>
+              </a:graphicData>
+            </a:graphic>
+          </wp:inline>
+        </w:drawing>
+      </w:r>
+    </w:p>
+    <w:p>
+      <w:pPr>
+        <w:pStyle w:val="Lgende"/>
+        <w:jc w:val="center"/>
+        <w:rPr>
+          <w:rFonts w:ascii="Calibri" w:hAnsi="Calibri" w:cs="Calibri"/>
+          <w:i w:val="0"/>
+          <w:iCs w:val="0"/>
+          <w:color w:val="000000"/>
+          <w:sz w:val="22"/>
+          <w:szCs w:val="24"/>
+        </w:rPr>
+      </w:pPr>
+      <w:r>
+        <w:rPr>
+          <w:rFonts w:ascii="Calibri" w:hAnsi="Calibri" w:cs="Calibri"/>
+          <w:i w:val="0"/>
+          <w:iCs w:val="0"/>
+          <w:color w:val="000000"/>
+          <w:sz w:val="22"/>
+          <w:szCs w:val="24"/>
+        </w:rPr>
+        <w:t xml:space="preserve">Figure </w:t>
+      </w:r>
+      <w:r>
+        <w:rPr>
+          <w:rFonts w:ascii="Calibri" w:hAnsi="Calibri" w:cs="Calibri"/>
+          <w:i w:val="0"/>
+          <w:iCs w:val="0"/>
+          <w:color w:val="000000"/>
+          <w:sz w:val="22"/>
+          <w:szCs w:val="24"/>
+        </w:rPr>
+        <w:fldChar w:fldCharType="begin"/>
+      </w:r>
+      <w:r>
+        <w:rPr>
+          <w:rFonts w:ascii="Calibri" w:hAnsi="Calibri" w:cs="Calibri"/>
+          <w:i w:val="0"/>
+          <w:iCs w:val="0"/>
+          <w:color w:val="000000"/>
+          <w:sz w:val="22"/>
+          <w:szCs w:val="24"/>
+        </w:rPr>
+        <w:instrText xml:space="preserve"> SEQ Figure \* ARABIC </w:instrText>
+      </w:r>
+      <w:r>
+        <w:rPr>
+          <w:rFonts w:ascii="Calibri" w:hAnsi="Calibri" w:cs="Calibri"/>
+          <w:i w:val="0"/>
+          <w:iCs w:val="0"/>
+          <w:color w:val="000000"/>
+          <w:sz w:val="22"/>
+          <w:szCs w:val="24"/>
+        </w:rPr>
+        <w:fldChar w:fldCharType="separate"/>
+      </w:r>
+      <w:r>
+        <w:rPr>
+          <w:rFonts w:ascii="Calibri" w:hAnsi="Calibri" w:cs="Calibri"/>
+          <w:i w:val="0"/>
+          <w:iCs w:val="0"/>
+          <w:noProof/>
+          <w:color w:val="000000"/>
+          <w:sz w:val="22"/>
+          <w:szCs w:val="24"/>
+        </w:rPr>
+        <w:t>11</w:t>
+      </w:r>
+      <w:r>
+        <w:rPr>
+          <w:rFonts w:ascii="Calibri" w:hAnsi="Calibri" w:cs="Calibri"/>
+          <w:i w:val="0"/>
+          <w:iCs w:val="0"/>
+          <w:color w:val="000000"/>
+          <w:sz w:val="22"/>
+          <w:szCs w:val="24"/>
+        </w:rPr>
+        <w:fldChar w:fldCharType="end"/>
+      </w:r>
+      <w:r>
+        <w:rPr>
+          <w:rFonts w:ascii="Calibri" w:hAnsi="Calibri" w:cs="Calibri"/>
+          <w:i w:val="0"/>
+          <w:iCs w:val="0"/>
+          <w:color w:val="000000"/>
+          <w:sz w:val="22"/>
+          <w:szCs w:val="24"/>
+        </w:rPr>
+        <w:t xml:space="preserve"> : Coefficients de raideur du palier utilisé sous la </w:t>
+      </w:r>
+      <w:r>
+        <w:rPr>
+          <w:rFonts w:cs="Calibri"/>
+          <w:i w:val="0"/>
+          <w:iCs w:val="0"/>
+          <w:color w:val="000000"/>
+          <w:sz w:val="22"/>
+          <w:szCs w:val="24"/>
+        </w:rPr>
+        <w:t>charge statique 175N</w:t>
+      </w:r>
+    </w:p>
+    <w:p>
+      <w:pPr>
+        <w:pStyle w:val="Default"/>
+        <w:keepNext/>
+        <w:spacing w:line="360" w:lineRule="auto"/>
+        <w:jc w:val="center"/>
+      </w:pPr>
+      <w:r>
+        <w:rPr>
+          <w:noProof/>
+          <w:lang w:val="en-US"/>
+        </w:rPr>
+        <w:lastRenderedPageBreak/>
+        <w:drawing>
+          <wp:inline distT="0" distB="0" distL="0" distR="0" wp14:anchorId="6156DBF4" wp14:editId="5C411C05">
+            <wp:extent cx="3776400" cy="2520000"/>
+            <wp:effectExtent l="0" t="0" r="0" b="0"/>
+            <wp:docPr id="98" name="Image 11"/>
+            <wp:cNvGraphicFramePr>
+              <a:graphicFrameLocks xmlns:a="http://schemas.openxmlformats.org/drawingml/2006/main" noChangeAspect="1"/>
+            </wp:cNvGraphicFramePr>
+            <a:graphic xmlns:a="http://schemas.openxmlformats.org/drawingml/2006/main">
+              <a:graphicData uri="http://schemas.openxmlformats.org/drawingml/2006/picture">
+                <pic:pic xmlns:pic="http://schemas.openxmlformats.org/drawingml/2006/picture">
+                  <pic:nvPicPr>
+                    <pic:cNvPr id="12" name="Image 11"/>
+                    <pic:cNvPicPr>
+                      <a:picLocks noChangeAspect="1"/>
+                    </pic:cNvPicPr>
+                  </pic:nvPicPr>
+                  <pic:blipFill>
+                    <a:blip r:embed="rId23"/>
+                    <a:stretch>
+                      <a:fillRect/>
+                    </a:stretch>
+                  </pic:blipFill>
+                  <pic:spPr>
+                    <a:xfrm>
+                      <a:off x="0" y="0"/>
+                      <a:ext cx="3776400" cy="2520000"/>
+                    </a:xfrm>
+                    <a:prstGeom prst="rect">
+                      <a:avLst/>
+                    </a:prstGeom>
+                  </pic:spPr>
+                </pic:pic>
+              </a:graphicData>
+            </a:graphic>
+          </wp:inline>
+        </w:drawing>
+      </w:r>
+    </w:p>
+    <w:p>
+      <w:pPr>
+        <w:pStyle w:val="Lgende"/>
+        <w:jc w:val="center"/>
+        <w:rPr>
+          <w:rFonts w:ascii="Calibri" w:hAnsi="Calibri" w:cs="Calibri"/>
+          <w:i w:val="0"/>
+          <w:iCs w:val="0"/>
+          <w:color w:val="000000"/>
+          <w:sz w:val="22"/>
+          <w:szCs w:val="24"/>
+        </w:rPr>
+      </w:pPr>
+      <w:r>
+        <w:rPr>
+          <w:rFonts w:ascii="Calibri" w:hAnsi="Calibri" w:cs="Calibri"/>
+          <w:i w:val="0"/>
+          <w:iCs w:val="0"/>
+          <w:color w:val="000000"/>
+          <w:sz w:val="22"/>
+          <w:szCs w:val="24"/>
+        </w:rPr>
+        <w:t xml:space="preserve">Figure </w:t>
+      </w:r>
+      <w:r>
+        <w:rPr>
+          <w:rFonts w:ascii="Calibri" w:hAnsi="Calibri" w:cs="Calibri"/>
+          <w:i w:val="0"/>
+          <w:iCs w:val="0"/>
+          <w:color w:val="000000"/>
+          <w:sz w:val="22"/>
+          <w:szCs w:val="24"/>
+        </w:rPr>
+        <w:fldChar w:fldCharType="begin"/>
+      </w:r>
+      <w:r>
+        <w:rPr>
+          <w:rFonts w:ascii="Calibri" w:hAnsi="Calibri" w:cs="Calibri"/>
+          <w:i w:val="0"/>
+          <w:iCs w:val="0"/>
+          <w:color w:val="000000"/>
+          <w:sz w:val="22"/>
+          <w:szCs w:val="24"/>
+        </w:rPr>
+        <w:instrText xml:space="preserve"> SEQ Figure \* ARABIC </w:instrText>
+      </w:r>
+      <w:r>
+        <w:rPr>
+          <w:rFonts w:ascii="Calibri" w:hAnsi="Calibri" w:cs="Calibri"/>
+          <w:i w:val="0"/>
+          <w:iCs w:val="0"/>
+          <w:color w:val="000000"/>
+          <w:sz w:val="22"/>
+          <w:szCs w:val="24"/>
+        </w:rPr>
+        <w:fldChar w:fldCharType="separate"/>
+      </w:r>
+      <w:r>
+        <w:rPr>
+          <w:rFonts w:ascii="Calibri" w:hAnsi="Calibri" w:cs="Calibri"/>
+          <w:i w:val="0"/>
+          <w:iCs w:val="0"/>
+          <w:noProof/>
+          <w:color w:val="000000"/>
+          <w:sz w:val="22"/>
+          <w:szCs w:val="24"/>
+        </w:rPr>
+        <w:t>12</w:t>
+      </w:r>
+      <w:r>
+        <w:rPr>
+          <w:rFonts w:ascii="Calibri" w:hAnsi="Calibri" w:cs="Calibri"/>
+          <w:i w:val="0"/>
+          <w:iCs w:val="0"/>
+          <w:color w:val="000000"/>
+          <w:sz w:val="22"/>
+          <w:szCs w:val="24"/>
+        </w:rPr>
+        <w:fldChar w:fldCharType="end"/>
+      </w:r>
+      <w:r>
+        <w:rPr>
+          <w:rFonts w:ascii="Calibri" w:hAnsi="Calibri" w:cs="Calibri"/>
+          <w:i w:val="0"/>
+          <w:iCs w:val="0"/>
+          <w:color w:val="000000"/>
+          <w:sz w:val="22"/>
+          <w:szCs w:val="24"/>
+        </w:rPr>
+        <w:t xml:space="preserve"> : coefficient d’amortissement du palier sous la </w:t>
+      </w:r>
+      <w:r>
+        <w:rPr>
+          <w:rFonts w:cs="Calibri"/>
+          <w:i w:val="0"/>
+          <w:iCs w:val="0"/>
+          <w:color w:val="000000"/>
+          <w:sz w:val="22"/>
+          <w:szCs w:val="24"/>
+        </w:rPr>
+        <w:t>charge statique 175N</w:t>
+      </w:r>
+    </w:p>
+    <w:p>
+      <w:pPr>
+        <w:pStyle w:val="Default"/>
+        <w:keepNext/>
+        <w:spacing w:line="360" w:lineRule="auto"/>
+        <w:jc w:val="center"/>
+      </w:pPr>
+      <w:r>
+        <w:rPr>
+          <w:noProof/>
+          <w:lang w:val="en-US"/>
+        </w:rPr>
+        <w:drawing>
+          <wp:inline distT="0" distB="0" distL="0" distR="0" wp14:anchorId="48DCD9BC" wp14:editId="5B99ED0B">
+            <wp:extent cx="3956400" cy="2250000"/>
+            <wp:effectExtent l="0" t="0" r="6350" b="0"/>
+            <wp:docPr id="3" name="Image 6"/>
+            <wp:cNvGraphicFramePr>
+              <a:graphicFrameLocks xmlns:a="http://schemas.openxmlformats.org/drawingml/2006/main" noChangeAspect="1"/>
+            </wp:cNvGraphicFramePr>
+            <a:graphic xmlns:a="http://schemas.openxmlformats.org/drawingml/2006/main">
+              <a:graphicData uri="http://schemas.openxmlformats.org/drawingml/2006/picture">
+                <pic:pic xmlns:pic="http://schemas.openxmlformats.org/drawingml/2006/picture">
+                  <pic:nvPicPr>
+                    <pic:cNvPr id="7" name="Image 6"/>
+                    <pic:cNvPicPr>
+                      <a:picLocks noChangeAspect="1"/>
+                    </pic:cNvPicPr>
+                  </pic:nvPicPr>
+                  <pic:blipFill>
+                    <a:blip r:embed="rId24"/>
+                    <a:stretch>
+                      <a:fillRect/>
+                    </a:stretch>
+                  </pic:blipFill>
+                  <pic:spPr>
+                    <a:xfrm>
+                      <a:off x="0" y="0"/>
+                      <a:ext cx="3956400" cy="2250000"/>
+                    </a:xfrm>
+                    <a:prstGeom prst="rect">
+                      <a:avLst/>
+                    </a:prstGeom>
+                  </pic:spPr>
+                </pic:pic>
+              </a:graphicData>
+            </a:graphic>
+          </wp:inline>
+        </w:drawing>
+      </w:r>
+    </w:p>
+    <w:p>
+      <w:pPr>
+        <w:pStyle w:val="Lgende"/>
+        <w:jc w:val="center"/>
+        <w:rPr>
+          <w:rFonts w:ascii="Calibri" w:hAnsi="Calibri" w:cs="Calibri"/>
+          <w:i w:val="0"/>
+          <w:iCs w:val="0"/>
+          <w:color w:val="000000"/>
+          <w:sz w:val="22"/>
+          <w:szCs w:val="24"/>
+        </w:rPr>
+      </w:pPr>
+      <w:r>
+        <w:rPr>
+          <w:rFonts w:ascii="Calibri" w:hAnsi="Calibri" w:cs="Calibri"/>
+          <w:i w:val="0"/>
+          <w:iCs w:val="0"/>
+          <w:color w:val="000000"/>
+          <w:sz w:val="22"/>
+          <w:szCs w:val="24"/>
+        </w:rPr>
+        <w:t xml:space="preserve">Figure </w:t>
+      </w:r>
+      <w:r>
+        <w:rPr>
+          <w:rFonts w:ascii="Calibri" w:hAnsi="Calibri" w:cs="Calibri"/>
+          <w:i w:val="0"/>
+          <w:iCs w:val="0"/>
+          <w:color w:val="000000"/>
+          <w:sz w:val="22"/>
+          <w:szCs w:val="24"/>
+        </w:rPr>
+        <w:fldChar w:fldCharType="begin"/>
+      </w:r>
+      <w:r>
+        <w:rPr>
+          <w:rFonts w:ascii="Calibri" w:hAnsi="Calibri" w:cs="Calibri"/>
+          <w:i w:val="0"/>
+          <w:iCs w:val="0"/>
+          <w:color w:val="000000"/>
+          <w:sz w:val="22"/>
+          <w:szCs w:val="24"/>
+        </w:rPr>
+        <w:instrText xml:space="preserve"> SEQ Figure \* ARABIC </w:instrText>
+      </w:r>
+      <w:r>
+        <w:rPr>
+          <w:rFonts w:ascii="Calibri" w:hAnsi="Calibri" w:cs="Calibri"/>
+          <w:i w:val="0"/>
+          <w:iCs w:val="0"/>
+          <w:color w:val="000000"/>
+          <w:sz w:val="22"/>
+          <w:szCs w:val="24"/>
+        </w:rPr>
+        <w:fldChar w:fldCharType="separate"/>
+      </w:r>
+      <w:r>
+        <w:rPr>
+          <w:rFonts w:ascii="Calibri" w:hAnsi="Calibri" w:cs="Calibri"/>
+          <w:i w:val="0"/>
+          <w:iCs w:val="0"/>
+          <w:noProof/>
+          <w:color w:val="000000"/>
+          <w:sz w:val="22"/>
+          <w:szCs w:val="24"/>
+        </w:rPr>
+        <w:t>13</w:t>
+      </w:r>
+      <w:r>
+        <w:rPr>
+          <w:rFonts w:ascii="Calibri" w:hAnsi="Calibri" w:cs="Calibri"/>
+          <w:i w:val="0"/>
+          <w:iCs w:val="0"/>
+          <w:color w:val="000000"/>
+          <w:sz w:val="22"/>
+          <w:szCs w:val="24"/>
+        </w:rPr>
+        <w:fldChar w:fldCharType="end"/>
+      </w:r>
+      <w:r>
+        <w:rPr>
+          <w:rFonts w:ascii="Calibri" w:hAnsi="Calibri" w:cs="Calibri"/>
+          <w:i w:val="0"/>
+          <w:iCs w:val="0"/>
+          <w:color w:val="000000"/>
+          <w:sz w:val="22"/>
+          <w:szCs w:val="24"/>
+        </w:rPr>
+        <w:t xml:space="preserve"> : position d’équilibre statique du rotor 700mm dans le palier </w:t>
+      </w:r>
+    </w:p>
+    <w:p>
+      <w:pPr>
+        <w:pStyle w:val="Default"/>
+        <w:jc w:val="center"/>
+      </w:pPr>
+      <w:r>
+        <w:rPr>
+          <w:noProof/>
+          <w:lang w:val="en-US"/>
+        </w:rPr>
+        <w:drawing>
+          <wp:inline distT="0" distB="0" distL="0" distR="0" wp14:anchorId="3B27A07A" wp14:editId="7A444E38">
+            <wp:extent cx="4913906" cy="2460745"/>
+            <wp:effectExtent l="0" t="0" r="0" b="0"/>
+            <wp:docPr id="108" name="Image 27"/>
+            <wp:cNvGraphicFramePr>
+              <a:graphicFrameLocks xmlns:a="http://schemas.openxmlformats.org/drawingml/2006/main" noChangeAspect="1"/>
+            </wp:cNvGraphicFramePr>
+            <a:graphic xmlns:a="http://schemas.openxmlformats.org/drawingml/2006/main">
+              <a:graphicData uri="http://schemas.openxmlformats.org/drawingml/2006/picture">
+                <pic:pic xmlns:pic="http://schemas.openxmlformats.org/drawingml/2006/picture">
+                  <pic:nvPicPr>
+                    <pic:cNvPr id="28" name="Image 27"/>
+                    <pic:cNvPicPr>
+                      <a:picLocks noChangeAspect="1"/>
+                    </pic:cNvPicPr>
+                  </pic:nvPicPr>
+                  <pic:blipFill>
+                    <a:blip r:embed="rId25"/>
+                    <a:stretch>
+                      <a:fillRect/>
+                    </a:stretch>
+                  </pic:blipFill>
+                  <pic:spPr>
+                    <a:xfrm>
+                      <a:off x="0" y="0"/>
+                      <a:ext cx="4939923" cy="2473774"/>
+                    </a:xfrm>
+                    <a:prstGeom prst="rect">
+                      <a:avLst/>
+                    </a:prstGeom>
+                  </pic:spPr>
+                </pic:pic>
+              </a:graphicData>
+            </a:graphic>
+          </wp:inline>
+        </w:drawing>
+      </w:r>
+    </w:p>
+    <w:p>
+      <w:pPr>
+        <w:pStyle w:val="Default"/>
+        <w:jc w:val="center"/>
+      </w:pPr>
+      <w:r>
+        <w:t>(a)</w:t>
+      </w:r>
+    </w:p>
+    <w:p>
+      <w:pPr>
+        <w:pStyle w:val="Default"/>
+        <w:keepNext/>
+        <w:jc w:val="center"/>
+      </w:pPr>
+      <w:r>
+        <w:rPr>
+          <w:noProof/>
+          <w:lang w:val="en-US"/>
+        </w:rPr>
+        <w:lastRenderedPageBreak/>
+        <w:drawing>
+          <wp:inline distT="0" distB="0" distL="0" distR="0" wp14:anchorId="2979BBBF" wp14:editId="3E245C8A">
+            <wp:extent cx="4866199" cy="2436344"/>
+            <wp:effectExtent l="0" t="0" r="0" b="0"/>
+            <wp:docPr id="109" name="Image 1"/>
+            <wp:cNvGraphicFramePr>
+              <a:graphicFrameLocks xmlns:a="http://schemas.openxmlformats.org/drawingml/2006/main" noChangeAspect="1"/>
+            </wp:cNvGraphicFramePr>
+            <a:graphic xmlns:a="http://schemas.openxmlformats.org/drawingml/2006/main">
+              <a:graphicData uri="http://schemas.openxmlformats.org/drawingml/2006/picture">
+                <pic:pic xmlns:pic="http://schemas.openxmlformats.org/drawingml/2006/picture">
+                  <pic:nvPicPr>
+                    <pic:cNvPr id="2" name="Image 1"/>
+                    <pic:cNvPicPr>
+                      <a:picLocks noChangeAspect="1"/>
+                    </pic:cNvPicPr>
+                  </pic:nvPicPr>
+                  <pic:blipFill>
+                    <a:blip r:embed="rId26"/>
+                    <a:stretch>
+                      <a:fillRect/>
+                    </a:stretch>
+                  </pic:blipFill>
+                  <pic:spPr>
+                    <a:xfrm>
+                      <a:off x="0" y="0"/>
+                      <a:ext cx="4876911" cy="2441707"/>
+                    </a:xfrm>
+                    <a:prstGeom prst="rect">
+                      <a:avLst/>
+                    </a:prstGeom>
+                  </pic:spPr>
+                </pic:pic>
+              </a:graphicData>
+            </a:graphic>
+          </wp:inline>
+        </w:drawing>
+      </w:r>
+    </w:p>
+    <w:p>
+      <w:pPr>
+        <w:pStyle w:val="Default"/>
+        <w:jc w:val="center"/>
+      </w:pPr>
+      <w:r>
+        <w:t xml:space="preserve"> (b)</w:t>
+      </w:r>
+    </w:p>
+    <w:p>
+      <w:pPr>
+        <w:pStyle w:val="Lgende"/>
+        <w:spacing w:after="0"/>
+        <w:jc w:val="center"/>
+        <w:rPr>
+          <w:rFonts w:ascii="Calibri" w:hAnsi="Calibri" w:cs="Calibri"/>
+          <w:i w:val="0"/>
+          <w:iCs w:val="0"/>
+          <w:color w:val="000000"/>
+          <w:sz w:val="22"/>
+          <w:szCs w:val="24"/>
+        </w:rPr>
+      </w:pPr>
+      <w:bookmarkStart w:id="15" w:name="_Ref531190495"/>
+      <w:r>
+        <w:rPr>
+          <w:rFonts w:ascii="Calibri" w:hAnsi="Calibri" w:cs="Calibri"/>
+          <w:i w:val="0"/>
+          <w:iCs w:val="0"/>
+          <w:color w:val="000000"/>
+          <w:sz w:val="22"/>
+          <w:szCs w:val="24"/>
+        </w:rPr>
+        <w:t xml:space="preserve">Figure </w:t>
+      </w:r>
+      <w:r>
+        <w:rPr>
+          <w:rFonts w:ascii="Calibri" w:hAnsi="Calibri" w:cs="Calibri"/>
+          <w:i w:val="0"/>
+          <w:iCs w:val="0"/>
+          <w:color w:val="000000"/>
+          <w:sz w:val="22"/>
+          <w:szCs w:val="24"/>
+        </w:rPr>
+        <w:fldChar w:fldCharType="begin"/>
+      </w:r>
+      <w:r>
+        <w:rPr>
+          <w:rFonts w:ascii="Calibri" w:hAnsi="Calibri" w:cs="Calibri"/>
+          <w:i w:val="0"/>
+          <w:iCs w:val="0"/>
+          <w:color w:val="000000"/>
+          <w:sz w:val="22"/>
+          <w:szCs w:val="24"/>
+        </w:rPr>
+        <w:instrText xml:space="preserve"> SEQ Figure \* ARABIC </w:instrText>
+      </w:r>
+      <w:r>
+        <w:rPr>
+          <w:rFonts w:ascii="Calibri" w:hAnsi="Calibri" w:cs="Calibri"/>
+          <w:i w:val="0"/>
+          <w:iCs w:val="0"/>
+          <w:color w:val="000000"/>
+          <w:sz w:val="22"/>
+          <w:szCs w:val="24"/>
+        </w:rPr>
+        <w:fldChar w:fldCharType="separate"/>
+      </w:r>
+      <w:r>
+        <w:rPr>
+          <w:rFonts w:ascii="Calibri" w:hAnsi="Calibri" w:cs="Calibri"/>
+          <w:i w:val="0"/>
+          <w:iCs w:val="0"/>
+          <w:noProof/>
+          <w:color w:val="000000"/>
+          <w:sz w:val="22"/>
+          <w:szCs w:val="24"/>
+        </w:rPr>
+        <w:t>14</w:t>
+      </w:r>
+      <w:r>
+        <w:rPr>
+          <w:rFonts w:ascii="Calibri" w:hAnsi="Calibri" w:cs="Calibri"/>
+          <w:i w:val="0"/>
+          <w:iCs w:val="0"/>
+          <w:color w:val="000000"/>
+          <w:sz w:val="22"/>
+          <w:szCs w:val="24"/>
+        </w:rPr>
+        <w:fldChar w:fldCharType="end"/>
+      </w:r>
+      <w:bookmarkEnd w:id="15"/>
+      <w:r>
+        <w:rPr>
+          <w:rFonts w:ascii="Calibri" w:hAnsi="Calibri" w:cs="Calibri"/>
+          <w:i w:val="0"/>
+          <w:iCs w:val="0"/>
+          <w:color w:val="000000"/>
+          <w:sz w:val="22"/>
+          <w:szCs w:val="24"/>
+        </w:rPr>
+        <w:t> : Résultats de l’analyse modale de la configuration longue (700mm) du banc d’essais : (a) diagramme de Campbell et (b) diagramme de stabilité</w:t>
+      </w:r>
+    </w:p>
+    <w:p>
+      <w:pPr>
+        <w:pStyle w:val="Titre1"/>
+      </w:pPr>
+      <w:r>
+        <w:t xml:space="preserve">Résultats </w:t>
+      </w:r>
+      <w:r>
+        <w:t>du rotor 430mm</w:t>
+      </w:r>
+    </w:p>
+    <w:p/>
     <w:p/>
     <w:p>
       <w:pPr>
         <w:pStyle w:val="Titre1"/>
       </w:pPr>
       <w:r>
-        <w:t xml:space="preserve">Résultats </w:t>
-      </w:r>
-      <w:r>
-        <w:t>du rotor 430mm</w:t>
-      </w:r>
+        <w:t>Résultats du rotor 700mm</w:t>
+      </w:r>
+    </w:p>
+    <w:p/>
+    <w:p/>
+    <w:p/>
+    <w:p>
+      <w:pPr>
+        <w:pStyle w:val="Titre1"/>
+      </w:pPr>
+      <w:r>
+        <w:t>Conclusion</w:t>
+      </w:r>
+    </w:p>
+    <w:p/>
+    <w:p/>
+    <w:p/>
+    <w:p>
+      <w:bookmarkStart w:id="16" w:name="_GoBack"/>
+      <w:bookmarkEnd w:id="16"/>
     </w:p>
     <w:p>
       <w:pPr>
         <w:pStyle w:val="Titre1"/>
       </w:pPr>
       <w:r>
-        <w:t>Résultats du rotor 700mm</w:t>
-      </w:r>
-    </w:p>
-    <w:p/>
-    <w:p>
-      <w:pPr>
-        <w:overflowPunct/>
-        <w:autoSpaceDE/>
-        <w:autoSpaceDN/>
-        <w:adjustRightInd/>
-        <w:spacing w:after="160" w:line="259" w:lineRule="auto"/>
-        <w:jc w:val="left"/>
-        <w:textAlignment w:val="auto"/>
-      </w:pPr>
+        <w:t>Référence</w:t>
+      </w:r>
     </w:p>
     <w:p>
-      <w:pPr>
-        <w:pStyle w:val="Titre1"/>
-      </w:pPr>
-      <w:r>
-        <w:t>Conclusion</w:t>
-      </w:r>
-    </w:p>
-    <w:p/>
-    <w:p>
-      <w:pPr>
-        <w:pStyle w:val="Titre1"/>
-      </w:pPr>
-      <w:r>
-        <w:t>Référence</w:t>
-      </w:r>
-    </w:p>
-    <w:p/>
-    <w:p>
       <w:r>
         <w:t>Thibaud</w:t>
       </w:r>
       <w:r>
         <w:t>….</w:t>
       </w:r>
-      <w:bookmarkStart w:id="7" w:name="_GoBack"/>
-      <w:bookmarkEnd w:id="7"/>
     </w:p>
     <w:sectPr>
-      <w:footerReference w:type="default" r:id="rId13"/>
+      <w:footerReference w:type="default" r:id="rId27"/>
       <w:pgSz w:w="11906" w:h="16838"/>
       <w:pgMar w:top="1417" w:right="1417" w:bottom="1417" w:left="1417" w:header="708" w:footer="708" w:gutter="0"/>
       <w:cols w:space="708"/>
@@ -6024,6 +8737,7 @@
         <w:docPartUnique/>
       </w:docPartObj>
     </w:sdtPr>
+    <w:sdtEndPr/>
     <w:sdtContent>
       <w:p>
         <w:pPr>
@@ -6043,7 +8757,7 @@
           <w:rPr>
             <w:noProof/>
           </w:rPr>
-          <w:t>6</w:t>
+          <w:t>12</w:t>
         </w:r>
         <w:r>
           <w:fldChar w:fldCharType="end"/>
@@ -7956,595 +10670,6 @@
 </w:styles>
 </file>
 
-<file path=word/glossary/document.xml><?xml version="1.0" encoding="utf-8"?>
-<w:glossaryDocument xmlns:wpc="http://schemas.microsoft.com/office/word/2010/wordprocessingCanvas" xmlns:cx="http://schemas.microsoft.com/office/drawing/2014/chartex" xmlns:cx1="http://schemas.microsoft.com/office/drawing/2015/9/8/chartex" xmlns:mc="http://schemas.openxmlformats.org/markup-compatibility/2006" xmlns:o="urn:schemas-microsoft-com:office:office" xmlns:r="http://schemas.openxmlformats.org/officeDocument/2006/relationships" xmlns:m="http://schemas.openxmlformats.org/officeDocument/2006/math" xmlns:v="urn:schemas-microsoft-com:vml" xmlns:wp14="http://schemas.microsoft.com/office/word/2010/wordprocessingDrawing" xmlns:wp="http://schemas.openxmlformats.org/drawingml/2006/wordprocessingDrawing" xmlns:w10="urn:schemas-microsoft-com:office:word" xmlns:w="http://schemas.openxmlformats.org/wordprocessingml/2006/main" xmlns:w14="http://schemas.microsoft.com/office/word/2010/wordml" xmlns:w15="http://schemas.microsoft.com/office/word/2012/wordml" xmlns:w16se="http://schemas.microsoft.com/office/word/2015/wordml/symex" xmlns:wpg="http://schemas.microsoft.com/office/word/2010/wordprocessingGroup" xmlns:wpi="http://schemas.microsoft.com/office/word/2010/wordprocessingInk" xmlns:wne="http://schemas.microsoft.com/office/word/2006/wordml" xmlns:wps="http://schemas.microsoft.com/office/word/2010/wordprocessingShape" mc:Ignorable="w14 w15 w16se wp14"/>
-</file>
-
-<file path=word/glossary/fontTable.xml><?xml version="1.0" encoding="utf-8"?>
-<w:fonts xmlns:mc="http://schemas.openxmlformats.org/markup-compatibility/2006" xmlns:r="http://schemas.openxmlformats.org/officeDocument/2006/relationships" xmlns:w="http://schemas.openxmlformats.org/wordprocessingml/2006/main" xmlns:w14="http://schemas.microsoft.com/office/word/2010/wordml" xmlns:w15="http://schemas.microsoft.com/office/word/2012/wordml" xmlns:w16se="http://schemas.microsoft.com/office/word/2015/wordml/symex" mc:Ignorable="w14 w15 w16se">
-  <w:font w:name="Times New Roman">
-    <w:panose1 w:val="02020603050405020304"/>
-    <w:charset w:val="00"/>
-    <w:family w:val="roman"/>
-    <w:pitch w:val="variable"/>
-    <w:sig w:usb0="E0002EFF" w:usb1="C000785B" w:usb2="00000009" w:usb3="00000000" w:csb0="000001FF" w:csb1="00000000"/>
-  </w:font>
-  <w:font w:name="Symbol">
-    <w:panose1 w:val="05050102010706020507"/>
-    <w:charset w:val="02"/>
-    <w:family w:val="roman"/>
-    <w:pitch w:val="variable"/>
-    <w:sig w:usb0="00000000" w:usb1="10000000" w:usb2="00000000" w:usb3="00000000" w:csb0="80000000" w:csb1="00000000"/>
-  </w:font>
-  <w:font w:name="Courier New">
-    <w:panose1 w:val="02070309020205020404"/>
-    <w:charset w:val="00"/>
-    <w:family w:val="modern"/>
-    <w:pitch w:val="fixed"/>
-    <w:sig w:usb0="E0002EFF" w:usb1="C0007843" w:usb2="00000009" w:usb3="00000000" w:csb0="000001FF" w:csb1="00000000"/>
-  </w:font>
-  <w:font w:name="Wingdings">
-    <w:panose1 w:val="05000000000000000000"/>
-    <w:charset w:val="02"/>
-    <w:family w:val="auto"/>
-    <w:pitch w:val="variable"/>
-    <w:sig w:usb0="00000000" w:usb1="10000000" w:usb2="00000000" w:usb3="00000000" w:csb0="80000000" w:csb1="00000000"/>
-  </w:font>
-  <w:font w:name="Calibri">
-    <w:panose1 w:val="020F0502020204030204"/>
-    <w:charset w:val="00"/>
-    <w:family w:val="swiss"/>
-    <w:pitch w:val="variable"/>
-    <w:sig w:usb0="E0002AFF" w:usb1="C000247B" w:usb2="00000009" w:usb3="00000000" w:csb0="000001FF" w:csb1="00000000"/>
-  </w:font>
-  <w:font w:name="宋体">
-    <w:altName w:val="SimSun"/>
-    <w:panose1 w:val="02010600030101010101"/>
-    <w:charset w:val="86"/>
-    <w:family w:val="auto"/>
-    <w:pitch w:val="variable"/>
-    <w:sig w:usb0="00000003" w:usb1="288F0000" w:usb2="00000016" w:usb3="00000000" w:csb0="00040001" w:csb1="00000000"/>
-  </w:font>
-  <w:font w:name="Palatino">
-    <w:altName w:val="Book Antiqua"/>
-    <w:charset w:val="00"/>
-    <w:family w:val="roman"/>
-    <w:pitch w:val="variable"/>
-    <w:sig w:usb0="00000003" w:usb1="00000000" w:usb2="00000000" w:usb3="00000000" w:csb0="00000001" w:csb1="00000000"/>
-  </w:font>
-  <w:font w:name="Arial">
-    <w:panose1 w:val="020B0604020202020204"/>
-    <w:charset w:val="00"/>
-    <w:family w:val="swiss"/>
-    <w:pitch w:val="variable"/>
-    <w:sig w:usb0="E0002EFF" w:usb1="C000785B" w:usb2="00000009" w:usb3="00000000" w:csb0="000001FF" w:csb1="00000000"/>
-  </w:font>
-  <w:font w:name="Segoe UI">
-    <w:panose1 w:val="020B0502040204020203"/>
-    <w:charset w:val="00"/>
-    <w:family w:val="swiss"/>
-    <w:pitch w:val="variable"/>
-    <w:sig w:usb0="E4002EFF" w:usb1="C000E47F" w:usb2="00000009" w:usb3="00000000" w:csb0="000001FF" w:csb1="00000000"/>
-  </w:font>
-  <w:font w:name="Calibri Light">
-    <w:panose1 w:val="020F0302020204030204"/>
-    <w:charset w:val="00"/>
-    <w:family w:val="swiss"/>
-    <w:pitch w:val="variable"/>
-    <w:sig w:usb0="E0002AFF" w:usb1="C000247B" w:usb2="00000009" w:usb3="00000000" w:csb0="000001FF" w:csb1="00000000"/>
-  </w:font>
-  <w:font w:name="Palatino Linotype">
-    <w:panose1 w:val="02040502050505030304"/>
-    <w:charset w:val="00"/>
-    <w:family w:val="roman"/>
-    <w:pitch w:val="variable"/>
-    <w:sig w:usb0="E0000287" w:usb1="40000013" w:usb2="00000000" w:usb3="00000000" w:csb0="0000019F" w:csb1="00000000"/>
-  </w:font>
-  <w:font w:name="Cambria Math">
-    <w:panose1 w:val="02040503050406030204"/>
-    <w:charset w:val="00"/>
-    <w:family w:val="roman"/>
-    <w:pitch w:val="variable"/>
-    <w:sig w:usb0="E00006FF" w:usb1="420024FF" w:usb2="02000000" w:usb3="00000000" w:csb0="0000019F" w:csb1="00000000"/>
-  </w:font>
-  <w:font w:name="等线">
-    <w:altName w:val="DengXian"/>
-    <w:panose1 w:val="02010600030101010101"/>
-    <w:charset w:val="86"/>
-    <w:family w:val="auto"/>
-    <w:pitch w:val="variable"/>
-    <w:sig w:usb0="A00002BF" w:usb1="38CF7CFA" w:usb2="00000016" w:usb3="00000000" w:csb0="0004000F" w:csb1="00000000"/>
-  </w:font>
-  <w:font w:name="等线 Light">
-    <w:panose1 w:val="02010600030101010101"/>
-    <w:charset w:val="86"/>
-    <w:family w:val="auto"/>
-    <w:pitch w:val="variable"/>
-    <w:sig w:usb0="A00002BF" w:usb1="38CF7CFA" w:usb2="00000016" w:usb3="00000000" w:csb0="0004000F" w:csb1="00000000"/>
-  </w:font>
-</w:fonts>
-</file>
-
-<file path=word/glossary/settings.xml><?xml version="1.0" encoding="utf-8"?>
-<w:settings xmlns:mc="http://schemas.openxmlformats.org/markup-compatibility/2006" xmlns:o="urn:schemas-microsoft-com:office:office" xmlns:r="http://schemas.openxmlformats.org/officeDocument/2006/relationships" xmlns:m="http://schemas.openxmlformats.org/officeDocument/2006/math" xmlns:v="urn:schemas-microsoft-com:vml" xmlns:w10="urn:schemas-microsoft-com:office:word" xmlns:w="http://schemas.openxmlformats.org/wordprocessingml/2006/main" xmlns:w14="http://schemas.microsoft.com/office/word/2010/wordml" xmlns:w15="http://schemas.microsoft.com/office/word/2012/wordml" xmlns:w16se="http://schemas.microsoft.com/office/word/2015/wordml/symex" xmlns:sl="http://schemas.openxmlformats.org/schemaLibrary/2006/main" mc:Ignorable="w14 w15 w16se">
-  <w:view w:val="normal"/>
-  <w:defaultTabStop w:val="720"/>
-  <w:characterSpacingControl w:val="doNotCompress"/>
-  <w:compat>
-    <w:useFELayout/>
-    <w:compatSetting w:name="compatibilityMode" w:uri="http://schemas.microsoft.com/office/word" w:val="15"/>
-    <w:compatSetting w:name="overrideTableStyleFontSizeAndJustification" w:uri="http://schemas.microsoft.com/office/word" w:val="1"/>
-    <w:compatSetting w:name="enableOpenTypeFeatures" w:uri="http://schemas.microsoft.com/office/word" w:val="1"/>
-    <w:compatSetting w:name="doNotFlipMirrorIndents" w:uri="http://schemas.microsoft.com/office/word" w:val="1"/>
-    <w:compatSetting w:name="differentiateMultirowTableHeaders" w:uri="http://schemas.microsoft.com/office/word" w:val="1"/>
-  </w:compat>
-  <w:rsids>
-    <w:rsidRoot w:val="00A1320F"/>
-    <w:rsid w:val="00A1320F"/>
-    <w:rsid w:val="00FE133F"/>
-  </w:rsids>
-  <m:mathPr>
-    <m:mathFont m:val="Cambria Math"/>
-    <m:brkBin m:val="before"/>
-    <m:brkBinSub m:val="--"/>
-    <m:smallFrac m:val="0"/>
-    <m:dispDef/>
-    <m:lMargin m:val="0"/>
-    <m:rMargin m:val="0"/>
-    <m:defJc m:val="centerGroup"/>
-    <m:wrapIndent m:val="1440"/>
-    <m:intLim m:val="subSup"/>
-    <m:naryLim m:val="undOvr"/>
-  </m:mathPr>
-  <w:themeFontLang w:val="en-US" w:eastAsia="zh-CN"/>
-  <w:clrSchemeMapping w:bg1="light1" w:t1="dark1" w:bg2="light2" w:t2="dark2" w:accent1="accent1" w:accent2="accent2" w:accent3="accent3" w:accent4="accent4" w:accent5="accent5" w:accent6="accent6" w:hyperlink="hyperlink" w:followedHyperlink="followedHyperlink"/>
-  <w:decimalSymbol w:val="."/>
-  <w:listSeparator w:val=";"/>
-  <w15:chartTrackingRefBased/>
-</w:settings>
-</file>
-
-<file path=word/glossary/styles.xml><?xml version="1.0" encoding="utf-8"?>
-<w:styles xmlns:mc="http://schemas.openxmlformats.org/markup-compatibility/2006" xmlns:r="http://schemas.openxmlformats.org/officeDocument/2006/relationships" xmlns:w="http://schemas.openxmlformats.org/wordprocessingml/2006/main" xmlns:w14="http://schemas.microsoft.com/office/word/2010/wordml" xmlns:w15="http://schemas.microsoft.com/office/word/2012/wordml" xmlns:w16se="http://schemas.microsoft.com/office/word/2015/wordml/symex" mc:Ignorable="w14 w15 w16se">
-  <w:docDefaults>
-    <w:rPrDefault>
-      <w:rPr>
-        <w:rFonts w:asciiTheme="minorHAnsi" w:eastAsiaTheme="minorEastAsia" w:hAnsiTheme="minorHAnsi" w:cstheme="minorBidi"/>
-        <w:sz w:val="22"/>
-        <w:szCs w:val="22"/>
-        <w:lang w:val="en-US" w:eastAsia="zh-CN" w:bidi="ar-SA"/>
-      </w:rPr>
-    </w:rPrDefault>
-    <w:pPrDefault>
-      <w:pPr>
-        <w:spacing w:after="160" w:line="259" w:lineRule="auto"/>
-      </w:pPr>
-    </w:pPrDefault>
-  </w:docDefaults>
-  <w:latentStyles w:defLockedState="0" w:defUIPriority="99" w:defSemiHidden="0" w:defUnhideWhenUsed="0" w:defQFormat="0" w:count="371">
-    <w:lsdException w:name="Normal" w:uiPriority="0" w:qFormat="1"/>
-    <w:lsdException w:name="heading 1" w:uiPriority="9" w:qFormat="1"/>
-    <w:lsdException w:name="heading 2" w:semiHidden="1" w:uiPriority="9" w:unhideWhenUsed="1" w:qFormat="1"/>
-    <w:lsdException w:name="heading 3" w:semiHidden="1" w:uiPriority="9" w:unhideWhenUsed="1" w:qFormat="1"/>
-    <w:lsdException w:name="heading 4" w:semiHidden="1" w:uiPriority="9" w:unhideWhenUsed="1" w:qFormat="1"/>
-    <w:lsdException w:name="heading 5" w:semiHidden="1" w:uiPriority="9" w:unhideWhenUsed="1" w:qFormat="1"/>
-    <w:lsdException w:name="heading 6" w:semiHidden="1" w:uiPriority="9" w:unhideWhenUsed="1" w:qFormat="1"/>
-    <w:lsdException w:name="heading 7" w:semiHidden="1" w:uiPriority="9" w:unhideWhenUsed="1" w:qFormat="1"/>
-    <w:lsdException w:name="heading 8" w:semiHidden="1" w:uiPriority="9" w:unhideWhenUsed="1" w:qFormat="1"/>
-    <w:lsdException w:name="heading 9" w:semiHidden="1" w:uiPriority="9" w:unhideWhenUsed="1" w:qFormat="1"/>
-    <w:lsdException w:name="index 1" w:semiHidden="1" w:unhideWhenUsed="1"/>
-    <w:lsdException w:name="index 2" w:semiHidden="1" w:unhideWhenUsed="1"/>
-    <w:lsdException w:name="index 3" w:semiHidden="1" w:unhideWhenUsed="1"/>
-    <w:lsdException w:name="index 4" w:semiHidden="1" w:unhideWhenUsed="1"/>
-    <w:lsdException w:name="index 5" w:semiHidden="1" w:unhideWhenUsed="1"/>
-    <w:lsdException w:name="index 6" w:semiHidden="1" w:unhideWhenUsed="1"/>
-    <w:lsdException w:name="index 7" w:semiHidden="1" w:unhideWhenUsed="1"/>
-    <w:lsdException w:name="index 8" w:semiHidden="1" w:unhideWhenUsed="1"/>
-    <w:lsdException w:name="index 9" w:semiHidden="1" w:unhideWhenUsed="1"/>
-    <w:lsdException w:name="toc 1" w:semiHidden="1" w:uiPriority="39" w:unhideWhenUsed="1"/>
-    <w:lsdException w:name="toc 2" w:semiHidden="1" w:uiPriority="39" w:unhideWhenUsed="1"/>
-    <w:lsdException w:name="toc 3" w:semiHidden="1" w:uiPriority="39" w:unhideWhenUsed="1"/>
-    <w:lsdException w:name="toc 4" w:semiHidden="1" w:uiPriority="39" w:unhideWhenUsed="1"/>
-    <w:lsdException w:name="toc 5" w:semiHidden="1" w:uiPriority="39" w:unhideWhenUsed="1"/>
-    <w:lsdException w:name="toc 6" w:semiHidden="1" w:uiPriority="39" w:unhideWhenUsed="1"/>
-    <w:lsdException w:name="toc 7" w:semiHidden="1" w:uiPriority="39" w:unhideWhenUsed="1"/>
-    <w:lsdException w:name="toc 8" w:semiHidden="1" w:uiPriority="39" w:unhideWhenUsed="1"/>
-    <w:lsdException w:name="toc 9" w:semiHidden="1" w:uiPriority="39" w:unhideWhenUsed="1"/>
-    <w:lsdException w:name="Normal Indent" w:semiHidden="1" w:unhideWhenUsed="1"/>
-    <w:lsdException w:name="footnote text" w:semiHidden="1" w:unhideWhenUsed="1"/>
-    <w:lsdException w:name="annotation text" w:semiHidden="1" w:unhideWhenUsed="1"/>
-    <w:lsdException w:name="header" w:semiHidden="1" w:unhideWhenUsed="1"/>
-    <w:lsdException w:name="footer" w:semiHidden="1" w:unhideWhenUsed="1"/>
-    <w:lsdException w:name="index heading" w:semiHidden="1" w:unhideWhenUsed="1"/>
-    <w:lsdException w:name="caption" w:semiHidden="1" w:uiPriority="35" w:unhideWhenUsed="1" w:qFormat="1"/>
-    <w:lsdException w:name="table of figures" w:semiHidden="1" w:unhideWhenUsed="1"/>
-    <w:lsdException w:name="envelope address" w:semiHidden="1" w:unhideWhenUsed="1"/>
-    <w:lsdException w:name="envelope return" w:semiHidden="1" w:unhideWhenUsed="1"/>
-    <w:lsdException w:name="footnote reference" w:semiHidden="1" w:unhideWhenUsed="1"/>
-    <w:lsdException w:name="annotation reference" w:semiHidden="1" w:unhideWhenUsed="1"/>
-    <w:lsdException w:name="line number" w:semiHidden="1" w:unhideWhenUsed="1"/>
-    <w:lsdException w:name="page number" w:semiHidden="1" w:unhideWhenUsed="1"/>
-    <w:lsdException w:name="endnote reference" w:semiHidden="1" w:unhideWhenUsed="1"/>
-    <w:lsdException w:name="endnote text" w:semiHidden="1" w:unhideWhenUsed="1"/>
-    <w:lsdException w:name="table of authorities" w:semiHidden="1" w:unhideWhenUsed="1"/>
-    <w:lsdException w:name="macro" w:semiHidden="1" w:unhideWhenUsed="1"/>
-    <w:lsdException w:name="toa heading" w:semiHidden="1" w:unhideWhenUsed="1"/>
-    <w:lsdException w:name="List" w:semiHidden="1" w:unhideWhenUsed="1"/>
-    <w:lsdException w:name="List Bullet" w:semiHidden="1" w:unhideWhenUsed="1"/>
-    <w:lsdException w:name="List Number" w:semiHidden="1" w:unhideWhenUsed="1"/>
-    <w:lsdException w:name="List 2" w:semiHidden="1" w:unhideWhenUsed="1"/>
-    <w:lsdException w:name="List 3" w:semiHidden="1" w:unhideWhenUsed="1"/>
-    <w:lsdException w:name="List 4" w:semiHidden="1" w:unhideWhenUsed="1"/>
-    <w:lsdException w:name="List 5" w:semiHidden="1" w:unhideWhenUsed="1"/>
-    <w:lsdException w:name="List Bullet 2" w:semiHidden="1" w:unhideWhenUsed="1"/>
-    <w:lsdException w:name="List Bullet 3" w:semiHidden="1" w:unhideWhenUsed="1"/>
-    <w:lsdException w:name="List Bullet 4" w:semiHidden="1" w:unhideWhenUsed="1"/>
-    <w:lsdException w:name="List Bullet 5" w:semiHidden="1" w:unhideWhenUsed="1"/>
-    <w:lsdException w:name="List Number 2" w:semiHidden="1" w:unhideWhenUsed="1"/>
-    <w:lsdException w:name="List Number 3" w:semiHidden="1" w:unhideWhenUsed="1"/>
-    <w:lsdException w:name="List Number 4" w:semiHidden="1" w:unhideWhenUsed="1"/>
-    <w:lsdException w:name="List Number 5" w:semiHidden="1" w:unhideWhenUsed="1"/>
-    <w:lsdException w:name="Title" w:uiPriority="10" w:qFormat="1"/>
-    <w:lsdException w:name="Closing" w:semiHidden="1" w:unhideWhenUsed="1"/>
-    <w:lsdException w:name="Signature" w:semiHidden="1" w:unhideWhenUsed="1"/>
-    <w:lsdException w:name="Default Paragraph Font" w:semiHidden="1" w:uiPriority="1" w:unhideWhenUsed="1"/>
-    <w:lsdException w:name="Body Text" w:semiHidden="1" w:unhideWhenUsed="1"/>
-    <w:lsdException w:name="Body Text Indent" w:semiHidden="1" w:unhideWhenUsed="1"/>
-    <w:lsdException w:name="List Continue" w:semiHidden="1" w:unhideWhenUsed="1"/>
-    <w:lsdException w:name="List Continue 2" w:semiHidden="1" w:unhideWhenUsed="1"/>
-    <w:lsdException w:name="List Continue 3" w:semiHidden="1" w:unhideWhenUsed="1"/>
-    <w:lsdException w:name="List Continue 4" w:semiHidden="1" w:unhideWhenUsed="1"/>
-    <w:lsdException w:name="List Continue 5" w:semiHidden="1" w:unhideWhenUsed="1"/>
-    <w:lsdException w:name="Message Header" w:semiHidden="1" w:unhideWhenUsed="1"/>
-    <w:lsdException w:name="Subtitle" w:uiPriority="11" w:qFormat="1"/>
-    <w:lsdException w:name="Salutation" w:semiHidden="1" w:unhideWhenUsed="1"/>
-    <w:lsdException w:name="Date" w:semiHidden="1" w:unhideWhenUsed="1"/>
-    <w:lsdException w:name="Body Text First Indent" w:semiHidden="1" w:unhideWhenUsed="1"/>
-    <w:lsdException w:name="Body Text First Indent 2" w:semiHidden="1" w:unhideWhenUsed="1"/>
-    <w:lsdException w:name="Note Heading" w:semiHidden="1" w:unhideWhenUsed="1"/>
-    <w:lsdException w:name="Body Text 2" w:semiHidden="1" w:unhideWhenUsed="1"/>
-    <w:lsdException w:name="Body Text 3" w:semiHidden="1" w:unhideWhenUsed="1"/>
-    <w:lsdException w:name="Body Text Indent 2" w:semiHidden="1" w:unhideWhenUsed="1"/>
-    <w:lsdException w:name="Body Text Indent 3" w:semiHidden="1" w:unhideWhenUsed="1"/>
-    <w:lsdException w:name="Block Text" w:semiHidden="1" w:unhideWhenUsed="1"/>
-    <w:lsdException w:name="Hyperlink" w:semiHidden="1" w:unhideWhenUsed="1"/>
-    <w:lsdException w:name="FollowedHyperlink" w:semiHidden="1" w:unhideWhenUsed="1"/>
-    <w:lsdException w:name="Strong" w:uiPriority="22" w:qFormat="1"/>
-    <w:lsdException w:name="Emphasis" w:uiPriority="20" w:qFormat="1"/>
-    <w:lsdException w:name="Document Map" w:semiHidden="1" w:unhideWhenUsed="1"/>
-    <w:lsdException w:name="Plain Text" w:semiHidden="1" w:unhideWhenUsed="1"/>
-    <w:lsdException w:name="E-mail Signature" w:semiHidden="1" w:unhideWhenUsed="1"/>
-    <w:lsdException w:name="HTML Top of Form" w:semiHidden="1" w:unhideWhenUsed="1"/>
-    <w:lsdException w:name="HTML Bottom of Form" w:semiHidden="1" w:unhideWhenUsed="1"/>
-    <w:lsdException w:name="Normal (Web)" w:semiHidden="1" w:unhideWhenUsed="1"/>
-    <w:lsdException w:name="HTML Acronym" w:semiHidden="1" w:unhideWhenUsed="1"/>
-    <w:lsdException w:name="HTML Address" w:semiHidden="1" w:unhideWhenUsed="1"/>
-    <w:lsdException w:name="HTML Cite" w:semiHidden="1" w:unhideWhenUsed="1"/>
-    <w:lsdException w:name="HTML Code" w:semiHidden="1" w:unhideWhenUsed="1"/>
-    <w:lsdException w:name="HTML Definition" w:semiHidden="1" w:unhideWhenUsed="1"/>
-    <w:lsdException w:name="HTML Keyboard" w:semiHidden="1" w:unhideWhenUsed="1"/>
-    <w:lsdException w:name="HTML Preformatted" w:semiHidden="1" w:unhideWhenUsed="1"/>
-    <w:lsdException w:name="HTML Sample" w:semiHidden="1" w:unhideWhenUsed="1"/>
-    <w:lsdException w:name="HTML Typewriter" w:semiHidden="1" w:unhideWhenUsed="1"/>
-    <w:lsdException w:name="HTML Variable" w:semiHidden="1" w:unhideWhenUsed="1"/>
-    <w:lsdException w:name="Normal Table" w:semiHidden="1" w:unhideWhenUsed="1"/>
-    <w:lsdException w:name="annotation subject" w:semiHidden="1" w:unhideWhenUsed="1"/>
-    <w:lsdException w:name="No List" w:semiHidden="1" w:unhideWhenUsed="1"/>
-    <w:lsdException w:name="Outline List 1" w:semiHidden="1" w:unhideWhenUsed="1"/>
-    <w:lsdException w:name="Outline List 2" w:semiHidden="1" w:unhideWhenUsed="1"/>
-    <w:lsdException w:name="Outline List 3" w:semiHidden="1" w:unhideWhenUsed="1"/>
-    <w:lsdException w:name="Table Simple 1" w:semiHidden="1" w:unhideWhenUsed="1"/>
-    <w:lsdException w:name="Table Simple 2" w:semiHidden="1" w:unhideWhenUsed="1"/>
-    <w:lsdException w:name="Table Simple 3" w:semiHidden="1" w:unhideWhenUsed="1"/>
-    <w:lsdException w:name="Table Classic 1" w:semiHidden="1" w:unhideWhenUsed="1"/>
-    <w:lsdException w:name="Table Classic 2" w:semiHidden="1" w:unhideWhenUsed="1"/>
-    <w:lsdException w:name="Table Classic 3" w:semiHidden="1" w:unhideWhenUsed="1"/>
-    <w:lsdException w:name="Table Classic 4" w:semiHidden="1" w:unhideWhenUsed="1"/>
-    <w:lsdException w:name="Table Colorful 1" w:semiHidden="1" w:unhideWhenUsed="1"/>
-    <w:lsdException w:name="Table Colorful 2" w:semiHidden="1" w:unhideWhenUsed="1"/>
-    <w:lsdException w:name="Table Colorful 3" w:semiHidden="1" w:unhideWhenUsed="1"/>
-    <w:lsdException w:name="Table Columns 1" w:semiHidden="1" w:unhideWhenUsed="1"/>
-    <w:lsdException w:name="Table Columns 2" w:semiHidden="1" w:unhideWhenUsed="1"/>
-    <w:lsdException w:name="Table Columns 3" w:semiHidden="1" w:unhideWhenUsed="1"/>
-    <w:lsdException w:name="Table Columns 4" w:semiHidden="1" w:unhideWhenUsed="1"/>
-    <w:lsdException w:name="Table Columns 5" w:semiHidden="1" w:unhideWhenUsed="1"/>
-    <w:lsdException w:name="Table Grid 1" w:semiHidden="1" w:unhideWhenUsed="1"/>
-    <w:lsdException w:name="Table Grid 2" w:semiHidden="1" w:unhideWhenUsed="1"/>
-    <w:lsdException w:name="Table Grid 3" w:semiHidden="1" w:unhideWhenUsed="1"/>
-    <w:lsdException w:name="Table Grid 4" w:semiHidden="1" w:unhideWhenUsed="1"/>
-    <w:lsdException w:name="Table Grid 5" w:semiHidden="1" w:unhideWhenUsed="1"/>
-    <w:lsdException w:name="Table Grid 6" w:semiHidden="1" w:unhideWhenUsed="1"/>
-    <w:lsdException w:name="Table Grid 7" w:semiHidden="1" w:unhideWhenUsed="1"/>
-    <w:lsdException w:name="Table Grid 8" w:semiHidden="1" w:unhideWhenUsed="1"/>
-    <w:lsdException w:name="Table List 1" w:semiHidden="1" w:unhideWhenUsed="1"/>
-    <w:lsdException w:name="Table List 2" w:semiHidden="1" w:unhideWhenUsed="1"/>
-    <w:lsdException w:name="Table List 3" w:semiHidden="1" w:unhideWhenUsed="1"/>
-    <w:lsdException w:name="Table List 4" w:semiHidden="1" w:unhideWhenUsed="1"/>
-    <w:lsdException w:name="Table List 5" w:semiHidden="1" w:unhideWhenUsed="1"/>
-    <w:lsdException w:name="Table List 6" w:semiHidden="1" w:unhideWhenUsed="1"/>
-    <w:lsdException w:name="Table List 7" w:semiHidden="1" w:unhideWhenUsed="1"/>
-    <w:lsdException w:name="Table List 8" w:semiHidden="1" w:unhideWhenUsed="1"/>
-    <w:lsdException w:name="Table 3D effects 1" w:semiHidden="1" w:unhideWhenUsed="1"/>
-    <w:lsdException w:name="Table 3D effects 2" w:semiHidden="1" w:unhideWhenUsed="1"/>
-    <w:lsdException w:name="Table 3D effects 3" w:semiHidden="1" w:unhideWhenUsed="1"/>
-    <w:lsdException w:name="Table Contemporary" w:semiHidden="1" w:unhideWhenUsed="1"/>
-    <w:lsdException w:name="Table Elegant" w:semiHidden="1" w:unhideWhenUsed="1"/>
-    <w:lsdException w:name="Table Professional" w:semiHidden="1" w:unhideWhenUsed="1"/>
-    <w:lsdException w:name="Table Subtle 1" w:semiHidden="1" w:unhideWhenUsed="1"/>
-    <w:lsdException w:name="Table Subtle 2" w:semiHidden="1" w:unhideWhenUsed="1"/>
-    <w:lsdException w:name="Table Web 1" w:semiHidden="1" w:unhideWhenUsed="1"/>
-    <w:lsdException w:name="Table Web 2" w:semiHidden="1" w:unhideWhenUsed="1"/>
-    <w:lsdException w:name="Table Web 3" w:semiHidden="1" w:unhideWhenUsed="1"/>
-    <w:lsdException w:name="Balloon Text" w:semiHidden="1" w:unhideWhenUsed="1"/>
-    <w:lsdException w:name="Table Grid" w:uiPriority="39"/>
-    <w:lsdException w:name="Table Theme" w:semiHidden="1" w:unhideWhenUsed="1"/>
-    <w:lsdException w:name="Placeholder Text" w:semiHidden="1"/>
-    <w:lsdException w:name="No Spacing" w:uiPriority="1" w:qFormat="1"/>
-    <w:lsdException w:name="Light Shading" w:uiPriority="60"/>
-    <w:lsdException w:name="Light List" w:uiPriority="61"/>
-    <w:lsdException w:name="Light Grid" w:uiPriority="62"/>
-    <w:lsdException w:name="Medium Shading 1" w:uiPriority="63"/>
-    <w:lsdException w:name="Medium Shading 2" w:uiPriority="64"/>
-    <w:lsdException w:name="Medium List 1" w:uiPriority="65"/>
-    <w:lsdException w:name="Medium List 2" w:uiPriority="66"/>
-    <w:lsdException w:name="Medium Grid 1" w:uiPriority="67"/>
-    <w:lsdException w:name="Medium Grid 2" w:uiPriority="68"/>
-    <w:lsdException w:name="Medium Grid 3" w:uiPriority="69"/>
-    <w:lsdException w:name="Dark List" w:uiPriority="70"/>
-    <w:lsdException w:name="Colorful Shading" w:uiPriority="71"/>
-    <w:lsdException w:name="Colorful List" w:uiPriority="72"/>
-    <w:lsdException w:name="Colorful Grid" w:uiPriority="73"/>
-    <w:lsdException w:name="Light Shading Accent 1" w:uiPriority="60"/>
-    <w:lsdException w:name="Light List Accent 1" w:uiPriority="61"/>
-    <w:lsdException w:name="Light Grid Accent 1" w:uiPriority="62"/>
-    <w:lsdException w:name="Medium Shading 1 Accent 1" w:uiPriority="63"/>
-    <w:lsdException w:name="Medium Shading 2 Accent 1" w:uiPriority="64"/>
-    <w:lsdException w:name="Medium List 1 Accent 1" w:uiPriority="65"/>
-    <w:lsdException w:name="Revision" w:semiHidden="1"/>
-    <w:lsdException w:name="List Paragraph" w:uiPriority="34" w:qFormat="1"/>
-    <w:lsdException w:name="Quote" w:uiPriority="29" w:qFormat="1"/>
-    <w:lsdException w:name="Intense Quote" w:uiPriority="30" w:qFormat="1"/>
-    <w:lsdException w:name="Medium List 2 Accent 1" w:uiPriority="66"/>
-    <w:lsdException w:name="Medium Grid 1 Accent 1" w:uiPriority="67"/>
-    <w:lsdException w:name="Medium Grid 2 Accent 1" w:uiPriority="68"/>
-    <w:lsdException w:name="Medium Grid 3 Accent 1" w:uiPriority="69"/>
-    <w:lsdException w:name="Dark List Accent 1" w:uiPriority="70"/>
-    <w:lsdException w:name="Colorful Shading Accent 1" w:uiPriority="71"/>
-    <w:lsdException w:name="Colorful List Accent 1" w:uiPriority="72"/>
-    <w:lsdException w:name="Colorful Grid Accent 1" w:uiPriority="73"/>
-    <w:lsdException w:name="Light Shading Accent 2" w:uiPriority="60"/>
-    <w:lsdException w:name="Light List Accent 2" w:uiPriority="61"/>
-    <w:lsdException w:name="Light Grid Accent 2" w:uiPriority="62"/>
-    <w:lsdException w:name="Medium Shading 1 Accent 2" w:uiPriority="63"/>
-    <w:lsdException w:name="Medium Shading 2 Accent 2" w:uiPriority="64"/>
-    <w:lsdException w:name="Medium List 1 Accent 2" w:uiPriority="65"/>
-    <w:lsdException w:name="Medium List 2 Accent 2" w:uiPriority="66"/>
-    <w:lsdException w:name="Medium Grid 1 Accent 2" w:uiPriority="67"/>
-    <w:lsdException w:name="Medium Grid 2 Accent 2" w:uiPriority="68"/>
-    <w:lsdException w:name="Medium Grid 3 Accent 2" w:uiPriority="69"/>
-    <w:lsdException w:name="Dark List Accent 2" w:uiPriority="70"/>
-    <w:lsdException w:name="Colorful Shading Accent 2" w:uiPriority="71"/>
-    <w:lsdException w:name="Colorful List Accent 2" w:uiPriority="72"/>
-    <w:lsdException w:name="Colorful Grid Accent 2" w:uiPriority="73"/>
-    <w:lsdException w:name="Light Shading Accent 3" w:uiPriority="60"/>
-    <w:lsdException w:name="Light List Accent 3" w:uiPriority="61"/>
-    <w:lsdException w:name="Light Grid Accent 3" w:uiPriority="62"/>
-    <w:lsdException w:name="Medium Shading 1 Accent 3" w:uiPriority="63"/>
-    <w:lsdException w:name="Medium Shading 2 Accent 3" w:uiPriority="64"/>
-    <w:lsdException w:name="Medium List 1 Accent 3" w:uiPriority="65"/>
-    <w:lsdException w:name="Medium List 2 Accent 3" w:uiPriority="66"/>
-    <w:lsdException w:name="Medium Grid 1 Accent 3" w:uiPriority="67"/>
-    <w:lsdException w:name="Medium Grid 2 Accent 3" w:uiPriority="68"/>
-    <w:lsdException w:name="Medium Grid 3 Accent 3" w:uiPriority="69"/>
-    <w:lsdException w:name="Dark List Accent 3" w:uiPriority="70"/>
-    <w:lsdException w:name="Colorful Shading Accent 3" w:uiPriority="71"/>
-    <w:lsdException w:name="Colorful List Accent 3" w:uiPriority="72"/>
-    <w:lsdException w:name="Colorful Grid Accent 3" w:uiPriority="73"/>
-    <w:lsdException w:name="Light Shading Accent 4" w:uiPriority="60"/>
-    <w:lsdException w:name="Light List Accent 4" w:uiPriority="61"/>
-    <w:lsdException w:name="Light Grid Accent 4" w:uiPriority="62"/>
-    <w:lsdException w:name="Medium Shading 1 Accent 4" w:uiPriority="63"/>
-    <w:lsdException w:name="Medium Shading 2 Accent 4" w:uiPriority="64"/>
-    <w:lsdException w:name="Medium List 1 Accent 4" w:uiPriority="65"/>
-    <w:lsdException w:name="Medium List 2 Accent 4" w:uiPriority="66"/>
-    <w:lsdException w:name="Medium Grid 1 Accent 4" w:uiPriority="67"/>
-    <w:lsdException w:name="Medium Grid 2 Accent 4" w:uiPriority="68"/>
-    <w:lsdException w:name="Medium Grid 3 Accent 4" w:uiPriority="69"/>
-    <w:lsdException w:name="Dark List Accent 4" w:uiPriority="70"/>
-    <w:lsdException w:name="Colorful Shading Accent 4" w:uiPriority="71"/>
-    <w:lsdException w:name="Colorful List Accent 4" w:uiPriority="72"/>
-    <w:lsdException w:name="Colorful Grid Accent 4" w:uiPriority="73"/>
-    <w:lsdException w:name="Light Shading Accent 5" w:uiPriority="60"/>
-    <w:lsdException w:name="Light List Accent 5" w:uiPriority="61"/>
-    <w:lsdException w:name="Light Grid Accent 5" w:uiPriority="62"/>
-    <w:lsdException w:name="Medium Shading 1 Accent 5" w:uiPriority="63"/>
-    <w:lsdException w:name="Medium Shading 2 Accent 5" w:uiPriority="64"/>
-    <w:lsdException w:name="Medium List 1 Accent 5" w:uiPriority="65"/>
-    <w:lsdException w:name="Medium List 2 Accent 5" w:uiPriority="66"/>
-    <w:lsdException w:name="Medium Grid 1 Accent 5" w:uiPriority="67"/>
-    <w:lsdException w:name="Medium Grid 2 Accent 5" w:uiPriority="68"/>
-    <w:lsdException w:name="Medium Grid 3 Accent 5" w:uiPriority="69"/>
-    <w:lsdException w:name="Dark List Accent 5" w:uiPriority="70"/>
-    <w:lsdException w:name="Colorful Shading Accent 5" w:uiPriority="71"/>
-    <w:lsdException w:name="Colorful List Accent 5" w:uiPriority="72"/>
-    <w:lsdException w:name="Colorful Grid Accent 5" w:uiPriority="73"/>
-    <w:lsdException w:name="Light Shading Accent 6" w:uiPriority="60"/>
-    <w:lsdException w:name="Light List Accent 6" w:uiPriority="61"/>
-    <w:lsdException w:name="Light Grid Accent 6" w:uiPriority="62"/>
-    <w:lsdException w:name="Medium Shading 1 Accent 6" w:uiPriority="63"/>
-    <w:lsdException w:name="Medium Shading 2 Accent 6" w:uiPriority="64"/>
-    <w:lsdException w:name="Medium List 1 Accent 6" w:uiPriority="65"/>
-    <w:lsdException w:name="Medium List 2 Accent 6" w:uiPriority="66"/>
-    <w:lsdException w:name="Medium Grid 1 Accent 6" w:uiPriority="67"/>
-    <w:lsdException w:name="Medium Grid 2 Accent 6" w:uiPriority="68"/>
-    <w:lsdException w:name="Medium Grid 3 Accent 6" w:uiPriority="69"/>
-    <w:lsdException w:name="Dark List Accent 6" w:uiPriority="70"/>
-    <w:lsdException w:name="Colorful Shading Accent 6" w:uiPriority="71"/>
-    <w:lsdException w:name="Colorful List Accent 6" w:uiPriority="72"/>
-    <w:lsdException w:name="Colorful Grid Accent 6" w:uiPriority="73"/>
-    <w:lsdException w:name="Subtle Emphasis" w:uiPriority="19" w:qFormat="1"/>
-    <w:lsdException w:name="Intense Emphasis" w:uiPriority="21" w:qFormat="1"/>
-    <w:lsdException w:name="Subtle Reference" w:uiPriority="31" w:qFormat="1"/>
-    <w:lsdException w:name="Intense Reference" w:uiPriority="32" w:qFormat="1"/>
-    <w:lsdException w:name="Book Title" w:uiPriority="33" w:qFormat="1"/>
-    <w:lsdException w:name="Bibliography" w:semiHidden="1" w:uiPriority="37" w:unhideWhenUsed="1"/>
-    <w:lsdException w:name="TOC Heading" w:semiHidden="1" w:uiPriority="39" w:unhideWhenUsed="1" w:qFormat="1"/>
-    <w:lsdException w:name="Plain Table 1" w:uiPriority="41"/>
-    <w:lsdException w:name="Plain Table 2" w:uiPriority="42"/>
-    <w:lsdException w:name="Plain Table 3" w:uiPriority="43"/>
-    <w:lsdException w:name="Plain Table 4" w:uiPriority="44"/>
-    <w:lsdException w:name="Plain Table 5" w:uiPriority="45"/>
-    <w:lsdException w:name="Grid Table Light" w:uiPriority="40"/>
-    <w:lsdException w:name="Grid Table 1 Light" w:uiPriority="46"/>
-    <w:lsdException w:name="Grid Table 2" w:uiPriority="47"/>
-    <w:lsdException w:name="Grid Table 3" w:uiPriority="48"/>
-    <w:lsdException w:name="Grid Table 4" w:uiPriority="49"/>
-    <w:lsdException w:name="Grid Table 5 Dark" w:uiPriority="50"/>
-    <w:lsdException w:name="Grid Table 6 Colorful" w:uiPriority="51"/>
-    <w:lsdException w:name="Grid Table 7 Colorful" w:uiPriority="52"/>
-    <w:lsdException w:name="Grid Table 1 Light Accent 1" w:uiPriority="46"/>
-    <w:lsdException w:name="Grid Table 2 Accent 1" w:uiPriority="47"/>
-    <w:lsdException w:name="Grid Table 3 Accent 1" w:uiPriority="48"/>
-    <w:lsdException w:name="Grid Table 4 Accent 1" w:uiPriority="49"/>
-    <w:lsdException w:name="Grid Table 5 Dark Accent 1" w:uiPriority="50"/>
-    <w:lsdException w:name="Grid Table 6 Colorful Accent 1" w:uiPriority="51"/>
-    <w:lsdException w:name="Grid Table 7 Colorful Accent 1" w:uiPriority="52"/>
-    <w:lsdException w:name="Grid Table 1 Light Accent 2" w:uiPriority="46"/>
-    <w:lsdException w:name="Grid Table 2 Accent 2" w:uiPriority="47"/>
-    <w:lsdException w:name="Grid Table 3 Accent 2" w:uiPriority="48"/>
-    <w:lsdException w:name="Grid Table 4 Accent 2" w:uiPriority="49"/>
-    <w:lsdException w:name="Grid Table 5 Dark Accent 2" w:uiPriority="50"/>
-    <w:lsdException w:name="Grid Table 6 Colorful Accent 2" w:uiPriority="51"/>
-    <w:lsdException w:name="Grid Table 7 Colorful Accent 2" w:uiPriority="52"/>
-    <w:lsdException w:name="Grid Table 1 Light Accent 3" w:uiPriority="46"/>
-    <w:lsdException w:name="Grid Table 2 Accent 3" w:uiPriority="47"/>
-    <w:lsdException w:name="Grid Table 3 Accent 3" w:uiPriority="48"/>
-    <w:lsdException w:name="Grid Table 4 Accent 3" w:uiPriority="49"/>
-    <w:lsdException w:name="Grid Table 5 Dark Accent 3" w:uiPriority="50"/>
-    <w:lsdException w:name="Grid Table 6 Colorful Accent 3" w:uiPriority="51"/>
-    <w:lsdException w:name="Grid Table 7 Colorful Accent 3" w:uiPriority="52"/>
-    <w:lsdException w:name="Grid Table 1 Light Accent 4" w:uiPriority="46"/>
-    <w:lsdException w:name="Grid Table 2 Accent 4" w:uiPriority="47"/>
-    <w:lsdException w:name="Grid Table 3 Accent 4" w:uiPriority="48"/>
-    <w:lsdException w:name="Grid Table 4 Accent 4" w:uiPriority="49"/>
-    <w:lsdException w:name="Grid Table 5 Dark Accent 4" w:uiPriority="50"/>
-    <w:lsdException w:name="Grid Table 6 Colorful Accent 4" w:uiPriority="51"/>
-    <w:lsdException w:name="Grid Table 7 Colorful Accent 4" w:uiPriority="52"/>
-    <w:lsdException w:name="Grid Table 1 Light Accent 5" w:uiPriority="46"/>
-    <w:lsdException w:name="Grid Table 2 Accent 5" w:uiPriority="47"/>
-    <w:lsdException w:name="Grid Table 3 Accent 5" w:uiPriority="48"/>
-    <w:lsdException w:name="Grid Table 4 Accent 5" w:uiPriority="49"/>
-    <w:lsdException w:name="Grid Table 5 Dark Accent 5" w:uiPriority="50"/>
-    <w:lsdException w:name="Grid Table 6 Colorful Accent 5" w:uiPriority="51"/>
-    <w:lsdException w:name="Grid Table 7 Colorful Accent 5" w:uiPriority="52"/>
-    <w:lsdException w:name="Grid Table 1 Light Accent 6" w:uiPriority="46"/>
-    <w:lsdException w:name="Grid Table 2 Accent 6" w:uiPriority="47"/>
-    <w:lsdException w:name="Grid Table 3 Accent 6" w:uiPriority="48"/>
-    <w:lsdException w:name="Grid Table 4 Accent 6" w:uiPriority="49"/>
-    <w:lsdException w:name="Grid Table 5 Dark Accent 6" w:uiPriority="50"/>
-    <w:lsdException w:name="Grid Table 6 Colorful Accent 6" w:uiPriority="51"/>
-    <w:lsdException w:name="Grid Table 7 Colorful Accent 6" w:uiPriority="52"/>
-    <w:lsdException w:name="List Table 1 Light" w:uiPriority="46"/>
-    <w:lsdException w:name="List Table 2" w:uiPriority="47"/>
-    <w:lsdException w:name="List Table 3" w:uiPriority="48"/>
-    <w:lsdException w:name="List Table 4" w:uiPriority="49"/>
-    <w:lsdException w:name="List Table 5 Dark" w:uiPriority="50"/>
-    <w:lsdException w:name="List Table 6 Colorful" w:uiPriority="51"/>
-    <w:lsdException w:name="List Table 7 Colorful" w:uiPriority="52"/>
-    <w:lsdException w:name="List Table 1 Light Accent 1" w:uiPriority="46"/>
-    <w:lsdException w:name="List Table 2 Accent 1" w:uiPriority="47"/>
-    <w:lsdException w:name="List Table 3 Accent 1" w:uiPriority="48"/>
-    <w:lsdException w:name="List Table 4 Accent 1" w:uiPriority="49"/>
-    <w:lsdException w:name="List Table 5 Dark Accent 1" w:uiPriority="50"/>
-    <w:lsdException w:name="List Table 6 Colorful Accent 1" w:uiPriority="51"/>
-    <w:lsdException w:name="List Table 7 Colorful Accent 1" w:uiPriority="52"/>
-    <w:lsdException w:name="List Table 1 Light Accent 2" w:uiPriority="46"/>
-    <w:lsdException w:name="List Table 2 Accent 2" w:uiPriority="47"/>
-    <w:lsdException w:name="List Table 3 Accent 2" w:uiPriority="48"/>
-    <w:lsdException w:name="List Table 4 Accent 2" w:uiPriority="49"/>
-    <w:lsdException w:name="List Table 5 Dark Accent 2" w:uiPriority="50"/>
-    <w:lsdException w:name="List Table 6 Colorful Accent 2" w:uiPriority="51"/>
-    <w:lsdException w:name="List Table 7 Colorful Accent 2" w:uiPriority="52"/>
-    <w:lsdException w:name="List Table 1 Light Accent 3" w:uiPriority="46"/>
-    <w:lsdException w:name="List Table 2 Accent 3" w:uiPriority="47"/>
-    <w:lsdException w:name="List Table 3 Accent 3" w:uiPriority="48"/>
-    <w:lsdException w:name="List Table 4 Accent 3" w:uiPriority="49"/>
-    <w:lsdException w:name="List Table 5 Dark Accent 3" w:uiPriority="50"/>
-    <w:lsdException w:name="List Table 6 Colorful Accent 3" w:uiPriority="51"/>
-    <w:lsdException w:name="List Table 7 Colorful Accent 3" w:uiPriority="52"/>
-    <w:lsdException w:name="List Table 1 Light Accent 4" w:uiPriority="46"/>
-    <w:lsdException w:name="List Table 2 Accent 4" w:uiPriority="47"/>
-    <w:lsdException w:name="List Table 3 Accent 4" w:uiPriority="48"/>
-    <w:lsdException w:name="List Table 4 Accent 4" w:uiPriority="49"/>
-    <w:lsdException w:name="List Table 5 Dark Accent 4" w:uiPriority="50"/>
-    <w:lsdException w:name="List Table 6 Colorful Accent 4" w:uiPriority="51"/>
-    <w:lsdException w:name="List Table 7 Colorful Accent 4" w:uiPriority="52"/>
-    <w:lsdException w:name="List Table 1 Light Accent 5" w:uiPriority="46"/>
-    <w:lsdException w:name="List Table 2 Accent 5" w:uiPriority="47"/>
-    <w:lsdException w:name="List Table 3 Accent 5" w:uiPriority="48"/>
-    <w:lsdException w:name="List Table 4 Accent 5" w:uiPriority="49"/>
-    <w:lsdException w:name="List Table 5 Dark Accent 5" w:uiPriority="50"/>
-    <w:lsdException w:name="List Table 6 Colorful Accent 5" w:uiPriority="51"/>
-    <w:lsdException w:name="List Table 7 Colorful Accent 5" w:uiPriority="52"/>
-    <w:lsdException w:name="List Table 1 Light Accent 6" w:uiPriority="46"/>
-    <w:lsdException w:name="List Table 2 Accent 6" w:uiPriority="47"/>
-    <w:lsdException w:name="List Table 3 Accent 6" w:uiPriority="48"/>
-    <w:lsdException w:name="List Table 4 Accent 6" w:uiPriority="49"/>
-    <w:lsdException w:name="List Table 5 Dark Accent 6" w:uiPriority="50"/>
-    <w:lsdException w:name="List Table 6 Colorful Accent 6" w:uiPriority="51"/>
-    <w:lsdException w:name="List Table 7 Colorful Accent 6" w:uiPriority="52"/>
-  </w:latentStyles>
-  <w:style w:type="paragraph" w:default="1" w:styleId="Normal">
-    <w:name w:val="Normal"/>
-    <w:qFormat/>
-  </w:style>
-  <w:style w:type="character" w:default="1" w:styleId="Policepardfaut">
-    <w:name w:val="Default Paragraph Font"/>
-    <w:uiPriority w:val="1"/>
-    <w:semiHidden/>
-    <w:unhideWhenUsed/>
-  </w:style>
-  <w:style w:type="table" w:default="1" w:styleId="TableauNormal">
-    <w:name w:val="Normal Table"/>
-    <w:uiPriority w:val="99"/>
-    <w:semiHidden/>
-    <w:unhideWhenUsed/>
-    <w:tblPr>
-      <w:tblInd w:w="0" w:type="dxa"/>
-      <w:tblCellMar>
-        <w:top w:w="0" w:type="dxa"/>
-        <w:left w:w="108" w:type="dxa"/>
-        <w:bottom w:w="0" w:type="dxa"/>
-        <w:right w:w="108" w:type="dxa"/>
-      </w:tblCellMar>
-    </w:tblPr>
-  </w:style>
-  <w:style w:type="numbering" w:default="1" w:styleId="Aucuneliste">
-    <w:name w:val="No List"/>
-    <w:uiPriority w:val="99"/>
-    <w:semiHidden/>
-    <w:unhideWhenUsed/>
-  </w:style>
-  <w:style w:type="character" w:styleId="Textedelespacerserv">
-    <w:name w:val="Placeholder Text"/>
-    <w:basedOn w:val="Policepardfaut"/>
-    <w:uiPriority w:val="99"/>
-    <w:semiHidden/>
-    <w:rsid w:val="00A1320F"/>
-    <w:rPr>
-      <w:color w:val="808080"/>
-    </w:rPr>
-  </w:style>
-</w:styles>
-</file>
-
-<file path=word/glossary/webSettings.xml><?xml version="1.0" encoding="utf-8"?>
-<w:webSettings xmlns:mc="http://schemas.openxmlformats.org/markup-compatibility/2006" xmlns:r="http://schemas.openxmlformats.org/officeDocument/2006/relationships" xmlns:w="http://schemas.openxmlformats.org/wordprocessingml/2006/main" xmlns:w14="http://schemas.microsoft.com/office/word/2010/wordml" xmlns:w15="http://schemas.microsoft.com/office/word/2012/wordml" xmlns:w16se="http://schemas.microsoft.com/office/word/2015/wordml/symex" mc:Ignorable="w14 w15 w16se">
-  <w:optimizeForBrowser/>
-  <w:allowPNG/>
-</w:webSettings>
-</file>
-
 <file path=word/theme/theme1.xml><?xml version="1.0" encoding="utf-8"?>
 <a:theme xmlns:a="http://schemas.openxmlformats.org/drawingml/2006/main" name="Thème Office">
   <a:themeElements>
@@ -8811,7 +10936,7 @@
 </file>
 
 <file path=customXml/itemProps1.xml><?xml version="1.0" encoding="utf-8"?>
-<ds:datastoreItem xmlns:ds="http://schemas.openxmlformats.org/officeDocument/2006/customXml" ds:itemID="{7A79756E-9311-4107-9E73-4B3080A7F053}">
+<ds:datastoreItem xmlns:ds="http://schemas.openxmlformats.org/officeDocument/2006/customXml" ds:itemID="{29EA16D4-65C8-4614-B2F2-D63F76479518}">
   <ds:schemaRefs>
     <ds:schemaRef ds:uri="http://schemas.openxmlformats.org/officeDocument/2006/bibliography"/>
   </ds:schemaRefs>

</xml_diff>

<commit_message>
amélioration du chapitre 4
</commit_message>
<xml_diff>
--- a/CH4. Simulation de l'effet Morton/CH4. Simulation numérique.docx
+++ b/CH4. Simulation de l'effet Morton/CH4. Simulation numérique.docx
@@ -1,6 +1,6 @@
 
 <file path=word/document.xml><?xml version="1.0" encoding="utf-8"?>
-<w:document xmlns:wpc="http://schemas.microsoft.com/office/word/2010/wordprocessingCanvas" xmlns:cx="http://schemas.microsoft.com/office/drawing/2014/chartex" xmlns:cx1="http://schemas.microsoft.com/office/drawing/2015/9/8/chartex" xmlns:mc="http://schemas.openxmlformats.org/markup-compatibility/2006" xmlns:o="urn:schemas-microsoft-com:office:office" xmlns:r="http://schemas.openxmlformats.org/officeDocument/2006/relationships" xmlns:m="http://schemas.openxmlformats.org/officeDocument/2006/math" xmlns:v="urn:schemas-microsoft-com:vml" xmlns:wp14="http://schemas.microsoft.com/office/word/2010/wordprocessingDrawing" xmlns:wp="http://schemas.openxmlformats.org/drawingml/2006/wordprocessingDrawing" xmlns:w10="urn:schemas-microsoft-com:office:word" xmlns:w="http://schemas.openxmlformats.org/wordprocessingml/2006/main" xmlns:w14="http://schemas.microsoft.com/office/word/2010/wordml" xmlns:w15="http://schemas.microsoft.com/office/word/2012/wordml" xmlns:w16se="http://schemas.microsoft.com/office/word/2015/wordml/symex" xmlns:wpg="http://schemas.microsoft.com/office/word/2010/wordprocessingGroup" xmlns:wpi="http://schemas.microsoft.com/office/word/2010/wordprocessingInk" xmlns:wne="http://schemas.microsoft.com/office/word/2006/wordml" xmlns:wps="http://schemas.microsoft.com/office/word/2010/wordprocessingShape" mc:Ignorable="w14 w15 w16se wp14">
+<w:document xmlns:wpc="http://schemas.microsoft.com/office/word/2010/wordprocessingCanvas" xmlns:mc="http://schemas.openxmlformats.org/markup-compatibility/2006" xmlns:o="urn:schemas-microsoft-com:office:office" xmlns:r="http://schemas.openxmlformats.org/officeDocument/2006/relationships" xmlns:m="http://schemas.openxmlformats.org/officeDocument/2006/math" xmlns:v="urn:schemas-microsoft-com:vml" xmlns:wp14="http://schemas.microsoft.com/office/word/2010/wordprocessingDrawing" xmlns:wp="http://schemas.openxmlformats.org/drawingml/2006/wordprocessingDrawing" xmlns:w10="urn:schemas-microsoft-com:office:word" xmlns:w="http://schemas.openxmlformats.org/wordprocessingml/2006/main" xmlns:w14="http://schemas.microsoft.com/office/word/2010/wordml" xmlns:w15="http://schemas.microsoft.com/office/word/2012/wordml" xmlns:wpg="http://schemas.microsoft.com/office/word/2010/wordprocessingGroup" xmlns:wpi="http://schemas.microsoft.com/office/word/2010/wordprocessingInk" xmlns:wne="http://schemas.microsoft.com/office/word/2006/wordml" xmlns:wps="http://schemas.microsoft.com/office/word/2010/wordprocessingShape" mc:Ignorable="w14 w15 wp14">
   <w:body>
     <w:p>
       <w:pPr>
@@ -806,7 +806,7 @@
       <w:r>
         <w:rPr>
           <w:noProof/>
-          <w:lang w:val="en-US" w:eastAsia="zh-CN"/>
+          <w:lang w:eastAsia="zh-CN"/>
         </w:rPr>
         <w:lastRenderedPageBreak/>
         <w:drawing>
@@ -3641,10 +3641,7 @@
         <w:fldChar w:fldCharType="separate"/>
       </w:r>
       <w:r>
-        <w:t xml:space="preserve">Figure </w:t>
-      </w:r>
-      <w:r>
-        <w:t>2</w:t>
+        <w:t>Figure 2</w:t>
       </w:r>
       <w:r>
         <w:fldChar w:fldCharType="end"/>
@@ -4029,7 +4026,7 @@
       <w:r>
         <w:rPr>
           <w:noProof/>
-          <w:lang w:val="en-US" w:eastAsia="zh-CN"/>
+          <w:lang w:eastAsia="zh-CN"/>
         </w:rPr>
         <w:drawing>
           <wp:inline distT="0" distB="0" distL="0" distR="0" wp14:anchorId="50D42A77" wp14:editId="402A843C">
@@ -4825,7 +4822,7 @@
       <w:r>
         <w:rPr>
           <w:noProof/>
-          <w:lang w:val="en-US" w:eastAsia="zh-CN"/>
+          <w:lang w:eastAsia="zh-CN"/>
         </w:rPr>
         <w:drawing>
           <wp:inline distT="0" distB="0" distL="0" distR="0" wp14:anchorId="1E33F4D7" wp14:editId="7E5C656F">
@@ -5299,7 +5296,13 @@
         <w:t xml:space="preserve"> de l’effet Morton </w:t>
       </w:r>
       <w:r>
-        <w:t xml:space="preserve">s’est basé </w:t>
+        <w:t xml:space="preserve">s’est </w:t>
+      </w:r>
+      <w:r>
+        <w:t>basée</w:t>
+      </w:r>
+      <w:r>
+        <w:t xml:space="preserve"> </w:t>
       </w:r>
       <w:r>
         <w:t xml:space="preserve">sur les configurations du </w:t>
@@ -5419,9 +5422,15 @@
         <w:t xml:space="preserve"> grande</w:t>
       </w:r>
       <w:r>
-        <w:t xml:space="preserve"> différence de la température au rotor </w:t>
+        <w:t xml:space="preserve"> différence de la température au rotor</w:t>
       </w:r>
       <m:oMath>
+        <m:r>
+          <w:rPr>
+            <w:rFonts w:ascii="Cambria Math" w:hAnsi="Cambria Math"/>
+          </w:rPr>
+          <m:t xml:space="preserve"> </m:t>
+        </m:r>
         <m:r>
           <m:rPr>
             <m:sty m:val="p"/>
@@ -5481,7 +5490,19 @@
         <w:t xml:space="preserve"> palier circulaire </w:t>
       </w:r>
       <w:r>
-        <w:t xml:space="preserve">servent à supporter les </w:t>
+        <w:t xml:space="preserve">servent à supporter </w:t>
+      </w:r>
+      <w:r>
+        <w:t xml:space="preserve">et </w:t>
+      </w:r>
+      <w:r>
+        <w:t>g</w:t>
+      </w:r>
+      <w:r>
+        <w:t xml:space="preserve">uider </w:t>
+      </w:r>
+      <w:r>
+        <w:t xml:space="preserve">les </w:t>
       </w:r>
       <w:r>
         <w:t xml:space="preserve">deux </w:t>
@@ -5540,7 +5561,7 @@
       <w:r>
         <w:rPr>
           <w:noProof/>
-          <w:lang w:val="en-US" w:eastAsia="zh-CN"/>
+          <w:lang w:eastAsia="zh-CN"/>
         </w:rPr>
         <w:drawing>
           <wp:inline distT="0" distB="0" distL="0" distR="0" wp14:anchorId="07FCAA50" wp14:editId="56D53B26">
@@ -5703,28 +5724,73 @@
         <w:t>Le palier testé est un palier lisse circulaire (</w:t>
       </w:r>
       <w:r>
+        <w:rPr>
+          <w:b/>
+        </w:rPr>
         <w:fldChar w:fldCharType="begin"/>
       </w:r>
       <w:r>
+        <w:rPr>
+          <w:b/>
+        </w:rPr>
         <w:instrText xml:space="preserve"> REF _Ref496169139 \h  \* MERGEFORMAT </w:instrText>
       </w:r>
       <w:r>
+        <w:rPr>
+          <w:b/>
+        </w:rPr>
+      </w:r>
+      <w:r>
+        <w:rPr>
+          <w:b/>
+        </w:rPr>
         <w:fldChar w:fldCharType="separate"/>
       </w:r>
       <w:r>
+        <w:rPr>
+          <w:b/>
+        </w:rPr>
         <w:t xml:space="preserve">Figure </w:t>
       </w:r>
       <w:r>
         <w:rPr>
+          <w:b/>
           <w:noProof/>
         </w:rPr>
         <w:t>4</w:t>
       </w:r>
       <w:r>
+        <w:rPr>
+          <w:b/>
+        </w:rPr>
         <w:fldChar w:fldCharType="end"/>
       </w:r>
       <w:r>
         <w:t xml:space="preserve">) avec rainure axiale. Il est réalisé en bronze fritté avec ajout de particules de Téflon (PTFE) améliorant ainsi les caractéristiques de frottement et d’usure. Sa longueur est de 15 mm et son jeu radial est de 50 µm, la portée en bronze est frettée dans une bague en acier. </w:t>
+      </w:r>
+      <w:r>
+        <w:t xml:space="preserve"> Lors du fonctionnement de ce palier, l</w:t>
+      </w:r>
+      <w:r>
+        <w:t xml:space="preserve">a température d’alimentation du lubrifiant </w:t>
+      </w:r>
+      <w:r>
+        <w:t xml:space="preserve">était entre </w:t>
+      </w:r>
+      <w:r>
+        <w:t>20°C</w:t>
+      </w:r>
+      <w:r>
+        <w:t xml:space="preserve"> et 25°C</w:t>
+      </w:r>
+      <w:r>
+        <w:t xml:space="preserve"> et la pression d’alimentation </w:t>
+      </w:r>
+      <w:r>
+        <w:t>s’</w:t>
+      </w:r>
+      <w:r>
+        <w:t>est stabilisée à 1.09 bar.</w:t>
       </w:r>
     </w:p>
     <w:p>
@@ -5742,30 +5808,52 @@
         <w:t xml:space="preserve"> </w:t>
       </w:r>
       <w:r>
-        <w:t>: mesure de la viscosité dynamique grâce à un rhéomètre ; et mesure de la densité par pesées à l’aide d’un pycnomètre. Les résultats de mesure de la viscosité dynamique, de la densité, ainsi que la viscosité cinématique calculée sont présentés dans le </w:t>
-      </w:r>
-      <w:r>
+        <w:t xml:space="preserve">: mesure de la viscosité dynamique grâce à un rhéomètre ; et mesure de la densité par pesées à l’aide </w:t>
+      </w:r>
+      <w:r>
+        <w:lastRenderedPageBreak/>
+        <w:t>d’un pycnomètre. Les résultats de mesure de la viscosité dynamique, de la densité, ainsi que la viscosité cinématique calculée sont présentés dans le </w:t>
+      </w:r>
+      <w:r>
+        <w:rPr>
+          <w:b/>
+        </w:rPr>
         <w:fldChar w:fldCharType="begin"/>
       </w:r>
       <w:r>
-        <w:instrText xml:space="preserve"> REF _Ref498706171 \h </w:instrText>
-      </w:r>
-      <w:r>
-        <w:instrText xml:space="preserve"> \* MERGEFORMAT </w:instrText>
-      </w:r>
-      <w:r>
+        <w:rPr>
+          <w:b/>
+        </w:rPr>
+        <w:instrText xml:space="preserve"> REF _Ref498706171 \h  \* MERGEFORMAT </w:instrText>
+      </w:r>
+      <w:r>
+        <w:rPr>
+          <w:b/>
+        </w:rPr>
+      </w:r>
+      <w:r>
+        <w:rPr>
+          <w:b/>
+        </w:rPr>
         <w:fldChar w:fldCharType="separate"/>
       </w:r>
       <w:r>
+        <w:rPr>
+          <w:b/>
+        </w:rPr>
         <w:t xml:space="preserve">Tableau </w:t>
       </w:r>
       <w:r>
         <w:rPr>
+          <w:b/>
           <w:noProof/>
         </w:rPr>
         <w:t>1</w:t>
       </w:r>
       <w:r>
+        <w:rPr>
+          <w:b/>
+        </w:rPr>
         <w:fldChar w:fldCharType="end"/>
       </w:r>
       <w:r>
@@ -5798,7 +5886,6 @@
           <w:szCs w:val="20"/>
           <w:lang w:eastAsia="fr-FR"/>
         </w:rPr>
-        <w:lastRenderedPageBreak/>
         <w:t xml:space="preserve">Tableau </w:t>
       </w:r>
       <w:r>
@@ -5883,7 +5970,8 @@
       </w:pPr>
       <w:r>
         <w:rPr>
-          <w:lang w:val="en-US"/>
+          <w:noProof/>
+          <w:lang w:eastAsia="zh-CN"/>
         </w:rPr>
         <w:drawing>
           <wp:inline distT="0" distB="0" distL="0" distR="0" wp14:anchorId="6165382B" wp14:editId="7A6D6028">
@@ -5945,7 +6033,7 @@
       <w:r>
         <w:rPr>
           <w:noProof/>
-          <w:lang w:val="en-US" w:eastAsia="zh-CN"/>
+          <w:lang w:eastAsia="zh-CN"/>
         </w:rPr>
         <w:drawing>
           <wp:inline distT="0" distB="0" distL="0" distR="0" wp14:anchorId="51E9F10F" wp14:editId="16D1B760">
@@ -6100,7 +6188,7 @@
         <w:t>u</w:t>
       </w:r>
       <w:r>
-        <w:t xml:space="preserve">n disque de 0.7kg est monté en porte à faux à l’extrémité NDE du rotor. La configuration du rotor est illustrée à la </w:t>
+        <w:t xml:space="preserve">n disque de 0.7kg monté en porte à faux à l’extrémité NDE du rotor. La configuration du rotor est illustrée à la </w:t>
       </w:r>
       <w:r>
         <w:fldChar w:fldCharType="begin"/>
@@ -6113,16 +6201,23 @@
       </w:r>
       <w:r>
         <w:rPr>
+          <w:b/>
+          <w:iCs/>
+        </w:rPr>
+        <w:t>Figure</w:t>
+      </w:r>
+      <w:r>
+        <w:rPr>
+          <w:iCs/>
+        </w:rPr>
+        <w:t xml:space="preserve"> </w:t>
+      </w:r>
+      <w:r>
+        <w:rPr>
+          <w:b/>
           <w:i/>
           <w:iCs/>
         </w:rPr>
-        <w:t xml:space="preserve">Figure </w:t>
-      </w:r>
-      <w:r>
-        <w:rPr>
-          <w:i/>
-          <w:iCs/>
-        </w:rPr>
         <w:t>5</w:t>
       </w:r>
       <w:r>
@@ -6132,29 +6227,61 @@
         <w:t xml:space="preserve"> et</w:t>
       </w:r>
       <w:r>
-        <w:t xml:space="preserve"> les caractéristiques physiques nécessaires pour effectuer de l’analyse de l’effet Morton sont présentées dans le </w:t>
-      </w:r>
-      <w:r>
+        <w:t xml:space="preserve"> les caractéristiques physiques nécessaires pour effectuer de l’analyse de l’effet Morton sont </w:t>
+      </w:r>
+      <w:r>
+        <w:t>synthétisées</w:t>
+      </w:r>
+      <w:r>
+        <w:t xml:space="preserve"> dans le </w:t>
+      </w:r>
+      <w:r>
+        <w:rPr>
+          <w:b/>
+        </w:rPr>
         <w:fldChar w:fldCharType="begin"/>
       </w:r>
       <w:r>
+        <w:rPr>
+          <w:b/>
+        </w:rPr>
         <w:instrText xml:space="preserve"> REF _Ref531165681 \h </w:instrText>
       </w:r>
       <w:r>
+        <w:rPr>
+          <w:b/>
+        </w:rPr>
+      </w:r>
+      <w:r>
+        <w:rPr>
+          <w:b/>
+        </w:rPr>
+        <w:instrText xml:space="preserve"> \* MERGEFORMAT </w:instrText>
+      </w:r>
+      <w:r>
+        <w:rPr>
+          <w:b/>
+        </w:rPr>
         <w:fldChar w:fldCharType="separate"/>
       </w:r>
       <w:r>
+        <w:rPr>
+          <w:b/>
+        </w:rPr>
         <w:t xml:space="preserve">Tableau </w:t>
       </w:r>
       <w:r>
         <w:rPr>
-          <w:i/>
+          <w:b/>
           <w:iCs/>
           <w:noProof/>
         </w:rPr>
         <w:t>2</w:t>
       </w:r>
       <w:r>
+        <w:rPr>
+          <w:b/>
+        </w:rPr>
         <w:fldChar w:fldCharType="end"/>
       </w:r>
       <w:r>
@@ -6269,7 +6396,7 @@
       <w:r>
         <w:rPr>
           <w:noProof/>
-          <w:lang w:val="en-US" w:eastAsia="zh-CN"/>
+          <w:lang w:eastAsia="zh-CN"/>
         </w:rPr>
         <w:drawing>
           <wp:inline distT="0" distB="0" distL="0" distR="0" wp14:anchorId="08335E96" wp14:editId="35C05A90">
@@ -6320,6 +6447,38 @@
           <w:sz w:val="22"/>
         </w:rPr>
       </w:pPr>
+      <w:ins w:id="9" w:author="ZHANG Silun" w:date="2018-12-26T10:19:00Z">
+        <w:r>
+          <w:rPr>
+            <w:sz w:val="22"/>
+          </w:rPr>
+          <w:t>Ajouté des caractéristiques d</w:t>
+        </w:r>
+        <w:r>
+          <w:rPr>
+            <w:sz w:val="22"/>
+          </w:rPr>
+          <w:t>es</w:t>
+        </w:r>
+        <w:r>
+          <w:rPr>
+            <w:sz w:val="22"/>
+          </w:rPr>
+          <w:t xml:space="preserve"> </w:t>
+        </w:r>
+        <w:r>
+          <w:rPr>
+            <w:sz w:val="22"/>
+          </w:rPr>
+          <w:t>supports</w:t>
+        </w:r>
+        <w:r>
+          <w:rPr>
+            <w:sz w:val="22"/>
+          </w:rPr>
+          <w:t xml:space="preserve"> et du rotor</w:t>
+        </w:r>
+      </w:ins>
     </w:p>
     <w:p>
       <w:pPr>
@@ -6335,6 +6494,7 @@
         <w:rPr>
           <w:sz w:val="22"/>
         </w:rPr>
+        <w:lastRenderedPageBreak/>
         <w:t xml:space="preserve">L’analyse modale est réalisée en utilisant le modèle du rotor à </w:t>
       </w:r>
       <m:oMath>
@@ -6350,47 +6510,38 @@
         <w:rPr>
           <w:sz w:val="22"/>
         </w:rPr>
-        <w:t xml:space="preserve"> degrés de liberté et en se basant sur les coefficients dynamiques non isothermes du palier. Ces coefficients sont présentés dans </w:t>
-      </w:r>
-      <w:r>
-        <w:rPr>
-          <w:sz w:val="22"/>
-        </w:rPr>
-        <w:lastRenderedPageBreak/>
-        <w:t xml:space="preserve">les </w:t>
-      </w:r>
-      <w:r>
-        <w:rPr>
+        <w:t xml:space="preserve"> degrés de liberté et en se basant sur les coefficients dynamiques non isothermes du palier. Ces coefficients sont présentés dans les </w:t>
+      </w:r>
+      <w:r>
+        <w:rPr>
+          <w:b/>
           <w:sz w:val="22"/>
         </w:rPr>
         <w:fldChar w:fldCharType="begin"/>
       </w:r>
       <w:r>
         <w:rPr>
-          <w:sz w:val="22"/>
-        </w:rPr>
-        <w:instrText xml:space="preserve"> REF _Ref530417381 \h </w:instrText>
-      </w:r>
-      <w:r>
-        <w:rPr>
-          <w:sz w:val="22"/>
-        </w:rPr>
-        <w:instrText xml:space="preserve"> \* MERGEFORMAT </w:instrText>
-      </w:r>
-      <w:r>
-        <w:rPr>
-          <w:sz w:val="22"/>
-        </w:rPr>
-      </w:r>
-      <w:r>
-        <w:rPr>
+          <w:b/>
+          <w:sz w:val="22"/>
+        </w:rPr>
+        <w:instrText xml:space="preserve"> REF _Ref530417381 \h  \* MERGEFORMAT </w:instrText>
+      </w:r>
+      <w:r>
+        <w:rPr>
+          <w:b/>
+          <w:sz w:val="22"/>
+        </w:rPr>
+      </w:r>
+      <w:r>
+        <w:rPr>
+          <w:b/>
           <w:sz w:val="22"/>
         </w:rPr>
         <w:fldChar w:fldCharType="separate"/>
       </w:r>
       <w:r>
         <w:rPr>
-          <w:i/>
+          <w:b/>
           <w:iCs/>
           <w:sz w:val="22"/>
         </w:rPr>
@@ -6398,7 +6549,7 @@
       </w:r>
       <w:r>
         <w:rPr>
-          <w:i/>
+          <w:b/>
           <w:iCs/>
           <w:noProof/>
           <w:sz w:val="22"/>
@@ -6407,6 +6558,7 @@
       </w:r>
       <w:r>
         <w:rPr>
+          <w:b/>
           <w:sz w:val="22"/>
         </w:rPr>
         <w:fldChar w:fldCharType="end"/>
@@ -6419,36 +6571,34 @@
       </w:r>
       <w:r>
         <w:rPr>
+          <w:b/>
           <w:sz w:val="22"/>
         </w:rPr>
         <w:fldChar w:fldCharType="begin"/>
       </w:r>
       <w:r>
         <w:rPr>
-          <w:sz w:val="22"/>
-        </w:rPr>
-        <w:instrText xml:space="preserve"> REF _Ref530417384 \h </w:instrText>
-      </w:r>
-      <w:r>
-        <w:rPr>
-          <w:sz w:val="22"/>
-        </w:rPr>
-        <w:instrText xml:space="preserve"> \* MERGEFORMAT </w:instrText>
-      </w:r>
-      <w:r>
-        <w:rPr>
-          <w:sz w:val="22"/>
-        </w:rPr>
-      </w:r>
-      <w:r>
-        <w:rPr>
+          <w:b/>
+          <w:sz w:val="22"/>
+        </w:rPr>
+        <w:instrText xml:space="preserve"> REF _Ref530417384 \h  \* MERGEFORMAT </w:instrText>
+      </w:r>
+      <w:r>
+        <w:rPr>
+          <w:b/>
+          <w:sz w:val="22"/>
+        </w:rPr>
+      </w:r>
+      <w:r>
+        <w:rPr>
+          <w:b/>
           <w:sz w:val="22"/>
         </w:rPr>
         <w:fldChar w:fldCharType="separate"/>
       </w:r>
       <w:r>
         <w:rPr>
-          <w:i/>
+          <w:b/>
           <w:iCs/>
           <w:sz w:val="22"/>
         </w:rPr>
@@ -6456,7 +6606,7 @@
       </w:r>
       <w:r>
         <w:rPr>
-          <w:i/>
+          <w:b/>
           <w:iCs/>
           <w:noProof/>
           <w:sz w:val="22"/>
@@ -6465,6 +6615,7 @@
       </w:r>
       <w:r>
         <w:rPr>
+          <w:b/>
           <w:sz w:val="22"/>
         </w:rPr>
         <w:fldChar w:fldCharType="end"/>
@@ -6477,36 +6628,34 @@
       </w:r>
       <w:r>
         <w:rPr>
+          <w:b/>
           <w:sz w:val="22"/>
         </w:rPr>
         <w:fldChar w:fldCharType="begin"/>
       </w:r>
       <w:r>
         <w:rPr>
-          <w:sz w:val="22"/>
-        </w:rPr>
-        <w:instrText xml:space="preserve"> REF _Ref530417410 \h </w:instrText>
-      </w:r>
-      <w:r>
-        <w:rPr>
-          <w:sz w:val="22"/>
-        </w:rPr>
-        <w:instrText xml:space="preserve"> \* MERGEFORMAT </w:instrText>
-      </w:r>
-      <w:r>
-        <w:rPr>
-          <w:sz w:val="22"/>
-        </w:rPr>
-      </w:r>
-      <w:r>
-        <w:rPr>
+          <w:b/>
+          <w:sz w:val="22"/>
+        </w:rPr>
+        <w:instrText xml:space="preserve"> REF _Ref530417410 \h  \* MERGEFORMAT </w:instrText>
+      </w:r>
+      <w:r>
+        <w:rPr>
+          <w:b/>
+          <w:sz w:val="22"/>
+        </w:rPr>
+      </w:r>
+      <w:r>
+        <w:rPr>
+          <w:b/>
           <w:sz w:val="22"/>
         </w:rPr>
         <w:fldChar w:fldCharType="separate"/>
       </w:r>
       <w:r>
         <w:rPr>
-          <w:i/>
+          <w:b/>
           <w:iCs/>
           <w:sz w:val="22"/>
         </w:rPr>
@@ -6514,7 +6663,7 @@
       </w:r>
       <w:r>
         <w:rPr>
-          <w:i/>
+          <w:b/>
           <w:iCs/>
           <w:noProof/>
           <w:sz w:val="22"/>
@@ -6523,48 +6672,54 @@
       </w:r>
       <w:r>
         <w:rPr>
+          <w:b/>
           <w:sz w:val="22"/>
         </w:rPr>
         <w:fldChar w:fldCharType="end"/>
       </w:r>
       <w:r>
         <w:rPr>
-          <w:sz w:val="22"/>
-        </w:rPr>
-        <w:t xml:space="preserve">. La résolution de l’équation de l’énergie du film lubrifiant est prise en compte dans le calcul de ces coefficients. Une température de 55°C imposée au rotor et une paroi adiabatique sont utilisées comme les conditions aux limites thermiques. Les résultats de cette analyse sont illustrés dans la </w:t>
-      </w:r>
-      <w:r>
-        <w:rPr>
+          <w:b/>
+          <w:sz w:val="22"/>
+        </w:rPr>
+        <w:t>.</w:t>
+      </w:r>
+      <w:r>
+        <w:rPr>
+          <w:sz w:val="22"/>
+        </w:rPr>
+        <w:t xml:space="preserve"> La résolution de l’équation de l’énergie du film lubrifiant est prise en compte dans le calcul de ces coefficients. Une température de 55°C imposée au rotor et une paroi adiabatique sont utilisées comme les conditions aux limites thermiques. Les résultats de cette analyse sont illustrés dans la </w:t>
+      </w:r>
+      <w:r>
+        <w:rPr>
+          <w:b/>
           <w:sz w:val="22"/>
         </w:rPr>
         <w:fldChar w:fldCharType="begin"/>
       </w:r>
       <w:r>
         <w:rPr>
-          <w:sz w:val="22"/>
-        </w:rPr>
-        <w:instrText xml:space="preserve"> REF _Ref530417483 \h </w:instrText>
-      </w:r>
-      <w:r>
-        <w:rPr>
-          <w:sz w:val="22"/>
-        </w:rPr>
-        <w:instrText xml:space="preserve"> \* MERGEFORMAT </w:instrText>
-      </w:r>
-      <w:r>
-        <w:rPr>
-          <w:sz w:val="22"/>
-        </w:rPr>
-      </w:r>
-      <w:r>
-        <w:rPr>
+          <w:b/>
+          <w:sz w:val="22"/>
+        </w:rPr>
+        <w:instrText xml:space="preserve"> REF _Ref530417483 \h  \* MERGEFORMAT </w:instrText>
+      </w:r>
+      <w:r>
+        <w:rPr>
+          <w:b/>
+          <w:sz w:val="22"/>
+        </w:rPr>
+      </w:r>
+      <w:r>
+        <w:rPr>
+          <w:b/>
           <w:sz w:val="22"/>
         </w:rPr>
         <w:fldChar w:fldCharType="separate"/>
       </w:r>
       <w:r>
         <w:rPr>
-          <w:i/>
+          <w:b/>
           <w:iCs/>
           <w:sz w:val="22"/>
         </w:rPr>
@@ -6572,7 +6727,7 @@
       </w:r>
       <w:r>
         <w:rPr>
-          <w:i/>
+          <w:b/>
           <w:iCs/>
           <w:noProof/>
           <w:sz w:val="22"/>
@@ -6581,6 +6736,7 @@
       </w:r>
       <w:r>
         <w:rPr>
+          <w:b/>
           <w:sz w:val="22"/>
         </w:rPr>
         <w:fldChar w:fldCharType="end"/>
@@ -6602,7 +6758,6 @@
       <w:r>
         <w:rPr>
           <w:noProof/>
-          <w:lang w:val="en-US"/>
         </w:rPr>
         <w:drawing>
           <wp:inline distT="0" distB="0" distL="0" distR="0" wp14:anchorId="1255E10A" wp14:editId="03A6F489">
@@ -6664,7 +6819,7 @@
           <w:szCs w:val="24"/>
         </w:rPr>
       </w:pPr>
-      <w:bookmarkStart w:id="9" w:name="_Ref530417381"/>
+      <w:bookmarkStart w:id="10" w:name="_Ref530417381"/>
       <w:r>
         <w:rPr>
           <w:rFonts w:ascii="Calibri" w:hAnsi="Calibri" w:cs="Calibri"/>
@@ -6732,7 +6887,7 @@
         </w:rPr>
         <w:fldChar w:fldCharType="end"/>
       </w:r>
-      <w:bookmarkEnd w:id="9"/>
+      <w:bookmarkEnd w:id="10"/>
       <w:r>
         <w:rPr>
           <w:rFonts w:ascii="Calibri" w:hAnsi="Calibri" w:cs="Calibri"/>
@@ -6755,7 +6910,6 @@
       <w:r>
         <w:rPr>
           <w:noProof/>
-          <w:lang w:val="en-US"/>
         </w:rPr>
         <w:drawing>
           <wp:inline distT="0" distB="0" distL="0" distR="0" wp14:anchorId="36FFCC37" wp14:editId="0FF63AC0">
@@ -6817,7 +6971,7 @@
           <w:szCs w:val="24"/>
         </w:rPr>
       </w:pPr>
-      <w:bookmarkStart w:id="10" w:name="_Ref530417384"/>
+      <w:bookmarkStart w:id="11" w:name="_Ref530417384"/>
       <w:r>
         <w:rPr>
           <w:rFonts w:ascii="Calibri" w:hAnsi="Calibri" w:cs="Calibri"/>
@@ -6885,7 +7039,7 @@
         </w:rPr>
         <w:fldChar w:fldCharType="end"/>
       </w:r>
-      <w:bookmarkEnd w:id="10"/>
+      <w:bookmarkEnd w:id="11"/>
       <w:r>
         <w:rPr>
           <w:rFonts w:ascii="Calibri" w:hAnsi="Calibri" w:cs="Calibri"/>
@@ -6908,7 +7062,6 @@
       <w:r>
         <w:rPr>
           <w:noProof/>
-          <w:lang w:val="en-US"/>
         </w:rPr>
         <w:lastRenderedPageBreak/>
         <w:drawing>
@@ -6971,7 +7124,7 @@
           <w:szCs w:val="24"/>
         </w:rPr>
       </w:pPr>
-      <w:bookmarkStart w:id="11" w:name="_Ref530417410"/>
+      <w:bookmarkStart w:id="12" w:name="_Ref530417410"/>
       <w:r>
         <w:rPr>
           <w:rFonts w:ascii="Calibri" w:hAnsi="Calibri" w:cs="Calibri"/>
@@ -7039,7 +7192,7 @@
         </w:rPr>
         <w:fldChar w:fldCharType="end"/>
       </w:r>
-      <w:bookmarkEnd w:id="11"/>
+      <w:bookmarkEnd w:id="12"/>
       <w:r>
         <w:rPr>
           <w:rFonts w:ascii="Calibri" w:hAnsi="Calibri" w:cs="Calibri"/>
@@ -7054,47 +7207,35 @@
       <w:r>
         <w:rPr>
           <w:rFonts w:ascii="Calibri" w:hAnsi="Calibri" w:cs="Calibri"/>
-          <w:b/>
-          <w:i w:val="0"/>
-          <w:iCs w:val="0"/>
-          <w:color w:val="000000"/>
-          <w:sz w:val="22"/>
-          <w:szCs w:val="24"/>
-        </w:rPr>
-        <w:t>excentricité</w:t>
-      </w:r>
-      <w:r>
-        <w:rPr>
-          <w:rFonts w:ascii="Calibri" w:hAnsi="Calibri" w:cs="Calibri"/>
-          <w:i w:val="0"/>
-          <w:iCs w:val="0"/>
-          <w:color w:val="000000"/>
-          <w:sz w:val="22"/>
-          <w:szCs w:val="24"/>
-        </w:rPr>
-        <w:t xml:space="preserve">, charge </w:t>
-      </w:r>
-      <w:r>
-        <w:rPr>
-          <w:rFonts w:ascii="Calibri" w:hAnsi="Calibri" w:cs="Calibri"/>
-          <w:i w:val="0"/>
-          <w:iCs w:val="0"/>
-          <w:color w:val="000000"/>
-          <w:sz w:val="22"/>
-          <w:szCs w:val="24"/>
-        </w:rPr>
-        <w:t xml:space="preserve">statique </w:t>
-      </w:r>
-      <w:r>
-        <w:rPr>
-          <w:rFonts w:ascii="Calibri" w:hAnsi="Calibri" w:cs="Calibri"/>
-          <w:i w:val="0"/>
-          <w:iCs w:val="0"/>
-          <w:color w:val="000000"/>
-          <w:sz w:val="22"/>
-          <w:szCs w:val="24"/>
-        </w:rPr>
-        <w:t>position d’équilibre statique du rotor dans le palier aux vitesses différentes</w:t>
+          <w:i w:val="0"/>
+          <w:iCs w:val="0"/>
+          <w:color w:val="000000"/>
+          <w:sz w:val="22"/>
+          <w:szCs w:val="24"/>
+        </w:rPr>
+        <w:t>P</w:t>
+      </w:r>
+      <w:r>
+        <w:rPr>
+          <w:rFonts w:ascii="Calibri" w:hAnsi="Calibri" w:cs="Calibri"/>
+          <w:i w:val="0"/>
+          <w:iCs w:val="0"/>
+          <w:color w:val="000000"/>
+          <w:sz w:val="22"/>
+          <w:szCs w:val="24"/>
+        </w:rPr>
+        <w:t xml:space="preserve">osition d’équilibre du rotor dans le palier </w:t>
+      </w:r>
+      <w:r>
+        <w:rPr>
+          <w:rFonts w:ascii="Calibri" w:hAnsi="Calibri" w:cs="Calibri"/>
+          <w:i w:val="0"/>
+          <w:iCs w:val="0"/>
+          <w:color w:val="000000"/>
+          <w:sz w:val="22"/>
+          <w:szCs w:val="24"/>
+        </w:rPr>
+        <w:t>en fonction des vitesses</w:t>
       </w:r>
     </w:p>
     <w:p>
@@ -7105,7 +7246,6 @@
       <w:r>
         <w:rPr>
           <w:noProof/>
-          <w:lang w:val="en-US"/>
         </w:rPr>
         <w:drawing>
           <wp:inline distT="0" distB="0" distL="0" distR="0" wp14:anchorId="55D63A68" wp14:editId="168B842C">
@@ -7170,7 +7310,6 @@
       <w:r>
         <w:rPr>
           <w:noProof/>
-          <w:lang w:val="en-US"/>
         </w:rPr>
         <w:drawing>
           <wp:inline distT="0" distB="0" distL="0" distR="0" wp14:anchorId="015A3E0A" wp14:editId="7E0AC5FE">
@@ -7240,7 +7379,7 @@
           <w:szCs w:val="24"/>
         </w:rPr>
       </w:pPr>
-      <w:bookmarkStart w:id="12" w:name="_Ref530417483"/>
+      <w:bookmarkStart w:id="13" w:name="_Ref530417483"/>
       <w:r>
         <w:rPr>
           <w:rFonts w:ascii="Calibri" w:hAnsi="Calibri" w:cs="Calibri"/>
@@ -7308,7 +7447,7 @@
         </w:rPr>
         <w:fldChar w:fldCharType="end"/>
       </w:r>
-      <w:bookmarkEnd w:id="12"/>
+      <w:bookmarkEnd w:id="13"/>
       <w:r>
         <w:rPr>
           <w:rFonts w:ascii="Calibri" w:hAnsi="Calibri" w:cs="Calibri"/>
@@ -7343,40 +7482,74 @@
           <w:sz w:val="22"/>
         </w:rPr>
         <w:lastRenderedPageBreak/>
-        <w:t xml:space="preserve">Selon les résultats, le rotor creux testé se comporte principalement le mode rigide dans la plage des vitesses calculées, car la fréquence de son premier mode de flexion est d'environ 600 Hz. Ce résultat justifie l’utilisation possible d’un rotor à 4 degré de liberté pour modéliser son comportement dans la plage des vitesses de fonctionnement. En outre, cette analyse prédit un changement de signe du facteur d’amortissement vers 3000 tr/min. Ce changement implique que le rotor se comporte de manière instable vers cette vitesse calculée. Ce comportement instable a été observé comme la vibration sous-synchrone pendant l’essai. Malgré cette instabilité identifiée par l'analyse modale basée sur les caractéristiques dynamiques linéaires du palier, la stabilisation du banc peut être retrouvée si le balourd est assez important et les amplitudes de vibration seront élevées. Dans ce cas, le résultat de stabilité sera différent de ceux présenté dans la </w:t>
-      </w:r>
-      <w:r>
-        <w:rPr>
+        <w:t>Selon les résultats, le rotor</w:t>
+      </w:r>
+      <w:r>
+        <w:rPr>
+          <w:sz w:val="22"/>
+        </w:rPr>
+        <w:t xml:space="preserve"> 430mm</w:t>
+      </w:r>
+      <w:r>
+        <w:rPr>
+          <w:sz w:val="22"/>
+        </w:rPr>
+        <w:t xml:space="preserve"> creux se comporte principalement</w:t>
+      </w:r>
+      <w:r>
+        <w:rPr>
+          <w:sz w:val="22"/>
+        </w:rPr>
+        <w:t xml:space="preserve"> en</w:t>
+      </w:r>
+      <w:r>
+        <w:rPr>
+          <w:sz w:val="22"/>
+        </w:rPr>
+        <w:t xml:space="preserve"> mode rigide dans la plage des vitesses calculées, car la fréquence de son premier mode de flexion est d'environ 600 Hz. Ce résultat justifie l’utilisation d’un rotor à 4 degré de liberté pour modéliser son comportement. En outre, cette analyse prédit un changement de signe du facteur d’amortissement vers 3000 tr/min. Ce changement implique que le rotor se comporte de manière instable vers cette vitesse. Ce comportement instable a été observé comme la vibration sous-synchrone pendant l’essai. Malgré cette instabilité identifiée par l'analyse modale basée sur les caractéristiques dynamiques linéaires du palier, la stabilisation du banc peut être retrouvée si le balourd est assez important et les amplitudes de vibration </w:t>
+      </w:r>
+      <w:r>
+        <w:rPr>
+          <w:sz w:val="22"/>
+        </w:rPr>
+        <w:t>sont</w:t>
+      </w:r>
+      <w:r>
+        <w:rPr>
+          <w:sz w:val="22"/>
+        </w:rPr>
+        <w:t xml:space="preserve"> élevées. Dans ce cas, le résultat de stabilité sera différent de ceux présenté dans la </w:t>
+      </w:r>
+      <w:r>
+        <w:rPr>
+          <w:b/>
           <w:sz w:val="22"/>
         </w:rPr>
         <w:fldChar w:fldCharType="begin"/>
       </w:r>
       <w:r>
         <w:rPr>
-          <w:sz w:val="22"/>
-        </w:rPr>
-        <w:instrText xml:space="preserve"> REF _Ref530417483 \h </w:instrText>
-      </w:r>
-      <w:r>
-        <w:rPr>
-          <w:sz w:val="22"/>
-        </w:rPr>
-        <w:instrText xml:space="preserve"> \* MERGEFORMAT </w:instrText>
-      </w:r>
-      <w:r>
-        <w:rPr>
-          <w:sz w:val="22"/>
-        </w:rPr>
-      </w:r>
-      <w:r>
-        <w:rPr>
+          <w:b/>
+          <w:sz w:val="22"/>
+        </w:rPr>
+        <w:instrText xml:space="preserve"> REF _Ref530417483 \h  \* MERGEFORMAT </w:instrText>
+      </w:r>
+      <w:r>
+        <w:rPr>
+          <w:b/>
+          <w:sz w:val="22"/>
+        </w:rPr>
+      </w:r>
+      <w:r>
+        <w:rPr>
+          <w:b/>
           <w:sz w:val="22"/>
         </w:rPr>
         <w:fldChar w:fldCharType="separate"/>
       </w:r>
       <w:r>
         <w:rPr>
-          <w:i/>
+          <w:b/>
           <w:iCs/>
           <w:sz w:val="22"/>
         </w:rPr>
@@ -7384,7 +7557,7 @@
       </w:r>
       <w:r>
         <w:rPr>
-          <w:i/>
+          <w:b/>
           <w:iCs/>
           <w:noProof/>
           <w:sz w:val="22"/>
@@ -7393,6 +7566,7 @@
       </w:r>
       <w:r>
         <w:rPr>
+          <w:b/>
           <w:sz w:val="22"/>
         </w:rPr>
         <w:fldChar w:fldCharType="end"/>
@@ -7428,7 +7602,7 @@
       <w:r>
         <w:rPr>
           <w:noProof/>
-          <w:lang w:val="en-US" w:eastAsia="zh-CN"/>
+          <w:lang w:eastAsia="zh-CN"/>
         </w:rPr>
         <w:drawing>
           <wp:inline distT="0" distB="0" distL="0" distR="0" wp14:anchorId="73BD6136" wp14:editId="4347527F">
@@ -7482,7 +7656,7 @@
           <w:szCs w:val="24"/>
         </w:rPr>
       </w:pPr>
-      <w:bookmarkStart w:id="13" w:name="_Ref531180650"/>
+      <w:bookmarkStart w:id="14" w:name="_Ref531180650"/>
       <w:r>
         <w:rPr>
           <w:rFonts w:ascii="Calibri" w:hAnsi="Calibri" w:cs="Calibri"/>
@@ -7550,7 +7724,7 @@
         </w:rPr>
         <w:fldChar w:fldCharType="end"/>
       </w:r>
-      <w:bookmarkEnd w:id="13"/>
+      <w:bookmarkEnd w:id="14"/>
       <w:r>
         <w:rPr>
           <w:rFonts w:ascii="Calibri" w:hAnsi="Calibri" w:cs="Calibri"/>
@@ -7618,43 +7792,128 @@
         <w:t xml:space="preserve">) est </w:t>
       </w:r>
       <w:r>
-        <w:t>soulignée</w:t>
-      </w:r>
-      <w:r>
-        <w:t>. Ainsi, cette configuration du rotor 700mm avec un disque de 10.4kg en porte à faux est proposée</w:t>
+        <w:t>remarquée</w:t>
+      </w:r>
+      <w:r>
+        <w:t xml:space="preserve">. </w:t>
+      </w:r>
+      <w:r>
+        <w:t>Par conséquent</w:t>
+      </w:r>
+      <w:r>
+        <w:t>, cette configuration du rotor 700mm avec un disque de 10.4kg en porte à faux est proposée</w:t>
       </w:r>
       <w:r>
         <w:t>.</w:t>
       </w:r>
       <w:r>
+        <w:t xml:space="preserve"> Le rallongement du rotor à 700mm en gardant le même diamètre permet de baisser la fréquence du mode de flexion</w:t>
+      </w:r>
+      <w:r>
+        <w:t xml:space="preserve"> et utiliser la même installation du banc</w:t>
+      </w:r>
+      <w:r>
+        <w:t xml:space="preserve"> BEM</w:t>
+      </w:r>
+      <w:r>
+        <w:t xml:space="preserve">. Grâce à cette diminution </w:t>
+      </w:r>
+      <w:r>
+        <w:t>de la fréquence</w:t>
+      </w:r>
+      <w:r>
+        <w:t xml:space="preserve">, le rapprochement de la vitesse de fonctionnement à la vitesse critique du mode de flexion devient possible.  En plus, pour améliorer la stabilité du palier et en même temps pour baisser la fréquence du mode de flexion, un disque supplémentaire de 6.4kg est </w:t>
+      </w:r>
+      <w:r>
+        <w:t>ajouté</w:t>
+      </w:r>
+      <w:r>
+        <w:t xml:space="preserve"> entre le roulement et le palier. La configuration longue du rotor est illustrée dans la </w:t>
+      </w:r>
+      <w:r>
+        <w:rPr>
+          <w:b/>
+        </w:rPr>
+        <w:fldChar w:fldCharType="begin"/>
+      </w:r>
+      <w:r>
+        <w:rPr>
+          <w:b/>
+        </w:rPr>
+        <w:instrText xml:space="preserve"> REF _Ref531180650 \h </w:instrText>
+      </w:r>
+      <w:r>
+        <w:rPr>
+          <w:b/>
+        </w:rPr>
+      </w:r>
+      <w:r>
+        <w:rPr>
+          <w:b/>
+        </w:rPr>
+        <w:instrText xml:space="preserve"> \* MERGEFORMAT </w:instrText>
+      </w:r>
+      <w:r>
+        <w:rPr>
+          <w:b/>
+        </w:rPr>
+        <w:fldChar w:fldCharType="separate"/>
+      </w:r>
+      <w:r>
+        <w:rPr>
+          <w:rFonts w:cs="Calibri"/>
+          <w:b/>
+          <w:color w:val="000000"/>
+          <w:szCs w:val="24"/>
+        </w:rPr>
+        <w:t xml:space="preserve">Figure </w:t>
+      </w:r>
+      <w:r>
+        <w:rPr>
+          <w:rFonts w:cs="Calibri"/>
+          <w:b/>
+          <w:iCs/>
+          <w:noProof/>
+          <w:color w:val="000000"/>
+          <w:szCs w:val="24"/>
+        </w:rPr>
+        <w:t>10</w:t>
+      </w:r>
+      <w:r>
+        <w:rPr>
+          <w:b/>
+        </w:rPr>
+        <w:fldChar w:fldCharType="end"/>
+      </w:r>
+      <w:r>
+        <w:t>. L</w:t>
+      </w:r>
+      <w:r>
+        <w:t xml:space="preserve">es caractéristiques physiques </w:t>
+      </w:r>
+      <w:r>
+        <w:t xml:space="preserve">nécessaires pour réaliser la simulation de l’effet Morton </w:t>
+      </w:r>
+      <w:r>
+        <w:t xml:space="preserve">sont </w:t>
+      </w:r>
+      <w:r>
+        <w:t>synthétisées</w:t>
+      </w:r>
+      <w:r>
         <w:t xml:space="preserve"> </w:t>
       </w:r>
       <w:r>
-        <w:t>La</w:t>
-      </w:r>
-      <w:r>
-        <w:t xml:space="preserve"> masse</w:t>
-      </w:r>
-      <w:r>
-        <w:t xml:space="preserve"> du disque</w:t>
-      </w:r>
-      <w:r>
-        <w:t xml:space="preserve"> représente 51% de la masse totale du rotor. Le rallongement du rotor à 700mm en gardant le même diamètre permet de baisser la fréquence du mode de flexion</w:t>
-      </w:r>
-      <w:r>
-        <w:t xml:space="preserve"> et utiliser la même installation du banc</w:t>
-      </w:r>
-      <w:r>
-        <w:t xml:space="preserve"> BEM</w:t>
-      </w:r>
-      <w:r>
-        <w:t xml:space="preserve">. Grâce à cette diminution envisagée, le rapprochement de la vitesse de fonctionnement à la vitesse critique du mode de flexion devient possible.  En plus, pour améliorer la stabilité du palier et en même temps pour baisser la fréquence du mode de flexion, un disque supplémentaire de 6.4kg est positionné entre le roulement et le palier. La configuration longue du rotor est illustrée dans la </w:t>
+        <w:t>au</w:t>
+      </w:r>
+      <w:r>
+        <w:t xml:space="preserve"> </w:t>
       </w:r>
       <w:r>
         <w:fldChar w:fldCharType="begin"/>
       </w:r>
       <w:r>
-        <w:instrText xml:space="preserve"> REF _Ref531180650 \h </w:instrText>
+        <w:instrText xml:space="preserve"> REF _Ref531166670 \h </w:instrText>
       </w:r>
       <w:r>
         <w:fldChar w:fldCharType="separate"/>
@@ -7662,10 +7921,12 @@
       <w:r>
         <w:rPr>
           <w:rFonts w:cs="Calibri"/>
-          <w:color w:val="000000"/>
-          <w:szCs w:val="24"/>
-        </w:rPr>
-        <w:t xml:space="preserve">Figure </w:t>
+          <w:i/>
+          <w:iCs/>
+          <w:color w:val="000000"/>
+          <w:szCs w:val="24"/>
+        </w:rPr>
+        <w:t xml:space="preserve">Tableau </w:t>
       </w:r>
       <w:r>
         <w:rPr>
@@ -7676,40 +7937,6 @@
           <w:color w:val="000000"/>
           <w:szCs w:val="24"/>
         </w:rPr>
-        <w:t>10</w:t>
-      </w:r>
-      <w:r>
-        <w:fldChar w:fldCharType="end"/>
-      </w:r>
-      <w:r>
-        <w:t xml:space="preserve">. Ses caractéristiques physiques sont présentées dans le </w:t>
-      </w:r>
-      <w:r>
-        <w:fldChar w:fldCharType="begin"/>
-      </w:r>
-      <w:r>
-        <w:instrText xml:space="preserve"> REF _Ref531166670 \h </w:instrText>
-      </w:r>
-      <w:r>
-        <w:fldChar w:fldCharType="separate"/>
-      </w:r>
-      <w:r>
-        <w:rPr>
-          <w:rFonts w:cs="Calibri"/>
-          <w:color w:val="000000"/>
-          <w:szCs w:val="24"/>
-        </w:rPr>
-        <w:t xml:space="preserve">Tableau </w:t>
-      </w:r>
-      <w:r>
-        <w:rPr>
-          <w:rFonts w:cs="Calibri"/>
-          <w:i/>
-          <w:iCs/>
-          <w:noProof/>
-          <w:color w:val="000000"/>
-          <w:szCs w:val="24"/>
-        </w:rPr>
         <w:t>3</w:t>
       </w:r>
       <w:r>
@@ -7730,7 +7957,7 @@
           <w:szCs w:val="24"/>
         </w:rPr>
       </w:pPr>
-      <w:bookmarkStart w:id="14" w:name="_Ref531166670"/>
+      <w:bookmarkStart w:id="15" w:name="_Ref531166670"/>
       <w:r>
         <w:rPr>
           <w:rFonts w:ascii="Calibri" w:hAnsi="Calibri" w:cs="Calibri"/>
@@ -7799,7 +8026,7 @@
         </w:rPr>
         <w:fldChar w:fldCharType="end"/>
       </w:r>
-      <w:bookmarkEnd w:id="14"/>
+      <w:bookmarkEnd w:id="15"/>
       <w:r>
         <w:rPr>
           <w:rFonts w:ascii="Calibri" w:hAnsi="Calibri" w:cs="Calibri"/>
@@ -7819,7 +8046,7 @@
       <w:r>
         <w:rPr>
           <w:noProof/>
-          <w:lang w:val="en-US" w:eastAsia="zh-CN"/>
+          <w:lang w:eastAsia="zh-CN"/>
         </w:rPr>
         <w:drawing>
           <wp:inline distT="0" distB="0" distL="0" distR="0" wp14:anchorId="7538C9E1" wp14:editId="1EA5AE08">
@@ -7872,34 +8099,38 @@
         <w:rPr>
           <w:sz w:val="22"/>
         </w:rPr>
-        <w:t xml:space="preserve">L’analyse modale du rotor 700mm est réalisée en utilisant la même démarche que le rotor 430mm.  Les coefficients dynamiques non isothermes sont obtenus à la position d’équilibre statique du rotor dans le palier. La température de 55 °C est imposée à la surface du rotor et le flux thermique nul est imposé au coussinet pour résoudre l’équation de l’énergie du film.  Les résultats d’analyse modale du rotor 700 mm sont présentés dans la </w:t>
-      </w:r>
-      <w:r>
-        <w:rPr>
+        <w:t xml:space="preserve">L’analyse modale du rotor 700mm est réalisée en utilisant la même démarche que le rotor 430mm.  Les coefficients dynamiques non isothermes sont obtenus à la position d’équilibre du rotor dans le palier. La température de 55 °C est imposée à la surface du rotor et le flux thermique nul est imposé au coussinet pour résoudre l’équation de l’énergie du film.  Les résultats d’analyse modale du rotor 700 mm sont présentés dans la </w:t>
+      </w:r>
+      <w:r>
+        <w:rPr>
+          <w:b/>
           <w:sz w:val="22"/>
         </w:rPr>
         <w:fldChar w:fldCharType="begin"/>
       </w:r>
       <w:r>
         <w:rPr>
+          <w:b/>
           <w:sz w:val="22"/>
         </w:rPr>
         <w:instrText xml:space="preserve"> REF _Ref531190495 \h  \* MERGEFORMAT </w:instrText>
       </w:r>
       <w:r>
         <w:rPr>
-          <w:sz w:val="22"/>
-        </w:rPr>
-      </w:r>
-      <w:r>
-        <w:rPr>
+          <w:b/>
+          <w:sz w:val="22"/>
+        </w:rPr>
+      </w:r>
+      <w:r>
+        <w:rPr>
+          <w:b/>
           <w:sz w:val="22"/>
         </w:rPr>
         <w:fldChar w:fldCharType="separate"/>
       </w:r>
       <w:r>
         <w:rPr>
-          <w:i/>
+          <w:b/>
           <w:iCs/>
           <w:sz w:val="22"/>
         </w:rPr>
@@ -7907,7 +8138,7 @@
       </w:r>
       <w:r>
         <w:rPr>
-          <w:i/>
+          <w:b/>
           <w:iCs/>
           <w:noProof/>
           <w:sz w:val="22"/>
@@ -7916,6 +8147,7 @@
       </w:r>
       <w:r>
         <w:rPr>
+          <w:b/>
           <w:sz w:val="22"/>
         </w:rPr>
         <w:fldChar w:fldCharType="end"/>
@@ -7924,57 +8156,7 @@
         <w:rPr>
           <w:sz w:val="22"/>
         </w:rPr>
-        <w:t>. Selon le résultat, une vitesse critique du mode de flexion se trouve vers 8000tr/min comme attendu. Dans cette configuration, en rapprochant à cette vitesse, la sensibilité de la vibration par rapport au balourd (c’est-à-dire le module du coefficient d’influence</w:t>
-      </w:r>
-      <m:oMath>
-        <m:r>
-          <w:rPr>
-            <w:rFonts w:ascii="Cambria Math" w:hAnsi="Cambria Math"/>
-            <w:sz w:val="22"/>
-          </w:rPr>
-          <m:t xml:space="preserve"> </m:t>
-        </m:r>
-        <m:r>
-          <m:rPr>
-            <m:sty m:val="bi"/>
-          </m:rPr>
-          <w:rPr>
-            <w:rFonts w:ascii="Cambria Math" w:hAnsi="Cambria Math"/>
-            <w:sz w:val="22"/>
-          </w:rPr>
-          <m:t>A</m:t>
-        </m:r>
-      </m:oMath>
-      <w:r>
-        <w:rPr>
-          <w:sz w:val="22"/>
-        </w:rPr>
-        <w:t xml:space="preserve">) est le maximum. L’analyse de l’effet Morton du rotor 700mm en fonction des balourds différents à la vitesse 7500 tr/min est réalisé dans la suite. Les grands balourds (160, 180, 200, 220 g.mm) sont choisis pour réaliser cette analyse, car ils produisent le grand déplacement du rotor dans le palier, ce qui favorise l’apparition d’une grande </w:t>
-      </w:r>
-      <m:oMath>
-        <m:r>
-          <m:rPr>
-            <m:sty m:val="p"/>
-          </m:rPr>
-          <w:rPr>
-            <w:rFonts w:ascii="Cambria Math" w:hAnsi="Cambria Math"/>
-            <w:sz w:val="22"/>
-          </w:rPr>
-          <m:t>Δ</m:t>
-        </m:r>
-        <m:r>
-          <w:rPr>
-            <w:rFonts w:ascii="Cambria Math" w:hAnsi="Cambria Math"/>
-            <w:sz w:val="22"/>
-          </w:rPr>
-          <m:t>T</m:t>
-        </m:r>
-      </m:oMath>
-      <w:r>
-        <w:rPr>
-          <w:sz w:val="22"/>
-        </w:rPr>
-        <w:t xml:space="preserve"> à la surface du rotor. </w:t>
+        <w:t xml:space="preserve">. </w:t>
       </w:r>
     </w:p>
     <w:p>
@@ -7987,7 +8169,6 @@
       <w:r>
         <w:rPr>
           <w:noProof/>
-          <w:lang w:val="en-US"/>
         </w:rPr>
         <w:drawing>
           <wp:inline distT="0" distB="0" distL="0" distR="0" wp14:anchorId="551234F5" wp14:editId="368682DB">
@@ -8141,7 +8322,6 @@
       <w:r>
         <w:rPr>
           <w:noProof/>
-          <w:lang w:val="en-US"/>
         </w:rPr>
         <w:lastRenderedPageBreak/>
         <w:drawing>
@@ -8296,7 +8476,6 @@
       <w:r>
         <w:rPr>
           <w:noProof/>
-          <w:lang w:val="en-US"/>
         </w:rPr>
         <w:drawing>
           <wp:inline distT="0" distB="0" distL="0" distR="0" wp14:anchorId="48DCD9BC" wp14:editId="5B99ED0B">
@@ -8437,7 +8616,6 @@
       <w:r>
         <w:rPr>
           <w:noProof/>
-          <w:lang w:val="en-US"/>
         </w:rPr>
         <w:drawing>
           <wp:inline distT="0" distB="0" distL="0" distR="0" wp14:anchorId="3B27A07A" wp14:editId="7A444E38">
@@ -8496,7 +8674,6 @@
       <w:r>
         <w:rPr>
           <w:noProof/>
-          <w:lang w:val="en-US"/>
         </w:rPr>
         <w:lastRenderedPageBreak/>
         <w:drawing>
@@ -8561,7 +8738,7 @@
           <w:szCs w:val="24"/>
         </w:rPr>
       </w:pPr>
-      <w:bookmarkStart w:id="15" w:name="_Ref531190495"/>
+      <w:bookmarkStart w:id="16" w:name="_Ref531190495"/>
       <w:r>
         <w:rPr>
           <w:rFonts w:ascii="Calibri" w:hAnsi="Calibri" w:cs="Calibri"/>
@@ -8629,7 +8806,7 @@
         </w:rPr>
         <w:fldChar w:fldCharType="end"/>
       </w:r>
-      <w:bookmarkEnd w:id="15"/>
+      <w:bookmarkEnd w:id="16"/>
       <w:r>
         <w:rPr>
           <w:rFonts w:ascii="Calibri" w:hAnsi="Calibri" w:cs="Calibri"/>
@@ -8644,6 +8821,126 @@
     </w:p>
     <w:p>
       <w:pPr>
+        <w:pStyle w:val="Default"/>
+        <w:spacing w:line="360" w:lineRule="auto"/>
+        <w:ind w:firstLine="708"/>
+        <w:jc w:val="both"/>
+        <w:rPr>
+          <w:sz w:val="22"/>
+        </w:rPr>
+      </w:pPr>
+    </w:p>
+    <w:p>
+      <w:pPr>
+        <w:pStyle w:val="Default"/>
+        <w:spacing w:line="360" w:lineRule="auto"/>
+        <w:ind w:firstLine="708"/>
+        <w:jc w:val="both"/>
+        <w:rPr>
+          <w:sz w:val="22"/>
+        </w:rPr>
+      </w:pPr>
+      <w:r>
+        <w:rPr>
+          <w:sz w:val="22"/>
+        </w:rPr>
+        <w:t xml:space="preserve">Selon le résultat, une vitesse critique du mode de flexion se trouve vers 8000tr/min comme attendu. </w:t>
+      </w:r>
+      <w:r>
+        <w:rPr>
+          <w:sz w:val="22"/>
+        </w:rPr>
+        <w:t>Sous</w:t>
+      </w:r>
+      <w:r>
+        <w:rPr>
+          <w:sz w:val="22"/>
+        </w:rPr>
+        <w:t xml:space="preserve"> cette configuration, en rapprochant à cette vitesse, la sensibilité de la vibration par rapport au balourd (c’est-à-dire le module du coefficient d’influence</w:t>
+      </w:r>
+      <m:oMath>
+        <m:r>
+          <w:rPr>
+            <w:rFonts w:ascii="Cambria Math" w:hAnsi="Cambria Math"/>
+            <w:sz w:val="22"/>
+          </w:rPr>
+          <m:t xml:space="preserve"> </m:t>
+        </m:r>
+        <m:r>
+          <m:rPr>
+            <m:sty m:val="bi"/>
+          </m:rPr>
+          <w:rPr>
+            <w:rFonts w:ascii="Cambria Math" w:hAnsi="Cambria Math"/>
+            <w:sz w:val="22"/>
+          </w:rPr>
+          <m:t>A</m:t>
+        </m:r>
+      </m:oMath>
+      <w:r>
+        <w:rPr>
+          <w:sz w:val="22"/>
+        </w:rPr>
+        <w:t>) est optimisée</w:t>
+      </w:r>
+      <w:r>
+        <w:rPr>
+          <w:sz w:val="22"/>
+        </w:rPr>
+        <w:t>. Les grands balourds sont chois</w:t>
+      </w:r>
+      <w:r>
+        <w:rPr>
+          <w:sz w:val="22"/>
+        </w:rPr>
+        <w:t>i</w:t>
+      </w:r>
+      <w:r>
+        <w:rPr>
+          <w:sz w:val="22"/>
+        </w:rPr>
+        <w:t xml:space="preserve"> pour réaliser </w:t>
+      </w:r>
+      <w:r>
+        <w:rPr>
+          <w:sz w:val="22"/>
+        </w:rPr>
+        <w:t>la simulation en espérant reproduire l’effet Morton instable</w:t>
+      </w:r>
+      <w:r>
+        <w:rPr>
+          <w:sz w:val="22"/>
+        </w:rPr>
+        <w:t xml:space="preserve">, car ils produisent le grand déplacement du rotor dans le palier, ce qui favorise l’apparition d’une grande </w:t>
+      </w:r>
+      <m:oMath>
+        <m:r>
+          <m:rPr>
+            <m:sty m:val="p"/>
+          </m:rPr>
+          <w:rPr>
+            <w:rFonts w:ascii="Cambria Math" w:hAnsi="Cambria Math"/>
+            <w:sz w:val="22"/>
+          </w:rPr>
+          <m:t>Δ</m:t>
+        </m:r>
+        <m:r>
+          <w:rPr>
+            <w:rFonts w:ascii="Cambria Math" w:hAnsi="Cambria Math"/>
+            <w:sz w:val="22"/>
+          </w:rPr>
+          <m:t>T</m:t>
+        </m:r>
+      </m:oMath>
+      <w:r>
+        <w:rPr>
+          <w:sz w:val="22"/>
+        </w:rPr>
+        <w:t xml:space="preserve"> à la surface du rotor. </w:t>
+      </w:r>
+    </w:p>
+    <w:p>
+      <w:pPr>
         <w:pStyle w:val="Titre1"/>
       </w:pPr>
       <w:r>
@@ -8654,18 +8951,1744 @@
       </w:r>
     </w:p>
     <w:p/>
+    <w:p>
+      <w:r>
+        <w:t>La simulation est effectuée avec un maillage de 24x10 à l’interface lubrifiant-rotor</w:t>
+      </w:r>
+      <w:r>
+        <w:t xml:space="preserve">. </w:t>
+      </w:r>
+    </w:p>
     <w:p/>
     <w:p>
-      <w:pPr>
-        <w:pStyle w:val="Titre1"/>
-      </w:pPr>
-      <w:r>
-        <w:t>Résultats du rotor 700mm</w:t>
+      <w:r>
+        <w:t xml:space="preserve">Pour approximer le champ de température à l’interface du lubrifiant-palier, un modèle thermique avec </w:t>
+      </w:r>
+      <w:r>
+        <w:t>une géométrie simplifiée</w:t>
+      </w:r>
+      <w:r>
+        <w:t xml:space="preserve"> du palier est utilisé.  </w:t>
       </w:r>
     </w:p>
     <w:p/>
     <w:p/>
     <w:p/>
+    <w:p/>
+    <w:p/>
+    <w:p/>
+    <w:p>
+      <w:pPr>
+        <w:pStyle w:val="Titre1"/>
+      </w:pPr>
+      <w:r>
+        <w:t>Simulation</w:t>
+      </w:r>
+      <w:r>
+        <w:t xml:space="preserve"> du rotor 700mm</w:t>
+      </w:r>
+    </w:p>
+    <w:p/>
+    <w:p>
+      <w:pPr>
+        <w:spacing w:line="360" w:lineRule="auto"/>
+        <w:ind w:firstLine="708"/>
+      </w:pPr>
+      <w:r>
+        <w:t>L’objectif de la simulation</w:t>
+      </w:r>
+      <w:r>
+        <w:t xml:space="preserve"> du rotor 700mm</w:t>
+      </w:r>
+      <w:r>
+        <w:t xml:space="preserve"> est de </w:t>
+      </w:r>
+      <w:r>
+        <w:t>mettre en évidence</w:t>
+      </w:r>
+      <w:r>
+        <w:t xml:space="preserve"> le déclenchement de l’</w:t>
+      </w:r>
+      <w:r>
+        <w:t xml:space="preserve">effet Morton instable. </w:t>
+      </w:r>
+      <w:r>
+        <w:t xml:space="preserve">En se basant sur le résultat de l’analyse de stabilité de l’effet Morton présenté au chapitre 5, </w:t>
+      </w:r>
+      <w:r>
+        <w:t>les</w:t>
+      </w:r>
+      <w:r>
+        <w:t xml:space="preserve"> deux</w:t>
+      </w:r>
+      <w:r>
+        <w:t xml:space="preserve"> gra</w:t>
+      </w:r>
+      <w:r>
+        <w:t xml:space="preserve">nds balourds mécaniques </w:t>
+      </w:r>
+      <w:r>
+        <w:t>(i.e</w:t>
+      </w:r>
+      <w:r>
+        <w:t xml:space="preserve">. 120 gmm et 140 </w:t>
+      </w:r>
+      <w:r>
+        <w:t>gmm)</w:t>
+      </w:r>
+      <w:r>
+        <w:t xml:space="preserve"> </w:t>
+      </w:r>
+      <w:r>
+        <w:t xml:space="preserve">sont </w:t>
+      </w:r>
+      <w:r>
+        <w:t>choisis</w:t>
+      </w:r>
+      <w:r>
+        <w:t xml:space="preserve"> pour </w:t>
+      </w:r>
+      <w:r>
+        <w:t xml:space="preserve">réaliser la simulation. </w:t>
+      </w:r>
+      <w:r>
+        <w:t xml:space="preserve"> </w:t>
+      </w:r>
+      <w:r>
+        <w:t xml:space="preserve">Ces balourds sont </w:t>
+      </w:r>
+      <w:r>
+        <w:t>positionnés à l’extrémité NDE</w:t>
+      </w:r>
+      <w:r>
+        <w:t xml:space="preserve"> au niveau </w:t>
+      </w:r>
+      <w:r>
+        <w:t>du disque en porte à faux.</w:t>
+      </w:r>
+      <w:r>
+        <w:t xml:space="preserve"> </w:t>
+      </w:r>
+      <w:r>
+        <w:t xml:space="preserve"> </w:t>
+      </w:r>
+      <w:r>
+        <w:t>L</w:t>
+      </w:r>
+      <w:r>
+        <w:t xml:space="preserve">e champ de température </w:t>
+      </w:r>
+      <w:r>
+        <w:t>à la surface du rotor</w:t>
+      </w:r>
+      <w:r>
+        <w:t xml:space="preserve"> est  déterminé grâce au</w:t>
+      </w:r>
+      <w:r>
+        <w:t xml:space="preserve"> modèle thermique du </w:t>
+      </w:r>
+      <w:r>
+        <w:lastRenderedPageBreak/>
+        <w:t>rotor a</w:t>
+      </w:r>
+      <w:r>
+        <w:t>vec un maillage de 24x</w:t>
+      </w:r>
+      <w:r>
+        <w:t>6</w:t>
+      </w:r>
+      <w:r>
+        <w:t xml:space="preserve"> à l’interface lubrifiant-rotor.</w:t>
+      </w:r>
+      <w:r>
+        <w:t xml:space="preserve"> </w:t>
+      </w:r>
+      <w:r>
+        <w:t xml:space="preserve">En outre, </w:t>
+      </w:r>
+      <w:r>
+        <w:t>afin d’approximer le champ de température à l’interface du lubrifiant-coussinet</w:t>
+      </w:r>
+      <w:r>
+        <w:t xml:space="preserve">, </w:t>
+      </w:r>
+      <w:r>
+        <w:t xml:space="preserve">un modèle thermique avec une géométrie simplifiée du palier </w:t>
+      </w:r>
+      <w:r>
+        <w:t>est également utilisé</w:t>
+      </w:r>
+      <w:r>
+        <w:t>.</w:t>
+      </w:r>
+      <w:r>
+        <w:t xml:space="preserve"> </w:t>
+      </w:r>
+      <w:r>
+        <w:t xml:space="preserve"> </w:t>
+      </w:r>
+      <w:r>
+        <w:t>Les champs de température à l’issu des deux</w:t>
+      </w:r>
+      <w:r>
+        <w:t xml:space="preserve"> modèles</w:t>
+      </w:r>
+      <w:r>
+        <w:t xml:space="preserve"> </w:t>
+      </w:r>
+      <w:r>
+        <w:t>(</w:t>
+      </w:r>
+      <w:r>
+        <w:rPr>
+          <w:b/>
+        </w:rPr>
+        <w:fldChar w:fldCharType="begin"/>
+      </w:r>
+      <w:r>
+        <w:rPr>
+          <w:b/>
+        </w:rPr>
+        <w:instrText xml:space="preserve"> REF _Ref533608481 \h </w:instrText>
+      </w:r>
+      <w:r>
+        <w:rPr>
+          <w:b/>
+        </w:rPr>
+      </w:r>
+      <w:r>
+        <w:rPr>
+          <w:b/>
+        </w:rPr>
+        <w:instrText xml:space="preserve"> \* MERGEFORMAT </w:instrText>
+      </w:r>
+      <w:r>
+        <w:rPr>
+          <w:b/>
+        </w:rPr>
+        <w:fldChar w:fldCharType="separate"/>
+      </w:r>
+      <w:r>
+        <w:rPr>
+          <w:rFonts w:cs="Calibri"/>
+          <w:b/>
+          <w:iCs/>
+          <w:color w:val="000000"/>
+          <w:szCs w:val="24"/>
+        </w:rPr>
+        <w:t>Figure 15</w:t>
+      </w:r>
+      <w:r>
+        <w:rPr>
+          <w:b/>
+        </w:rPr>
+        <w:fldChar w:fldCharType="end"/>
+      </w:r>
+      <w:r>
+        <w:rPr>
+          <w:b/>
+        </w:rPr>
+        <w:t>)</w:t>
+      </w:r>
+      <w:r>
+        <w:t xml:space="preserve"> </w:t>
+      </w:r>
+      <w:r>
+        <w:t xml:space="preserve">se sont servis </w:t>
+      </w:r>
+      <w:r>
+        <w:t xml:space="preserve"> </w:t>
+      </w:r>
+      <w:r>
+        <w:t>d</w:t>
+      </w:r>
+      <w:r>
+        <w:t>e la</w:t>
+      </w:r>
+      <w:r>
+        <w:t xml:space="preserve"> </w:t>
+      </w:r>
+      <w:r>
+        <w:t>condition aux limites pour résoudre l’équation de l’énergie du film.</w:t>
+      </w:r>
+      <w:r>
+        <w:t xml:space="preserve"> La résolution de l’équ</w:t>
+      </w:r>
+      <w:r>
+        <w:t xml:space="preserve">ation de Reynolds couplée avec cette </w:t>
+      </w:r>
+      <w:r>
+        <w:t>équation de l’énergie détermine</w:t>
+      </w:r>
+      <w:r>
+        <w:t xml:space="preserve"> la force hydrodynamique appliquée au rotor. Cette force est </w:t>
+      </w:r>
+      <w:r>
+        <w:t>intégrée</w:t>
+      </w:r>
+      <w:r>
+        <w:t xml:space="preserve"> au modèle dynamique du rotor à  </w:t>
+      </w:r>
+      <m:oMath>
+        <m:r>
+          <w:rPr>
+            <w:rFonts w:ascii="Cambria Math" w:hAnsi="Cambria Math"/>
+          </w:rPr>
+          <m:t>n</m:t>
+        </m:r>
+      </m:oMath>
+      <w:r>
+        <w:t xml:space="preserve"> ddl </w:t>
+      </w:r>
+      <w:r>
+        <w:t xml:space="preserve">pour </w:t>
+      </w:r>
+      <w:r>
+        <w:t>déterminer le niveau de la vibration synchrone</w:t>
+      </w:r>
+      <w:r>
+        <w:t xml:space="preserve">. </w:t>
+      </w:r>
+      <w:r>
+        <w:t xml:space="preserve">Le balourd thermique est modélisé avec l’approche du défaut de la fibre neutre. </w:t>
+      </w:r>
+    </w:p>
+    <w:p>
+      <w:pPr>
+        <w:keepNext/>
+      </w:pPr>
+      <w:r>
+        <w:drawing>
+          <wp:inline distT="0" distB="0" distL="0" distR="0" wp14:anchorId="0392E24E" wp14:editId="7E48945F">
+            <wp:extent cx="5760720" cy="1487805"/>
+            <wp:effectExtent l="0" t="0" r="0" b="0"/>
+            <wp:docPr id="4" name="Image 108"/>
+            <wp:cNvGraphicFramePr>
+              <a:graphicFrameLocks xmlns:a="http://schemas.openxmlformats.org/drawingml/2006/main" noChangeAspect="1"/>
+            </wp:cNvGraphicFramePr>
+            <a:graphic xmlns:a="http://schemas.openxmlformats.org/drawingml/2006/main">
+              <a:graphicData uri="http://schemas.openxmlformats.org/drawingml/2006/picture">
+                <pic:pic xmlns:pic="http://schemas.openxmlformats.org/drawingml/2006/picture">
+                  <pic:nvPicPr>
+                    <pic:cNvPr id="109" name="Image 108"/>
+                    <pic:cNvPicPr>
+                      <a:picLocks noChangeAspect="1"/>
+                    </pic:cNvPicPr>
+                  </pic:nvPicPr>
+                  <pic:blipFill>
+                    <a:blip r:embed="rId27"/>
+                    <a:stretch>
+                      <a:fillRect/>
+                    </a:stretch>
+                  </pic:blipFill>
+                  <pic:spPr>
+                    <a:xfrm>
+                      <a:off x="0" y="0"/>
+                      <a:ext cx="5760720" cy="1487805"/>
+                    </a:xfrm>
+                    <a:prstGeom prst="rect">
+                      <a:avLst/>
+                    </a:prstGeom>
+                  </pic:spPr>
+                </pic:pic>
+              </a:graphicData>
+            </a:graphic>
+          </wp:inline>
+        </w:drawing>
+      </w:r>
+    </w:p>
+    <w:p>
+      <w:pPr>
+        <w:pStyle w:val="Lgende"/>
+        <w:jc w:val="center"/>
+        <w:rPr>
+          <w:rFonts w:ascii="Calibri" w:hAnsi="Calibri" w:cs="Calibri"/>
+          <w:i w:val="0"/>
+          <w:iCs w:val="0"/>
+          <w:color w:val="000000"/>
+          <w:sz w:val="22"/>
+          <w:szCs w:val="24"/>
+        </w:rPr>
+      </w:pPr>
+      <w:bookmarkStart w:id="17" w:name="_Ref533608481"/>
+      <w:r>
+        <w:rPr>
+          <w:rFonts w:ascii="Calibri" w:hAnsi="Calibri" w:cs="Calibri"/>
+          <w:i w:val="0"/>
+          <w:iCs w:val="0"/>
+          <w:color w:val="000000"/>
+          <w:sz w:val="22"/>
+          <w:szCs w:val="24"/>
+        </w:rPr>
+        <w:t xml:space="preserve">Figure </w:t>
+      </w:r>
+      <w:r>
+        <w:rPr>
+          <w:rFonts w:ascii="Calibri" w:hAnsi="Calibri" w:cs="Calibri"/>
+          <w:i w:val="0"/>
+          <w:iCs w:val="0"/>
+          <w:color w:val="000000"/>
+          <w:sz w:val="22"/>
+          <w:szCs w:val="24"/>
+        </w:rPr>
+        <w:fldChar w:fldCharType="begin"/>
+      </w:r>
+      <w:r>
+        <w:rPr>
+          <w:rFonts w:ascii="Calibri" w:hAnsi="Calibri" w:cs="Calibri"/>
+          <w:i w:val="0"/>
+          <w:iCs w:val="0"/>
+          <w:color w:val="000000"/>
+          <w:sz w:val="22"/>
+          <w:szCs w:val="24"/>
+        </w:rPr>
+        <w:instrText xml:space="preserve"> SEQ Figure \* ARABIC </w:instrText>
+      </w:r>
+      <w:r>
+        <w:rPr>
+          <w:rFonts w:ascii="Calibri" w:hAnsi="Calibri" w:cs="Calibri"/>
+          <w:i w:val="0"/>
+          <w:iCs w:val="0"/>
+          <w:color w:val="000000"/>
+          <w:sz w:val="22"/>
+          <w:szCs w:val="24"/>
+        </w:rPr>
+        <w:fldChar w:fldCharType="separate"/>
+      </w:r>
+      <w:r>
+        <w:rPr>
+          <w:rFonts w:ascii="Calibri" w:hAnsi="Calibri" w:cs="Calibri"/>
+          <w:i w:val="0"/>
+          <w:iCs w:val="0"/>
+          <w:noProof/>
+          <w:color w:val="000000"/>
+          <w:sz w:val="22"/>
+          <w:szCs w:val="24"/>
+        </w:rPr>
+        <w:t>15</w:t>
+      </w:r>
+      <w:r>
+        <w:rPr>
+          <w:rFonts w:ascii="Calibri" w:hAnsi="Calibri" w:cs="Calibri"/>
+          <w:i w:val="0"/>
+          <w:iCs w:val="0"/>
+          <w:color w:val="000000"/>
+          <w:sz w:val="22"/>
+          <w:szCs w:val="24"/>
+        </w:rPr>
+        <w:fldChar w:fldCharType="end"/>
+      </w:r>
+      <w:bookmarkEnd w:id="17"/>
+      <w:r>
+        <w:rPr>
+          <w:rFonts w:ascii="Calibri" w:hAnsi="Calibri" w:cs="Calibri"/>
+          <w:i w:val="0"/>
+          <w:iCs w:val="0"/>
+          <w:color w:val="000000"/>
+          <w:sz w:val="22"/>
+          <w:szCs w:val="24"/>
+        </w:rPr>
+        <w:t xml:space="preserve"> : </w:t>
+      </w:r>
+      <w:r>
+        <w:rPr>
+          <w:rFonts w:ascii="Calibri" w:hAnsi="Calibri" w:cs="Calibri"/>
+          <w:i w:val="0"/>
+          <w:iCs w:val="0"/>
+          <w:color w:val="000000"/>
+          <w:sz w:val="22"/>
+          <w:szCs w:val="24"/>
+        </w:rPr>
+        <w:t xml:space="preserve">modèles thermiques </w:t>
+      </w:r>
+      <w:r>
+        <w:rPr>
+          <w:rFonts w:ascii="Calibri" w:hAnsi="Calibri" w:cs="Calibri"/>
+          <w:i w:val="0"/>
+          <w:iCs w:val="0"/>
+          <w:color w:val="000000"/>
+          <w:sz w:val="22"/>
+          <w:szCs w:val="24"/>
+        </w:rPr>
+        <w:t>utilisée lors de la simulation de l’effet Morton</w:t>
+      </w:r>
+    </w:p>
+    <w:p>
+      <w:pPr>
+        <w:spacing w:line="360" w:lineRule="auto"/>
+        <w:ind w:firstLine="708"/>
+      </w:pPr>
+      <w:r>
+        <w:t xml:space="preserve">La simulation est effectuée à la vitesse 7500 tr/min juste avant la vitesse critique du premier mode de flexion.  </w:t>
+      </w:r>
+      <w:r>
+        <w:t>Les températures initiales</w:t>
+      </w:r>
+      <w:r>
+        <w:t xml:space="preserve"> </w:t>
+      </w:r>
+      <w:r>
+        <w:t>sont</w:t>
+      </w:r>
+      <w:r>
+        <w:t xml:space="preserve"> </w:t>
+      </w:r>
+      <w:r>
+        <w:t>fixées</w:t>
+      </w:r>
+      <w:r>
+        <w:t xml:space="preserve"> à </w:t>
+      </w:r>
+      <w:r>
+        <w:t>50°C</w:t>
+      </w:r>
+      <w:r>
+        <w:t>.</w:t>
+      </w:r>
+      <w:r>
+        <w:t xml:space="preserve"> </w:t>
+      </w:r>
+      <w:r>
+        <w:t xml:space="preserve"> </w:t>
+      </w:r>
+      <w:r>
+        <w:t xml:space="preserve">Pendant la simulation, les amplitudes et les phases des vibrations synchrones au milan du palier hydrodynamique, ainsi que le champ de température dans le palier sont enregistrés. </w:t>
+      </w:r>
+      <w:r>
+        <w:t>C</w:t>
+      </w:r>
+      <w:r>
+        <w:t>es résultats sont présentés dans l</w:t>
+      </w:r>
+      <w:r>
+        <w:t>es</w:t>
+      </w:r>
+      <w:r>
+        <w:t xml:space="preserve"> </w:t>
+      </w:r>
+      <w:r>
+        <w:t xml:space="preserve">figures de à  </w:t>
+      </w:r>
+      <w:r>
+        <w:t>.</w:t>
+      </w:r>
+    </w:p>
+    <w:p>
+      <w:pPr>
+        <w:spacing w:line="360" w:lineRule="auto"/>
+        <w:ind w:firstLine="708"/>
+      </w:pPr>
+    </w:p>
+    <w:p>
+      <w:pPr>
+        <w:keepNext/>
+        <w:jc w:val="center"/>
+      </w:pPr>
+      <w:r>
+        <w:rPr>
+          <w:noProof/>
+          <w:lang w:eastAsia="zh-CN"/>
+        </w:rPr>
+        <w:drawing>
+          <wp:inline distT="0" distB="0" distL="0" distR="0" wp14:anchorId="5C3C06AA" wp14:editId="1A37DAC1">
+            <wp:extent cx="5040000" cy="3024000"/>
+            <wp:effectExtent l="0" t="0" r="0" b="5080"/>
+            <wp:docPr id="18" name="Image 18"/>
+            <wp:cNvGraphicFramePr>
+              <a:graphicFrameLocks xmlns:a="http://schemas.openxmlformats.org/drawingml/2006/main" noChangeAspect="1"/>
+            </wp:cNvGraphicFramePr>
+            <a:graphic xmlns:a="http://schemas.openxmlformats.org/drawingml/2006/main">
+              <a:graphicData uri="http://schemas.openxmlformats.org/drawingml/2006/picture">
+                <pic:pic xmlns:pic="http://schemas.openxmlformats.org/drawingml/2006/picture">
+                  <pic:nvPicPr>
+                    <pic:cNvPr id="0" name="Picture 2"/>
+                    <pic:cNvPicPr>
+                      <a:picLocks noChangeAspect="1" noChangeArrowheads="1"/>
+                    </pic:cNvPicPr>
+                  </pic:nvPicPr>
+                  <pic:blipFill>
+                    <a:blip r:embed="rId28" cstate="print">
+                      <a:extLst>
+                        <a:ext uri="{28A0092B-C50C-407E-A947-70E740481C1C}">
+                          <a14:useLocalDpi xmlns:a14="http://schemas.microsoft.com/office/drawing/2010/main" val="0"/>
+                        </a:ext>
+                      </a:extLst>
+                    </a:blip>
+                    <a:srcRect/>
+                    <a:stretch>
+                      <a:fillRect/>
+                    </a:stretch>
+                  </pic:blipFill>
+                  <pic:spPr bwMode="auto">
+                    <a:xfrm>
+                      <a:off x="0" y="0"/>
+                      <a:ext cx="5040000" cy="3024000"/>
+                    </a:xfrm>
+                    <a:prstGeom prst="rect">
+                      <a:avLst/>
+                    </a:prstGeom>
+                    <a:noFill/>
+                  </pic:spPr>
+                </pic:pic>
+              </a:graphicData>
+            </a:graphic>
+          </wp:inline>
+        </w:drawing>
+      </w:r>
+    </w:p>
+    <w:p>
+      <w:pPr>
+        <w:pStyle w:val="Lgende"/>
+        <w:jc w:val="center"/>
+        <w:rPr>
+          <w:rFonts w:ascii="Calibri" w:hAnsi="Calibri" w:cs="Calibri"/>
+          <w:i w:val="0"/>
+          <w:iCs w:val="0"/>
+          <w:color w:val="000000"/>
+          <w:sz w:val="22"/>
+          <w:szCs w:val="24"/>
+        </w:rPr>
+      </w:pPr>
+      <w:r>
+        <w:rPr>
+          <w:rFonts w:ascii="Calibri" w:hAnsi="Calibri" w:cs="Calibri"/>
+          <w:i w:val="0"/>
+          <w:iCs w:val="0"/>
+          <w:color w:val="000000"/>
+          <w:sz w:val="22"/>
+          <w:szCs w:val="24"/>
+        </w:rPr>
+        <w:t xml:space="preserve">Figure </w:t>
+      </w:r>
+      <w:r>
+        <w:rPr>
+          <w:rFonts w:ascii="Calibri" w:hAnsi="Calibri" w:cs="Calibri"/>
+          <w:i w:val="0"/>
+          <w:iCs w:val="0"/>
+          <w:color w:val="000000"/>
+          <w:sz w:val="22"/>
+          <w:szCs w:val="24"/>
+        </w:rPr>
+        <w:fldChar w:fldCharType="begin"/>
+      </w:r>
+      <w:r>
+        <w:rPr>
+          <w:rFonts w:ascii="Calibri" w:hAnsi="Calibri" w:cs="Calibri"/>
+          <w:i w:val="0"/>
+          <w:iCs w:val="0"/>
+          <w:color w:val="000000"/>
+          <w:sz w:val="22"/>
+          <w:szCs w:val="24"/>
+        </w:rPr>
+        <w:instrText xml:space="preserve"> SEQ Figure \* ARABIC </w:instrText>
+      </w:r>
+      <w:r>
+        <w:rPr>
+          <w:rFonts w:ascii="Calibri" w:hAnsi="Calibri" w:cs="Calibri"/>
+          <w:i w:val="0"/>
+          <w:iCs w:val="0"/>
+          <w:color w:val="000000"/>
+          <w:sz w:val="22"/>
+          <w:szCs w:val="24"/>
+        </w:rPr>
+        <w:fldChar w:fldCharType="separate"/>
+      </w:r>
+      <w:r>
+        <w:rPr>
+          <w:rFonts w:ascii="Calibri" w:hAnsi="Calibri" w:cs="Calibri"/>
+          <w:i w:val="0"/>
+          <w:iCs w:val="0"/>
+          <w:noProof/>
+          <w:color w:val="000000"/>
+          <w:sz w:val="22"/>
+          <w:szCs w:val="24"/>
+        </w:rPr>
+        <w:t>16</w:t>
+      </w:r>
+      <w:r>
+        <w:rPr>
+          <w:rFonts w:ascii="Calibri" w:hAnsi="Calibri" w:cs="Calibri"/>
+          <w:i w:val="0"/>
+          <w:iCs w:val="0"/>
+          <w:color w:val="000000"/>
+          <w:sz w:val="22"/>
+          <w:szCs w:val="24"/>
+        </w:rPr>
+        <w:fldChar w:fldCharType="end"/>
+      </w:r>
+      <w:r>
+        <w:rPr>
+          <w:rFonts w:ascii="Calibri" w:hAnsi="Calibri" w:cs="Calibri"/>
+          <w:i w:val="0"/>
+          <w:iCs w:val="0"/>
+          <w:color w:val="000000"/>
+          <w:sz w:val="22"/>
+          <w:szCs w:val="24"/>
+        </w:rPr>
+        <w:t xml:space="preserve"> : </w:t>
+      </w:r>
+      <w:r>
+        <w:rPr>
+          <w:rFonts w:ascii="Calibri" w:hAnsi="Calibri" w:cs="Calibri"/>
+          <w:i w:val="0"/>
+          <w:iCs w:val="0"/>
+          <w:color w:val="000000"/>
+          <w:sz w:val="22"/>
+          <w:szCs w:val="24"/>
+        </w:rPr>
+        <w:t>Amplitude des vibrations synchrones</w:t>
+      </w:r>
+      <w:r>
+        <w:rPr>
+          <w:rFonts w:ascii="Calibri" w:hAnsi="Calibri" w:cs="Calibri"/>
+          <w:i w:val="0"/>
+          <w:iCs w:val="0"/>
+          <w:color w:val="000000"/>
+          <w:sz w:val="22"/>
+          <w:szCs w:val="24"/>
+        </w:rPr>
+        <w:t xml:space="preserve"> </w:t>
+      </w:r>
+      <w:r>
+        <w:rPr>
+          <w:rFonts w:ascii="Calibri" w:hAnsi="Calibri" w:cs="Calibri"/>
+          <w:i w:val="0"/>
+          <w:iCs w:val="0"/>
+          <w:color w:val="000000"/>
+          <w:sz w:val="22"/>
+          <w:szCs w:val="24"/>
+        </w:rPr>
+        <w:t>au niveau du palier</w:t>
+      </w:r>
+    </w:p>
+    <w:p>
+      <w:pPr>
+        <w:keepNext/>
+        <w:jc w:val="center"/>
+      </w:pPr>
+    </w:p>
+    <w:p>
+      <w:pPr>
+        <w:keepNext/>
+        <w:jc w:val="center"/>
+      </w:pPr>
+    </w:p>
+    <w:p>
+      <w:pPr>
+        <w:keepNext/>
+        <w:jc w:val="center"/>
+      </w:pPr>
+    </w:p>
+    <w:p>
+      <w:pPr>
+        <w:keepNext/>
+        <w:jc w:val="center"/>
+      </w:pPr>
+      <w:r>
+        <w:rPr>
+          <w:noProof/>
+          <w:lang w:eastAsia="zh-CN"/>
+        </w:rPr>
+        <w:drawing>
+          <wp:inline distT="0" distB="0" distL="0" distR="0" wp14:anchorId="1DBD5581" wp14:editId="016BA8D0">
+            <wp:extent cx="5050800" cy="3031200"/>
+            <wp:effectExtent l="0" t="0" r="0" b="0"/>
+            <wp:docPr id="27" name="Image 27"/>
+            <wp:cNvGraphicFramePr>
+              <a:graphicFrameLocks xmlns:a="http://schemas.openxmlformats.org/drawingml/2006/main" noChangeAspect="1"/>
+            </wp:cNvGraphicFramePr>
+            <a:graphic xmlns:a="http://schemas.openxmlformats.org/drawingml/2006/main">
+              <a:graphicData uri="http://schemas.openxmlformats.org/drawingml/2006/picture">
+                <pic:pic xmlns:pic="http://schemas.openxmlformats.org/drawingml/2006/picture">
+                  <pic:nvPicPr>
+                    <pic:cNvPr id="0" name="Picture 6"/>
+                    <pic:cNvPicPr>
+                      <a:picLocks noChangeAspect="1" noChangeArrowheads="1"/>
+                    </pic:cNvPicPr>
+                  </pic:nvPicPr>
+                  <pic:blipFill>
+                    <a:blip r:embed="rId29" cstate="print">
+                      <a:extLst>
+                        <a:ext uri="{28A0092B-C50C-407E-A947-70E740481C1C}">
+                          <a14:useLocalDpi xmlns:a14="http://schemas.microsoft.com/office/drawing/2010/main" val="0"/>
+                        </a:ext>
+                      </a:extLst>
+                    </a:blip>
+                    <a:srcRect/>
+                    <a:stretch>
+                      <a:fillRect/>
+                    </a:stretch>
+                  </pic:blipFill>
+                  <pic:spPr bwMode="auto">
+                    <a:xfrm>
+                      <a:off x="0" y="0"/>
+                      <a:ext cx="5050800" cy="3031200"/>
+                    </a:xfrm>
+                    <a:prstGeom prst="rect">
+                      <a:avLst/>
+                    </a:prstGeom>
+                    <a:noFill/>
+                  </pic:spPr>
+                </pic:pic>
+              </a:graphicData>
+            </a:graphic>
+          </wp:inline>
+        </w:drawing>
+      </w:r>
+    </w:p>
+    <w:p>
+      <w:pPr>
+        <w:pStyle w:val="Lgende"/>
+        <w:jc w:val="center"/>
+        <w:rPr>
+          <w:rFonts w:ascii="Calibri" w:hAnsi="Calibri" w:cs="Calibri"/>
+          <w:i w:val="0"/>
+          <w:iCs w:val="0"/>
+          <w:color w:val="000000"/>
+          <w:sz w:val="22"/>
+          <w:szCs w:val="24"/>
+        </w:rPr>
+      </w:pPr>
+      <w:r>
+        <w:rPr>
+          <w:rFonts w:ascii="Calibri" w:hAnsi="Calibri" w:cs="Calibri"/>
+          <w:i w:val="0"/>
+          <w:iCs w:val="0"/>
+          <w:color w:val="000000"/>
+          <w:sz w:val="22"/>
+          <w:szCs w:val="24"/>
+        </w:rPr>
+        <w:t xml:space="preserve">Figure </w:t>
+      </w:r>
+      <w:r>
+        <w:rPr>
+          <w:rFonts w:ascii="Calibri" w:hAnsi="Calibri" w:cs="Calibri"/>
+          <w:i w:val="0"/>
+          <w:iCs w:val="0"/>
+          <w:color w:val="000000"/>
+          <w:sz w:val="22"/>
+          <w:szCs w:val="24"/>
+        </w:rPr>
+        <w:fldChar w:fldCharType="begin"/>
+      </w:r>
+      <w:r>
+        <w:rPr>
+          <w:rFonts w:ascii="Calibri" w:hAnsi="Calibri" w:cs="Calibri"/>
+          <w:i w:val="0"/>
+          <w:iCs w:val="0"/>
+          <w:color w:val="000000"/>
+          <w:sz w:val="22"/>
+          <w:szCs w:val="24"/>
+        </w:rPr>
+        <w:instrText xml:space="preserve"> SEQ Figure \* ARABIC </w:instrText>
+      </w:r>
+      <w:r>
+        <w:rPr>
+          <w:rFonts w:ascii="Calibri" w:hAnsi="Calibri" w:cs="Calibri"/>
+          <w:i w:val="0"/>
+          <w:iCs w:val="0"/>
+          <w:color w:val="000000"/>
+          <w:sz w:val="22"/>
+          <w:szCs w:val="24"/>
+        </w:rPr>
+        <w:fldChar w:fldCharType="separate"/>
+      </w:r>
+      <w:r>
+        <w:rPr>
+          <w:rFonts w:ascii="Calibri" w:hAnsi="Calibri" w:cs="Calibri"/>
+          <w:i w:val="0"/>
+          <w:iCs w:val="0"/>
+          <w:noProof/>
+          <w:color w:val="000000"/>
+          <w:sz w:val="22"/>
+          <w:szCs w:val="24"/>
+        </w:rPr>
+        <w:t>17</w:t>
+      </w:r>
+      <w:r>
+        <w:rPr>
+          <w:rFonts w:ascii="Calibri" w:hAnsi="Calibri" w:cs="Calibri"/>
+          <w:i w:val="0"/>
+          <w:iCs w:val="0"/>
+          <w:color w:val="000000"/>
+          <w:sz w:val="22"/>
+          <w:szCs w:val="24"/>
+        </w:rPr>
+        <w:fldChar w:fldCharType="end"/>
+      </w:r>
+      <w:r>
+        <w:rPr>
+          <w:rFonts w:ascii="Calibri" w:hAnsi="Calibri" w:cs="Calibri"/>
+          <w:i w:val="0"/>
+          <w:iCs w:val="0"/>
+          <w:color w:val="000000"/>
+          <w:sz w:val="22"/>
+          <w:szCs w:val="24"/>
+        </w:rPr>
+        <w:t> : Phases</w:t>
+      </w:r>
+      <w:r>
+        <w:rPr>
+          <w:rFonts w:ascii="Calibri" w:hAnsi="Calibri" w:cs="Calibri"/>
+          <w:i w:val="0"/>
+          <w:iCs w:val="0"/>
+          <w:color w:val="000000"/>
+          <w:sz w:val="22"/>
+          <w:szCs w:val="24"/>
+        </w:rPr>
+        <w:t xml:space="preserve"> des vibrations synchrones</w:t>
+      </w:r>
+      <w:r>
+        <w:rPr>
+          <w:rFonts w:ascii="Calibri" w:hAnsi="Calibri" w:cs="Calibri"/>
+          <w:i w:val="0"/>
+          <w:iCs w:val="0"/>
+          <w:color w:val="000000"/>
+          <w:sz w:val="22"/>
+          <w:szCs w:val="24"/>
+        </w:rPr>
+        <w:t xml:space="preserve"> au niveau du palier</w:t>
+      </w:r>
+    </w:p>
+    <w:p>
+      <w:pPr>
+        <w:rPr>
+          <w:lang w:eastAsia="zh-CN"/>
+        </w:rPr>
+      </w:pPr>
+    </w:p>
+    <w:p>
+      <w:pPr>
+        <w:rPr>
+          <w:lang w:eastAsia="zh-CN"/>
+        </w:rPr>
+      </w:pPr>
+    </w:p>
+    <w:p>
+      <w:pPr>
+        <w:rPr>
+          <w:lang w:eastAsia="zh-CN"/>
+        </w:rPr>
+      </w:pPr>
+    </w:p>
+    <w:p>
+      <w:pPr>
+        <w:jc w:val="center"/>
+        <w:rPr>
+          <w:lang w:eastAsia="zh-CN"/>
+        </w:rPr>
+      </w:pPr>
+      <w:r>
+        <w:rPr>
+          <w:noProof/>
+          <w:lang w:eastAsia="zh-CN"/>
+        </w:rPr>
+        <w:drawing>
+          <wp:inline distT="0" distB="0" distL="0" distR="0" wp14:anchorId="0B5DFB2A" wp14:editId="70337711">
+            <wp:extent cx="5040000" cy="3024000"/>
+            <wp:effectExtent l="0" t="0" r="0" b="5080"/>
+            <wp:docPr id="30" name="Image 30"/>
+            <wp:cNvGraphicFramePr>
+              <a:graphicFrameLocks xmlns:a="http://schemas.openxmlformats.org/drawingml/2006/main" noChangeAspect="1"/>
+            </wp:cNvGraphicFramePr>
+            <a:graphic xmlns:a="http://schemas.openxmlformats.org/drawingml/2006/main">
+              <a:graphicData uri="http://schemas.openxmlformats.org/drawingml/2006/picture">
+                <pic:pic xmlns:pic="http://schemas.openxmlformats.org/drawingml/2006/picture">
+                  <pic:nvPicPr>
+                    <pic:cNvPr id="0" name="Picture 7"/>
+                    <pic:cNvPicPr>
+                      <a:picLocks noChangeAspect="1" noChangeArrowheads="1"/>
+                    </pic:cNvPicPr>
+                  </pic:nvPicPr>
+                  <pic:blipFill>
+                    <a:blip r:embed="rId30" cstate="print">
+                      <a:extLst>
+                        <a:ext uri="{28A0092B-C50C-407E-A947-70E740481C1C}">
+                          <a14:useLocalDpi xmlns:a14="http://schemas.microsoft.com/office/drawing/2010/main" val="0"/>
+                        </a:ext>
+                      </a:extLst>
+                    </a:blip>
+                    <a:srcRect/>
+                    <a:stretch>
+                      <a:fillRect/>
+                    </a:stretch>
+                  </pic:blipFill>
+                  <pic:spPr bwMode="auto">
+                    <a:xfrm>
+                      <a:off x="0" y="0"/>
+                      <a:ext cx="5040000" cy="3024000"/>
+                    </a:xfrm>
+                    <a:prstGeom prst="rect">
+                      <a:avLst/>
+                    </a:prstGeom>
+                    <a:noFill/>
+                  </pic:spPr>
+                </pic:pic>
+              </a:graphicData>
+            </a:graphic>
+          </wp:inline>
+        </w:drawing>
+      </w:r>
+    </w:p>
+    <w:p>
+      <w:pPr>
+        <w:pStyle w:val="Lgende"/>
+        <w:jc w:val="center"/>
+        <w:rPr>
+          <w:rFonts w:ascii="Calibri" w:hAnsi="Calibri" w:cs="Calibri"/>
+          <w:i w:val="0"/>
+          <w:iCs w:val="0"/>
+          <w:color w:val="000000"/>
+          <w:sz w:val="22"/>
+          <w:szCs w:val="24"/>
+        </w:rPr>
+      </w:pPr>
+      <w:r>
+        <w:rPr>
+          <w:rFonts w:ascii="Calibri" w:hAnsi="Calibri" w:cs="Calibri"/>
+          <w:i w:val="0"/>
+          <w:iCs w:val="0"/>
+          <w:color w:val="000000"/>
+          <w:sz w:val="22"/>
+          <w:szCs w:val="24"/>
+        </w:rPr>
+        <w:t xml:space="preserve">Figure </w:t>
+      </w:r>
+      <w:r>
+        <w:rPr>
+          <w:rFonts w:ascii="Calibri" w:hAnsi="Calibri" w:cs="Calibri"/>
+          <w:i w:val="0"/>
+          <w:iCs w:val="0"/>
+          <w:color w:val="000000"/>
+          <w:sz w:val="22"/>
+          <w:szCs w:val="24"/>
+        </w:rPr>
+        <w:fldChar w:fldCharType="begin"/>
+      </w:r>
+      <w:r>
+        <w:rPr>
+          <w:rFonts w:ascii="Calibri" w:hAnsi="Calibri" w:cs="Calibri"/>
+          <w:i w:val="0"/>
+          <w:iCs w:val="0"/>
+          <w:color w:val="000000"/>
+          <w:sz w:val="22"/>
+          <w:szCs w:val="24"/>
+        </w:rPr>
+        <w:instrText xml:space="preserve"> SEQ Figure \* ARABIC </w:instrText>
+      </w:r>
+      <w:r>
+        <w:rPr>
+          <w:rFonts w:ascii="Calibri" w:hAnsi="Calibri" w:cs="Calibri"/>
+          <w:i w:val="0"/>
+          <w:iCs w:val="0"/>
+          <w:color w:val="000000"/>
+          <w:sz w:val="22"/>
+          <w:szCs w:val="24"/>
+        </w:rPr>
+        <w:fldChar w:fldCharType="separate"/>
+      </w:r>
+      <w:r>
+        <w:rPr>
+          <w:rFonts w:ascii="Calibri" w:hAnsi="Calibri" w:cs="Calibri"/>
+          <w:i w:val="0"/>
+          <w:iCs w:val="0"/>
+          <w:noProof/>
+          <w:color w:val="000000"/>
+          <w:sz w:val="22"/>
+          <w:szCs w:val="24"/>
+        </w:rPr>
+        <w:t>18</w:t>
+      </w:r>
+      <w:r>
+        <w:rPr>
+          <w:rFonts w:ascii="Calibri" w:hAnsi="Calibri" w:cs="Calibri"/>
+          <w:i w:val="0"/>
+          <w:iCs w:val="0"/>
+          <w:color w:val="000000"/>
+          <w:sz w:val="22"/>
+          <w:szCs w:val="24"/>
+        </w:rPr>
+        <w:fldChar w:fldCharType="end"/>
+      </w:r>
+      <w:r>
+        <w:rPr>
+          <w:rFonts w:ascii="Calibri" w:hAnsi="Calibri" w:cs="Calibri"/>
+          <w:i w:val="0"/>
+          <w:iCs w:val="0"/>
+          <w:color w:val="000000"/>
+          <w:sz w:val="22"/>
+          <w:szCs w:val="24"/>
+        </w:rPr>
+        <w:t xml:space="preserve"> : </w:t>
+      </w:r>
+      <w:r>
+        <w:rPr>
+          <w:rFonts w:ascii="Calibri" w:hAnsi="Calibri" w:cs="Calibri"/>
+          <w:i w:val="0"/>
+          <w:iCs w:val="0"/>
+          <w:color w:val="000000"/>
+          <w:sz w:val="22"/>
+          <w:szCs w:val="24"/>
+        </w:rPr>
+        <w:t xml:space="preserve">Différence de la température </w:t>
+      </w:r>
+      <m:oMath>
+        <m:r>
+          <m:rPr>
+            <m:sty m:val="p"/>
+          </m:rPr>
+          <w:rPr>
+            <w:rFonts w:ascii="Cambria Math" w:hAnsi="Cambria Math" w:cs="Calibri"/>
+            <w:color w:val="000000"/>
+            <w:sz w:val="22"/>
+            <w:szCs w:val="24"/>
+          </w:rPr>
+          <m:t>Δ</m:t>
+        </m:r>
+        <m:r>
+          <w:rPr>
+            <w:rFonts w:ascii="Cambria Math" w:hAnsi="Cambria Math" w:cs="Calibri"/>
+            <w:color w:val="000000"/>
+            <w:sz w:val="22"/>
+            <w:szCs w:val="24"/>
+          </w:rPr>
+          <m:t>T</m:t>
+        </m:r>
+      </m:oMath>
+      <w:r>
+        <w:rPr>
+          <w:rFonts w:ascii="Calibri" w:hAnsi="Calibri" w:cs="Calibri"/>
+          <w:i w:val="0"/>
+          <w:iCs w:val="0"/>
+          <w:color w:val="000000"/>
+          <w:sz w:val="22"/>
+          <w:szCs w:val="24"/>
+        </w:rPr>
+        <w:t xml:space="preserve"> </w:t>
+      </w:r>
+      <w:r>
+        <w:rPr>
+          <w:rFonts w:ascii="Calibri" w:hAnsi="Calibri" w:cs="Calibri"/>
+          <w:i w:val="0"/>
+          <w:iCs w:val="0"/>
+          <w:color w:val="000000"/>
+          <w:sz w:val="22"/>
+          <w:szCs w:val="24"/>
+        </w:rPr>
+        <w:t>au rotor</w:t>
+      </w:r>
+      <w:r>
+        <w:rPr>
+          <w:rFonts w:ascii="Calibri" w:hAnsi="Calibri" w:cs="Calibri"/>
+          <w:i w:val="0"/>
+          <w:iCs w:val="0"/>
+          <w:color w:val="000000"/>
+          <w:sz w:val="22"/>
+          <w:szCs w:val="24"/>
+        </w:rPr>
+        <w:t xml:space="preserve"> au mi plan du palier</w:t>
+      </w:r>
+    </w:p>
+    <w:p>
+      <w:pPr>
+        <w:rPr>
+          <w:lang w:eastAsia="zh-CN"/>
+        </w:rPr>
+      </w:pPr>
+    </w:p>
+    <w:p>
+      <w:pPr>
+        <w:jc w:val="center"/>
+        <w:rPr>
+          <w:lang w:eastAsia="zh-CN"/>
+        </w:rPr>
+      </w:pPr>
+    </w:p>
+    <w:p>
+      <w:pPr>
+        <w:jc w:val="center"/>
+        <w:rPr>
+          <w:lang w:eastAsia="zh-CN"/>
+        </w:rPr>
+      </w:pPr>
+      <w:r>
+        <w:rPr>
+          <w:noProof/>
+          <w:lang w:eastAsia="zh-CN"/>
+        </w:rPr>
+        <w:lastRenderedPageBreak/>
+        <w:drawing>
+          <wp:inline distT="0" distB="0" distL="0" distR="0" wp14:anchorId="665856E8" wp14:editId="138F0159">
+            <wp:extent cx="5047200" cy="3031200"/>
+            <wp:effectExtent l="0" t="0" r="0" b="0"/>
+            <wp:docPr id="32" name="Image 32"/>
+            <wp:cNvGraphicFramePr>
+              <a:graphicFrameLocks xmlns:a="http://schemas.openxmlformats.org/drawingml/2006/main" noChangeAspect="1"/>
+            </wp:cNvGraphicFramePr>
+            <a:graphic xmlns:a="http://schemas.openxmlformats.org/drawingml/2006/main">
+              <a:graphicData uri="http://schemas.openxmlformats.org/drawingml/2006/picture">
+                <pic:pic xmlns:pic="http://schemas.openxmlformats.org/drawingml/2006/picture">
+                  <pic:nvPicPr>
+                    <pic:cNvPr id="0" name="Picture 8"/>
+                    <pic:cNvPicPr>
+                      <a:picLocks noChangeAspect="1" noChangeArrowheads="1"/>
+                    </pic:cNvPicPr>
+                  </pic:nvPicPr>
+                  <pic:blipFill>
+                    <a:blip r:embed="rId31">
+                      <a:extLst>
+                        <a:ext uri="{28A0092B-C50C-407E-A947-70E740481C1C}">
+                          <a14:useLocalDpi xmlns:a14="http://schemas.microsoft.com/office/drawing/2010/main" val="0"/>
+                        </a:ext>
+                      </a:extLst>
+                    </a:blip>
+                    <a:srcRect/>
+                    <a:stretch>
+                      <a:fillRect/>
+                    </a:stretch>
+                  </pic:blipFill>
+                  <pic:spPr bwMode="auto">
+                    <a:xfrm>
+                      <a:off x="0" y="0"/>
+                      <a:ext cx="5047200" cy="3031200"/>
+                    </a:xfrm>
+                    <a:prstGeom prst="rect">
+                      <a:avLst/>
+                    </a:prstGeom>
+                    <a:noFill/>
+                  </pic:spPr>
+                </pic:pic>
+              </a:graphicData>
+            </a:graphic>
+          </wp:inline>
+        </w:drawing>
+      </w:r>
+    </w:p>
+    <w:p>
+      <w:pPr>
+        <w:pStyle w:val="Lgende"/>
+        <w:jc w:val="center"/>
+        <w:rPr>
+          <w:rFonts w:ascii="Calibri" w:hAnsi="Calibri" w:cs="Calibri"/>
+          <w:i w:val="0"/>
+          <w:iCs w:val="0"/>
+          <w:color w:val="000000"/>
+          <w:sz w:val="22"/>
+          <w:szCs w:val="24"/>
+        </w:rPr>
+      </w:pPr>
+      <w:r>
+        <w:rPr>
+          <w:rFonts w:ascii="Calibri" w:hAnsi="Calibri" w:cs="Calibri"/>
+          <w:i w:val="0"/>
+          <w:iCs w:val="0"/>
+          <w:color w:val="000000"/>
+          <w:sz w:val="22"/>
+          <w:szCs w:val="24"/>
+        </w:rPr>
+        <w:t xml:space="preserve">Figure </w:t>
+      </w:r>
+      <w:r>
+        <w:rPr>
+          <w:rFonts w:ascii="Calibri" w:hAnsi="Calibri" w:cs="Calibri"/>
+          <w:i w:val="0"/>
+          <w:iCs w:val="0"/>
+          <w:color w:val="000000"/>
+          <w:sz w:val="22"/>
+          <w:szCs w:val="24"/>
+        </w:rPr>
+        <w:fldChar w:fldCharType="begin"/>
+      </w:r>
+      <w:r>
+        <w:rPr>
+          <w:rFonts w:ascii="Calibri" w:hAnsi="Calibri" w:cs="Calibri"/>
+          <w:i w:val="0"/>
+          <w:iCs w:val="0"/>
+          <w:color w:val="000000"/>
+          <w:sz w:val="22"/>
+          <w:szCs w:val="24"/>
+        </w:rPr>
+        <w:instrText xml:space="preserve"> SEQ Figure \* ARABIC </w:instrText>
+      </w:r>
+      <w:r>
+        <w:rPr>
+          <w:rFonts w:ascii="Calibri" w:hAnsi="Calibri" w:cs="Calibri"/>
+          <w:i w:val="0"/>
+          <w:iCs w:val="0"/>
+          <w:color w:val="000000"/>
+          <w:sz w:val="22"/>
+          <w:szCs w:val="24"/>
+        </w:rPr>
+        <w:fldChar w:fldCharType="separate"/>
+      </w:r>
+      <w:r>
+        <w:rPr>
+          <w:rFonts w:ascii="Calibri" w:hAnsi="Calibri" w:cs="Calibri"/>
+          <w:i w:val="0"/>
+          <w:iCs w:val="0"/>
+          <w:noProof/>
+          <w:color w:val="000000"/>
+          <w:sz w:val="22"/>
+          <w:szCs w:val="24"/>
+        </w:rPr>
+        <w:t>19</w:t>
+      </w:r>
+      <w:r>
+        <w:rPr>
+          <w:rFonts w:ascii="Calibri" w:hAnsi="Calibri" w:cs="Calibri"/>
+          <w:i w:val="0"/>
+          <w:iCs w:val="0"/>
+          <w:color w:val="000000"/>
+          <w:sz w:val="22"/>
+          <w:szCs w:val="24"/>
+        </w:rPr>
+        <w:fldChar w:fldCharType="end"/>
+      </w:r>
+      <w:r>
+        <w:rPr>
+          <w:rFonts w:ascii="Calibri" w:hAnsi="Calibri" w:cs="Calibri"/>
+          <w:i w:val="0"/>
+          <w:iCs w:val="0"/>
+          <w:color w:val="000000"/>
+          <w:sz w:val="22"/>
+          <w:szCs w:val="24"/>
+        </w:rPr>
+        <w:t xml:space="preserve"> : </w:t>
+      </w:r>
+      <w:r>
+        <w:rPr>
+          <w:rFonts w:ascii="Calibri" w:hAnsi="Calibri" w:cs="Calibri"/>
+          <w:i w:val="0"/>
+          <w:iCs w:val="0"/>
+          <w:color w:val="000000"/>
+          <w:sz w:val="22"/>
+          <w:szCs w:val="24"/>
+        </w:rPr>
+        <w:t>Phase du point chaud dans la direction circonférentielle du rotor</w:t>
+      </w:r>
+    </w:p>
+    <w:p>
+      <w:pPr>
+        <w:rPr>
+          <w:lang w:eastAsia="zh-CN"/>
+        </w:rPr>
+      </w:pPr>
+    </w:p>
+    <w:p>
+      <w:pPr>
+        <w:rPr>
+          <w:lang w:eastAsia="zh-CN"/>
+        </w:rPr>
+      </w:pPr>
+    </w:p>
+    <w:p>
+      <w:pPr>
+        <w:rPr>
+          <w:lang w:eastAsia="zh-CN"/>
+        </w:rPr>
+      </w:pPr>
+    </w:p>
+    <w:p>
+      <w:pPr>
+        <w:jc w:val="center"/>
+        <w:rPr>
+          <w:lang w:eastAsia="zh-CN"/>
+        </w:rPr>
+      </w:pPr>
+      <w:r>
+        <w:rPr>
+          <w:noProof/>
+          <w:lang w:eastAsia="zh-CN"/>
+        </w:rPr>
+        <w:drawing>
+          <wp:inline distT="0" distB="0" distL="0" distR="0" wp14:anchorId="5C06A266" wp14:editId="149CDF13">
+            <wp:extent cx="5047200" cy="3031200"/>
+            <wp:effectExtent l="0" t="0" r="0" b="0"/>
+            <wp:docPr id="35" name="Image 35"/>
+            <wp:cNvGraphicFramePr>
+              <a:graphicFrameLocks xmlns:a="http://schemas.openxmlformats.org/drawingml/2006/main" noChangeAspect="1"/>
+            </wp:cNvGraphicFramePr>
+            <a:graphic xmlns:a="http://schemas.openxmlformats.org/drawingml/2006/main">
+              <a:graphicData uri="http://schemas.openxmlformats.org/drawingml/2006/picture">
+                <pic:pic xmlns:pic="http://schemas.openxmlformats.org/drawingml/2006/picture">
+                  <pic:nvPicPr>
+                    <pic:cNvPr id="0" name="Picture 9"/>
+                    <pic:cNvPicPr>
+                      <a:picLocks noChangeAspect="1" noChangeArrowheads="1"/>
+                    </pic:cNvPicPr>
+                  </pic:nvPicPr>
+                  <pic:blipFill>
+                    <a:blip r:embed="rId32">
+                      <a:extLst>
+                        <a:ext uri="{28A0092B-C50C-407E-A947-70E740481C1C}">
+                          <a14:useLocalDpi xmlns:a14="http://schemas.microsoft.com/office/drawing/2010/main" val="0"/>
+                        </a:ext>
+                      </a:extLst>
+                    </a:blip>
+                    <a:srcRect/>
+                    <a:stretch>
+                      <a:fillRect/>
+                    </a:stretch>
+                  </pic:blipFill>
+                  <pic:spPr bwMode="auto">
+                    <a:xfrm>
+                      <a:off x="0" y="0"/>
+                      <a:ext cx="5047200" cy="3031200"/>
+                    </a:xfrm>
+                    <a:prstGeom prst="rect">
+                      <a:avLst/>
+                    </a:prstGeom>
+                    <a:noFill/>
+                  </pic:spPr>
+                </pic:pic>
+              </a:graphicData>
+            </a:graphic>
+          </wp:inline>
+        </w:drawing>
+      </w:r>
+    </w:p>
+    <w:p>
+      <w:pPr>
+        <w:pStyle w:val="Lgende"/>
+        <w:jc w:val="center"/>
+        <w:rPr>
+          <w:rFonts w:ascii="Calibri" w:hAnsi="Calibri" w:cs="Calibri"/>
+          <w:i w:val="0"/>
+          <w:iCs w:val="0"/>
+          <w:color w:val="000000"/>
+          <w:sz w:val="22"/>
+          <w:szCs w:val="24"/>
+        </w:rPr>
+      </w:pPr>
+      <w:r>
+        <w:rPr>
+          <w:rFonts w:ascii="Calibri" w:hAnsi="Calibri" w:cs="Calibri"/>
+          <w:i w:val="0"/>
+          <w:iCs w:val="0"/>
+          <w:color w:val="000000"/>
+          <w:sz w:val="22"/>
+          <w:szCs w:val="24"/>
+        </w:rPr>
+        <w:t xml:space="preserve">Figure </w:t>
+      </w:r>
+      <w:r>
+        <w:rPr>
+          <w:rFonts w:ascii="Calibri" w:hAnsi="Calibri" w:cs="Calibri"/>
+          <w:i w:val="0"/>
+          <w:iCs w:val="0"/>
+          <w:color w:val="000000"/>
+          <w:sz w:val="22"/>
+          <w:szCs w:val="24"/>
+        </w:rPr>
+        <w:fldChar w:fldCharType="begin"/>
+      </w:r>
+      <w:r>
+        <w:rPr>
+          <w:rFonts w:ascii="Calibri" w:hAnsi="Calibri" w:cs="Calibri"/>
+          <w:i w:val="0"/>
+          <w:iCs w:val="0"/>
+          <w:color w:val="000000"/>
+          <w:sz w:val="22"/>
+          <w:szCs w:val="24"/>
+        </w:rPr>
+        <w:instrText xml:space="preserve"> SEQ Figure \* ARABIC </w:instrText>
+      </w:r>
+      <w:r>
+        <w:rPr>
+          <w:rFonts w:ascii="Calibri" w:hAnsi="Calibri" w:cs="Calibri"/>
+          <w:i w:val="0"/>
+          <w:iCs w:val="0"/>
+          <w:color w:val="000000"/>
+          <w:sz w:val="22"/>
+          <w:szCs w:val="24"/>
+        </w:rPr>
+        <w:fldChar w:fldCharType="separate"/>
+      </w:r>
+      <w:r>
+        <w:rPr>
+          <w:rFonts w:ascii="Calibri" w:hAnsi="Calibri" w:cs="Calibri"/>
+          <w:i w:val="0"/>
+          <w:iCs w:val="0"/>
+          <w:noProof/>
+          <w:color w:val="000000"/>
+          <w:sz w:val="22"/>
+          <w:szCs w:val="24"/>
+        </w:rPr>
+        <w:t>20</w:t>
+      </w:r>
+      <w:r>
+        <w:rPr>
+          <w:rFonts w:ascii="Calibri" w:hAnsi="Calibri" w:cs="Calibri"/>
+          <w:i w:val="0"/>
+          <w:iCs w:val="0"/>
+          <w:color w:val="000000"/>
+          <w:sz w:val="22"/>
+          <w:szCs w:val="24"/>
+        </w:rPr>
+        <w:fldChar w:fldCharType="end"/>
+      </w:r>
+      <w:r>
+        <w:rPr>
+          <w:rFonts w:ascii="Calibri" w:hAnsi="Calibri" w:cs="Calibri"/>
+          <w:i w:val="0"/>
+          <w:iCs w:val="0"/>
+          <w:color w:val="000000"/>
+          <w:sz w:val="22"/>
+          <w:szCs w:val="24"/>
+        </w:rPr>
+        <w:t xml:space="preserve"> : </w:t>
+      </w:r>
+      <w:r>
+        <w:rPr>
+          <w:rFonts w:ascii="Calibri" w:hAnsi="Calibri" w:cs="Calibri"/>
+          <w:i w:val="0"/>
+          <w:iCs w:val="0"/>
+          <w:color w:val="000000"/>
+          <w:sz w:val="22"/>
+          <w:szCs w:val="24"/>
+        </w:rPr>
+        <w:t xml:space="preserve">Température moyenné </w:t>
+      </w:r>
+      <w:r>
+        <w:rPr>
+          <w:rFonts w:ascii="Calibri" w:hAnsi="Calibri" w:cs="Calibri"/>
+          <w:i w:val="0"/>
+          <w:iCs w:val="0"/>
+          <w:color w:val="000000"/>
+          <w:sz w:val="22"/>
+          <w:szCs w:val="24"/>
+        </w:rPr>
+        <w:t xml:space="preserve">à la surface </w:t>
+      </w:r>
+      <w:r>
+        <w:rPr>
+          <w:rFonts w:ascii="Calibri" w:hAnsi="Calibri" w:cs="Calibri"/>
+          <w:i w:val="0"/>
+          <w:iCs w:val="0"/>
+          <w:color w:val="000000"/>
+          <w:sz w:val="22"/>
+          <w:szCs w:val="24"/>
+        </w:rPr>
+        <w:t>du rotor</w:t>
+      </w:r>
+      <w:r>
+        <w:rPr>
+          <w:rFonts w:ascii="Calibri" w:hAnsi="Calibri" w:cs="Calibri"/>
+          <w:i w:val="0"/>
+          <w:iCs w:val="0"/>
+          <w:color w:val="000000"/>
+          <w:sz w:val="22"/>
+          <w:szCs w:val="24"/>
+        </w:rPr>
+        <w:t xml:space="preserve"> dans le palier</w:t>
+      </w:r>
+    </w:p>
+    <w:p>
+      <w:pPr>
+        <w:rPr>
+          <w:lang w:eastAsia="zh-CN"/>
+        </w:rPr>
+      </w:pPr>
+    </w:p>
+    <w:p>
+      <w:pPr>
+        <w:rPr>
+          <w:lang w:eastAsia="zh-CN"/>
+        </w:rPr>
+      </w:pPr>
+    </w:p>
+    <w:p>
+      <w:pPr>
+        <w:jc w:val="center"/>
+        <w:rPr>
+          <w:lang w:eastAsia="zh-CN"/>
+        </w:rPr>
+      </w:pPr>
+      <w:r>
+        <w:rPr>
+          <w:noProof/>
+          <w:lang w:eastAsia="zh-CN"/>
+        </w:rPr>
+        <w:lastRenderedPageBreak/>
+        <w:drawing>
+          <wp:inline distT="0" distB="0" distL="0" distR="0" wp14:anchorId="4D62D08B" wp14:editId="04E8EB4C">
+            <wp:extent cx="5047200" cy="3031200"/>
+            <wp:effectExtent l="0" t="0" r="0" b="0"/>
+            <wp:docPr id="39" name="Image 39"/>
+            <wp:cNvGraphicFramePr>
+              <a:graphicFrameLocks xmlns:a="http://schemas.openxmlformats.org/drawingml/2006/main" noChangeAspect="1"/>
+            </wp:cNvGraphicFramePr>
+            <a:graphic xmlns:a="http://schemas.openxmlformats.org/drawingml/2006/main">
+              <a:graphicData uri="http://schemas.openxmlformats.org/drawingml/2006/picture">
+                <pic:pic xmlns:pic="http://schemas.openxmlformats.org/drawingml/2006/picture">
+                  <pic:nvPicPr>
+                    <pic:cNvPr id="0" name="Picture 10"/>
+                    <pic:cNvPicPr>
+                      <a:picLocks noChangeAspect="1" noChangeArrowheads="1"/>
+                    </pic:cNvPicPr>
+                  </pic:nvPicPr>
+                  <pic:blipFill>
+                    <a:blip r:embed="rId33">
+                      <a:extLst>
+                        <a:ext uri="{28A0092B-C50C-407E-A947-70E740481C1C}">
+                          <a14:useLocalDpi xmlns:a14="http://schemas.microsoft.com/office/drawing/2010/main" val="0"/>
+                        </a:ext>
+                      </a:extLst>
+                    </a:blip>
+                    <a:srcRect/>
+                    <a:stretch>
+                      <a:fillRect/>
+                    </a:stretch>
+                  </pic:blipFill>
+                  <pic:spPr bwMode="auto">
+                    <a:xfrm>
+                      <a:off x="0" y="0"/>
+                      <a:ext cx="5047200" cy="3031200"/>
+                    </a:xfrm>
+                    <a:prstGeom prst="rect">
+                      <a:avLst/>
+                    </a:prstGeom>
+                    <a:noFill/>
+                  </pic:spPr>
+                </pic:pic>
+              </a:graphicData>
+            </a:graphic>
+          </wp:inline>
+        </w:drawing>
+      </w:r>
+    </w:p>
+    <w:p>
+      <w:pPr>
+        <w:pStyle w:val="Lgende"/>
+        <w:jc w:val="center"/>
+        <w:rPr>
+          <w:rFonts w:ascii="Calibri" w:hAnsi="Calibri" w:cs="Calibri"/>
+          <w:i w:val="0"/>
+          <w:iCs w:val="0"/>
+          <w:color w:val="000000"/>
+          <w:sz w:val="22"/>
+          <w:szCs w:val="24"/>
+        </w:rPr>
+      </w:pPr>
+      <w:r>
+        <w:rPr>
+          <w:rFonts w:ascii="Calibri" w:hAnsi="Calibri" w:cs="Calibri"/>
+          <w:i w:val="0"/>
+          <w:iCs w:val="0"/>
+          <w:color w:val="000000"/>
+          <w:sz w:val="22"/>
+          <w:szCs w:val="24"/>
+        </w:rPr>
+        <w:t xml:space="preserve">Figure </w:t>
+      </w:r>
+      <w:r>
+        <w:rPr>
+          <w:rFonts w:ascii="Calibri" w:hAnsi="Calibri" w:cs="Calibri"/>
+          <w:i w:val="0"/>
+          <w:iCs w:val="0"/>
+          <w:color w:val="000000"/>
+          <w:sz w:val="22"/>
+          <w:szCs w:val="24"/>
+        </w:rPr>
+        <w:fldChar w:fldCharType="begin"/>
+      </w:r>
+      <w:r>
+        <w:rPr>
+          <w:rFonts w:ascii="Calibri" w:hAnsi="Calibri" w:cs="Calibri"/>
+          <w:i w:val="0"/>
+          <w:iCs w:val="0"/>
+          <w:color w:val="000000"/>
+          <w:sz w:val="22"/>
+          <w:szCs w:val="24"/>
+        </w:rPr>
+        <w:instrText xml:space="preserve"> SEQ Figure \* ARABIC </w:instrText>
+      </w:r>
+      <w:r>
+        <w:rPr>
+          <w:rFonts w:ascii="Calibri" w:hAnsi="Calibri" w:cs="Calibri"/>
+          <w:i w:val="0"/>
+          <w:iCs w:val="0"/>
+          <w:color w:val="000000"/>
+          <w:sz w:val="22"/>
+          <w:szCs w:val="24"/>
+        </w:rPr>
+        <w:fldChar w:fldCharType="separate"/>
+      </w:r>
+      <w:r>
+        <w:rPr>
+          <w:rFonts w:ascii="Calibri" w:hAnsi="Calibri" w:cs="Calibri"/>
+          <w:i w:val="0"/>
+          <w:iCs w:val="0"/>
+          <w:noProof/>
+          <w:color w:val="000000"/>
+          <w:sz w:val="22"/>
+          <w:szCs w:val="24"/>
+        </w:rPr>
+        <w:t>21</w:t>
+      </w:r>
+      <w:r>
+        <w:rPr>
+          <w:rFonts w:ascii="Calibri" w:hAnsi="Calibri" w:cs="Calibri"/>
+          <w:i w:val="0"/>
+          <w:iCs w:val="0"/>
+          <w:color w:val="000000"/>
+          <w:sz w:val="22"/>
+          <w:szCs w:val="24"/>
+        </w:rPr>
+        <w:fldChar w:fldCharType="end"/>
+      </w:r>
+      <w:r>
+        <w:rPr>
+          <w:rFonts w:ascii="Calibri" w:hAnsi="Calibri" w:cs="Calibri"/>
+          <w:i w:val="0"/>
+          <w:iCs w:val="0"/>
+          <w:color w:val="000000"/>
+          <w:sz w:val="22"/>
+          <w:szCs w:val="24"/>
+        </w:rPr>
+        <w:t xml:space="preserve"> : </w:t>
+      </w:r>
+      <w:r>
+        <w:rPr>
+          <w:rFonts w:ascii="Calibri" w:hAnsi="Calibri" w:cs="Calibri"/>
+          <w:i w:val="0"/>
+          <w:iCs w:val="0"/>
+          <w:color w:val="000000"/>
+          <w:sz w:val="22"/>
+          <w:szCs w:val="24"/>
+        </w:rPr>
+        <w:t>Déphasage du point chaud par rapport au point haut</w:t>
+      </w:r>
+    </w:p>
+    <w:p>
+      <w:pPr>
+        <w:rPr>
+          <w:lang w:eastAsia="zh-CN"/>
+        </w:rPr>
+      </w:pPr>
+      <w:r>
+        <w:rPr>
+          <w:lang w:eastAsia="zh-CN"/>
+        </w:rPr>
+        <w:tab/>
+      </w:r>
+      <w:bookmarkStart w:id="18" w:name="_GoBack"/>
+      <w:bookmarkEnd w:id="18"/>
+    </w:p>
+    <w:p>
+      <w:pPr>
+        <w:pStyle w:val="Lgende"/>
+        <w:jc w:val="center"/>
+        <w:rPr>
+          <w:rFonts w:ascii="Calibri" w:hAnsi="Calibri" w:cs="Calibri"/>
+          <w:i w:val="0"/>
+          <w:iCs w:val="0"/>
+          <w:color w:val="000000"/>
+          <w:sz w:val="22"/>
+          <w:szCs w:val="24"/>
+        </w:rPr>
+      </w:pPr>
+    </w:p>
     <w:p>
       <w:pPr>
         <w:pStyle w:val="Titre1"/>
@@ -8677,19 +10700,16 @@
     <w:p/>
     <w:p/>
     <w:p/>
+    <w:p/>
     <w:p>
-      <w:bookmarkStart w:id="16" w:name="_GoBack"/>
-      <w:bookmarkEnd w:id="16"/>
+      <w:pPr>
+        <w:pStyle w:val="Titre1"/>
+      </w:pPr>
+      <w:r>
+        <w:t>Référence</w:t>
+      </w:r>
     </w:p>
     <w:p>
-      <w:pPr>
-        <w:pStyle w:val="Titre1"/>
-      </w:pPr>
-      <w:r>
-        <w:t>Référence</w:t>
-      </w:r>
-    </w:p>
-    <w:p>
       <w:r>
         <w:t>Thibaud</w:t>
       </w:r>
@@ -8698,7 +10718,7 @@
       </w:r>
     </w:p>
     <w:sectPr>
-      <w:footerReference w:type="default" r:id="rId27"/>
+      <w:footerReference w:type="default" r:id="rId34"/>
       <w:pgSz w:w="11906" w:h="16838"/>
       <w:pgMar w:top="1417" w:right="1417" w:bottom="1417" w:left="1417" w:header="708" w:footer="708" w:gutter="0"/>
       <w:cols w:space="708"/>
@@ -8709,7 +10729,7 @@
 </file>
 
 <file path=word/endnotes.xml><?xml version="1.0" encoding="utf-8"?>
-<w:endnotes xmlns:wpc="http://schemas.microsoft.com/office/word/2010/wordprocessingCanvas" xmlns:cx="http://schemas.microsoft.com/office/drawing/2014/chartex" xmlns:cx1="http://schemas.microsoft.com/office/drawing/2015/9/8/chartex" xmlns:mc="http://schemas.openxmlformats.org/markup-compatibility/2006" xmlns:o="urn:schemas-microsoft-com:office:office" xmlns:r="http://schemas.openxmlformats.org/officeDocument/2006/relationships" xmlns:m="http://schemas.openxmlformats.org/officeDocument/2006/math" xmlns:v="urn:schemas-microsoft-com:vml" xmlns:wp14="http://schemas.microsoft.com/office/word/2010/wordprocessingDrawing" xmlns:wp="http://schemas.openxmlformats.org/drawingml/2006/wordprocessingDrawing" xmlns:w10="urn:schemas-microsoft-com:office:word" xmlns:w="http://schemas.openxmlformats.org/wordprocessingml/2006/main" xmlns:w14="http://schemas.microsoft.com/office/word/2010/wordml" xmlns:w15="http://schemas.microsoft.com/office/word/2012/wordml" xmlns:w16se="http://schemas.microsoft.com/office/word/2015/wordml/symex" xmlns:wpg="http://schemas.microsoft.com/office/word/2010/wordprocessingGroup" xmlns:wpi="http://schemas.microsoft.com/office/word/2010/wordprocessingInk" xmlns:wne="http://schemas.microsoft.com/office/word/2006/wordml" xmlns:wps="http://schemas.microsoft.com/office/word/2010/wordprocessingShape" mc:Ignorable="w14 w15 w16se wp14">
+<w:endnotes xmlns:wpc="http://schemas.microsoft.com/office/word/2010/wordprocessingCanvas" xmlns:mc="http://schemas.openxmlformats.org/markup-compatibility/2006" xmlns:o="urn:schemas-microsoft-com:office:office" xmlns:r="http://schemas.openxmlformats.org/officeDocument/2006/relationships" xmlns:m="http://schemas.openxmlformats.org/officeDocument/2006/math" xmlns:v="urn:schemas-microsoft-com:vml" xmlns:wp14="http://schemas.microsoft.com/office/word/2010/wordprocessingDrawing" xmlns:wp="http://schemas.openxmlformats.org/drawingml/2006/wordprocessingDrawing" xmlns:w10="urn:schemas-microsoft-com:office:word" xmlns:w="http://schemas.openxmlformats.org/wordprocessingml/2006/main" xmlns:w14="http://schemas.microsoft.com/office/word/2010/wordml" xmlns:w15="http://schemas.microsoft.com/office/word/2012/wordml" xmlns:wpg="http://schemas.microsoft.com/office/word/2010/wordprocessingGroup" xmlns:wpi="http://schemas.microsoft.com/office/word/2010/wordprocessingInk" xmlns:wne="http://schemas.microsoft.com/office/word/2006/wordml" xmlns:wps="http://schemas.microsoft.com/office/word/2010/wordprocessingShape" mc:Ignorable="w14 w15 wp14">
   <w:endnote w:type="separator" w:id="-1">
     <w:p>
       <w:r>
@@ -8728,7 +10748,7 @@
 </file>
 
 <file path=word/footer1.xml><?xml version="1.0" encoding="utf-8"?>
-<w:ftr xmlns:wpc="http://schemas.microsoft.com/office/word/2010/wordprocessingCanvas" xmlns:cx="http://schemas.microsoft.com/office/drawing/2014/chartex" xmlns:cx1="http://schemas.microsoft.com/office/drawing/2015/9/8/chartex" xmlns:mc="http://schemas.openxmlformats.org/markup-compatibility/2006" xmlns:o="urn:schemas-microsoft-com:office:office" xmlns:r="http://schemas.openxmlformats.org/officeDocument/2006/relationships" xmlns:m="http://schemas.openxmlformats.org/officeDocument/2006/math" xmlns:v="urn:schemas-microsoft-com:vml" xmlns:wp14="http://schemas.microsoft.com/office/word/2010/wordprocessingDrawing" xmlns:wp="http://schemas.openxmlformats.org/drawingml/2006/wordprocessingDrawing" xmlns:w10="urn:schemas-microsoft-com:office:word" xmlns:w="http://schemas.openxmlformats.org/wordprocessingml/2006/main" xmlns:w14="http://schemas.microsoft.com/office/word/2010/wordml" xmlns:w15="http://schemas.microsoft.com/office/word/2012/wordml" xmlns:w16se="http://schemas.microsoft.com/office/word/2015/wordml/symex" xmlns:wpg="http://schemas.microsoft.com/office/word/2010/wordprocessingGroup" xmlns:wpi="http://schemas.microsoft.com/office/word/2010/wordprocessingInk" xmlns:wne="http://schemas.microsoft.com/office/word/2006/wordml" xmlns:wps="http://schemas.microsoft.com/office/word/2010/wordprocessingShape" mc:Ignorable="w14 w15 w16se wp14">
+<w:ftr xmlns:wpc="http://schemas.microsoft.com/office/word/2010/wordprocessingCanvas" xmlns:mc="http://schemas.openxmlformats.org/markup-compatibility/2006" xmlns:o="urn:schemas-microsoft-com:office:office" xmlns:r="http://schemas.openxmlformats.org/officeDocument/2006/relationships" xmlns:m="http://schemas.openxmlformats.org/officeDocument/2006/math" xmlns:v="urn:schemas-microsoft-com:vml" xmlns:wp14="http://schemas.microsoft.com/office/word/2010/wordprocessingDrawing" xmlns:wp="http://schemas.openxmlformats.org/drawingml/2006/wordprocessingDrawing" xmlns:w10="urn:schemas-microsoft-com:office:word" xmlns:w="http://schemas.openxmlformats.org/wordprocessingml/2006/main" xmlns:w14="http://schemas.microsoft.com/office/word/2010/wordml" xmlns:w15="http://schemas.microsoft.com/office/word/2012/wordml" xmlns:wpg="http://schemas.microsoft.com/office/word/2010/wordprocessingGroup" xmlns:wpi="http://schemas.microsoft.com/office/word/2010/wordprocessingInk" xmlns:wne="http://schemas.microsoft.com/office/word/2006/wordml" xmlns:wps="http://schemas.microsoft.com/office/word/2010/wordprocessingShape" mc:Ignorable="w14 w15 wp14">
   <w:sdt>
     <w:sdtPr>
       <w:id w:val="-2021302581"/>
@@ -8737,7 +10757,6 @@
         <w:docPartUnique/>
       </w:docPartObj>
     </w:sdtPr>
-    <w:sdtEndPr/>
     <w:sdtContent>
       <w:p>
         <w:pPr>
@@ -8757,7 +10776,7 @@
           <w:rPr>
             <w:noProof/>
           </w:rPr>
-          <w:t>12</w:t>
+          <w:t>15</w:t>
         </w:r>
         <w:r>
           <w:fldChar w:fldCharType="end"/>
@@ -8774,7 +10793,7 @@
 </file>
 
 <file path=word/footnotes.xml><?xml version="1.0" encoding="utf-8"?>
-<w:footnotes xmlns:wpc="http://schemas.microsoft.com/office/word/2010/wordprocessingCanvas" xmlns:cx="http://schemas.microsoft.com/office/drawing/2014/chartex" xmlns:cx1="http://schemas.microsoft.com/office/drawing/2015/9/8/chartex" xmlns:mc="http://schemas.openxmlformats.org/markup-compatibility/2006" xmlns:o="urn:schemas-microsoft-com:office:office" xmlns:r="http://schemas.openxmlformats.org/officeDocument/2006/relationships" xmlns:m="http://schemas.openxmlformats.org/officeDocument/2006/math" xmlns:v="urn:schemas-microsoft-com:vml" xmlns:wp14="http://schemas.microsoft.com/office/word/2010/wordprocessingDrawing" xmlns:wp="http://schemas.openxmlformats.org/drawingml/2006/wordprocessingDrawing" xmlns:w10="urn:schemas-microsoft-com:office:word" xmlns:w="http://schemas.openxmlformats.org/wordprocessingml/2006/main" xmlns:w14="http://schemas.microsoft.com/office/word/2010/wordml" xmlns:w15="http://schemas.microsoft.com/office/word/2012/wordml" xmlns:w16se="http://schemas.microsoft.com/office/word/2015/wordml/symex" xmlns:wpg="http://schemas.microsoft.com/office/word/2010/wordprocessingGroup" xmlns:wpi="http://schemas.microsoft.com/office/word/2010/wordprocessingInk" xmlns:wne="http://schemas.microsoft.com/office/word/2006/wordml" xmlns:wps="http://schemas.microsoft.com/office/word/2010/wordprocessingShape" mc:Ignorable="w14 w15 w16se wp14">
+<w:footnotes xmlns:wpc="http://schemas.microsoft.com/office/word/2010/wordprocessingCanvas" xmlns:mc="http://schemas.openxmlformats.org/markup-compatibility/2006" xmlns:o="urn:schemas-microsoft-com:office:office" xmlns:r="http://schemas.openxmlformats.org/officeDocument/2006/relationships" xmlns:m="http://schemas.openxmlformats.org/officeDocument/2006/math" xmlns:v="urn:schemas-microsoft-com:vml" xmlns:wp14="http://schemas.microsoft.com/office/word/2010/wordprocessingDrawing" xmlns:wp="http://schemas.openxmlformats.org/drawingml/2006/wordprocessingDrawing" xmlns:w10="urn:schemas-microsoft-com:office:word" xmlns:w="http://schemas.openxmlformats.org/wordprocessingml/2006/main" xmlns:w14="http://schemas.microsoft.com/office/word/2010/wordml" xmlns:w15="http://schemas.microsoft.com/office/word/2012/wordml" xmlns:wpg="http://schemas.microsoft.com/office/word/2010/wordprocessingGroup" xmlns:wpi="http://schemas.microsoft.com/office/word/2010/wordprocessingInk" xmlns:wne="http://schemas.microsoft.com/office/word/2006/wordml" xmlns:wps="http://schemas.microsoft.com/office/word/2010/wordprocessingShape" mc:Ignorable="w14 w15 wp14">
   <w:footnote w:type="separator" w:id="-1">
     <w:p>
       <w:r>
@@ -8793,7 +10812,7 @@
 </file>
 
 <file path=word/numbering.xml><?xml version="1.0" encoding="utf-8"?>
-<w:numbering xmlns:wpc="http://schemas.microsoft.com/office/word/2010/wordprocessingCanvas" xmlns:cx="http://schemas.microsoft.com/office/drawing/2014/chartex" xmlns:cx1="http://schemas.microsoft.com/office/drawing/2015/9/8/chartex" xmlns:mc="http://schemas.openxmlformats.org/markup-compatibility/2006" xmlns:o="urn:schemas-microsoft-com:office:office" xmlns:r="http://schemas.openxmlformats.org/officeDocument/2006/relationships" xmlns:m="http://schemas.openxmlformats.org/officeDocument/2006/math" xmlns:v="urn:schemas-microsoft-com:vml" xmlns:wp14="http://schemas.microsoft.com/office/word/2010/wordprocessingDrawing" xmlns:wp="http://schemas.openxmlformats.org/drawingml/2006/wordprocessingDrawing" xmlns:w10="urn:schemas-microsoft-com:office:word" xmlns:w="http://schemas.openxmlformats.org/wordprocessingml/2006/main" xmlns:w14="http://schemas.microsoft.com/office/word/2010/wordml" xmlns:w15="http://schemas.microsoft.com/office/word/2012/wordml" xmlns:w16se="http://schemas.microsoft.com/office/word/2015/wordml/symex" xmlns:wpg="http://schemas.microsoft.com/office/word/2010/wordprocessingGroup" xmlns:wpi="http://schemas.microsoft.com/office/word/2010/wordprocessingInk" xmlns:wne="http://schemas.microsoft.com/office/word/2006/wordml" xmlns:wps="http://schemas.microsoft.com/office/word/2010/wordprocessingShape" mc:Ignorable="w14 w15 w16se wp14">
+<w:numbering xmlns:wpc="http://schemas.microsoft.com/office/word/2010/wordprocessingCanvas" xmlns:mc="http://schemas.openxmlformats.org/markup-compatibility/2006" xmlns:o="urn:schemas-microsoft-com:office:office" xmlns:r="http://schemas.openxmlformats.org/officeDocument/2006/relationships" xmlns:m="http://schemas.openxmlformats.org/officeDocument/2006/math" xmlns:v="urn:schemas-microsoft-com:vml" xmlns:wp14="http://schemas.microsoft.com/office/word/2010/wordprocessingDrawing" xmlns:wp="http://schemas.openxmlformats.org/drawingml/2006/wordprocessingDrawing" xmlns:w10="urn:schemas-microsoft-com:office:word" xmlns:w="http://schemas.openxmlformats.org/wordprocessingml/2006/main" xmlns:w14="http://schemas.microsoft.com/office/word/2010/wordml" xmlns:w15="http://schemas.microsoft.com/office/word/2012/wordml" xmlns:wpg="http://schemas.microsoft.com/office/word/2010/wordprocessingGroup" xmlns:wpi="http://schemas.microsoft.com/office/word/2010/wordprocessingInk" xmlns:wne="http://schemas.microsoft.com/office/word/2006/wordml" xmlns:wps="http://schemas.microsoft.com/office/word/2010/wordprocessingShape" mc:Ignorable="w14 w15 wp14">
   <w:abstractNum w:abstractNumId="0" w15:restartNumberingAfterBreak="0">
     <w:nsid w:val="FFFFFFFB"/>
     <w:multiLevelType w:val="multilevel"/>
@@ -9298,15 +11317,18 @@
 </file>
 
 <file path=word/people.xml><?xml version="1.0" encoding="utf-8"?>
-<w15:people xmlns:wpc="http://schemas.microsoft.com/office/word/2010/wordprocessingCanvas" xmlns:cx="http://schemas.microsoft.com/office/drawing/2014/chartex" xmlns:cx1="http://schemas.microsoft.com/office/drawing/2015/9/8/chartex" xmlns:mc="http://schemas.openxmlformats.org/markup-compatibility/2006" xmlns:o="urn:schemas-microsoft-com:office:office" xmlns:r="http://schemas.openxmlformats.org/officeDocument/2006/relationships" xmlns:m="http://schemas.openxmlformats.org/officeDocument/2006/math" xmlns:v="urn:schemas-microsoft-com:vml" xmlns:wp14="http://schemas.microsoft.com/office/word/2010/wordprocessingDrawing" xmlns:wp="http://schemas.openxmlformats.org/drawingml/2006/wordprocessingDrawing" xmlns:w10="urn:schemas-microsoft-com:office:word" xmlns:w="http://schemas.openxmlformats.org/wordprocessingml/2006/main" xmlns:w14="http://schemas.microsoft.com/office/word/2010/wordml" xmlns:w15="http://schemas.microsoft.com/office/word/2012/wordml" xmlns:w16se="http://schemas.microsoft.com/office/word/2015/wordml/symex" xmlns:wpg="http://schemas.microsoft.com/office/word/2010/wordprocessingGroup" xmlns:wpi="http://schemas.microsoft.com/office/word/2010/wordprocessingInk" xmlns:wne="http://schemas.microsoft.com/office/word/2006/wordml" xmlns:wps="http://schemas.microsoft.com/office/word/2010/wordprocessingShape" mc:Ignorable="w14 w15 w16se wp14">
+<w15:people xmlns:wpc="http://schemas.microsoft.com/office/word/2010/wordprocessingCanvas" xmlns:mc="http://schemas.openxmlformats.org/markup-compatibility/2006" xmlns:o="urn:schemas-microsoft-com:office:office" xmlns:r="http://schemas.openxmlformats.org/officeDocument/2006/relationships" xmlns:m="http://schemas.openxmlformats.org/officeDocument/2006/math" xmlns:v="urn:schemas-microsoft-com:vml" xmlns:wp14="http://schemas.microsoft.com/office/word/2010/wordprocessingDrawing" xmlns:wp="http://schemas.openxmlformats.org/drawingml/2006/wordprocessingDrawing" xmlns:w10="urn:schemas-microsoft-com:office:word" xmlns:w="http://schemas.openxmlformats.org/wordprocessingml/2006/main" xmlns:w14="http://schemas.microsoft.com/office/word/2010/wordml" xmlns:w15="http://schemas.microsoft.com/office/word/2012/wordml" xmlns:wpg="http://schemas.microsoft.com/office/word/2010/wordprocessingGroup" xmlns:wpi="http://schemas.microsoft.com/office/word/2010/wordprocessingInk" xmlns:wne="http://schemas.microsoft.com/office/word/2006/wordml" xmlns:wps="http://schemas.microsoft.com/office/word/2010/wordprocessingShape" mc:Ignorable="w14 w15 wp14">
   <w15:person w15:author="ZhangSilun">
     <w15:presenceInfo w15:providerId="None" w15:userId="ZhangSilun"/>
+  </w15:person>
+  <w15:person w15:author="ZHANG Silun">
+    <w15:presenceInfo w15:providerId="AD" w15:userId="S-1-5-21-2415383333-406384120-3540199839-759732"/>
   </w15:person>
 </w15:people>
 </file>
 
 <file path=word/styles.xml><?xml version="1.0" encoding="utf-8"?>
-<w:styles xmlns:mc="http://schemas.openxmlformats.org/markup-compatibility/2006" xmlns:r="http://schemas.openxmlformats.org/officeDocument/2006/relationships" xmlns:w="http://schemas.openxmlformats.org/wordprocessingml/2006/main" xmlns:w14="http://schemas.microsoft.com/office/word/2010/wordml" xmlns:w15="http://schemas.microsoft.com/office/word/2012/wordml" xmlns:w16se="http://schemas.microsoft.com/office/word/2015/wordml/symex" mc:Ignorable="w14 w15 w16se">
+<w:styles xmlns:mc="http://schemas.openxmlformats.org/markup-compatibility/2006" xmlns:r="http://schemas.openxmlformats.org/officeDocument/2006/relationships" xmlns:w="http://schemas.openxmlformats.org/wordprocessingml/2006/main" xmlns:w14="http://schemas.microsoft.com/office/word/2010/wordml" xmlns:w15="http://schemas.microsoft.com/office/word/2012/wordml" mc:Ignorable="w14 w15">
   <w:docDefaults>
     <w:rPrDefault>
       <w:rPr>
@@ -10670,6 +12692,580 @@
 </w:styles>
 </file>
 
+<file path=word/glossary/document.xml><?xml version="1.0" encoding="utf-8"?>
+<w:glossaryDocument xmlns:wpc="http://schemas.microsoft.com/office/word/2010/wordprocessingCanvas" xmlns:mc="http://schemas.openxmlformats.org/markup-compatibility/2006" xmlns:o="urn:schemas-microsoft-com:office:office" xmlns:r="http://schemas.openxmlformats.org/officeDocument/2006/relationships" xmlns:m="http://schemas.openxmlformats.org/officeDocument/2006/math" xmlns:v="urn:schemas-microsoft-com:vml" xmlns:wp14="http://schemas.microsoft.com/office/word/2010/wordprocessingDrawing" xmlns:wp="http://schemas.openxmlformats.org/drawingml/2006/wordprocessingDrawing" xmlns:w10="urn:schemas-microsoft-com:office:word" xmlns:w="http://schemas.openxmlformats.org/wordprocessingml/2006/main" xmlns:w14="http://schemas.microsoft.com/office/word/2010/wordml" xmlns:w15="http://schemas.microsoft.com/office/word/2012/wordml" xmlns:wpg="http://schemas.microsoft.com/office/word/2010/wordprocessingGroup" xmlns:wpi="http://schemas.microsoft.com/office/word/2010/wordprocessingInk" xmlns:wne="http://schemas.microsoft.com/office/word/2006/wordml" xmlns:wps="http://schemas.microsoft.com/office/word/2010/wordprocessingShape" mc:Ignorable="w14 w15 wp14"/>
+</file>
+
+<file path=word/glossary/fontTable.xml><?xml version="1.0" encoding="utf-8"?>
+<w:fonts xmlns:mc="http://schemas.openxmlformats.org/markup-compatibility/2006" xmlns:r="http://schemas.openxmlformats.org/officeDocument/2006/relationships" xmlns:w="http://schemas.openxmlformats.org/wordprocessingml/2006/main" xmlns:w14="http://schemas.microsoft.com/office/word/2010/wordml" xmlns:w15="http://schemas.microsoft.com/office/word/2012/wordml" mc:Ignorable="w14 w15">
+  <w:font w:name="Times New Roman">
+    <w:panose1 w:val="02020603050405020304"/>
+    <w:charset w:val="00"/>
+    <w:family w:val="roman"/>
+    <w:pitch w:val="variable"/>
+    <w:sig w:usb0="E0002EFF" w:usb1="C0007843" w:usb2="00000009" w:usb3="00000000" w:csb0="000001FF" w:csb1="00000000"/>
+  </w:font>
+  <w:font w:name="Symbol">
+    <w:panose1 w:val="05050102010706020507"/>
+    <w:charset w:val="02"/>
+    <w:family w:val="roman"/>
+    <w:pitch w:val="variable"/>
+    <w:sig w:usb0="00000000" w:usb1="10000000" w:usb2="00000000" w:usb3="00000000" w:csb0="80000000" w:csb1="00000000"/>
+  </w:font>
+  <w:font w:name="Courier New">
+    <w:panose1 w:val="02070309020205020404"/>
+    <w:charset w:val="00"/>
+    <w:family w:val="modern"/>
+    <w:pitch w:val="fixed"/>
+    <w:sig w:usb0="E0002AFF" w:usb1="C0007843" w:usb2="00000009" w:usb3="00000000" w:csb0="000001FF" w:csb1="00000000"/>
+  </w:font>
+  <w:font w:name="Wingdings">
+    <w:panose1 w:val="05000000000000000000"/>
+    <w:charset w:val="02"/>
+    <w:family w:val="auto"/>
+    <w:pitch w:val="variable"/>
+    <w:sig w:usb0="00000000" w:usb1="10000000" w:usb2="00000000" w:usb3="00000000" w:csb0="80000000" w:csb1="00000000"/>
+  </w:font>
+  <w:font w:name="Calibri">
+    <w:panose1 w:val="020F0502020204030204"/>
+    <w:charset w:val="00"/>
+    <w:family w:val="swiss"/>
+    <w:pitch w:val="variable"/>
+    <w:sig w:usb0="E00002FF" w:usb1="4000ACFF" w:usb2="00000001" w:usb3="00000000" w:csb0="0000019F" w:csb1="00000000"/>
+  </w:font>
+  <w:font w:name="SimSun">
+    <w:altName w:val="宋体"/>
+    <w:panose1 w:val="02010600030101010101"/>
+    <w:charset w:val="86"/>
+    <w:family w:val="auto"/>
+    <w:pitch w:val="variable"/>
+    <w:sig w:usb0="00000003" w:usb1="288F0000" w:usb2="00000016" w:usb3="00000000" w:csb0="00040001" w:csb1="00000000"/>
+  </w:font>
+  <w:font w:name="Palatino">
+    <w:altName w:val="Book Antiqua"/>
+    <w:charset w:val="00"/>
+    <w:family w:val="roman"/>
+    <w:pitch w:val="variable"/>
+    <w:sig w:usb0="00000003" w:usb1="00000000" w:usb2="00000000" w:usb3="00000000" w:csb0="00000001" w:csb1="00000000"/>
+  </w:font>
+  <w:font w:name="Arial">
+    <w:panose1 w:val="020B0604020202020204"/>
+    <w:charset w:val="00"/>
+    <w:family w:val="swiss"/>
+    <w:pitch w:val="variable"/>
+    <w:sig w:usb0="E0002AFF" w:usb1="C0007843" w:usb2="00000009" w:usb3="00000000" w:csb0="000001FF" w:csb1="00000000"/>
+  </w:font>
+  <w:font w:name="Segoe UI">
+    <w:panose1 w:val="020B0502040204020203"/>
+    <w:charset w:val="00"/>
+    <w:family w:val="swiss"/>
+    <w:pitch w:val="variable"/>
+    <w:sig w:usb0="E4002EFF" w:usb1="C000E47F" w:usb2="00000009" w:usb3="00000000" w:csb0="000001FF" w:csb1="00000000"/>
+  </w:font>
+  <w:font w:name="Calibri Light">
+    <w:panose1 w:val="020F0302020204030204"/>
+    <w:charset w:val="00"/>
+    <w:family w:val="swiss"/>
+    <w:pitch w:val="variable"/>
+    <w:sig w:usb0="A00002EF" w:usb1="4000207B" w:usb2="00000000" w:usb3="00000000" w:csb0="0000019F" w:csb1="00000000"/>
+  </w:font>
+  <w:font w:name="Palatino Linotype">
+    <w:panose1 w:val="02040502050505030304"/>
+    <w:charset w:val="00"/>
+    <w:family w:val="roman"/>
+    <w:pitch w:val="variable"/>
+    <w:sig w:usb0="E0000287" w:usb1="40000013" w:usb2="00000000" w:usb3="00000000" w:csb0="0000019F" w:csb1="00000000"/>
+  </w:font>
+  <w:font w:name="Cambria Math">
+    <w:panose1 w:val="02040503050406030204"/>
+    <w:charset w:val="00"/>
+    <w:family w:val="roman"/>
+    <w:pitch w:val="variable"/>
+    <w:sig w:usb0="E00002FF" w:usb1="420024FF" w:usb2="00000000" w:usb3="00000000" w:csb0="0000019F" w:csb1="00000000"/>
+  </w:font>
+</w:fonts>
+</file>
+
+<file path=word/glossary/settings.xml><?xml version="1.0" encoding="utf-8"?>
+<w:settings xmlns:mc="http://schemas.openxmlformats.org/markup-compatibility/2006" xmlns:o="urn:schemas-microsoft-com:office:office" xmlns:r="http://schemas.openxmlformats.org/officeDocument/2006/relationships" xmlns:m="http://schemas.openxmlformats.org/officeDocument/2006/math" xmlns:v="urn:schemas-microsoft-com:vml" xmlns:w10="urn:schemas-microsoft-com:office:word" xmlns:w="http://schemas.openxmlformats.org/wordprocessingml/2006/main" xmlns:w14="http://schemas.microsoft.com/office/word/2010/wordml" xmlns:w15="http://schemas.microsoft.com/office/word/2012/wordml" xmlns:sl="http://schemas.openxmlformats.org/schemaLibrary/2006/main" mc:Ignorable="w14 w15">
+  <w:view w:val="normal"/>
+  <w:defaultTabStop w:val="708"/>
+  <w:hyphenationZone w:val="425"/>
+  <w:characterSpacingControl w:val="doNotCompress"/>
+  <w:compat>
+    <w:useFELayout/>
+    <w:compatSetting w:name="compatibilityMode" w:uri="http://schemas.microsoft.com/office/word" w:val="15"/>
+    <w:compatSetting w:name="overrideTableStyleFontSizeAndJustification" w:uri="http://schemas.microsoft.com/office/word" w:val="1"/>
+    <w:compatSetting w:name="enableOpenTypeFeatures" w:uri="http://schemas.microsoft.com/office/word" w:val="1"/>
+    <w:compatSetting w:name="doNotFlipMirrorIndents" w:uri="http://schemas.microsoft.com/office/word" w:val="1"/>
+    <w:compatSetting w:name="differentiateMultirowTableHeaders" w:uri="http://schemas.microsoft.com/office/word" w:val="1"/>
+  </w:compat>
+  <w:rsids>
+    <w:rsidRoot w:val="00B725BF"/>
+    <w:rsid w:val="00B725BF"/>
+  </w:rsids>
+  <m:mathPr>
+    <m:mathFont m:val="Cambria Math"/>
+    <m:brkBin m:val="before"/>
+    <m:brkBinSub m:val="--"/>
+    <m:smallFrac m:val="0"/>
+    <m:dispDef/>
+    <m:lMargin m:val="0"/>
+    <m:rMargin m:val="0"/>
+    <m:defJc m:val="centerGroup"/>
+    <m:wrapIndent m:val="1440"/>
+    <m:intLim m:val="subSup"/>
+    <m:naryLim m:val="undOvr"/>
+  </m:mathPr>
+  <w:themeFontLang w:val="fr-FR" w:eastAsia="zh-CN"/>
+  <w:clrSchemeMapping w:bg1="light1" w:t1="dark1" w:bg2="light2" w:t2="dark2" w:accent1="accent1" w:accent2="accent2" w:accent3="accent3" w:accent4="accent4" w:accent5="accent5" w:accent6="accent6" w:hyperlink="hyperlink" w:followedHyperlink="followedHyperlink"/>
+  <w:decimalSymbol w:val="."/>
+  <w:listSeparator w:val=";"/>
+  <w15:chartTrackingRefBased/>
+</w:settings>
+</file>
+
+<file path=word/glossary/styles.xml><?xml version="1.0" encoding="utf-8"?>
+<w:styles xmlns:mc="http://schemas.openxmlformats.org/markup-compatibility/2006" xmlns:r="http://schemas.openxmlformats.org/officeDocument/2006/relationships" xmlns:w="http://schemas.openxmlformats.org/wordprocessingml/2006/main" xmlns:w14="http://schemas.microsoft.com/office/word/2010/wordml" xmlns:w15="http://schemas.microsoft.com/office/word/2012/wordml" mc:Ignorable="w14 w15">
+  <w:docDefaults>
+    <w:rPrDefault>
+      <w:rPr>
+        <w:rFonts w:asciiTheme="minorHAnsi" w:eastAsiaTheme="minorEastAsia" w:hAnsiTheme="minorHAnsi" w:cstheme="minorBidi"/>
+        <w:sz w:val="22"/>
+        <w:szCs w:val="22"/>
+        <w:lang w:val="fr-FR" w:eastAsia="zh-CN" w:bidi="ar-SA"/>
+      </w:rPr>
+    </w:rPrDefault>
+    <w:pPrDefault>
+      <w:pPr>
+        <w:spacing w:after="160" w:line="259" w:lineRule="auto"/>
+      </w:pPr>
+    </w:pPrDefault>
+  </w:docDefaults>
+  <w:latentStyles w:defLockedState="0" w:defUIPriority="99" w:defSemiHidden="0" w:defUnhideWhenUsed="0" w:defQFormat="0" w:count="371">
+    <w:lsdException w:name="Normal" w:uiPriority="0" w:qFormat="1"/>
+    <w:lsdException w:name="heading 1" w:uiPriority="9" w:qFormat="1"/>
+    <w:lsdException w:name="heading 2" w:semiHidden="1" w:uiPriority="9" w:unhideWhenUsed="1" w:qFormat="1"/>
+    <w:lsdException w:name="heading 3" w:semiHidden="1" w:uiPriority="9" w:unhideWhenUsed="1" w:qFormat="1"/>
+    <w:lsdException w:name="heading 4" w:semiHidden="1" w:uiPriority="9" w:unhideWhenUsed="1" w:qFormat="1"/>
+    <w:lsdException w:name="heading 5" w:semiHidden="1" w:uiPriority="9" w:unhideWhenUsed="1" w:qFormat="1"/>
+    <w:lsdException w:name="heading 6" w:semiHidden="1" w:uiPriority="9" w:unhideWhenUsed="1" w:qFormat="1"/>
+    <w:lsdException w:name="heading 7" w:semiHidden="1" w:uiPriority="9" w:unhideWhenUsed="1" w:qFormat="1"/>
+    <w:lsdException w:name="heading 8" w:semiHidden="1" w:uiPriority="9" w:unhideWhenUsed="1" w:qFormat="1"/>
+    <w:lsdException w:name="heading 9" w:semiHidden="1" w:uiPriority="9" w:unhideWhenUsed="1" w:qFormat="1"/>
+    <w:lsdException w:name="index 1" w:semiHidden="1" w:unhideWhenUsed="1"/>
+    <w:lsdException w:name="index 2" w:semiHidden="1" w:unhideWhenUsed="1"/>
+    <w:lsdException w:name="index 3" w:semiHidden="1" w:unhideWhenUsed="1"/>
+    <w:lsdException w:name="index 4" w:semiHidden="1" w:unhideWhenUsed="1"/>
+    <w:lsdException w:name="index 5" w:semiHidden="1" w:unhideWhenUsed="1"/>
+    <w:lsdException w:name="index 6" w:semiHidden="1" w:unhideWhenUsed="1"/>
+    <w:lsdException w:name="index 7" w:semiHidden="1" w:unhideWhenUsed="1"/>
+    <w:lsdException w:name="index 8" w:semiHidden="1" w:unhideWhenUsed="1"/>
+    <w:lsdException w:name="index 9" w:semiHidden="1" w:unhideWhenUsed="1"/>
+    <w:lsdException w:name="toc 1" w:semiHidden="1" w:uiPriority="39" w:unhideWhenUsed="1"/>
+    <w:lsdException w:name="toc 2" w:semiHidden="1" w:uiPriority="39" w:unhideWhenUsed="1"/>
+    <w:lsdException w:name="toc 3" w:semiHidden="1" w:uiPriority="39" w:unhideWhenUsed="1"/>
+    <w:lsdException w:name="toc 4" w:semiHidden="1" w:uiPriority="39" w:unhideWhenUsed="1"/>
+    <w:lsdException w:name="toc 5" w:semiHidden="1" w:uiPriority="39" w:unhideWhenUsed="1"/>
+    <w:lsdException w:name="toc 6" w:semiHidden="1" w:uiPriority="39" w:unhideWhenUsed="1"/>
+    <w:lsdException w:name="toc 7" w:semiHidden="1" w:uiPriority="39" w:unhideWhenUsed="1"/>
+    <w:lsdException w:name="toc 8" w:semiHidden="1" w:uiPriority="39" w:unhideWhenUsed="1"/>
+    <w:lsdException w:name="toc 9" w:semiHidden="1" w:uiPriority="39" w:unhideWhenUsed="1"/>
+    <w:lsdException w:name="Normal Indent" w:semiHidden="1" w:unhideWhenUsed="1"/>
+    <w:lsdException w:name="footnote text" w:semiHidden="1" w:unhideWhenUsed="1"/>
+    <w:lsdException w:name="annotation text" w:semiHidden="1" w:unhideWhenUsed="1"/>
+    <w:lsdException w:name="header" w:semiHidden="1" w:unhideWhenUsed="1"/>
+    <w:lsdException w:name="footer" w:semiHidden="1" w:unhideWhenUsed="1"/>
+    <w:lsdException w:name="index heading" w:semiHidden="1" w:unhideWhenUsed="1"/>
+    <w:lsdException w:name="caption" w:semiHidden="1" w:uiPriority="35" w:unhideWhenUsed="1" w:qFormat="1"/>
+    <w:lsdException w:name="table of figures" w:semiHidden="1" w:unhideWhenUsed="1"/>
+    <w:lsdException w:name="envelope address" w:semiHidden="1" w:unhideWhenUsed="1"/>
+    <w:lsdException w:name="envelope return" w:semiHidden="1" w:unhideWhenUsed="1"/>
+    <w:lsdException w:name="footnote reference" w:semiHidden="1" w:unhideWhenUsed="1"/>
+    <w:lsdException w:name="annotation reference" w:semiHidden="1" w:unhideWhenUsed="1"/>
+    <w:lsdException w:name="line number" w:semiHidden="1" w:unhideWhenUsed="1"/>
+    <w:lsdException w:name="page number" w:semiHidden="1" w:unhideWhenUsed="1"/>
+    <w:lsdException w:name="endnote reference" w:semiHidden="1" w:unhideWhenUsed="1"/>
+    <w:lsdException w:name="endnote text" w:semiHidden="1" w:unhideWhenUsed="1"/>
+    <w:lsdException w:name="table of authorities" w:semiHidden="1" w:unhideWhenUsed="1"/>
+    <w:lsdException w:name="macro" w:semiHidden="1" w:unhideWhenUsed="1"/>
+    <w:lsdException w:name="toa heading" w:semiHidden="1" w:unhideWhenUsed="1"/>
+    <w:lsdException w:name="List" w:semiHidden="1" w:unhideWhenUsed="1"/>
+    <w:lsdException w:name="List Bullet" w:semiHidden="1" w:unhideWhenUsed="1"/>
+    <w:lsdException w:name="List Number" w:semiHidden="1" w:unhideWhenUsed="1"/>
+    <w:lsdException w:name="List 2" w:semiHidden="1" w:unhideWhenUsed="1"/>
+    <w:lsdException w:name="List 3" w:semiHidden="1" w:unhideWhenUsed="1"/>
+    <w:lsdException w:name="List 4" w:semiHidden="1" w:unhideWhenUsed="1"/>
+    <w:lsdException w:name="List 5" w:semiHidden="1" w:unhideWhenUsed="1"/>
+    <w:lsdException w:name="List Bullet 2" w:semiHidden="1" w:unhideWhenUsed="1"/>
+    <w:lsdException w:name="List Bullet 3" w:semiHidden="1" w:unhideWhenUsed="1"/>
+    <w:lsdException w:name="List Bullet 4" w:semiHidden="1" w:unhideWhenUsed="1"/>
+    <w:lsdException w:name="List Bullet 5" w:semiHidden="1" w:unhideWhenUsed="1"/>
+    <w:lsdException w:name="List Number 2" w:semiHidden="1" w:unhideWhenUsed="1"/>
+    <w:lsdException w:name="List Number 3" w:semiHidden="1" w:unhideWhenUsed="1"/>
+    <w:lsdException w:name="List Number 4" w:semiHidden="1" w:unhideWhenUsed="1"/>
+    <w:lsdException w:name="List Number 5" w:semiHidden="1" w:unhideWhenUsed="1"/>
+    <w:lsdException w:name="Title" w:uiPriority="10" w:qFormat="1"/>
+    <w:lsdException w:name="Closing" w:semiHidden="1" w:unhideWhenUsed="1"/>
+    <w:lsdException w:name="Signature" w:semiHidden="1" w:unhideWhenUsed="1"/>
+    <w:lsdException w:name="Default Paragraph Font" w:semiHidden="1" w:uiPriority="1" w:unhideWhenUsed="1"/>
+    <w:lsdException w:name="Body Text" w:semiHidden="1" w:unhideWhenUsed="1"/>
+    <w:lsdException w:name="Body Text Indent" w:semiHidden="1" w:unhideWhenUsed="1"/>
+    <w:lsdException w:name="List Continue" w:semiHidden="1" w:unhideWhenUsed="1"/>
+    <w:lsdException w:name="List Continue 2" w:semiHidden="1" w:unhideWhenUsed="1"/>
+    <w:lsdException w:name="List Continue 3" w:semiHidden="1" w:unhideWhenUsed="1"/>
+    <w:lsdException w:name="List Continue 4" w:semiHidden="1" w:unhideWhenUsed="1"/>
+    <w:lsdException w:name="List Continue 5" w:semiHidden="1" w:unhideWhenUsed="1"/>
+    <w:lsdException w:name="Message Header" w:semiHidden="1" w:unhideWhenUsed="1"/>
+    <w:lsdException w:name="Subtitle" w:uiPriority="11" w:qFormat="1"/>
+    <w:lsdException w:name="Salutation" w:semiHidden="1" w:unhideWhenUsed="1"/>
+    <w:lsdException w:name="Date" w:semiHidden="1" w:unhideWhenUsed="1"/>
+    <w:lsdException w:name="Body Text First Indent" w:semiHidden="1" w:unhideWhenUsed="1"/>
+    <w:lsdException w:name="Body Text First Indent 2" w:semiHidden="1" w:unhideWhenUsed="1"/>
+    <w:lsdException w:name="Note Heading" w:semiHidden="1" w:unhideWhenUsed="1"/>
+    <w:lsdException w:name="Body Text 2" w:semiHidden="1" w:unhideWhenUsed="1"/>
+    <w:lsdException w:name="Body Text 3" w:semiHidden="1" w:unhideWhenUsed="1"/>
+    <w:lsdException w:name="Body Text Indent 2" w:semiHidden="1" w:unhideWhenUsed="1"/>
+    <w:lsdException w:name="Body Text Indent 3" w:semiHidden="1" w:unhideWhenUsed="1"/>
+    <w:lsdException w:name="Block Text" w:semiHidden="1" w:unhideWhenUsed="1"/>
+    <w:lsdException w:name="Hyperlink" w:semiHidden="1" w:unhideWhenUsed="1"/>
+    <w:lsdException w:name="FollowedHyperlink" w:semiHidden="1" w:unhideWhenUsed="1"/>
+    <w:lsdException w:name="Strong" w:uiPriority="22" w:qFormat="1"/>
+    <w:lsdException w:name="Emphasis" w:uiPriority="20" w:qFormat="1"/>
+    <w:lsdException w:name="Document Map" w:semiHidden="1" w:unhideWhenUsed="1"/>
+    <w:lsdException w:name="Plain Text" w:semiHidden="1" w:unhideWhenUsed="1"/>
+    <w:lsdException w:name="E-mail Signature" w:semiHidden="1" w:unhideWhenUsed="1"/>
+    <w:lsdException w:name="HTML Top of Form" w:semiHidden="1" w:unhideWhenUsed="1"/>
+    <w:lsdException w:name="HTML Bottom of Form" w:semiHidden="1" w:unhideWhenUsed="1"/>
+    <w:lsdException w:name="Normal (Web)" w:semiHidden="1" w:unhideWhenUsed="1"/>
+    <w:lsdException w:name="HTML Acronym" w:semiHidden="1" w:unhideWhenUsed="1"/>
+    <w:lsdException w:name="HTML Address" w:semiHidden="1" w:unhideWhenUsed="1"/>
+    <w:lsdException w:name="HTML Cite" w:semiHidden="1" w:unhideWhenUsed="1"/>
+    <w:lsdException w:name="HTML Code" w:semiHidden="1" w:unhideWhenUsed="1"/>
+    <w:lsdException w:name="HTML Definition" w:semiHidden="1" w:unhideWhenUsed="1"/>
+    <w:lsdException w:name="HTML Keyboard" w:semiHidden="1" w:unhideWhenUsed="1"/>
+    <w:lsdException w:name="HTML Preformatted" w:semiHidden="1" w:unhideWhenUsed="1"/>
+    <w:lsdException w:name="HTML Sample" w:semiHidden="1" w:unhideWhenUsed="1"/>
+    <w:lsdException w:name="HTML Typewriter" w:semiHidden="1" w:unhideWhenUsed="1"/>
+    <w:lsdException w:name="HTML Variable" w:semiHidden="1" w:unhideWhenUsed="1"/>
+    <w:lsdException w:name="Normal Table" w:semiHidden="1" w:unhideWhenUsed="1"/>
+    <w:lsdException w:name="annotation subject" w:semiHidden="1" w:unhideWhenUsed="1"/>
+    <w:lsdException w:name="No List" w:semiHidden="1" w:unhideWhenUsed="1"/>
+    <w:lsdException w:name="Outline List 1" w:semiHidden="1" w:unhideWhenUsed="1"/>
+    <w:lsdException w:name="Outline List 2" w:semiHidden="1" w:unhideWhenUsed="1"/>
+    <w:lsdException w:name="Outline List 3" w:semiHidden="1" w:unhideWhenUsed="1"/>
+    <w:lsdException w:name="Table Simple 1" w:semiHidden="1" w:unhideWhenUsed="1"/>
+    <w:lsdException w:name="Table Simple 2" w:semiHidden="1" w:unhideWhenUsed="1"/>
+    <w:lsdException w:name="Table Simple 3" w:semiHidden="1" w:unhideWhenUsed="1"/>
+    <w:lsdException w:name="Table Classic 1" w:semiHidden="1" w:unhideWhenUsed="1"/>
+    <w:lsdException w:name="Table Classic 2" w:semiHidden="1" w:unhideWhenUsed="1"/>
+    <w:lsdException w:name="Table Classic 3" w:semiHidden="1" w:unhideWhenUsed="1"/>
+    <w:lsdException w:name="Table Classic 4" w:semiHidden="1" w:unhideWhenUsed="1"/>
+    <w:lsdException w:name="Table Colorful 1" w:semiHidden="1" w:unhideWhenUsed="1"/>
+    <w:lsdException w:name="Table Colorful 2" w:semiHidden="1" w:unhideWhenUsed="1"/>
+    <w:lsdException w:name="Table Colorful 3" w:semiHidden="1" w:unhideWhenUsed="1"/>
+    <w:lsdException w:name="Table Columns 1" w:semiHidden="1" w:unhideWhenUsed="1"/>
+    <w:lsdException w:name="Table Columns 2" w:semiHidden="1" w:unhideWhenUsed="1"/>
+    <w:lsdException w:name="Table Columns 3" w:semiHidden="1" w:unhideWhenUsed="1"/>
+    <w:lsdException w:name="Table Columns 4" w:semiHidden="1" w:unhideWhenUsed="1"/>
+    <w:lsdException w:name="Table Columns 5" w:semiHidden="1" w:unhideWhenUsed="1"/>
+    <w:lsdException w:name="Table Grid 1" w:semiHidden="1" w:unhideWhenUsed="1"/>
+    <w:lsdException w:name="Table Grid 2" w:semiHidden="1" w:unhideWhenUsed="1"/>
+    <w:lsdException w:name="Table Grid 3" w:semiHidden="1" w:unhideWhenUsed="1"/>
+    <w:lsdException w:name="Table Grid 4" w:semiHidden="1" w:unhideWhenUsed="1"/>
+    <w:lsdException w:name="Table Grid 5" w:semiHidden="1" w:unhideWhenUsed="1"/>
+    <w:lsdException w:name="Table Grid 6" w:semiHidden="1" w:unhideWhenUsed="1"/>
+    <w:lsdException w:name="Table Grid 7" w:semiHidden="1" w:unhideWhenUsed="1"/>
+    <w:lsdException w:name="Table Grid 8" w:semiHidden="1" w:unhideWhenUsed="1"/>
+    <w:lsdException w:name="Table List 1" w:semiHidden="1" w:unhideWhenUsed="1"/>
+    <w:lsdException w:name="Table List 2" w:semiHidden="1" w:unhideWhenUsed="1"/>
+    <w:lsdException w:name="Table List 3" w:semiHidden="1" w:unhideWhenUsed="1"/>
+    <w:lsdException w:name="Table List 4" w:semiHidden="1" w:unhideWhenUsed="1"/>
+    <w:lsdException w:name="Table List 5" w:semiHidden="1" w:unhideWhenUsed="1"/>
+    <w:lsdException w:name="Table List 6" w:semiHidden="1" w:unhideWhenUsed="1"/>
+    <w:lsdException w:name="Table List 7" w:semiHidden="1" w:unhideWhenUsed="1"/>
+    <w:lsdException w:name="Table List 8" w:semiHidden="1" w:unhideWhenUsed="1"/>
+    <w:lsdException w:name="Table 3D effects 1" w:semiHidden="1" w:unhideWhenUsed="1"/>
+    <w:lsdException w:name="Table 3D effects 2" w:semiHidden="1" w:unhideWhenUsed="1"/>
+    <w:lsdException w:name="Table 3D effects 3" w:semiHidden="1" w:unhideWhenUsed="1"/>
+    <w:lsdException w:name="Table Contemporary" w:semiHidden="1" w:unhideWhenUsed="1"/>
+    <w:lsdException w:name="Table Elegant" w:semiHidden="1" w:unhideWhenUsed="1"/>
+    <w:lsdException w:name="Table Professional" w:semiHidden="1" w:unhideWhenUsed="1"/>
+    <w:lsdException w:name="Table Subtle 1" w:semiHidden="1" w:unhideWhenUsed="1"/>
+    <w:lsdException w:name="Table Subtle 2" w:semiHidden="1" w:unhideWhenUsed="1"/>
+    <w:lsdException w:name="Table Web 1" w:semiHidden="1" w:unhideWhenUsed="1"/>
+    <w:lsdException w:name="Table Web 2" w:semiHidden="1" w:unhideWhenUsed="1"/>
+    <w:lsdException w:name="Table Web 3" w:semiHidden="1" w:unhideWhenUsed="1"/>
+    <w:lsdException w:name="Balloon Text" w:semiHidden="1" w:unhideWhenUsed="1"/>
+    <w:lsdException w:name="Table Grid" w:uiPriority="39"/>
+    <w:lsdException w:name="Table Theme" w:semiHidden="1" w:unhideWhenUsed="1"/>
+    <w:lsdException w:name="Placeholder Text" w:semiHidden="1"/>
+    <w:lsdException w:name="No Spacing" w:uiPriority="1" w:qFormat="1"/>
+    <w:lsdException w:name="Light Shading" w:uiPriority="60"/>
+    <w:lsdException w:name="Light List" w:uiPriority="61"/>
+    <w:lsdException w:name="Light Grid" w:uiPriority="62"/>
+    <w:lsdException w:name="Medium Shading 1" w:uiPriority="63"/>
+    <w:lsdException w:name="Medium Shading 2" w:uiPriority="64"/>
+    <w:lsdException w:name="Medium List 1" w:uiPriority="65"/>
+    <w:lsdException w:name="Medium List 2" w:uiPriority="66"/>
+    <w:lsdException w:name="Medium Grid 1" w:uiPriority="67"/>
+    <w:lsdException w:name="Medium Grid 2" w:uiPriority="68"/>
+    <w:lsdException w:name="Medium Grid 3" w:uiPriority="69"/>
+    <w:lsdException w:name="Dark List" w:uiPriority="70"/>
+    <w:lsdException w:name="Colorful Shading" w:uiPriority="71"/>
+    <w:lsdException w:name="Colorful List" w:uiPriority="72"/>
+    <w:lsdException w:name="Colorful Grid" w:uiPriority="73"/>
+    <w:lsdException w:name="Light Shading Accent 1" w:uiPriority="60"/>
+    <w:lsdException w:name="Light List Accent 1" w:uiPriority="61"/>
+    <w:lsdException w:name="Light Grid Accent 1" w:uiPriority="62"/>
+    <w:lsdException w:name="Medium Shading 1 Accent 1" w:uiPriority="63"/>
+    <w:lsdException w:name="Medium Shading 2 Accent 1" w:uiPriority="64"/>
+    <w:lsdException w:name="Medium List 1 Accent 1" w:uiPriority="65"/>
+    <w:lsdException w:name="Revision" w:semiHidden="1"/>
+    <w:lsdException w:name="List Paragraph" w:uiPriority="34" w:qFormat="1"/>
+    <w:lsdException w:name="Quote" w:uiPriority="29" w:qFormat="1"/>
+    <w:lsdException w:name="Intense Quote" w:uiPriority="30" w:qFormat="1"/>
+    <w:lsdException w:name="Medium List 2 Accent 1" w:uiPriority="66"/>
+    <w:lsdException w:name="Medium Grid 1 Accent 1" w:uiPriority="67"/>
+    <w:lsdException w:name="Medium Grid 2 Accent 1" w:uiPriority="68"/>
+    <w:lsdException w:name="Medium Grid 3 Accent 1" w:uiPriority="69"/>
+    <w:lsdException w:name="Dark List Accent 1" w:uiPriority="70"/>
+    <w:lsdException w:name="Colorful Shading Accent 1" w:uiPriority="71"/>
+    <w:lsdException w:name="Colorful List Accent 1" w:uiPriority="72"/>
+    <w:lsdException w:name="Colorful Grid Accent 1" w:uiPriority="73"/>
+    <w:lsdException w:name="Light Shading Accent 2" w:uiPriority="60"/>
+    <w:lsdException w:name="Light List Accent 2" w:uiPriority="61"/>
+    <w:lsdException w:name="Light Grid Accent 2" w:uiPriority="62"/>
+    <w:lsdException w:name="Medium Shading 1 Accent 2" w:uiPriority="63"/>
+    <w:lsdException w:name="Medium Shading 2 Accent 2" w:uiPriority="64"/>
+    <w:lsdException w:name="Medium List 1 Accent 2" w:uiPriority="65"/>
+    <w:lsdException w:name="Medium List 2 Accent 2" w:uiPriority="66"/>
+    <w:lsdException w:name="Medium Grid 1 Accent 2" w:uiPriority="67"/>
+    <w:lsdException w:name="Medium Grid 2 Accent 2" w:uiPriority="68"/>
+    <w:lsdException w:name="Medium Grid 3 Accent 2" w:uiPriority="69"/>
+    <w:lsdException w:name="Dark List Accent 2" w:uiPriority="70"/>
+    <w:lsdException w:name="Colorful Shading Accent 2" w:uiPriority="71"/>
+    <w:lsdException w:name="Colorful List Accent 2" w:uiPriority="72"/>
+    <w:lsdException w:name="Colorful Grid Accent 2" w:uiPriority="73"/>
+    <w:lsdException w:name="Light Shading Accent 3" w:uiPriority="60"/>
+    <w:lsdException w:name="Light List Accent 3" w:uiPriority="61"/>
+    <w:lsdException w:name="Light Grid Accent 3" w:uiPriority="62"/>
+    <w:lsdException w:name="Medium Shading 1 Accent 3" w:uiPriority="63"/>
+    <w:lsdException w:name="Medium Shading 2 Accent 3" w:uiPriority="64"/>
+    <w:lsdException w:name="Medium List 1 Accent 3" w:uiPriority="65"/>
+    <w:lsdException w:name="Medium List 2 Accent 3" w:uiPriority="66"/>
+    <w:lsdException w:name="Medium Grid 1 Accent 3" w:uiPriority="67"/>
+    <w:lsdException w:name="Medium Grid 2 Accent 3" w:uiPriority="68"/>
+    <w:lsdException w:name="Medium Grid 3 Accent 3" w:uiPriority="69"/>
+    <w:lsdException w:name="Dark List Accent 3" w:uiPriority="70"/>
+    <w:lsdException w:name="Colorful Shading Accent 3" w:uiPriority="71"/>
+    <w:lsdException w:name="Colorful List Accent 3" w:uiPriority="72"/>
+    <w:lsdException w:name="Colorful Grid Accent 3" w:uiPriority="73"/>
+    <w:lsdException w:name="Light Shading Accent 4" w:uiPriority="60"/>
+    <w:lsdException w:name="Light List Accent 4" w:uiPriority="61"/>
+    <w:lsdException w:name="Light Grid Accent 4" w:uiPriority="62"/>
+    <w:lsdException w:name="Medium Shading 1 Accent 4" w:uiPriority="63"/>
+    <w:lsdException w:name="Medium Shading 2 Accent 4" w:uiPriority="64"/>
+    <w:lsdException w:name="Medium List 1 Accent 4" w:uiPriority="65"/>
+    <w:lsdException w:name="Medium List 2 Accent 4" w:uiPriority="66"/>
+    <w:lsdException w:name="Medium Grid 1 Accent 4" w:uiPriority="67"/>
+    <w:lsdException w:name="Medium Grid 2 Accent 4" w:uiPriority="68"/>
+    <w:lsdException w:name="Medium Grid 3 Accent 4" w:uiPriority="69"/>
+    <w:lsdException w:name="Dark List Accent 4" w:uiPriority="70"/>
+    <w:lsdException w:name="Colorful Shading Accent 4" w:uiPriority="71"/>
+    <w:lsdException w:name="Colorful List Accent 4" w:uiPriority="72"/>
+    <w:lsdException w:name="Colorful Grid Accent 4" w:uiPriority="73"/>
+    <w:lsdException w:name="Light Shading Accent 5" w:uiPriority="60"/>
+    <w:lsdException w:name="Light List Accent 5" w:uiPriority="61"/>
+    <w:lsdException w:name="Light Grid Accent 5" w:uiPriority="62"/>
+    <w:lsdException w:name="Medium Shading 1 Accent 5" w:uiPriority="63"/>
+    <w:lsdException w:name="Medium Shading 2 Accent 5" w:uiPriority="64"/>
+    <w:lsdException w:name="Medium List 1 Accent 5" w:uiPriority="65"/>
+    <w:lsdException w:name="Medium List 2 Accent 5" w:uiPriority="66"/>
+    <w:lsdException w:name="Medium Grid 1 Accent 5" w:uiPriority="67"/>
+    <w:lsdException w:name="Medium Grid 2 Accent 5" w:uiPriority="68"/>
+    <w:lsdException w:name="Medium Grid 3 Accent 5" w:uiPriority="69"/>
+    <w:lsdException w:name="Dark List Accent 5" w:uiPriority="70"/>
+    <w:lsdException w:name="Colorful Shading Accent 5" w:uiPriority="71"/>
+    <w:lsdException w:name="Colorful List Accent 5" w:uiPriority="72"/>
+    <w:lsdException w:name="Colorful Grid Accent 5" w:uiPriority="73"/>
+    <w:lsdException w:name="Light Shading Accent 6" w:uiPriority="60"/>
+    <w:lsdException w:name="Light List Accent 6" w:uiPriority="61"/>
+    <w:lsdException w:name="Light Grid Accent 6" w:uiPriority="62"/>
+    <w:lsdException w:name="Medium Shading 1 Accent 6" w:uiPriority="63"/>
+    <w:lsdException w:name="Medium Shading 2 Accent 6" w:uiPriority="64"/>
+    <w:lsdException w:name="Medium List 1 Accent 6" w:uiPriority="65"/>
+    <w:lsdException w:name="Medium List 2 Accent 6" w:uiPriority="66"/>
+    <w:lsdException w:name="Medium Grid 1 Accent 6" w:uiPriority="67"/>
+    <w:lsdException w:name="Medium Grid 2 Accent 6" w:uiPriority="68"/>
+    <w:lsdException w:name="Medium Grid 3 Accent 6" w:uiPriority="69"/>
+    <w:lsdException w:name="Dark List Accent 6" w:uiPriority="70"/>
+    <w:lsdException w:name="Colorful Shading Accent 6" w:uiPriority="71"/>
+    <w:lsdException w:name="Colorful List Accent 6" w:uiPriority="72"/>
+    <w:lsdException w:name="Colorful Grid Accent 6" w:uiPriority="73"/>
+    <w:lsdException w:name="Subtle Emphasis" w:uiPriority="19" w:qFormat="1"/>
+    <w:lsdException w:name="Intense Emphasis" w:uiPriority="21" w:qFormat="1"/>
+    <w:lsdException w:name="Subtle Reference" w:uiPriority="31" w:qFormat="1"/>
+    <w:lsdException w:name="Intense Reference" w:uiPriority="32" w:qFormat="1"/>
+    <w:lsdException w:name="Book Title" w:uiPriority="33" w:qFormat="1"/>
+    <w:lsdException w:name="Bibliography" w:semiHidden="1" w:uiPriority="37" w:unhideWhenUsed="1"/>
+    <w:lsdException w:name="TOC Heading" w:semiHidden="1" w:uiPriority="39" w:unhideWhenUsed="1" w:qFormat="1"/>
+    <w:lsdException w:name="Plain Table 1" w:uiPriority="41"/>
+    <w:lsdException w:name="Plain Table 2" w:uiPriority="42"/>
+    <w:lsdException w:name="Plain Table 3" w:uiPriority="43"/>
+    <w:lsdException w:name="Plain Table 4" w:uiPriority="44"/>
+    <w:lsdException w:name="Plain Table 5" w:uiPriority="45"/>
+    <w:lsdException w:name="Grid Table Light" w:uiPriority="40"/>
+    <w:lsdException w:name="Grid Table 1 Light" w:uiPriority="46"/>
+    <w:lsdException w:name="Grid Table 2" w:uiPriority="47"/>
+    <w:lsdException w:name="Grid Table 3" w:uiPriority="48"/>
+    <w:lsdException w:name="Grid Table 4" w:uiPriority="49"/>
+    <w:lsdException w:name="Grid Table 5 Dark" w:uiPriority="50"/>
+    <w:lsdException w:name="Grid Table 6 Colorful" w:uiPriority="51"/>
+    <w:lsdException w:name="Grid Table 7 Colorful" w:uiPriority="52"/>
+    <w:lsdException w:name="Grid Table 1 Light Accent 1" w:uiPriority="46"/>
+    <w:lsdException w:name="Grid Table 2 Accent 1" w:uiPriority="47"/>
+    <w:lsdException w:name="Grid Table 3 Accent 1" w:uiPriority="48"/>
+    <w:lsdException w:name="Grid Table 4 Accent 1" w:uiPriority="49"/>
+    <w:lsdException w:name="Grid Table 5 Dark Accent 1" w:uiPriority="50"/>
+    <w:lsdException w:name="Grid Table 6 Colorful Accent 1" w:uiPriority="51"/>
+    <w:lsdException w:name="Grid Table 7 Colorful Accent 1" w:uiPriority="52"/>
+    <w:lsdException w:name="Grid Table 1 Light Accent 2" w:uiPriority="46"/>
+    <w:lsdException w:name="Grid Table 2 Accent 2" w:uiPriority="47"/>
+    <w:lsdException w:name="Grid Table 3 Accent 2" w:uiPriority="48"/>
+    <w:lsdException w:name="Grid Table 4 Accent 2" w:uiPriority="49"/>
+    <w:lsdException w:name="Grid Table 5 Dark Accent 2" w:uiPriority="50"/>
+    <w:lsdException w:name="Grid Table 6 Colorful Accent 2" w:uiPriority="51"/>
+    <w:lsdException w:name="Grid Table 7 Colorful Accent 2" w:uiPriority="52"/>
+    <w:lsdException w:name="Grid Table 1 Light Accent 3" w:uiPriority="46"/>
+    <w:lsdException w:name="Grid Table 2 Accent 3" w:uiPriority="47"/>
+    <w:lsdException w:name="Grid Table 3 Accent 3" w:uiPriority="48"/>
+    <w:lsdException w:name="Grid Table 4 Accent 3" w:uiPriority="49"/>
+    <w:lsdException w:name="Grid Table 5 Dark Accent 3" w:uiPriority="50"/>
+    <w:lsdException w:name="Grid Table 6 Colorful Accent 3" w:uiPriority="51"/>
+    <w:lsdException w:name="Grid Table 7 Colorful Accent 3" w:uiPriority="52"/>
+    <w:lsdException w:name="Grid Table 1 Light Accent 4" w:uiPriority="46"/>
+    <w:lsdException w:name="Grid Table 2 Accent 4" w:uiPriority="47"/>
+    <w:lsdException w:name="Grid Table 3 Accent 4" w:uiPriority="48"/>
+    <w:lsdException w:name="Grid Table 4 Accent 4" w:uiPriority="49"/>
+    <w:lsdException w:name="Grid Table 5 Dark Accent 4" w:uiPriority="50"/>
+    <w:lsdException w:name="Grid Table 6 Colorful Accent 4" w:uiPriority="51"/>
+    <w:lsdException w:name="Grid Table 7 Colorful Accent 4" w:uiPriority="52"/>
+    <w:lsdException w:name="Grid Table 1 Light Accent 5" w:uiPriority="46"/>
+    <w:lsdException w:name="Grid Table 2 Accent 5" w:uiPriority="47"/>
+    <w:lsdException w:name="Grid Table 3 Accent 5" w:uiPriority="48"/>
+    <w:lsdException w:name="Grid Table 4 Accent 5" w:uiPriority="49"/>
+    <w:lsdException w:name="Grid Table 5 Dark Accent 5" w:uiPriority="50"/>
+    <w:lsdException w:name="Grid Table 6 Colorful Accent 5" w:uiPriority="51"/>
+    <w:lsdException w:name="Grid Table 7 Colorful Accent 5" w:uiPriority="52"/>
+    <w:lsdException w:name="Grid Table 1 Light Accent 6" w:uiPriority="46"/>
+    <w:lsdException w:name="Grid Table 2 Accent 6" w:uiPriority="47"/>
+    <w:lsdException w:name="Grid Table 3 Accent 6" w:uiPriority="48"/>
+    <w:lsdException w:name="Grid Table 4 Accent 6" w:uiPriority="49"/>
+    <w:lsdException w:name="Grid Table 5 Dark Accent 6" w:uiPriority="50"/>
+    <w:lsdException w:name="Grid Table 6 Colorful Accent 6" w:uiPriority="51"/>
+    <w:lsdException w:name="Grid Table 7 Colorful Accent 6" w:uiPriority="52"/>
+    <w:lsdException w:name="List Table 1 Light" w:uiPriority="46"/>
+    <w:lsdException w:name="List Table 2" w:uiPriority="47"/>
+    <w:lsdException w:name="List Table 3" w:uiPriority="48"/>
+    <w:lsdException w:name="List Table 4" w:uiPriority="49"/>
+    <w:lsdException w:name="List Table 5 Dark" w:uiPriority="50"/>
+    <w:lsdException w:name="List Table 6 Colorful" w:uiPriority="51"/>
+    <w:lsdException w:name="List Table 7 Colorful" w:uiPriority="52"/>
+    <w:lsdException w:name="List Table 1 Light Accent 1" w:uiPriority="46"/>
+    <w:lsdException w:name="List Table 2 Accent 1" w:uiPriority="47"/>
+    <w:lsdException w:name="List Table 3 Accent 1" w:uiPriority="48"/>
+    <w:lsdException w:name="List Table 4 Accent 1" w:uiPriority="49"/>
+    <w:lsdException w:name="List Table 5 Dark Accent 1" w:uiPriority="50"/>
+    <w:lsdException w:name="List Table 6 Colorful Accent 1" w:uiPriority="51"/>
+    <w:lsdException w:name="List Table 7 Colorful Accent 1" w:uiPriority="52"/>
+    <w:lsdException w:name="List Table 1 Light Accent 2" w:uiPriority="46"/>
+    <w:lsdException w:name="List Table 2 Accent 2" w:uiPriority="47"/>
+    <w:lsdException w:name="List Table 3 Accent 2" w:uiPriority="48"/>
+    <w:lsdException w:name="List Table 4 Accent 2" w:uiPriority="49"/>
+    <w:lsdException w:name="List Table 5 Dark Accent 2" w:uiPriority="50"/>
+    <w:lsdException w:name="List Table 6 Colorful Accent 2" w:uiPriority="51"/>
+    <w:lsdException w:name="List Table 7 Colorful Accent 2" w:uiPriority="52"/>
+    <w:lsdException w:name="List Table 1 Light Accent 3" w:uiPriority="46"/>
+    <w:lsdException w:name="List Table 2 Accent 3" w:uiPriority="47"/>
+    <w:lsdException w:name="List Table 3 Accent 3" w:uiPriority="48"/>
+    <w:lsdException w:name="List Table 4 Accent 3" w:uiPriority="49"/>
+    <w:lsdException w:name="List Table 5 Dark Accent 3" w:uiPriority="50"/>
+    <w:lsdException w:name="List Table 6 Colorful Accent 3" w:uiPriority="51"/>
+    <w:lsdException w:name="List Table 7 Colorful Accent 3" w:uiPriority="52"/>
+    <w:lsdException w:name="List Table 1 Light Accent 4" w:uiPriority="46"/>
+    <w:lsdException w:name="List Table 2 Accent 4" w:uiPriority="47"/>
+    <w:lsdException w:name="List Table 3 Accent 4" w:uiPriority="48"/>
+    <w:lsdException w:name="List Table 4 Accent 4" w:uiPriority="49"/>
+    <w:lsdException w:name="List Table 5 Dark Accent 4" w:uiPriority="50"/>
+    <w:lsdException w:name="List Table 6 Colorful Accent 4" w:uiPriority="51"/>
+    <w:lsdException w:name="List Table 7 Colorful Accent 4" w:uiPriority="52"/>
+    <w:lsdException w:name="List Table 1 Light Accent 5" w:uiPriority="46"/>
+    <w:lsdException w:name="List Table 2 Accent 5" w:uiPriority="47"/>
+    <w:lsdException w:name="List Table 3 Accent 5" w:uiPriority="48"/>
+    <w:lsdException w:name="List Table 4 Accent 5" w:uiPriority="49"/>
+    <w:lsdException w:name="List Table 5 Dark Accent 5" w:uiPriority="50"/>
+    <w:lsdException w:name="List Table 6 Colorful Accent 5" w:uiPriority="51"/>
+    <w:lsdException w:name="List Table 7 Colorful Accent 5" w:uiPriority="52"/>
+    <w:lsdException w:name="List Table 1 Light Accent 6" w:uiPriority="46"/>
+    <w:lsdException w:name="List Table 2 Accent 6" w:uiPriority="47"/>
+    <w:lsdException w:name="List Table 3 Accent 6" w:uiPriority="48"/>
+    <w:lsdException w:name="List Table 4 Accent 6" w:uiPriority="49"/>
+    <w:lsdException w:name="List Table 5 Dark Accent 6" w:uiPriority="50"/>
+    <w:lsdException w:name="List Table 6 Colorful Accent 6" w:uiPriority="51"/>
+    <w:lsdException w:name="List Table 7 Colorful Accent 6" w:uiPriority="52"/>
+  </w:latentStyles>
+  <w:style w:type="paragraph" w:default="1" w:styleId="Normal">
+    <w:name w:val="Normal"/>
+    <w:qFormat/>
+  </w:style>
+  <w:style w:type="character" w:default="1" w:styleId="Policepardfaut">
+    <w:name w:val="Default Paragraph Font"/>
+    <w:uiPriority w:val="1"/>
+    <w:semiHidden/>
+    <w:unhideWhenUsed/>
+  </w:style>
+  <w:style w:type="table" w:default="1" w:styleId="TableauNormal">
+    <w:name w:val="Normal Table"/>
+    <w:uiPriority w:val="99"/>
+    <w:semiHidden/>
+    <w:unhideWhenUsed/>
+    <w:tblPr>
+      <w:tblInd w:w="0" w:type="dxa"/>
+      <w:tblCellMar>
+        <w:top w:w="0" w:type="dxa"/>
+        <w:left w:w="108" w:type="dxa"/>
+        <w:bottom w:w="0" w:type="dxa"/>
+        <w:right w:w="108" w:type="dxa"/>
+      </w:tblCellMar>
+    </w:tblPr>
+  </w:style>
+  <w:style w:type="numbering" w:default="1" w:styleId="Aucuneliste">
+    <w:name w:val="No List"/>
+    <w:uiPriority w:val="99"/>
+    <w:semiHidden/>
+    <w:unhideWhenUsed/>
+  </w:style>
+  <w:style w:type="character" w:styleId="Textedelespacerserv">
+    <w:name w:val="Placeholder Text"/>
+    <w:basedOn w:val="Policepardfaut"/>
+    <w:uiPriority w:val="99"/>
+    <w:semiHidden/>
+    <w:rsid w:val="00B725BF"/>
+    <w:rPr>
+      <w:color w:val="808080"/>
+    </w:rPr>
+  </w:style>
+</w:styles>
+</file>
+
+<file path=word/glossary/webSettings.xml><?xml version="1.0" encoding="utf-8"?>
+<w:webSettings xmlns:mc="http://schemas.openxmlformats.org/markup-compatibility/2006" xmlns:r="http://schemas.openxmlformats.org/officeDocument/2006/relationships" xmlns:w="http://schemas.openxmlformats.org/wordprocessingml/2006/main" xmlns:w14="http://schemas.microsoft.com/office/word/2010/wordml" xmlns:w15="http://schemas.microsoft.com/office/word/2012/wordml" mc:Ignorable="w14 w15">
+  <w:optimizeForBrowser/>
+  <w:allowPNG/>
+</w:webSettings>
+</file>
+
 <file path=word/theme/theme1.xml><?xml version="1.0" encoding="utf-8"?>
 <a:theme xmlns:a="http://schemas.openxmlformats.org/drawingml/2006/main" name="Thème Office">
   <a:themeElements>
@@ -10936,7 +13532,7 @@
 </file>
 
 <file path=customXml/itemProps1.xml><?xml version="1.0" encoding="utf-8"?>
-<ds:datastoreItem xmlns:ds="http://schemas.openxmlformats.org/officeDocument/2006/customXml" ds:itemID="{29EA16D4-65C8-4614-B2F2-D63F76479518}">
+<ds:datastoreItem xmlns:ds="http://schemas.openxmlformats.org/officeDocument/2006/customXml" ds:itemID="{1E34E22D-533E-48F4-810A-63A6ACDE399B}">
   <ds:schemaRefs>
     <ds:schemaRef ds:uri="http://schemas.openxmlformats.org/officeDocument/2006/bibliography"/>
   </ds:schemaRefs>

</xml_diff>